<commit_message>
added graphs and updated reports
made changes to 398 cP report
</commit_message>
<xml_diff>
--- a/Opentrons_experiments/Reports/Viscosity_project_section 2_summary_398cP (1).docx
+++ b/Opentrons_experiments/Reports/Viscosity_project_section 2_summary_398cP (1).docx
@@ -869,12 +869,12 @@
           <wp:inline distB="114300" distT="114300" distL="114300" distR="114300">
             <wp:extent cx="5171182" cy="4125325"/>
             <wp:effectExtent b="0" l="0" r="0" t="0"/>
-            <wp:docPr id="71" name="image63.png"/>
-            <a:graphic>
-              <a:graphicData uri="http://schemas.openxmlformats.org/drawingml/2006/picture">
-                <pic:pic>
-                  <pic:nvPicPr>
-                    <pic:cNvPr id="0" name="image63.png"/>
+            <wp:docPr id="79" name="image79.png"/>
+            <a:graphic>
+              <a:graphicData uri="http://schemas.openxmlformats.org/drawingml/2006/picture">
+                <pic:pic>
+                  <pic:nvPicPr>
+                    <pic:cNvPr id="0" name="image79.png"/>
                     <pic:cNvPicPr preferRelativeResize="0"/>
                   </pic:nvPicPr>
                   <pic:blipFill>
@@ -926,12 +926,12 @@
           <wp:inline distB="114300" distT="114300" distL="114300" distR="114300">
             <wp:extent cx="5292090" cy="4239312"/>
             <wp:effectExtent b="0" l="0" r="0" t="0"/>
-            <wp:docPr id="13" name="image4.png"/>
-            <a:graphic>
-              <a:graphicData uri="http://schemas.openxmlformats.org/drawingml/2006/picture">
-                <pic:pic>
-                  <pic:nvPicPr>
-                    <pic:cNvPr id="0" name="image4.png"/>
+            <wp:docPr id="14" name="image12.png"/>
+            <a:graphic>
+              <a:graphicData uri="http://schemas.openxmlformats.org/drawingml/2006/picture">
+                <pic:pic>
+                  <pic:nvPicPr>
+                    <pic:cNvPr id="0" name="image12.png"/>
                     <pic:cNvPicPr preferRelativeResize="0"/>
                   </pic:nvPicPr>
                   <pic:blipFill>
@@ -986,7 +986,7 @@
           <wp:inline distB="114300" distT="114300" distL="114300" distR="114300">
             <wp:extent cx="5146179" cy="4182475"/>
             <wp:effectExtent b="0" l="0" r="0" t="0"/>
-            <wp:docPr id="47" name="image45.png"/>
+            <wp:docPr id="53" name="image45.png"/>
             <a:graphic>
               <a:graphicData uri="http://schemas.openxmlformats.org/drawingml/2006/picture">
                 <pic:pic>
@@ -1043,12 +1043,12 @@
           <wp:inline distB="114300" distT="114300" distL="114300" distR="114300">
             <wp:extent cx="5214938" cy="4171950"/>
             <wp:effectExtent b="0" l="0" r="0" t="0"/>
-            <wp:docPr id="37" name="image21.png"/>
-            <a:graphic>
-              <a:graphicData uri="http://schemas.openxmlformats.org/drawingml/2006/picture">
-                <pic:pic>
-                  <pic:nvPicPr>
-                    <pic:cNvPr id="0" name="image21.png"/>
+            <wp:docPr id="40" name="image30.png"/>
+            <a:graphic>
+              <a:graphicData uri="http://schemas.openxmlformats.org/drawingml/2006/picture">
+                <pic:pic>
+                  <pic:nvPicPr>
+                    <pic:cNvPr id="0" name="image30.png"/>
                     <pic:cNvPicPr preferRelativeResize="0"/>
                   </pic:nvPicPr>
                   <pic:blipFill>
@@ -1103,12 +1103,12 @@
           <wp:inline distB="114300" distT="114300" distL="114300" distR="114300">
             <wp:extent cx="5111712" cy="4144375"/>
             <wp:effectExtent b="0" l="0" r="0" t="0"/>
-            <wp:docPr id="38" name="image32.png"/>
-            <a:graphic>
-              <a:graphicData uri="http://schemas.openxmlformats.org/drawingml/2006/picture">
-                <pic:pic>
-                  <pic:nvPicPr>
-                    <pic:cNvPr id="0" name="image32.png"/>
+            <wp:docPr id="41" name="image43.png"/>
+            <a:graphic>
+              <a:graphicData uri="http://schemas.openxmlformats.org/drawingml/2006/picture">
+                <pic:pic>
+                  <pic:nvPicPr>
+                    <pic:cNvPr id="0" name="image43.png"/>
                     <pic:cNvPicPr preferRelativeResize="0"/>
                   </pic:nvPicPr>
                   <pic:blipFill>
@@ -1160,12 +1160,12 @@
           <wp:inline distB="114300" distT="114300" distL="114300" distR="114300">
             <wp:extent cx="5119688" cy="4162189"/>
             <wp:effectExtent b="0" l="0" r="0" t="0"/>
-            <wp:docPr id="60" name="image42.png"/>
-            <a:graphic>
-              <a:graphicData uri="http://schemas.openxmlformats.org/drawingml/2006/picture">
-                <pic:pic>
-                  <pic:nvPicPr>
-                    <pic:cNvPr id="0" name="image42.png"/>
+            <wp:docPr id="67" name="image53.png"/>
+            <a:graphic>
+              <a:graphicData uri="http://schemas.openxmlformats.org/drawingml/2006/picture">
+                <pic:pic>
+                  <pic:nvPicPr>
+                    <pic:cNvPr id="0" name="image53.png"/>
                     <pic:cNvPicPr preferRelativeResize="0"/>
                   </pic:nvPicPr>
                   <pic:blipFill>
@@ -1235,7 +1235,98 @@
           <wp:inline distB="114300" distT="114300" distL="114300" distR="114300">
             <wp:extent cx="5426565" cy="4065417"/>
             <wp:effectExtent b="0" l="0" r="0" t="0"/>
-            <wp:docPr id="10" name="image9.png"/>
+            <wp:docPr id="11" name="image19.png"/>
+            <a:graphic>
+              <a:graphicData uri="http://schemas.openxmlformats.org/drawingml/2006/picture">
+                <pic:pic>
+                  <pic:nvPicPr>
+                    <pic:cNvPr id="0" name="image19.png"/>
+                    <pic:cNvPicPr preferRelativeResize="0"/>
+                  </pic:nvPicPr>
+                  <pic:blipFill>
+                    <a:blip r:embed="rId12"/>
+                    <a:srcRect b="0" l="0" r="0" t="0"/>
+                    <a:stretch>
+                      <a:fillRect/>
+                    </a:stretch>
+                  </pic:blipFill>
+                  <pic:spPr>
+                    <a:xfrm>
+                      <a:off x="0" y="0"/>
+                      <a:ext cx="5426565" cy="4065417"/>
+                    </a:xfrm>
+                    <a:prstGeom prst="rect"/>
+                    <a:ln/>
+                  </pic:spPr>
+                </pic:pic>
+              </a:graphicData>
+            </a:graphic>
+          </wp:inline>
+        </w:drawing>
+      </w:r>
+      <w:r>
+        <w:rPr>
+          <w:rtl w:val="0"/>
+        </w:rPr>
+      </w:r>
+    </w:p>
+    <w:p>
+      <w:pPr>
+        <w:ind w:hanging="141.73228346456688"/>
+        <w:rPr/>
+      </w:pPr>
+      <w:r>
+        <w:rPr/>
+        <w:drawing>
+          <wp:inline distB="114300" distT="114300" distL="114300" distR="114300">
+            <wp:extent cx="5745600" cy="3886200"/>
+            <wp:effectExtent b="0" l="0" r="0" t="0"/>
+            <wp:docPr id="77" name="image67.png"/>
+            <a:graphic>
+              <a:graphicData uri="http://schemas.openxmlformats.org/drawingml/2006/picture">
+                <pic:pic>
+                  <pic:nvPicPr>
+                    <pic:cNvPr id="0" name="image67.png"/>
+                    <pic:cNvPicPr preferRelativeResize="0"/>
+                  </pic:nvPicPr>
+                  <pic:blipFill>
+                    <a:blip r:embed="rId13"/>
+                    <a:srcRect b="0" l="0" r="0" t="0"/>
+                    <a:stretch>
+                      <a:fillRect/>
+                    </a:stretch>
+                  </pic:blipFill>
+                  <pic:spPr>
+                    <a:xfrm>
+                      <a:off x="0" y="0"/>
+                      <a:ext cx="5745600" cy="3886200"/>
+                    </a:xfrm>
+                    <a:prstGeom prst="rect"/>
+                    <a:ln/>
+                  </pic:spPr>
+                </pic:pic>
+              </a:graphicData>
+            </a:graphic>
+          </wp:inline>
+        </w:drawing>
+      </w:r>
+      <w:r>
+        <w:rPr>
+          <w:rtl w:val="0"/>
+        </w:rPr>
+      </w:r>
+    </w:p>
+    <w:p>
+      <w:pPr>
+        <w:rPr/>
+      </w:pPr>
+      <w:r>
+        <w:rPr/>
+        <w:drawing>
+          <wp:inline distB="114300" distT="114300" distL="114300" distR="114300">
+            <wp:extent cx="5460697" cy="4090988"/>
+            <wp:effectExtent b="0" l="0" r="0" t="0"/>
+            <wp:docPr id="3" name="image9.png"/>
             <a:graphic>
               <a:graphicData uri="http://schemas.openxmlformats.org/drawingml/2006/picture">
                 <pic:pic>
@@ -1244,35 +1335,35 @@
                     <pic:cNvPicPr preferRelativeResize="0"/>
                   </pic:nvPicPr>
                   <pic:blipFill>
-                    <a:blip r:embed="rId12"/>
-                    <a:srcRect b="0" l="0" r="0" t="0"/>
-                    <a:stretch>
-                      <a:fillRect/>
-                    </a:stretch>
-                  </pic:blipFill>
-                  <pic:spPr>
-                    <a:xfrm>
-                      <a:off x="0" y="0"/>
-                      <a:ext cx="5426565" cy="4065417"/>
-                    </a:xfrm>
-                    <a:prstGeom prst="rect"/>
-                    <a:ln/>
-                  </pic:spPr>
-                </pic:pic>
-              </a:graphicData>
-            </a:graphic>
-          </wp:inline>
-        </w:drawing>
-      </w:r>
-      <w:r>
-        <w:rPr>
-          <w:rtl w:val="0"/>
-        </w:rPr>
-      </w:r>
-    </w:p>
-    <w:p>
-      <w:pPr>
-        <w:ind w:hanging="141.73228346456688"/>
+                    <a:blip r:embed="rId14"/>
+                    <a:srcRect b="0" l="0" r="0" t="0"/>
+                    <a:stretch>
+                      <a:fillRect/>
+                    </a:stretch>
+                  </pic:blipFill>
+                  <pic:spPr>
+                    <a:xfrm>
+                      <a:off x="0" y="0"/>
+                      <a:ext cx="5460697" cy="4090988"/>
+                    </a:xfrm>
+                    <a:prstGeom prst="rect"/>
+                    <a:ln/>
+                  </pic:spPr>
+                </pic:pic>
+              </a:graphicData>
+            </a:graphic>
+          </wp:inline>
+        </w:drawing>
+      </w:r>
+      <w:r>
+        <w:rPr>
+          <w:rtl w:val="0"/>
+        </w:rPr>
+      </w:r>
+    </w:p>
+    <w:p>
+      <w:pPr>
+        <w:ind w:left="0" w:firstLine="0"/>
         <w:rPr/>
       </w:pPr>
       <w:r>
@@ -1281,7 +1372,247 @@
           <wp:inline distB="114300" distT="114300" distL="114300" distR="114300">
             <wp:extent cx="5745600" cy="3886200"/>
             <wp:effectExtent b="0" l="0" r="0" t="0"/>
-            <wp:docPr id="69" name="image55.png"/>
+            <wp:docPr id="71" name="image63.png"/>
+            <a:graphic>
+              <a:graphicData uri="http://schemas.openxmlformats.org/drawingml/2006/picture">
+                <pic:pic>
+                  <pic:nvPicPr>
+                    <pic:cNvPr id="0" name="image63.png"/>
+                    <pic:cNvPicPr preferRelativeResize="0"/>
+                  </pic:nvPicPr>
+                  <pic:blipFill>
+                    <a:blip r:embed="rId15"/>
+                    <a:srcRect b="0" l="0" r="0" t="0"/>
+                    <a:stretch>
+                      <a:fillRect/>
+                    </a:stretch>
+                  </pic:blipFill>
+                  <pic:spPr>
+                    <a:xfrm>
+                      <a:off x="0" y="0"/>
+                      <a:ext cx="5745600" cy="3886200"/>
+                    </a:xfrm>
+                    <a:prstGeom prst="rect"/>
+                    <a:ln/>
+                  </pic:spPr>
+                </pic:pic>
+              </a:graphicData>
+            </a:graphic>
+          </wp:inline>
+        </w:drawing>
+      </w:r>
+      <w:r>
+        <w:br w:type="page"/>
+      </w:r>
+      <w:r>
+        <w:rPr>
+          <w:rtl w:val="0"/>
+        </w:rPr>
+      </w:r>
+    </w:p>
+    <w:p>
+      <w:pPr>
+        <w:rPr/>
+      </w:pPr>
+      <w:r>
+        <w:rPr/>
+        <w:drawing>
+          <wp:inline distB="114300" distT="114300" distL="114300" distR="114300">
+            <wp:extent cx="5619863" cy="4214897"/>
+            <wp:effectExtent b="0" l="0" r="0" t="0"/>
+            <wp:docPr id="15" name="image14.png"/>
+            <a:graphic>
+              <a:graphicData uri="http://schemas.openxmlformats.org/drawingml/2006/picture">
+                <pic:pic>
+                  <pic:nvPicPr>
+                    <pic:cNvPr id="0" name="image14.png"/>
+                    <pic:cNvPicPr preferRelativeResize="0"/>
+                  </pic:nvPicPr>
+                  <pic:blipFill>
+                    <a:blip r:embed="rId16"/>
+                    <a:srcRect b="0" l="0" r="0" t="0"/>
+                    <a:stretch>
+                      <a:fillRect/>
+                    </a:stretch>
+                  </pic:blipFill>
+                  <pic:spPr>
+                    <a:xfrm>
+                      <a:off x="0" y="0"/>
+                      <a:ext cx="5619863" cy="4214897"/>
+                    </a:xfrm>
+                    <a:prstGeom prst="rect"/>
+                    <a:ln/>
+                  </pic:spPr>
+                </pic:pic>
+              </a:graphicData>
+            </a:graphic>
+          </wp:inline>
+        </w:drawing>
+      </w:r>
+      <w:r>
+        <w:rPr>
+          <w:rtl w:val="0"/>
+        </w:rPr>
+      </w:r>
+    </w:p>
+    <w:p>
+      <w:pPr>
+        <w:ind w:left="0" w:firstLine="0"/>
+        <w:rPr/>
+      </w:pPr>
+      <w:r>
+        <w:rPr/>
+        <w:drawing>
+          <wp:inline distB="114300" distT="114300" distL="114300" distR="114300">
+            <wp:extent cx="5745600" cy="3886200"/>
+            <wp:effectExtent b="0" l="0" r="0" t="0"/>
+            <wp:docPr id="32" name="image24.png"/>
+            <a:graphic>
+              <a:graphicData uri="http://schemas.openxmlformats.org/drawingml/2006/picture">
+                <pic:pic>
+                  <pic:nvPicPr>
+                    <pic:cNvPr id="0" name="image24.png"/>
+                    <pic:cNvPicPr preferRelativeResize="0"/>
+                  </pic:nvPicPr>
+                  <pic:blipFill>
+                    <a:blip r:embed="rId17"/>
+                    <a:srcRect b="0" l="0" r="0" t="0"/>
+                    <a:stretch>
+                      <a:fillRect/>
+                    </a:stretch>
+                  </pic:blipFill>
+                  <pic:spPr>
+                    <a:xfrm>
+                      <a:off x="0" y="0"/>
+                      <a:ext cx="5745600" cy="3886200"/>
+                    </a:xfrm>
+                    <a:prstGeom prst="rect"/>
+                    <a:ln/>
+                  </pic:spPr>
+                </pic:pic>
+              </a:graphicData>
+            </a:graphic>
+          </wp:inline>
+        </w:drawing>
+      </w:r>
+      <w:r>
+        <w:rPr>
+          <w:rtl w:val="0"/>
+        </w:rPr>
+      </w:r>
+    </w:p>
+    <w:p>
+      <w:pPr>
+        <w:rPr/>
+      </w:pPr>
+      <w:r>
+        <w:rPr>
+          <w:rtl w:val="0"/>
+        </w:rPr>
+      </w:r>
+    </w:p>
+    <w:p>
+      <w:pPr>
+        <w:rPr/>
+      </w:pPr>
+      <w:r>
+        <w:rPr/>
+        <w:drawing>
+          <wp:inline distB="114300" distT="114300" distL="114300" distR="114300">
+            <wp:extent cx="5600813" cy="4195958"/>
+            <wp:effectExtent b="0" l="0" r="0" t="0"/>
+            <wp:docPr id="10" name="image25.png"/>
+            <a:graphic>
+              <a:graphicData uri="http://schemas.openxmlformats.org/drawingml/2006/picture">
+                <pic:pic>
+                  <pic:nvPicPr>
+                    <pic:cNvPr id="0" name="image25.png"/>
+                    <pic:cNvPicPr preferRelativeResize="0"/>
+                  </pic:nvPicPr>
+                  <pic:blipFill>
+                    <a:blip r:embed="rId18"/>
+                    <a:srcRect b="0" l="0" r="0" t="0"/>
+                    <a:stretch>
+                      <a:fillRect/>
+                    </a:stretch>
+                  </pic:blipFill>
+                  <pic:spPr>
+                    <a:xfrm>
+                      <a:off x="0" y="0"/>
+                      <a:ext cx="5600813" cy="4195958"/>
+                    </a:xfrm>
+                    <a:prstGeom prst="rect"/>
+                    <a:ln/>
+                  </pic:spPr>
+                </pic:pic>
+              </a:graphicData>
+            </a:graphic>
+          </wp:inline>
+        </w:drawing>
+      </w:r>
+      <w:r>
+        <w:rPr>
+          <w:rtl w:val="0"/>
+        </w:rPr>
+      </w:r>
+    </w:p>
+    <w:p>
+      <w:pPr>
+        <w:ind w:firstLine="0"/>
+        <w:rPr/>
+      </w:pPr>
+      <w:r>
+        <w:rPr/>
+        <w:drawing>
+          <wp:inline distB="114300" distT="114300" distL="114300" distR="114300">
+            <wp:extent cx="5745600" cy="3886200"/>
+            <wp:effectExtent b="0" l="0" r="0" t="0"/>
+            <wp:docPr id="5" name="image11.png"/>
+            <a:graphic>
+              <a:graphicData uri="http://schemas.openxmlformats.org/drawingml/2006/picture">
+                <pic:pic>
+                  <pic:nvPicPr>
+                    <pic:cNvPr id="0" name="image11.png"/>
+                    <pic:cNvPicPr preferRelativeResize="0"/>
+                  </pic:nvPicPr>
+                  <pic:blipFill>
+                    <a:blip r:embed="rId19"/>
+                    <a:srcRect b="0" l="0" r="0" t="0"/>
+                    <a:stretch>
+                      <a:fillRect/>
+                    </a:stretch>
+                  </pic:blipFill>
+                  <pic:spPr>
+                    <a:xfrm>
+                      <a:off x="0" y="0"/>
+                      <a:ext cx="5745600" cy="3886200"/>
+                    </a:xfrm>
+                    <a:prstGeom prst="rect"/>
+                    <a:ln/>
+                  </pic:spPr>
+                </pic:pic>
+              </a:graphicData>
+            </a:graphic>
+          </wp:inline>
+        </w:drawing>
+      </w:r>
+      <w:r>
+        <w:rPr>
+          <w:rtl w:val="0"/>
+        </w:rPr>
+      </w:r>
+    </w:p>
+    <w:p>
+      <w:pPr>
+        <w:rPr/>
+      </w:pPr>
+      <w:r>
+        <w:rPr/>
+        <w:drawing>
+          <wp:inline distB="114300" distT="114300" distL="114300" distR="114300">
+            <wp:extent cx="5267438" cy="3950578"/>
+            <wp:effectExtent b="0" l="0" r="0" t="0"/>
+            <wp:docPr id="55" name="image55.png"/>
             <a:graphic>
               <a:graphicData uri="http://schemas.openxmlformats.org/drawingml/2006/picture">
                 <pic:pic>
@@ -1290,7 +1621,53 @@
                     <pic:cNvPicPr preferRelativeResize="0"/>
                   </pic:nvPicPr>
                   <pic:blipFill>
-                    <a:blip r:embed="rId13"/>
+                    <a:blip r:embed="rId20"/>
+                    <a:srcRect b="0" l="0" r="0" t="0"/>
+                    <a:stretch>
+                      <a:fillRect/>
+                    </a:stretch>
+                  </pic:blipFill>
+                  <pic:spPr>
+                    <a:xfrm>
+                      <a:off x="0" y="0"/>
+                      <a:ext cx="5267438" cy="3950578"/>
+                    </a:xfrm>
+                    <a:prstGeom prst="rect"/>
+                    <a:ln/>
+                  </pic:spPr>
+                </pic:pic>
+              </a:graphicData>
+            </a:graphic>
+          </wp:inline>
+        </w:drawing>
+      </w:r>
+      <w:r>
+        <w:rPr>
+          <w:rtl w:val="0"/>
+        </w:rPr>
+      </w:r>
+    </w:p>
+    <w:p>
+      <w:pPr>
+        <w:ind w:firstLine="0"/>
+        <w:rPr/>
+      </w:pPr>
+      <w:r>
+        <w:rPr/>
+        <w:drawing>
+          <wp:inline distB="114300" distT="114300" distL="114300" distR="114300">
+            <wp:extent cx="5745600" cy="3886200"/>
+            <wp:effectExtent b="0" l="0" r="0" t="0"/>
+            <wp:docPr id="83" name="image71.png"/>
+            <a:graphic>
+              <a:graphicData uri="http://schemas.openxmlformats.org/drawingml/2006/picture">
+                <pic:pic>
+                  <pic:nvPicPr>
+                    <pic:cNvPr id="0" name="image71.png"/>
+                    <pic:cNvPicPr preferRelativeResize="0"/>
+                  </pic:nvPicPr>
+                  <pic:blipFill>
+                    <a:blip r:embed="rId21"/>
                     <a:srcRect b="0" l="0" r="0" t="0"/>
                     <a:stretch>
                       <a:fillRect/>
@@ -1318,383 +1695,6 @@
     </w:p>
     <w:p>
       <w:pPr>
-        <w:rPr/>
-      </w:pPr>
-      <w:r>
-        <w:rPr/>
-        <w:drawing>
-          <wp:inline distB="114300" distT="114300" distL="114300" distR="114300">
-            <wp:extent cx="5460697" cy="4090988"/>
-            <wp:effectExtent b="0" l="0" r="0" t="0"/>
-            <wp:docPr id="3" name="image8.png"/>
-            <a:graphic>
-              <a:graphicData uri="http://schemas.openxmlformats.org/drawingml/2006/picture">
-                <pic:pic>
-                  <pic:nvPicPr>
-                    <pic:cNvPr id="0" name="image8.png"/>
-                    <pic:cNvPicPr preferRelativeResize="0"/>
-                  </pic:nvPicPr>
-                  <pic:blipFill>
-                    <a:blip r:embed="rId14"/>
-                    <a:srcRect b="0" l="0" r="0" t="0"/>
-                    <a:stretch>
-                      <a:fillRect/>
-                    </a:stretch>
-                  </pic:blipFill>
-                  <pic:spPr>
-                    <a:xfrm>
-                      <a:off x="0" y="0"/>
-                      <a:ext cx="5460697" cy="4090988"/>
-                    </a:xfrm>
-                    <a:prstGeom prst="rect"/>
-                    <a:ln/>
-                  </pic:spPr>
-                </pic:pic>
-              </a:graphicData>
-            </a:graphic>
-          </wp:inline>
-        </w:drawing>
-      </w:r>
-      <w:r>
-        <w:rPr>
-          <w:rtl w:val="0"/>
-        </w:rPr>
-      </w:r>
-    </w:p>
-    <w:p>
-      <w:pPr>
-        <w:ind w:left="0" w:firstLine="0"/>
-        <w:rPr/>
-      </w:pPr>
-      <w:r>
-        <w:rPr/>
-        <w:drawing>
-          <wp:inline distB="114300" distT="114300" distL="114300" distR="114300">
-            <wp:extent cx="5745600" cy="3886200"/>
-            <wp:effectExtent b="0" l="0" r="0" t="0"/>
-            <wp:docPr id="63" name="image52.png"/>
-            <a:graphic>
-              <a:graphicData uri="http://schemas.openxmlformats.org/drawingml/2006/picture">
-                <pic:pic>
-                  <pic:nvPicPr>
-                    <pic:cNvPr id="0" name="image52.png"/>
-                    <pic:cNvPicPr preferRelativeResize="0"/>
-                  </pic:nvPicPr>
-                  <pic:blipFill>
-                    <a:blip r:embed="rId15"/>
-                    <a:srcRect b="0" l="0" r="0" t="0"/>
-                    <a:stretch>
-                      <a:fillRect/>
-                    </a:stretch>
-                  </pic:blipFill>
-                  <pic:spPr>
-                    <a:xfrm>
-                      <a:off x="0" y="0"/>
-                      <a:ext cx="5745600" cy="3886200"/>
-                    </a:xfrm>
-                    <a:prstGeom prst="rect"/>
-                    <a:ln/>
-                  </pic:spPr>
-                </pic:pic>
-              </a:graphicData>
-            </a:graphic>
-          </wp:inline>
-        </w:drawing>
-      </w:r>
-      <w:r>
-        <w:br w:type="page"/>
-      </w:r>
-      <w:r>
-        <w:rPr>
-          <w:rtl w:val="0"/>
-        </w:rPr>
-      </w:r>
-    </w:p>
-    <w:p>
-      <w:pPr>
-        <w:rPr/>
-      </w:pPr>
-      <w:r>
-        <w:rPr/>
-        <w:drawing>
-          <wp:inline distB="114300" distT="114300" distL="114300" distR="114300">
-            <wp:extent cx="5619863" cy="4214897"/>
-            <wp:effectExtent b="0" l="0" r="0" t="0"/>
-            <wp:docPr id="14" name="image17.png"/>
-            <a:graphic>
-              <a:graphicData uri="http://schemas.openxmlformats.org/drawingml/2006/picture">
-                <pic:pic>
-                  <pic:nvPicPr>
-                    <pic:cNvPr id="0" name="image17.png"/>
-                    <pic:cNvPicPr preferRelativeResize="0"/>
-                  </pic:nvPicPr>
-                  <pic:blipFill>
-                    <a:blip r:embed="rId16"/>
-                    <a:srcRect b="0" l="0" r="0" t="0"/>
-                    <a:stretch>
-                      <a:fillRect/>
-                    </a:stretch>
-                  </pic:blipFill>
-                  <pic:spPr>
-                    <a:xfrm>
-                      <a:off x="0" y="0"/>
-                      <a:ext cx="5619863" cy="4214897"/>
-                    </a:xfrm>
-                    <a:prstGeom prst="rect"/>
-                    <a:ln/>
-                  </pic:spPr>
-                </pic:pic>
-              </a:graphicData>
-            </a:graphic>
-          </wp:inline>
-        </w:drawing>
-      </w:r>
-      <w:r>
-        <w:rPr>
-          <w:rtl w:val="0"/>
-        </w:rPr>
-      </w:r>
-    </w:p>
-    <w:p>
-      <w:pPr>
-        <w:ind w:left="0" w:firstLine="0"/>
-        <w:rPr/>
-      </w:pPr>
-      <w:r>
-        <w:rPr/>
-        <w:drawing>
-          <wp:inline distB="114300" distT="114300" distL="114300" distR="114300">
-            <wp:extent cx="5745600" cy="3886200"/>
-            <wp:effectExtent b="0" l="0" r="0" t="0"/>
-            <wp:docPr id="29" name="image22.png"/>
-            <a:graphic>
-              <a:graphicData uri="http://schemas.openxmlformats.org/drawingml/2006/picture">
-                <pic:pic>
-                  <pic:nvPicPr>
-                    <pic:cNvPr id="0" name="image22.png"/>
-                    <pic:cNvPicPr preferRelativeResize="0"/>
-                  </pic:nvPicPr>
-                  <pic:blipFill>
-                    <a:blip r:embed="rId17"/>
-                    <a:srcRect b="0" l="0" r="0" t="0"/>
-                    <a:stretch>
-                      <a:fillRect/>
-                    </a:stretch>
-                  </pic:blipFill>
-                  <pic:spPr>
-                    <a:xfrm>
-                      <a:off x="0" y="0"/>
-                      <a:ext cx="5745600" cy="3886200"/>
-                    </a:xfrm>
-                    <a:prstGeom prst="rect"/>
-                    <a:ln/>
-                  </pic:spPr>
-                </pic:pic>
-              </a:graphicData>
-            </a:graphic>
-          </wp:inline>
-        </w:drawing>
-      </w:r>
-      <w:r>
-        <w:rPr>
-          <w:rtl w:val="0"/>
-        </w:rPr>
-      </w:r>
-    </w:p>
-    <w:p>
-      <w:pPr>
-        <w:rPr/>
-      </w:pPr>
-      <w:r>
-        <w:rPr>
-          <w:rtl w:val="0"/>
-        </w:rPr>
-      </w:r>
-    </w:p>
-    <w:p>
-      <w:pPr>
-        <w:rPr/>
-      </w:pPr>
-      <w:r>
-        <w:rPr/>
-        <w:drawing>
-          <wp:inline distB="114300" distT="114300" distL="114300" distR="114300">
-            <wp:extent cx="5600813" cy="4195958"/>
-            <wp:effectExtent b="0" l="0" r="0" t="0"/>
-            <wp:docPr id="9" name="image14.png"/>
-            <a:graphic>
-              <a:graphicData uri="http://schemas.openxmlformats.org/drawingml/2006/picture">
-                <pic:pic>
-                  <pic:nvPicPr>
-                    <pic:cNvPr id="0" name="image14.png"/>
-                    <pic:cNvPicPr preferRelativeResize="0"/>
-                  </pic:nvPicPr>
-                  <pic:blipFill>
-                    <a:blip r:embed="rId18"/>
-                    <a:srcRect b="0" l="0" r="0" t="0"/>
-                    <a:stretch>
-                      <a:fillRect/>
-                    </a:stretch>
-                  </pic:blipFill>
-                  <pic:spPr>
-                    <a:xfrm>
-                      <a:off x="0" y="0"/>
-                      <a:ext cx="5600813" cy="4195958"/>
-                    </a:xfrm>
-                    <a:prstGeom prst="rect"/>
-                    <a:ln/>
-                  </pic:spPr>
-                </pic:pic>
-              </a:graphicData>
-            </a:graphic>
-          </wp:inline>
-        </w:drawing>
-      </w:r>
-      <w:r>
-        <w:rPr>
-          <w:rtl w:val="0"/>
-        </w:rPr>
-      </w:r>
-    </w:p>
-    <w:p>
-      <w:pPr>
-        <w:ind w:firstLine="0"/>
-        <w:rPr/>
-      </w:pPr>
-      <w:r>
-        <w:rPr/>
-        <w:drawing>
-          <wp:inline distB="114300" distT="114300" distL="114300" distR="114300">
-            <wp:extent cx="5745600" cy="3886200"/>
-            <wp:effectExtent b="0" l="0" r="0" t="0"/>
-            <wp:docPr id="5" name="image13.png"/>
-            <a:graphic>
-              <a:graphicData uri="http://schemas.openxmlformats.org/drawingml/2006/picture">
-                <pic:pic>
-                  <pic:nvPicPr>
-                    <pic:cNvPr id="0" name="image13.png"/>
-                    <pic:cNvPicPr preferRelativeResize="0"/>
-                  </pic:nvPicPr>
-                  <pic:blipFill>
-                    <a:blip r:embed="rId19"/>
-                    <a:srcRect b="0" l="0" r="0" t="0"/>
-                    <a:stretch>
-                      <a:fillRect/>
-                    </a:stretch>
-                  </pic:blipFill>
-                  <pic:spPr>
-                    <a:xfrm>
-                      <a:off x="0" y="0"/>
-                      <a:ext cx="5745600" cy="3886200"/>
-                    </a:xfrm>
-                    <a:prstGeom prst="rect"/>
-                    <a:ln/>
-                  </pic:spPr>
-                </pic:pic>
-              </a:graphicData>
-            </a:graphic>
-          </wp:inline>
-        </w:drawing>
-      </w:r>
-      <w:r>
-        <w:rPr>
-          <w:rtl w:val="0"/>
-        </w:rPr>
-      </w:r>
-    </w:p>
-    <w:p>
-      <w:pPr>
-        <w:rPr/>
-      </w:pPr>
-      <w:r>
-        <w:rPr/>
-        <w:drawing>
-          <wp:inline distB="114300" distT="114300" distL="114300" distR="114300">
-            <wp:extent cx="5267438" cy="3950578"/>
-            <wp:effectExtent b="0" l="0" r="0" t="0"/>
-            <wp:docPr id="49" name="image46.png"/>
-            <a:graphic>
-              <a:graphicData uri="http://schemas.openxmlformats.org/drawingml/2006/picture">
-                <pic:pic>
-                  <pic:nvPicPr>
-                    <pic:cNvPr id="0" name="image46.png"/>
-                    <pic:cNvPicPr preferRelativeResize="0"/>
-                  </pic:nvPicPr>
-                  <pic:blipFill>
-                    <a:blip r:embed="rId20"/>
-                    <a:srcRect b="0" l="0" r="0" t="0"/>
-                    <a:stretch>
-                      <a:fillRect/>
-                    </a:stretch>
-                  </pic:blipFill>
-                  <pic:spPr>
-                    <a:xfrm>
-                      <a:off x="0" y="0"/>
-                      <a:ext cx="5267438" cy="3950578"/>
-                    </a:xfrm>
-                    <a:prstGeom prst="rect"/>
-                    <a:ln/>
-                  </pic:spPr>
-                </pic:pic>
-              </a:graphicData>
-            </a:graphic>
-          </wp:inline>
-        </w:drawing>
-      </w:r>
-      <w:r>
-        <w:rPr>
-          <w:rtl w:val="0"/>
-        </w:rPr>
-      </w:r>
-    </w:p>
-    <w:p>
-      <w:pPr>
-        <w:ind w:firstLine="0"/>
-        <w:rPr/>
-      </w:pPr>
-      <w:r>
-        <w:rPr/>
-        <w:drawing>
-          <wp:inline distB="114300" distT="114300" distL="114300" distR="114300">
-            <wp:extent cx="5745600" cy="3886200"/>
-            <wp:effectExtent b="0" l="0" r="0" t="0"/>
-            <wp:docPr id="74" name="image64.png"/>
-            <a:graphic>
-              <a:graphicData uri="http://schemas.openxmlformats.org/drawingml/2006/picture">
-                <pic:pic>
-                  <pic:nvPicPr>
-                    <pic:cNvPr id="0" name="image64.png"/>
-                    <pic:cNvPicPr preferRelativeResize="0"/>
-                  </pic:nvPicPr>
-                  <pic:blipFill>
-                    <a:blip r:embed="rId21"/>
-                    <a:srcRect b="0" l="0" r="0" t="0"/>
-                    <a:stretch>
-                      <a:fillRect/>
-                    </a:stretch>
-                  </pic:blipFill>
-                  <pic:spPr>
-                    <a:xfrm>
-                      <a:off x="0" y="0"/>
-                      <a:ext cx="5745600" cy="3886200"/>
-                    </a:xfrm>
-                    <a:prstGeom prst="rect"/>
-                    <a:ln/>
-                  </pic:spPr>
-                </pic:pic>
-              </a:graphicData>
-            </a:graphic>
-          </wp:inline>
-        </w:drawing>
-      </w:r>
-      <w:r>
-        <w:rPr>
-          <w:rtl w:val="0"/>
-        </w:rPr>
-      </w:r>
-    </w:p>
-    <w:p>
-      <w:pPr>
         <w:jc w:val="center"/>
         <w:rPr/>
       </w:pPr>
@@ -1704,12 +1704,12 @@
           <wp:inline distB="114300" distT="114300" distL="114300" distR="114300">
             <wp:extent cx="5400788" cy="4046105"/>
             <wp:effectExtent b="0" l="0" r="0" t="0"/>
-            <wp:docPr id="65" name="image59.png"/>
-            <a:graphic>
-              <a:graphicData uri="http://schemas.openxmlformats.org/drawingml/2006/picture">
-                <pic:pic>
-                  <pic:nvPicPr>
-                    <pic:cNvPr id="0" name="image59.png"/>
+            <wp:docPr id="73" name="image70.png"/>
+            <a:graphic>
+              <a:graphicData uri="http://schemas.openxmlformats.org/drawingml/2006/picture">
+                <pic:pic>
+                  <pic:nvPicPr>
+                    <pic:cNvPr id="0" name="image70.png"/>
                     <pic:cNvPicPr preferRelativeResize="0"/>
                   </pic:nvPicPr>
                   <pic:blipFill>
@@ -1750,12 +1750,12 @@
           <wp:inline distB="114300" distT="114300" distL="114300" distR="114300">
             <wp:extent cx="6831872" cy="4570687"/>
             <wp:effectExtent b="0" l="0" r="0" t="0"/>
-            <wp:docPr id="54" name="image73.png"/>
-            <a:graphic>
-              <a:graphicData uri="http://schemas.openxmlformats.org/drawingml/2006/picture">
-                <pic:pic>
-                  <pic:nvPicPr>
-                    <pic:cNvPr id="0" name="image73.png"/>
+            <wp:docPr id="60" name="image83.png"/>
+            <a:graphic>
+              <a:graphicData uri="http://schemas.openxmlformats.org/drawingml/2006/picture">
+                <pic:pic>
+                  <pic:nvPicPr>
+                    <pic:cNvPr id="0" name="image83.png"/>
                     <pic:cNvPicPr preferRelativeResize="0"/>
                   </pic:nvPicPr>
                   <pic:blipFill>
@@ -2067,12 +2067,12 @@
           <wp:inline distB="114300" distT="114300" distL="114300" distR="114300">
             <wp:extent cx="5731200" cy="4292600"/>
             <wp:effectExtent b="0" l="0" r="0" t="0"/>
-            <wp:docPr id="62" name="image53.png"/>
-            <a:graphic>
-              <a:graphicData uri="http://schemas.openxmlformats.org/drawingml/2006/picture">
-                <pic:pic>
-                  <pic:nvPicPr>
-                    <pic:cNvPr id="0" name="image53.png"/>
+            <wp:docPr id="70" name="image77.png"/>
+            <a:graphic>
+              <a:graphicData uri="http://schemas.openxmlformats.org/drawingml/2006/picture">
+                <pic:pic>
+                  <pic:nvPicPr>
+                    <pic:cNvPr id="0" name="image77.png"/>
                     <pic:cNvPicPr preferRelativeResize="0"/>
                   </pic:nvPicPr>
                   <pic:blipFill>
@@ -2102,12 +2102,12 @@
           <wp:inline distB="114300" distT="114300" distL="114300" distR="114300">
             <wp:extent cx="5731200" cy="4292600"/>
             <wp:effectExtent b="0" l="0" r="0" t="0"/>
-            <wp:docPr id="8" name="image15.png"/>
-            <a:graphic>
-              <a:graphicData uri="http://schemas.openxmlformats.org/drawingml/2006/picture">
-                <pic:pic>
-                  <pic:nvPicPr>
-                    <pic:cNvPr id="0" name="image15.png"/>
+            <wp:docPr id="9" name="image17.png"/>
+            <a:graphic>
+              <a:graphicData uri="http://schemas.openxmlformats.org/drawingml/2006/picture">
+                <pic:pic>
+                  <pic:nvPicPr>
+                    <pic:cNvPr id="0" name="image17.png"/>
                     <pic:cNvPicPr preferRelativeResize="0"/>
                   </pic:nvPicPr>
                   <pic:blipFill>
@@ -2137,12 +2137,12 @@
           <wp:inline distB="114300" distT="114300" distL="114300" distR="114300">
             <wp:extent cx="5731200" cy="4292600"/>
             <wp:effectExtent b="0" l="0" r="0" t="0"/>
-            <wp:docPr id="57" name="image47.png"/>
-            <a:graphic>
-              <a:graphicData uri="http://schemas.openxmlformats.org/drawingml/2006/picture">
-                <pic:pic>
-                  <pic:nvPicPr>
-                    <pic:cNvPr id="0" name="image47.png"/>
+            <wp:docPr id="64" name="image69.png"/>
+            <a:graphic>
+              <a:graphicData uri="http://schemas.openxmlformats.org/drawingml/2006/picture">
+                <pic:pic>
+                  <pic:nvPicPr>
+                    <pic:cNvPr id="0" name="image69.png"/>
                     <pic:cNvPicPr preferRelativeResize="0"/>
                   </pic:nvPicPr>
                   <pic:blipFill>
@@ -2182,12 +2182,12 @@
           <wp:inline distB="114300" distT="114300" distL="114300" distR="114300">
             <wp:extent cx="5731200" cy="4292600"/>
             <wp:effectExtent b="0" l="0" r="0" t="0"/>
-            <wp:docPr id="78" name="image72.png"/>
-            <a:graphic>
-              <a:graphicData uri="http://schemas.openxmlformats.org/drawingml/2006/picture">
-                <pic:pic>
-                  <pic:nvPicPr>
-                    <pic:cNvPr id="0" name="image72.png"/>
+            <wp:docPr id="87" name="image82.png"/>
+            <a:graphic>
+              <a:graphicData uri="http://schemas.openxmlformats.org/drawingml/2006/picture">
+                <pic:pic>
+                  <pic:nvPicPr>
+                    <pic:cNvPr id="0" name="image82.png"/>
                     <pic:cNvPicPr preferRelativeResize="0"/>
                   </pic:nvPicPr>
                   <pic:blipFill>
@@ -2274,12 +2274,12 @@
           <wp:inline distB="114300" distT="114300" distL="114300" distR="114300">
             <wp:extent cx="5334113" cy="3989069"/>
             <wp:effectExtent b="0" l="0" r="0" t="0"/>
-            <wp:docPr id="52" name="image51.png"/>
-            <a:graphic>
-              <a:graphicData uri="http://schemas.openxmlformats.org/drawingml/2006/picture">
-                <pic:pic>
-                  <pic:nvPicPr>
-                    <pic:cNvPr id="0" name="image51.png"/>
+            <wp:docPr id="58" name="image56.png"/>
+            <a:graphic>
+              <a:graphicData uri="http://schemas.openxmlformats.org/drawingml/2006/picture">
+                <pic:pic>
+                  <pic:nvPicPr>
+                    <pic:cNvPr id="0" name="image56.png"/>
                     <pic:cNvPicPr preferRelativeResize="0"/>
                   </pic:nvPicPr>
                   <pic:blipFill>
@@ -2326,12 +2326,12 @@
           <wp:inline distB="114300" distT="114300" distL="114300" distR="114300">
             <wp:extent cx="5745600" cy="3886200"/>
             <wp:effectExtent b="0" l="0" r="0" t="0"/>
-            <wp:docPr id="58" name="image43.png"/>
-            <a:graphic>
-              <a:graphicData uri="http://schemas.openxmlformats.org/drawingml/2006/picture">
-                <pic:pic>
-                  <pic:nvPicPr>
-                    <pic:cNvPr id="0" name="image43.png"/>
+            <wp:docPr id="65" name="image68.png"/>
+            <a:graphic>
+              <a:graphicData uri="http://schemas.openxmlformats.org/drawingml/2006/picture">
+                <pic:pic>
+                  <pic:nvPicPr>
+                    <pic:cNvPr id="0" name="image68.png"/>
                     <pic:cNvPicPr preferRelativeResize="0"/>
                   </pic:nvPicPr>
                   <pic:blipFill>
@@ -2377,12 +2377,12 @@
           <wp:inline distB="114300" distT="114300" distL="114300" distR="114300">
             <wp:extent cx="5562410" cy="4167188"/>
             <wp:effectExtent b="0" l="0" r="0" t="0"/>
-            <wp:docPr id="23" name="image25.png"/>
-            <a:graphic>
-              <a:graphicData uri="http://schemas.openxmlformats.org/drawingml/2006/picture">
-                <pic:pic>
-                  <pic:nvPicPr>
-                    <pic:cNvPr id="0" name="image25.png"/>
+            <wp:docPr id="24" name="image22.png"/>
+            <a:graphic>
+              <a:graphicData uri="http://schemas.openxmlformats.org/drawingml/2006/picture">
+                <pic:pic>
+                  <pic:nvPicPr>
+                    <pic:cNvPr id="0" name="image22.png"/>
                     <pic:cNvPicPr preferRelativeResize="0"/>
                   </pic:nvPicPr>
                   <pic:blipFill>
@@ -2429,12 +2429,12 @@
           <wp:inline distB="114300" distT="114300" distL="114300" distR="114300">
             <wp:extent cx="5745600" cy="3886200"/>
             <wp:effectExtent b="0" l="0" r="0" t="0"/>
-            <wp:docPr id="18" name="image11.png"/>
-            <a:graphic>
-              <a:graphicData uri="http://schemas.openxmlformats.org/drawingml/2006/picture">
-                <pic:pic>
-                  <pic:nvPicPr>
-                    <pic:cNvPr id="0" name="image11.png"/>
+            <wp:docPr id="19" name="image23.png"/>
+            <a:graphic>
+              <a:graphicData uri="http://schemas.openxmlformats.org/drawingml/2006/picture">
+                <pic:pic>
+                  <pic:nvPicPr>
+                    <pic:cNvPr id="0" name="image23.png"/>
                     <pic:cNvPicPr preferRelativeResize="0"/>
                   </pic:nvPicPr>
                   <pic:blipFill>
@@ -2480,12 +2480,12 @@
           <wp:inline distB="114300" distT="114300" distL="114300" distR="114300">
             <wp:extent cx="5600552" cy="4195763"/>
             <wp:effectExtent b="0" l="0" r="0" t="0"/>
-            <wp:docPr id="6" name="image24.png"/>
-            <a:graphic>
-              <a:graphicData uri="http://schemas.openxmlformats.org/drawingml/2006/picture">
-                <pic:pic>
-                  <pic:nvPicPr>
-                    <pic:cNvPr id="0" name="image24.png"/>
+            <wp:docPr id="7" name="image8.png"/>
+            <a:graphic>
+              <a:graphicData uri="http://schemas.openxmlformats.org/drawingml/2006/picture">
+                <pic:pic>
+                  <pic:nvPicPr>
+                    <pic:cNvPr id="0" name="image8.png"/>
                     <pic:cNvPicPr preferRelativeResize="0"/>
                   </pic:nvPicPr>
                   <pic:blipFill>
@@ -2532,12 +2532,12 @@
           <wp:inline distB="114300" distT="114300" distL="114300" distR="114300">
             <wp:extent cx="6057846" cy="4098841"/>
             <wp:effectExtent b="0" l="0" r="0" t="0"/>
-            <wp:docPr id="77" name="image68.png"/>
-            <a:graphic>
-              <a:graphicData uri="http://schemas.openxmlformats.org/drawingml/2006/picture">
-                <pic:pic>
-                  <pic:nvPicPr>
-                    <pic:cNvPr id="0" name="image68.png"/>
+            <wp:docPr id="86" name="image72.png"/>
+            <a:graphic>
+              <a:graphicData uri="http://schemas.openxmlformats.org/drawingml/2006/picture">
+                <pic:pic>
+                  <pic:nvPicPr>
+                    <pic:cNvPr id="0" name="image72.png"/>
                     <pic:cNvPicPr preferRelativeResize="0"/>
                   </pic:nvPicPr>
                   <pic:blipFill>
@@ -2583,12 +2583,12 @@
           <wp:inline distB="114300" distT="114300" distL="114300" distR="114300">
             <wp:extent cx="5731200" cy="4292600"/>
             <wp:effectExtent b="0" l="0" r="0" t="0"/>
-            <wp:docPr id="15" name="image16.png"/>
-            <a:graphic>
-              <a:graphicData uri="http://schemas.openxmlformats.org/drawingml/2006/picture">
-                <pic:pic>
-                  <pic:nvPicPr>
-                    <pic:cNvPr id="0" name="image16.png"/>
+            <wp:docPr id="16" name="image5.png"/>
+            <a:graphic>
+              <a:graphicData uri="http://schemas.openxmlformats.org/drawingml/2006/picture">
+                <pic:pic>
+                  <pic:nvPicPr>
+                    <pic:cNvPr id="0" name="image5.png"/>
                     <pic:cNvPicPr preferRelativeResize="0"/>
                   </pic:nvPicPr>
                   <pic:blipFill>
@@ -2635,12 +2635,12 @@
           <wp:inline distB="114300" distT="114300" distL="114300" distR="114300">
             <wp:extent cx="5745600" cy="3886200"/>
             <wp:effectExtent b="0" l="0" r="0" t="0"/>
-            <wp:docPr id="12" name="image7.png"/>
-            <a:graphic>
-              <a:graphicData uri="http://schemas.openxmlformats.org/drawingml/2006/picture">
-                <pic:pic>
-                  <pic:nvPicPr>
-                    <pic:cNvPr id="0" name="image7.png"/>
+            <wp:docPr id="13" name="image2.png"/>
+            <a:graphic>
+              <a:graphicData uri="http://schemas.openxmlformats.org/drawingml/2006/picture">
+                <pic:pic>
+                  <pic:nvPicPr>
+                    <pic:cNvPr id="0" name="image2.png"/>
                     <pic:cNvPicPr preferRelativeResize="0"/>
                   </pic:nvPicPr>
                   <pic:blipFill>
@@ -3049,7 +3049,74 @@
           <wp:inline distB="114300" distT="114300" distL="114300" distR="114300">
             <wp:extent cx="5113153" cy="4011025"/>
             <wp:effectExtent b="0" l="0" r="0" t="0"/>
-            <wp:docPr id="55" name="image39.png"/>
+            <wp:docPr id="62" name="image54.png"/>
+            <a:graphic>
+              <a:graphicData uri="http://schemas.openxmlformats.org/drawingml/2006/picture">
+                <pic:pic>
+                  <pic:nvPicPr>
+                    <pic:cNvPr id="0" name="image54.png"/>
+                    <pic:cNvPicPr preferRelativeResize="0"/>
+                  </pic:nvPicPr>
+                  <pic:blipFill>
+                    <a:blip r:embed="rId36"/>
+                    <a:srcRect b="0" l="0" r="0" t="0"/>
+                    <a:stretch>
+                      <a:fillRect/>
+                    </a:stretch>
+                  </pic:blipFill>
+                  <pic:spPr>
+                    <a:xfrm>
+                      <a:off x="0" y="0"/>
+                      <a:ext cx="5113153" cy="4011025"/>
+                    </a:xfrm>
+                    <a:prstGeom prst="rect"/>
+                    <a:ln/>
+                  </pic:spPr>
+                </pic:pic>
+              </a:graphicData>
+            </a:graphic>
+          </wp:inline>
+        </w:drawing>
+      </w:r>
+      <w:r>
+        <w:rPr>
+          <w:rtl w:val="0"/>
+        </w:rPr>
+      </w:r>
+    </w:p>
+    <w:p>
+      <w:pPr>
+        <w:rPr/>
+      </w:pPr>
+      <w:r>
+        <w:rPr>
+          <w:rtl w:val="0"/>
+        </w:rPr>
+        <w:t xml:space="preserve">GPR scaling: multiplication</w:t>
+      </w:r>
+    </w:p>
+    <w:p>
+      <w:pPr>
+        <w:rPr/>
+      </w:pPr>
+      <w:r>
+        <w:rPr>
+          <w:rtl w:val="0"/>
+        </w:rPr>
+      </w:r>
+    </w:p>
+    <w:p>
+      <w:pPr>
+        <w:jc w:val="center"/>
+        <w:rPr/>
+      </w:pPr>
+      <w:r>
+        <w:rPr/>
+        <w:drawing>
+          <wp:inline distB="114300" distT="114300" distL="114300" distR="114300">
+            <wp:extent cx="5119688" cy="4080910"/>
+            <wp:effectExtent b="0" l="0" r="0" t="0"/>
+            <wp:docPr id="52" name="image39.png"/>
             <a:graphic>
               <a:graphicData uri="http://schemas.openxmlformats.org/drawingml/2006/picture">
                 <pic:pic>
@@ -3058,51 +3125,44 @@
                     <pic:cNvPicPr preferRelativeResize="0"/>
                   </pic:nvPicPr>
                   <pic:blipFill>
-                    <a:blip r:embed="rId36"/>
-                    <a:srcRect b="0" l="0" r="0" t="0"/>
-                    <a:stretch>
-                      <a:fillRect/>
-                    </a:stretch>
-                  </pic:blipFill>
-                  <pic:spPr>
-                    <a:xfrm>
-                      <a:off x="0" y="0"/>
-                      <a:ext cx="5113153" cy="4011025"/>
-                    </a:xfrm>
-                    <a:prstGeom prst="rect"/>
-                    <a:ln/>
-                  </pic:spPr>
-                </pic:pic>
-              </a:graphicData>
-            </a:graphic>
-          </wp:inline>
-        </w:drawing>
-      </w:r>
-      <w:r>
-        <w:rPr>
-          <w:rtl w:val="0"/>
-        </w:rPr>
-      </w:r>
-    </w:p>
-    <w:p>
-      <w:pPr>
-        <w:rPr/>
-      </w:pPr>
-      <w:r>
-        <w:rPr>
-          <w:rtl w:val="0"/>
-        </w:rPr>
-        <w:t xml:space="preserve">GPR scaling: multiplication</w:t>
-      </w:r>
-    </w:p>
-    <w:p>
-      <w:pPr>
-        <w:rPr/>
-      </w:pPr>
-      <w:r>
-        <w:rPr>
-          <w:rtl w:val="0"/>
-        </w:rPr>
+                    <a:blip r:embed="rId37"/>
+                    <a:srcRect b="0" l="0" r="0" t="0"/>
+                    <a:stretch>
+                      <a:fillRect/>
+                    </a:stretch>
+                  </pic:blipFill>
+                  <pic:spPr>
+                    <a:xfrm>
+                      <a:off x="0" y="0"/>
+                      <a:ext cx="5119688" cy="4080910"/>
+                    </a:xfrm>
+                    <a:prstGeom prst="rect"/>
+                    <a:ln/>
+                  </pic:spPr>
+                </pic:pic>
+              </a:graphicData>
+            </a:graphic>
+          </wp:inline>
+        </w:drawing>
+      </w:r>
+      <w:r>
+        <w:br w:type="page"/>
+      </w:r>
+      <w:r>
+        <w:rPr>
+          <w:rtl w:val="0"/>
+        </w:rPr>
+      </w:r>
+    </w:p>
+    <w:p>
+      <w:pPr>
+        <w:rPr/>
+      </w:pPr>
+      <w:r>
+        <w:rPr>
+          <w:rtl w:val="0"/>
+        </w:rPr>
+        <w:t xml:space="preserve">GPR scaling: without</w:t>
       </w:r>
     </w:p>
     <w:p>
@@ -3114,27 +3174,84 @@
         <w:rPr/>
         <w:drawing>
           <wp:inline distB="114300" distT="114300" distL="114300" distR="114300">
-            <wp:extent cx="5119688" cy="4080910"/>
-            <wp:effectExtent b="0" l="0" r="0" t="0"/>
-            <wp:docPr id="46" name="image37.png"/>
-            <a:graphic>
-              <a:graphicData uri="http://schemas.openxmlformats.org/drawingml/2006/picture">
-                <pic:pic>
-                  <pic:nvPicPr>
-                    <pic:cNvPr id="0" name="image37.png"/>
-                    <pic:cNvPicPr preferRelativeResize="0"/>
-                  </pic:nvPicPr>
-                  <pic:blipFill>
-                    <a:blip r:embed="rId37"/>
-                    <a:srcRect b="0" l="0" r="0" t="0"/>
-                    <a:stretch>
-                      <a:fillRect/>
-                    </a:stretch>
-                  </pic:blipFill>
-                  <pic:spPr>
-                    <a:xfrm>
-                      <a:off x="0" y="0"/>
-                      <a:ext cx="5119688" cy="4080910"/>
+            <wp:extent cx="5125442" cy="4077700"/>
+            <wp:effectExtent b="0" l="0" r="0" t="0"/>
+            <wp:docPr id="21" name="image16.png"/>
+            <a:graphic>
+              <a:graphicData uri="http://schemas.openxmlformats.org/drawingml/2006/picture">
+                <pic:pic>
+                  <pic:nvPicPr>
+                    <pic:cNvPr id="0" name="image16.png"/>
+                    <pic:cNvPicPr preferRelativeResize="0"/>
+                  </pic:nvPicPr>
+                  <pic:blipFill>
+                    <a:blip r:embed="rId38"/>
+                    <a:srcRect b="0" l="0" r="0" t="0"/>
+                    <a:stretch>
+                      <a:fillRect/>
+                    </a:stretch>
+                  </pic:blipFill>
+                  <pic:spPr>
+                    <a:xfrm>
+                      <a:off x="0" y="0"/>
+                      <a:ext cx="5125442" cy="4077700"/>
+                    </a:xfrm>
+                    <a:prstGeom prst="rect"/>
+                    <a:ln/>
+                  </pic:spPr>
+                </pic:pic>
+              </a:graphicData>
+            </a:graphic>
+          </wp:inline>
+        </w:drawing>
+      </w:r>
+      <w:r>
+        <w:rPr>
+          <w:rtl w:val="0"/>
+        </w:rPr>
+      </w:r>
+    </w:p>
+    <w:p>
+      <w:pPr>
+        <w:rPr/>
+      </w:pPr>
+      <w:r>
+        <w:rPr>
+          <w:rtl w:val="0"/>
+        </w:rPr>
+        <w:t xml:space="preserve">LIN scaling: divide</w:t>
+      </w:r>
+    </w:p>
+    <w:p>
+      <w:pPr>
+        <w:jc w:val="center"/>
+        <w:rPr/>
+      </w:pPr>
+      <w:r>
+        <w:rPr/>
+        <w:drawing>
+          <wp:inline distB="114300" distT="114300" distL="114300" distR="114300">
+            <wp:extent cx="5148263" cy="4134381"/>
+            <wp:effectExtent b="0" l="0" r="0" t="0"/>
+            <wp:docPr id="51" name="image38.png"/>
+            <a:graphic>
+              <a:graphicData uri="http://schemas.openxmlformats.org/drawingml/2006/picture">
+                <pic:pic>
+                  <pic:nvPicPr>
+                    <pic:cNvPr id="0" name="image38.png"/>
+                    <pic:cNvPicPr preferRelativeResize="0"/>
+                  </pic:nvPicPr>
+                  <pic:blipFill>
+                    <a:blip r:embed="rId39"/>
+                    <a:srcRect b="0" l="0" r="0" t="0"/>
+                    <a:stretch>
+                      <a:fillRect/>
+                    </a:stretch>
+                  </pic:blipFill>
+                  <pic:spPr>
+                    <a:xfrm>
+                      <a:off x="0" y="0"/>
+                      <a:ext cx="5148263" cy="4134381"/>
                     </a:xfrm>
                     <a:prstGeom prst="rect"/>
                     <a:ln/>
@@ -3162,7 +3279,7 @@
         <w:rPr>
           <w:rtl w:val="0"/>
         </w:rPr>
-        <w:t xml:space="preserve">GPR scaling: without</w:t>
+        <w:t xml:space="preserve">LIN scaling: multiplication</w:t>
       </w:r>
     </w:p>
     <w:p>
@@ -3174,52 +3291,52 @@
         <w:rPr/>
         <w:drawing>
           <wp:inline distB="114300" distT="114300" distL="114300" distR="114300">
-            <wp:extent cx="5125442" cy="4077700"/>
-            <wp:effectExtent b="0" l="0" r="0" t="0"/>
-            <wp:docPr id="20" name="image12.png"/>
-            <a:graphic>
-              <a:graphicData uri="http://schemas.openxmlformats.org/drawingml/2006/picture">
-                <pic:pic>
-                  <pic:nvPicPr>
-                    <pic:cNvPr id="0" name="image12.png"/>
-                    <pic:cNvPicPr preferRelativeResize="0"/>
-                  </pic:nvPicPr>
-                  <pic:blipFill>
-                    <a:blip r:embed="rId38"/>
-                    <a:srcRect b="0" l="0" r="0" t="0"/>
-                    <a:stretch>
-                      <a:fillRect/>
-                    </a:stretch>
-                  </pic:blipFill>
-                  <pic:spPr>
-                    <a:xfrm>
-                      <a:off x="0" y="0"/>
-                      <a:ext cx="5125442" cy="4077700"/>
-                    </a:xfrm>
-                    <a:prstGeom prst="rect"/>
-                    <a:ln/>
-                  </pic:spPr>
-                </pic:pic>
-              </a:graphicData>
-            </a:graphic>
-          </wp:inline>
-        </w:drawing>
-      </w:r>
-      <w:r>
-        <w:rPr>
-          <w:rtl w:val="0"/>
-        </w:rPr>
-      </w:r>
-    </w:p>
-    <w:p>
-      <w:pPr>
-        <w:rPr/>
-      </w:pPr>
-      <w:r>
-        <w:rPr>
-          <w:rtl w:val="0"/>
-        </w:rPr>
-        <w:t xml:space="preserve">LIN scaling: divide</w:t>
+            <wp:extent cx="5138738" cy="4190464"/>
+            <wp:effectExtent b="0" l="0" r="0" t="0"/>
+            <wp:docPr id="72" name="image76.png"/>
+            <a:graphic>
+              <a:graphicData uri="http://schemas.openxmlformats.org/drawingml/2006/picture">
+                <pic:pic>
+                  <pic:nvPicPr>
+                    <pic:cNvPr id="0" name="image76.png"/>
+                    <pic:cNvPicPr preferRelativeResize="0"/>
+                  </pic:nvPicPr>
+                  <pic:blipFill>
+                    <a:blip r:embed="rId40"/>
+                    <a:srcRect b="0" l="0" r="0" t="0"/>
+                    <a:stretch>
+                      <a:fillRect/>
+                    </a:stretch>
+                  </pic:blipFill>
+                  <pic:spPr>
+                    <a:xfrm>
+                      <a:off x="0" y="0"/>
+                      <a:ext cx="5138738" cy="4190464"/>
+                    </a:xfrm>
+                    <a:prstGeom prst="rect"/>
+                    <a:ln/>
+                  </pic:spPr>
+                </pic:pic>
+              </a:graphicData>
+            </a:graphic>
+          </wp:inline>
+        </w:drawing>
+      </w:r>
+      <w:r>
+        <w:rPr>
+          <w:rtl w:val="0"/>
+        </w:rPr>
+      </w:r>
+    </w:p>
+    <w:p>
+      <w:pPr>
+        <w:rPr/>
+      </w:pPr>
+      <w:r>
+        <w:rPr>
+          <w:rtl w:val="0"/>
+        </w:rPr>
+        <w:t xml:space="preserve">LIN scaling: without</w:t>
       </w:r>
     </w:p>
     <w:p>
@@ -3231,131 +3348,14 @@
         <w:rPr/>
         <w:drawing>
           <wp:inline distB="114300" distT="114300" distL="114300" distR="114300">
-            <wp:extent cx="5148263" cy="4134381"/>
-            <wp:effectExtent b="0" l="0" r="0" t="0"/>
-            <wp:docPr id="45" name="image35.png"/>
-            <a:graphic>
-              <a:graphicData uri="http://schemas.openxmlformats.org/drawingml/2006/picture">
-                <pic:pic>
-                  <pic:nvPicPr>
-                    <pic:cNvPr id="0" name="image35.png"/>
-                    <pic:cNvPicPr preferRelativeResize="0"/>
-                  </pic:nvPicPr>
-                  <pic:blipFill>
-                    <a:blip r:embed="rId39"/>
-                    <a:srcRect b="0" l="0" r="0" t="0"/>
-                    <a:stretch>
-                      <a:fillRect/>
-                    </a:stretch>
-                  </pic:blipFill>
-                  <pic:spPr>
-                    <a:xfrm>
-                      <a:off x="0" y="0"/>
-                      <a:ext cx="5148263" cy="4134381"/>
-                    </a:xfrm>
-                    <a:prstGeom prst="rect"/>
-                    <a:ln/>
-                  </pic:spPr>
-                </pic:pic>
-              </a:graphicData>
-            </a:graphic>
-          </wp:inline>
-        </w:drawing>
-      </w:r>
-      <w:r>
-        <w:br w:type="page"/>
-      </w:r>
-      <w:r>
-        <w:rPr>
-          <w:rtl w:val="0"/>
-        </w:rPr>
-      </w:r>
-    </w:p>
-    <w:p>
-      <w:pPr>
-        <w:rPr/>
-      </w:pPr>
-      <w:r>
-        <w:rPr>
-          <w:rtl w:val="0"/>
-        </w:rPr>
-        <w:t xml:space="preserve">LIN scaling: multiplication</w:t>
-      </w:r>
-    </w:p>
-    <w:p>
-      <w:pPr>
-        <w:jc w:val="center"/>
-        <w:rPr/>
-      </w:pPr>
-      <w:r>
-        <w:rPr/>
-        <w:drawing>
-          <wp:inline distB="114300" distT="114300" distL="114300" distR="114300">
-            <wp:extent cx="5138738" cy="4190464"/>
-            <wp:effectExtent b="0" l="0" r="0" t="0"/>
-            <wp:docPr id="64" name="image61.png"/>
-            <a:graphic>
-              <a:graphicData uri="http://schemas.openxmlformats.org/drawingml/2006/picture">
-                <pic:pic>
-                  <pic:nvPicPr>
-                    <pic:cNvPr id="0" name="image61.png"/>
-                    <pic:cNvPicPr preferRelativeResize="0"/>
-                  </pic:nvPicPr>
-                  <pic:blipFill>
-                    <a:blip r:embed="rId40"/>
-                    <a:srcRect b="0" l="0" r="0" t="0"/>
-                    <a:stretch>
-                      <a:fillRect/>
-                    </a:stretch>
-                  </pic:blipFill>
-                  <pic:spPr>
-                    <a:xfrm>
-                      <a:off x="0" y="0"/>
-                      <a:ext cx="5138738" cy="4190464"/>
-                    </a:xfrm>
-                    <a:prstGeom prst="rect"/>
-                    <a:ln/>
-                  </pic:spPr>
-                </pic:pic>
-              </a:graphicData>
-            </a:graphic>
-          </wp:inline>
-        </w:drawing>
-      </w:r>
-      <w:r>
-        <w:rPr>
-          <w:rtl w:val="0"/>
-        </w:rPr>
-      </w:r>
-    </w:p>
-    <w:p>
-      <w:pPr>
-        <w:rPr/>
-      </w:pPr>
-      <w:r>
-        <w:rPr>
-          <w:rtl w:val="0"/>
-        </w:rPr>
-        <w:t xml:space="preserve">LIN scaling: without</w:t>
-      </w:r>
-    </w:p>
-    <w:p>
-      <w:pPr>
-        <w:jc w:val="center"/>
-        <w:rPr/>
-      </w:pPr>
-      <w:r>
-        <w:rPr/>
-        <w:drawing>
-          <wp:inline distB="114300" distT="114300" distL="114300" distR="114300">
             <wp:extent cx="5119688" cy="4109922"/>
             <wp:effectExtent b="0" l="0" r="0" t="0"/>
-            <wp:docPr id="19" name="image3.png"/>
-            <a:graphic>
-              <a:graphicData uri="http://schemas.openxmlformats.org/drawingml/2006/picture">
-                <pic:pic>
-                  <pic:nvPicPr>
-                    <pic:cNvPr id="0" name="image3.png"/>
+            <wp:docPr id="20" name="image4.png"/>
+            <a:graphic>
+              <a:graphicData uri="http://schemas.openxmlformats.org/drawingml/2006/picture">
+                <pic:pic>
+                  <pic:nvPicPr>
+                    <pic:cNvPr id="0" name="image4.png"/>
                     <pic:cNvPicPr preferRelativeResize="0"/>
                   </pic:nvPicPr>
                   <pic:blipFill>
@@ -3426,12 +3426,12 @@
           <wp:inline distB="114300" distT="114300" distL="114300" distR="114300">
             <wp:extent cx="5419838" cy="4060377"/>
             <wp:effectExtent b="0" l="0" r="0" t="0"/>
-            <wp:docPr id="11" name="image5.png"/>
-            <a:graphic>
-              <a:graphicData uri="http://schemas.openxmlformats.org/drawingml/2006/picture">
-                <pic:pic>
-                  <pic:nvPicPr>
-                    <pic:cNvPr id="0" name="image5.png"/>
+            <wp:docPr id="12" name="image6.png"/>
+            <a:graphic>
+              <a:graphicData uri="http://schemas.openxmlformats.org/drawingml/2006/picture">
+                <pic:pic>
+                  <pic:nvPicPr>
+                    <pic:cNvPr id="0" name="image6.png"/>
                     <pic:cNvPicPr preferRelativeResize="0"/>
                   </pic:nvPicPr>
                   <pic:blipFill>
@@ -3473,12 +3473,12 @@
           <wp:inline distB="114300" distT="114300" distL="114300" distR="114300">
             <wp:extent cx="6288966" cy="4202216"/>
             <wp:effectExtent b="0" l="0" r="0" t="0"/>
-            <wp:docPr id="22" name="image62.png"/>
-            <a:graphic>
-              <a:graphicData uri="http://schemas.openxmlformats.org/drawingml/2006/picture">
-                <pic:pic>
-                  <pic:nvPicPr>
-                    <pic:cNvPr id="0" name="image62.png"/>
+            <wp:docPr id="23" name="image48.png"/>
+            <a:graphic>
+              <a:graphicData uri="http://schemas.openxmlformats.org/drawingml/2006/picture">
+                <pic:pic>
+                  <pic:nvPicPr>
+                    <pic:cNvPr id="0" name="image48.png"/>
                     <pic:cNvPicPr preferRelativeResize="0"/>
                   </pic:nvPicPr>
                   <pic:blipFill>
@@ -3530,12 +3530,12 @@
           <wp:inline distB="114300" distT="114300" distL="114300" distR="114300">
             <wp:extent cx="5453063" cy="4085268"/>
             <wp:effectExtent b="0" l="0" r="0" t="0"/>
-            <wp:docPr id="40" name="image41.png"/>
-            <a:graphic>
-              <a:graphicData uri="http://schemas.openxmlformats.org/drawingml/2006/picture">
-                <pic:pic>
-                  <pic:nvPicPr>
-                    <pic:cNvPr id="0" name="image41.png"/>
+            <wp:docPr id="43" name="image42.png"/>
+            <a:graphic>
+              <a:graphicData uri="http://schemas.openxmlformats.org/drawingml/2006/picture">
+                <pic:pic>
+                  <pic:nvPicPr>
+                    <pic:cNvPr id="0" name="image42.png"/>
                     <pic:cNvPicPr preferRelativeResize="0"/>
                   </pic:nvPicPr>
                   <pic:blipFill>
@@ -3577,12 +3577,12 @@
           <wp:inline distB="114300" distT="114300" distL="114300" distR="114300">
             <wp:extent cx="6781913" cy="4537399"/>
             <wp:effectExtent b="0" l="0" r="0" t="0"/>
-            <wp:docPr id="33" name="image70.png"/>
-            <a:graphic>
-              <a:graphicData uri="http://schemas.openxmlformats.org/drawingml/2006/picture">
-                <pic:pic>
-                  <pic:nvPicPr>
-                    <pic:cNvPr id="0" name="image70.png"/>
+            <wp:docPr id="36" name="image52.png"/>
+            <a:graphic>
+              <a:graphicData uri="http://schemas.openxmlformats.org/drawingml/2006/picture">
+                <pic:pic>
+                  <pic:nvPicPr>
+                    <pic:cNvPr id="0" name="image52.png"/>
                     <pic:cNvPicPr preferRelativeResize="0"/>
                   </pic:nvPicPr>
                   <pic:blipFill>
@@ -3622,12 +3622,12 @@
           <wp:inline distB="114300" distT="114300" distL="114300" distR="114300">
             <wp:extent cx="5731200" cy="4292600"/>
             <wp:effectExtent b="0" l="0" r="0" t="0"/>
-            <wp:docPr id="24" name="image33.png"/>
-            <a:graphic>
-              <a:graphicData uri="http://schemas.openxmlformats.org/drawingml/2006/picture">
-                <pic:pic>
-                  <pic:nvPicPr>
-                    <pic:cNvPr id="0" name="image33.png"/>
+            <wp:docPr id="25" name="image37.png"/>
+            <a:graphic>
+              <a:graphicData uri="http://schemas.openxmlformats.org/drawingml/2006/picture">
+                <pic:pic>
+                  <pic:nvPicPr>
+                    <pic:cNvPr id="0" name="image37.png"/>
                     <pic:cNvPicPr preferRelativeResize="0"/>
                   </pic:nvPicPr>
                   <pic:blipFill>
@@ -3668,12 +3668,12 @@
           <wp:inline distB="114300" distT="114300" distL="114300" distR="114300">
             <wp:extent cx="6572363" cy="4394040"/>
             <wp:effectExtent b="0" l="0" r="0" t="0"/>
-            <wp:docPr id="30" name="image74.png"/>
-            <a:graphic>
-              <a:graphicData uri="http://schemas.openxmlformats.org/drawingml/2006/picture">
-                <pic:pic>
-                  <pic:nvPicPr>
-                    <pic:cNvPr id="0" name="image74.png"/>
+            <wp:docPr id="33" name="image59.png"/>
+            <a:graphic>
+              <a:graphicData uri="http://schemas.openxmlformats.org/drawingml/2006/picture">
+                <pic:pic>
+                  <pic:nvPicPr>
+                    <pic:cNvPr id="0" name="image59.png"/>
                     <pic:cNvPicPr preferRelativeResize="0"/>
                   </pic:nvPicPr>
                   <pic:blipFill>
@@ -3723,12 +3723,12 @@
           <wp:inline distB="114300" distT="114300" distL="114300" distR="114300">
             <wp:extent cx="5731200" cy="4292600"/>
             <wp:effectExtent b="0" l="0" r="0" t="0"/>
-            <wp:docPr id="16" name="image18.png"/>
-            <a:graphic>
-              <a:graphicData uri="http://schemas.openxmlformats.org/drawingml/2006/picture">
-                <pic:pic>
-                  <pic:nvPicPr>
-                    <pic:cNvPr id="0" name="image18.png"/>
+            <wp:docPr id="17" name="image15.png"/>
+            <a:graphic>
+              <a:graphicData uri="http://schemas.openxmlformats.org/drawingml/2006/picture">
+                <pic:pic>
+                  <pic:nvPicPr>
+                    <pic:cNvPr id="0" name="image15.png"/>
                     <pic:cNvPicPr preferRelativeResize="0"/>
                   </pic:nvPicPr>
                   <pic:blipFill>
@@ -3769,12 +3769,12 @@
           <wp:inline distB="114300" distT="114300" distL="114300" distR="114300">
             <wp:extent cx="6353288" cy="4248112"/>
             <wp:effectExtent b="0" l="0" r="0" t="0"/>
-            <wp:docPr id="53" name="image75.png"/>
-            <a:graphic>
-              <a:graphicData uri="http://schemas.openxmlformats.org/drawingml/2006/picture">
-                <pic:pic>
-                  <pic:nvPicPr>
-                    <pic:cNvPr id="0" name="image75.png"/>
+            <wp:docPr id="59" name="image81.png"/>
+            <a:graphic>
+              <a:graphicData uri="http://schemas.openxmlformats.org/drawingml/2006/picture">
+                <pic:pic>
+                  <pic:nvPicPr>
+                    <pic:cNvPr id="0" name="image81.png"/>
                     <pic:cNvPicPr preferRelativeResize="0"/>
                   </pic:nvPicPr>
                   <pic:blipFill>
@@ -3824,12 +3824,12 @@
           <wp:inline distB="114300" distT="114300" distL="114300" distR="114300">
             <wp:extent cx="5731200" cy="4292600"/>
             <wp:effectExtent b="0" l="0" r="0" t="0"/>
-            <wp:docPr id="48" name="image48.png"/>
-            <a:graphic>
-              <a:graphicData uri="http://schemas.openxmlformats.org/drawingml/2006/picture">
-                <pic:pic>
-                  <pic:nvPicPr>
-                    <pic:cNvPr id="0" name="image48.png"/>
+            <wp:docPr id="54" name="image60.png"/>
+            <a:graphic>
+              <a:graphicData uri="http://schemas.openxmlformats.org/drawingml/2006/picture">
+                <pic:pic>
+                  <pic:nvPicPr>
+                    <pic:cNvPr id="0" name="image60.png"/>
                     <pic:cNvPicPr preferRelativeResize="0"/>
                   </pic:nvPicPr>
                   <pic:blipFill>
@@ -3870,12 +3870,12 @@
           <wp:inline distB="114300" distT="114300" distL="114300" distR="114300">
             <wp:extent cx="5745600" cy="3886200"/>
             <wp:effectExtent b="0" l="0" r="0" t="0"/>
-            <wp:docPr id="44" name="image38.png"/>
-            <a:graphic>
-              <a:graphicData uri="http://schemas.openxmlformats.org/drawingml/2006/picture">
-                <pic:pic>
-                  <pic:nvPicPr>
-                    <pic:cNvPr id="0" name="image38.png"/>
+            <wp:docPr id="50" name="image41.png"/>
+            <a:graphic>
+              <a:graphicData uri="http://schemas.openxmlformats.org/drawingml/2006/picture">
+                <pic:pic>
+                  <pic:nvPicPr>
+                    <pic:cNvPr id="0" name="image41.png"/>
                     <pic:cNvPicPr preferRelativeResize="0"/>
                   </pic:nvPicPr>
                   <pic:blipFill>
@@ -3915,12 +3915,12 @@
           <wp:inline distB="114300" distT="114300" distL="114300" distR="114300">
             <wp:extent cx="5731200" cy="4292600"/>
             <wp:effectExtent b="0" l="0" r="0" t="0"/>
-            <wp:docPr id="1" name="image30.png"/>
-            <a:graphic>
-              <a:graphicData uri="http://schemas.openxmlformats.org/drawingml/2006/picture">
-                <pic:pic>
-                  <pic:nvPicPr>
-                    <pic:cNvPr id="0" name="image30.png"/>
+            <wp:docPr id="1" name="image13.png"/>
+            <a:graphic>
+              <a:graphicData uri="http://schemas.openxmlformats.org/drawingml/2006/picture">
+                <pic:pic>
+                  <pic:nvPicPr>
+                    <pic:cNvPr id="0" name="image13.png"/>
                     <pic:cNvPicPr preferRelativeResize="0"/>
                   </pic:nvPicPr>
                   <pic:blipFill>
@@ -3961,12 +3961,12 @@
           <wp:inline distB="114300" distT="114300" distL="114300" distR="114300">
             <wp:extent cx="6639038" cy="4442155"/>
             <wp:effectExtent b="0" l="0" r="0" t="0"/>
-            <wp:docPr id="66" name="image76.png"/>
-            <a:graphic>
-              <a:graphicData uri="http://schemas.openxmlformats.org/drawingml/2006/picture">
-                <pic:pic>
-                  <pic:nvPicPr>
-                    <pic:cNvPr id="0" name="image76.png"/>
+            <wp:docPr id="74" name="image85.png"/>
+            <a:graphic>
+              <a:graphicData uri="http://schemas.openxmlformats.org/drawingml/2006/picture">
+                <pic:pic>
+                  <pic:nvPicPr>
+                    <pic:cNvPr id="0" name="image85.png"/>
                     <pic:cNvPicPr preferRelativeResize="0"/>
                   </pic:nvPicPr>
                   <pic:blipFill>
@@ -4144,12 +4144,12 @@
           <wp:inline distB="114300" distT="114300" distL="114300" distR="114300">
             <wp:extent cx="5731200" cy="4292600"/>
             <wp:effectExtent b="0" l="0" r="0" t="0"/>
-            <wp:docPr id="2" name="image10.png"/>
-            <a:graphic>
-              <a:graphicData uri="http://schemas.openxmlformats.org/drawingml/2006/picture">
-                <pic:pic>
-                  <pic:nvPicPr>
-                    <pic:cNvPr id="0" name="image10.png"/>
+            <wp:docPr id="2" name="image18.png"/>
+            <a:graphic>
+              <a:graphicData uri="http://schemas.openxmlformats.org/drawingml/2006/picture">
+                <pic:pic>
+                  <pic:nvPicPr>
+                    <pic:cNvPr id="0" name="image18.png"/>
                     <pic:cNvPicPr preferRelativeResize="0"/>
                   </pic:nvPicPr>
                   <pic:blipFill>
@@ -4179,12 +4179,12 @@
           <wp:inline distB="114300" distT="114300" distL="114300" distR="114300">
             <wp:extent cx="5731200" cy="4292600"/>
             <wp:effectExtent b="0" l="0" r="0" t="0"/>
-            <wp:docPr id="31" name="image29.png"/>
-            <a:graphic>
-              <a:graphicData uri="http://schemas.openxmlformats.org/drawingml/2006/picture">
-                <pic:pic>
-                  <pic:nvPicPr>
-                    <pic:cNvPr id="0" name="image29.png"/>
+            <wp:docPr id="34" name="image32.png"/>
+            <a:graphic>
+              <a:graphicData uri="http://schemas.openxmlformats.org/drawingml/2006/picture">
+                <pic:pic>
+                  <pic:nvPicPr>
+                    <pic:cNvPr id="0" name="image32.png"/>
                     <pic:cNvPicPr preferRelativeResize="0"/>
                   </pic:nvPicPr>
                   <pic:blipFill>
@@ -4214,12 +4214,12 @@
           <wp:inline distB="114300" distT="114300" distL="114300" distR="114300">
             <wp:extent cx="5731200" cy="4292600"/>
             <wp:effectExtent b="0" l="0" r="0" t="0"/>
-            <wp:docPr id="68" name="image57.png"/>
-            <a:graphic>
-              <a:graphicData uri="http://schemas.openxmlformats.org/drawingml/2006/picture">
-                <pic:pic>
-                  <pic:nvPicPr>
-                    <pic:cNvPr id="0" name="image57.png"/>
+            <wp:docPr id="76" name="image74.png"/>
+            <a:graphic>
+              <a:graphicData uri="http://schemas.openxmlformats.org/drawingml/2006/picture">
+                <pic:pic>
+                  <pic:nvPicPr>
+                    <pic:cNvPr id="0" name="image74.png"/>
                     <pic:cNvPicPr preferRelativeResize="0"/>
                   </pic:nvPicPr>
                   <pic:blipFill>
@@ -4249,12 +4249,12 @@
           <wp:inline distB="114300" distT="114300" distL="114300" distR="114300">
             <wp:extent cx="5731200" cy="4292600"/>
             <wp:effectExtent b="0" l="0" r="0" t="0"/>
-            <wp:docPr id="70" name="image58.png"/>
-            <a:graphic>
-              <a:graphicData uri="http://schemas.openxmlformats.org/drawingml/2006/picture">
-                <pic:pic>
-                  <pic:nvPicPr>
-                    <pic:cNvPr id="0" name="image58.png"/>
+            <wp:docPr id="78" name="image75.png"/>
+            <a:graphic>
+              <a:graphicData uri="http://schemas.openxmlformats.org/drawingml/2006/picture">
+                <pic:pic>
+                  <pic:nvPicPr>
+                    <pic:cNvPr id="0" name="image75.png"/>
                     <pic:cNvPicPr preferRelativeResize="0"/>
                   </pic:nvPicPr>
                   <pic:blipFill>
@@ -4324,12 +4324,12 @@
           <wp:inline distB="114300" distT="114300" distL="114300" distR="114300">
             <wp:extent cx="5540992" cy="4151142"/>
             <wp:effectExtent b="0" l="0" r="0" t="0"/>
-            <wp:docPr id="42" name="image28.png"/>
-            <a:graphic>
-              <a:graphicData uri="http://schemas.openxmlformats.org/drawingml/2006/picture">
-                <pic:pic>
-                  <pic:nvPicPr>
-                    <pic:cNvPr id="0" name="image28.png"/>
+            <wp:docPr id="47" name="image44.png"/>
+            <a:graphic>
+              <a:graphicData uri="http://schemas.openxmlformats.org/drawingml/2006/picture">
+                <pic:pic>
+                  <pic:nvPicPr>
+                    <pic:cNvPr id="0" name="image44.png"/>
                     <pic:cNvPicPr preferRelativeResize="0"/>
                   </pic:nvPicPr>
                   <pic:blipFill>
@@ -4370,12 +4370,12 @@
           <wp:inline distB="114300" distT="114300" distL="114300" distR="114300">
             <wp:extent cx="6502991" cy="4345091"/>
             <wp:effectExtent b="0" l="0" r="0" t="0"/>
-            <wp:docPr id="32" name="image65.png"/>
-            <a:graphic>
-              <a:graphicData uri="http://schemas.openxmlformats.org/drawingml/2006/picture">
-                <pic:pic>
-                  <pic:nvPicPr>
-                    <pic:cNvPr id="0" name="image65.png"/>
+            <wp:docPr id="35" name="image46.png"/>
+            <a:graphic>
+              <a:graphicData uri="http://schemas.openxmlformats.org/drawingml/2006/picture">
+                <pic:pic>
+                  <pic:nvPicPr>
+                    <pic:cNvPr id="0" name="image46.png"/>
                     <pic:cNvPicPr preferRelativeResize="0"/>
                   </pic:nvPicPr>
                   <pic:blipFill>
@@ -4415,12 +4415,12 @@
           <wp:inline distB="114300" distT="114300" distL="114300" distR="114300">
             <wp:extent cx="5557838" cy="4170786"/>
             <wp:effectExtent b="0" l="0" r="0" t="0"/>
-            <wp:docPr id="72" name="image60.png"/>
-            <a:graphic>
-              <a:graphicData uri="http://schemas.openxmlformats.org/drawingml/2006/picture">
-                <pic:pic>
-                  <pic:nvPicPr>
-                    <pic:cNvPr id="0" name="image60.png"/>
+            <wp:docPr id="80" name="image78.png"/>
+            <a:graphic>
+              <a:graphicData uri="http://schemas.openxmlformats.org/drawingml/2006/picture">
+                <pic:pic>
+                  <pic:nvPicPr>
+                    <pic:cNvPr id="0" name="image78.png"/>
                     <pic:cNvPicPr preferRelativeResize="0"/>
                   </pic:nvPicPr>
                   <pic:blipFill>
@@ -4461,12 +4461,12 @@
           <wp:inline distB="114300" distT="114300" distL="114300" distR="114300">
             <wp:extent cx="6410438" cy="4284256"/>
             <wp:effectExtent b="0" l="0" r="0" t="0"/>
-            <wp:docPr id="43" name="image71.png"/>
-            <a:graphic>
-              <a:graphicData uri="http://schemas.openxmlformats.org/drawingml/2006/picture">
-                <pic:pic>
-                  <pic:nvPicPr>
-                    <pic:cNvPr id="0" name="image71.png"/>
+            <wp:docPr id="49" name="image80.png"/>
+            <a:graphic>
+              <a:graphicData uri="http://schemas.openxmlformats.org/drawingml/2006/picture">
+                <pic:pic>
+                  <pic:nvPicPr>
+                    <pic:cNvPr id="0" name="image80.png"/>
                     <pic:cNvPicPr preferRelativeResize="0"/>
                   </pic:nvPicPr>
                   <pic:blipFill>
@@ -4509,12 +4509,12 @@
           <wp:inline distB="114300" distT="114300" distL="114300" distR="114300">
             <wp:extent cx="5731200" cy="4292600"/>
             <wp:effectExtent b="0" l="0" r="0" t="0"/>
-            <wp:docPr id="35" name="image36.png"/>
-            <a:graphic>
-              <a:graphicData uri="http://schemas.openxmlformats.org/drawingml/2006/picture">
-                <pic:pic>
-                  <pic:nvPicPr>
-                    <pic:cNvPr id="0" name="image36.png"/>
+            <wp:docPr id="38" name="image34.png"/>
+            <a:graphic>
+              <a:graphicData uri="http://schemas.openxmlformats.org/drawingml/2006/picture">
+                <pic:pic>
+                  <pic:nvPicPr>
+                    <pic:cNvPr id="0" name="image34.png"/>
                     <pic:cNvPicPr preferRelativeResize="0"/>
                   </pic:nvPicPr>
                   <pic:blipFill>
@@ -4555,12 +4555,12 @@
           <wp:inline distB="114300" distT="114300" distL="114300" distR="114300">
             <wp:extent cx="6467588" cy="4324482"/>
             <wp:effectExtent b="0" l="0" r="0" t="0"/>
-            <wp:docPr id="75" name="image77.png"/>
-            <a:graphic>
-              <a:graphicData uri="http://schemas.openxmlformats.org/drawingml/2006/picture">
-                <pic:pic>
-                  <pic:nvPicPr>
-                    <pic:cNvPr id="0" name="image77.png"/>
+            <wp:docPr id="84" name="image86.png"/>
+            <a:graphic>
+              <a:graphicData uri="http://schemas.openxmlformats.org/drawingml/2006/picture">
+                <pic:pic>
+                  <pic:nvPicPr>
+                    <pic:cNvPr id="0" name="image86.png"/>
                     <pic:cNvPicPr preferRelativeResize="0"/>
                   </pic:nvPicPr>
                   <pic:blipFill>
@@ -4603,12 +4603,12 @@
           <wp:inline distB="114300" distT="114300" distL="114300" distR="114300">
             <wp:extent cx="5581763" cy="4181686"/>
             <wp:effectExtent b="0" l="0" r="0" t="0"/>
-            <wp:docPr id="61" name="image49.png"/>
-            <a:graphic>
-              <a:graphicData uri="http://schemas.openxmlformats.org/drawingml/2006/picture">
-                <pic:pic>
-                  <pic:nvPicPr>
-                    <pic:cNvPr id="0" name="image49.png"/>
+            <wp:docPr id="69" name="image62.png"/>
+            <a:graphic>
+              <a:graphicData uri="http://schemas.openxmlformats.org/drawingml/2006/picture">
+                <pic:pic>
+                  <pic:nvPicPr>
+                    <pic:cNvPr id="0" name="image62.png"/>
                     <pic:cNvPicPr preferRelativeResize="0"/>
                   </pic:nvPicPr>
                   <pic:blipFill>
@@ -4652,12 +4652,12 @@
           <wp:inline distB="114300" distT="114300" distL="114300" distR="114300">
             <wp:extent cx="6210413" cy="4149949"/>
             <wp:effectExtent b="0" l="0" r="0" t="0"/>
-            <wp:docPr id="41" name="image66.png"/>
-            <a:graphic>
-              <a:graphicData uri="http://schemas.openxmlformats.org/drawingml/2006/picture">
-                <pic:pic>
-                  <pic:nvPicPr>
-                    <pic:cNvPr id="0" name="image66.png"/>
+            <wp:docPr id="46" name="image73.png"/>
+            <a:graphic>
+              <a:graphicData uri="http://schemas.openxmlformats.org/drawingml/2006/picture">
+                <pic:pic>
+                  <pic:nvPicPr>
+                    <pic:cNvPr id="0" name="image73.png"/>
                     <pic:cNvPicPr preferRelativeResize="0"/>
                   </pic:nvPicPr>
                   <pic:blipFill>
@@ -4869,12 +4869,12 @@
           <wp:inline distB="114300" distT="114300" distL="114300" distR="114300">
             <wp:extent cx="5429363" cy="4006743"/>
             <wp:effectExtent b="0" l="0" r="0" t="0"/>
-            <wp:docPr id="67" name="image56.png"/>
-            <a:graphic>
-              <a:graphicData uri="http://schemas.openxmlformats.org/drawingml/2006/picture">
-                <pic:pic>
-                  <pic:nvPicPr>
-                    <pic:cNvPr id="0" name="image56.png"/>
+            <wp:docPr id="75" name="image66.png"/>
+            <a:graphic>
+              <a:graphicData uri="http://schemas.openxmlformats.org/drawingml/2006/picture">
+                <pic:pic>
+                  <pic:nvPicPr>
+                    <pic:cNvPr id="0" name="image66.png"/>
                     <pic:cNvPicPr preferRelativeResize="0"/>
                   </pic:nvPicPr>
                   <pic:blipFill>
@@ -4920,12 +4920,12 @@
           <wp:inline distB="114300" distT="114300" distL="114300" distR="114300">
             <wp:extent cx="5305538" cy="4105699"/>
             <wp:effectExtent b="0" l="0" r="0" t="0"/>
-            <wp:docPr id="51" name="image44.png"/>
-            <a:graphic>
-              <a:graphicData uri="http://schemas.openxmlformats.org/drawingml/2006/picture">
-                <pic:pic>
-                  <pic:nvPicPr>
-                    <pic:cNvPr id="0" name="image44.png"/>
+            <wp:docPr id="57" name="image58.png"/>
+            <a:graphic>
+              <a:graphicData uri="http://schemas.openxmlformats.org/drawingml/2006/picture">
+                <pic:pic>
+                  <pic:nvPicPr>
+                    <pic:cNvPr id="0" name="image58.png"/>
                     <pic:cNvPicPr preferRelativeResize="0"/>
                   </pic:nvPicPr>
                   <pic:blipFill>
@@ -4995,12 +4995,12 @@
           <wp:inline distB="114300" distT="114300" distL="114300" distR="114300">
             <wp:extent cx="5731200" cy="4292600"/>
             <wp:effectExtent b="0" l="0" r="0" t="0"/>
-            <wp:docPr id="26" name="image27.png"/>
-            <a:graphic>
-              <a:graphicData uri="http://schemas.openxmlformats.org/drawingml/2006/picture">
-                <pic:pic>
-                  <pic:nvPicPr>
-                    <pic:cNvPr id="0" name="image27.png"/>
+            <wp:docPr id="28" name="image26.png"/>
+            <a:graphic>
+              <a:graphicData uri="http://schemas.openxmlformats.org/drawingml/2006/picture">
+                <pic:pic>
+                  <pic:nvPicPr>
+                    <pic:cNvPr id="0" name="image26.png"/>
                     <pic:cNvPicPr preferRelativeResize="0"/>
                   </pic:nvPicPr>
                   <pic:blipFill>
@@ -5041,12 +5041,12 @@
           <wp:inline distB="114300" distT="114300" distL="114300" distR="114300">
             <wp:extent cx="6238988" cy="4148978"/>
             <wp:effectExtent b="0" l="0" r="0" t="0"/>
-            <wp:docPr id="59" name="image67.png"/>
-            <a:graphic>
-              <a:graphicData uri="http://schemas.openxmlformats.org/drawingml/2006/picture">
-                <pic:pic>
-                  <pic:nvPicPr>
-                    <pic:cNvPr id="0" name="image67.png"/>
+            <wp:docPr id="66" name="image51.png"/>
+            <a:graphic>
+              <a:graphicData uri="http://schemas.openxmlformats.org/drawingml/2006/picture">
+                <pic:pic>
+                  <pic:nvPicPr>
+                    <pic:cNvPr id="0" name="image51.png"/>
                     <pic:cNvPicPr preferRelativeResize="0"/>
                   </pic:nvPicPr>
                   <pic:blipFill>
@@ -5089,12 +5089,12 @@
           <wp:inline distB="114300" distT="114300" distL="114300" distR="114300">
             <wp:extent cx="5731200" cy="4292600"/>
             <wp:effectExtent b="0" l="0" r="0" t="0"/>
-            <wp:docPr id="25" name="image23.png"/>
-            <a:graphic>
-              <a:graphicData uri="http://schemas.openxmlformats.org/drawingml/2006/picture">
-                <pic:pic>
-                  <pic:nvPicPr>
-                    <pic:cNvPr id="0" name="image23.png"/>
+            <wp:docPr id="26" name="image36.png"/>
+            <a:graphic>
+              <a:graphicData uri="http://schemas.openxmlformats.org/drawingml/2006/picture">
+                <pic:pic>
+                  <pic:nvPicPr>
+                    <pic:cNvPr id="0" name="image36.png"/>
                     <pic:cNvPicPr preferRelativeResize="0"/>
                   </pic:nvPicPr>
                   <pic:blipFill>
@@ -5135,12 +5135,12 @@
           <wp:inline distB="114300" distT="114300" distL="114300" distR="114300">
             <wp:extent cx="6591413" cy="4381407"/>
             <wp:effectExtent b="0" l="0" r="0" t="0"/>
-            <wp:docPr id="21" name="image67.png"/>
-            <a:graphic>
-              <a:graphicData uri="http://schemas.openxmlformats.org/drawingml/2006/picture">
-                <pic:pic>
-                  <pic:nvPicPr>
-                    <pic:cNvPr id="0" name="image67.png"/>
+            <wp:docPr id="22" name="image51.png"/>
+            <a:graphic>
+              <a:graphicData uri="http://schemas.openxmlformats.org/drawingml/2006/picture">
+                <pic:pic>
+                  <pic:nvPicPr>
+                    <pic:cNvPr id="0" name="image51.png"/>
                     <pic:cNvPicPr preferRelativeResize="0"/>
                   </pic:nvPicPr>
                   <pic:blipFill>
@@ -5346,12 +5346,12 @@
           <wp:inline distB="114300" distT="114300" distL="114300" distR="114300">
             <wp:extent cx="5745600" cy="4356100"/>
             <wp:effectExtent b="0" l="0" r="0" t="0"/>
-            <wp:docPr id="50" name="image40.png"/>
-            <a:graphic>
-              <a:graphicData uri="http://schemas.openxmlformats.org/drawingml/2006/picture">
-                <pic:pic>
-                  <pic:nvPicPr>
-                    <pic:cNvPr id="0" name="image40.png"/>
+            <wp:docPr id="56" name="image49.png"/>
+            <a:graphic>
+              <a:graphicData uri="http://schemas.openxmlformats.org/drawingml/2006/picture">
+                <pic:pic>
+                  <pic:nvPicPr>
+                    <pic:cNvPr id="0" name="image49.png"/>
                     <pic:cNvPicPr preferRelativeResize="0"/>
                   </pic:nvPicPr>
                   <pic:blipFill>
@@ -5441,12 +5441,12 @@
           <wp:inline distB="114300" distT="114300" distL="114300" distR="114300">
             <wp:extent cx="5745600" cy="4305300"/>
             <wp:effectExtent b="0" l="0" r="0" t="0"/>
-            <wp:docPr id="76" name="image69.png"/>
-            <a:graphic>
-              <a:graphicData uri="http://schemas.openxmlformats.org/drawingml/2006/picture">
-                <pic:pic>
-                  <pic:nvPicPr>
-                    <pic:cNvPr id="0" name="image69.png"/>
+            <wp:docPr id="85" name="image84.png"/>
+            <a:graphic>
+              <a:graphicData uri="http://schemas.openxmlformats.org/drawingml/2006/picture">
+                <pic:pic>
+                  <pic:nvPicPr>
+                    <pic:cNvPr id="0" name="image84.png"/>
                     <pic:cNvPicPr preferRelativeResize="0"/>
                   </pic:nvPicPr>
                   <pic:blipFill>
@@ -5486,12 +5486,12 @@
           <wp:inline distB="114300" distT="114300" distL="114300" distR="114300">
             <wp:extent cx="5745600" cy="3886200"/>
             <wp:effectExtent b="0" l="0" r="0" t="0"/>
-            <wp:docPr id="4" name="image6.png"/>
-            <a:graphic>
-              <a:graphicData uri="http://schemas.openxmlformats.org/drawingml/2006/picture">
-                <pic:pic>
-                  <pic:nvPicPr>
-                    <pic:cNvPr id="0" name="image6.png"/>
+            <wp:docPr id="4" name="image7.png"/>
+            <a:graphic>
+              <a:graphicData uri="http://schemas.openxmlformats.org/drawingml/2006/picture">
+                <pic:pic>
+                  <pic:nvPicPr>
+                    <pic:cNvPr id="0" name="image7.png"/>
                     <pic:cNvPicPr preferRelativeResize="0"/>
                   </pic:nvPicPr>
                   <pic:blipFill>
@@ -5737,12 +5737,12 @@
           <wp:inline distB="114300" distT="114300" distL="114300" distR="114300">
             <wp:extent cx="5745600" cy="3937000"/>
             <wp:effectExtent b="0" l="0" r="0" t="0"/>
-            <wp:docPr id="7" name="image2.png"/>
-            <a:graphic>
-              <a:graphicData uri="http://schemas.openxmlformats.org/drawingml/2006/picture">
-                <pic:pic>
-                  <pic:nvPicPr>
-                    <pic:cNvPr id="0" name="image2.png"/>
+            <wp:docPr id="8" name="image3.png"/>
+            <a:graphic>
+              <a:graphicData uri="http://schemas.openxmlformats.org/drawingml/2006/picture">
+                <pic:pic>
+                  <pic:nvPicPr>
+                    <pic:cNvPr id="0" name="image3.png"/>
                     <pic:cNvPicPr preferRelativeResize="0"/>
                   </pic:nvPicPr>
                   <pic:blipFill>
@@ -5782,12 +5782,12 @@
           <wp:inline distB="114300" distT="114300" distL="114300" distR="114300">
             <wp:extent cx="5745600" cy="4191000"/>
             <wp:effectExtent b="0" l="0" r="0" t="0"/>
-            <wp:docPr id="34" name="image20.png"/>
-            <a:graphic>
-              <a:graphicData uri="http://schemas.openxmlformats.org/drawingml/2006/picture">
-                <pic:pic>
-                  <pic:nvPicPr>
-                    <pic:cNvPr id="0" name="image20.png"/>
+            <wp:docPr id="37" name="image28.png"/>
+            <a:graphic>
+              <a:graphicData uri="http://schemas.openxmlformats.org/drawingml/2006/picture">
+                <pic:pic>
+                  <pic:nvPicPr>
+                    <pic:cNvPr id="0" name="image28.png"/>
                     <pic:cNvPicPr preferRelativeResize="0"/>
                   </pic:nvPicPr>
                   <pic:blipFill>
@@ -5830,12 +5830,12 @@
           <wp:inline distB="114300" distT="114300" distL="114300" distR="114300">
             <wp:extent cx="5745600" cy="3746500"/>
             <wp:effectExtent b="0" l="0" r="0" t="0"/>
-            <wp:docPr id="17" name="image1.png"/>
-            <a:graphic>
-              <a:graphicData uri="http://schemas.openxmlformats.org/drawingml/2006/picture">
-                <pic:pic>
-                  <pic:nvPicPr>
-                    <pic:cNvPr id="0" name="image1.png"/>
+            <wp:docPr id="18" name="image10.png"/>
+            <a:graphic>
+              <a:graphicData uri="http://schemas.openxmlformats.org/drawingml/2006/picture">
+                <pic:pic>
+                  <pic:nvPicPr>
+                    <pic:cNvPr id="0" name="image10.png"/>
                     <pic:cNvPicPr preferRelativeResize="0"/>
                   </pic:nvPicPr>
                   <pic:blipFill>
@@ -5905,7 +5905,689 @@
           <wp:inline distB="114300" distT="114300" distL="114300" distR="114300">
             <wp:extent cx="5745600" cy="4305300"/>
             <wp:effectExtent b="0" l="0" r="0" t="0"/>
-            <wp:docPr id="56" name="image50.png"/>
+            <wp:docPr id="63" name="image61.png"/>
+            <a:graphic>
+              <a:graphicData uri="http://schemas.openxmlformats.org/drawingml/2006/picture">
+                <pic:pic>
+                  <pic:nvPicPr>
+                    <pic:cNvPr id="0" name="image61.png"/>
+                    <pic:cNvPicPr preferRelativeResize="0"/>
+                  </pic:nvPicPr>
+                  <pic:blipFill>
+                    <a:blip r:embed="rId72"/>
+                    <a:srcRect b="0" l="0" r="0" t="0"/>
+                    <a:stretch>
+                      <a:fillRect/>
+                    </a:stretch>
+                  </pic:blipFill>
+                  <pic:spPr>
+                    <a:xfrm>
+                      <a:off x="0" y="0"/>
+                      <a:ext cx="5745600" cy="4305300"/>
+                    </a:xfrm>
+                    <a:prstGeom prst="rect"/>
+                    <a:ln/>
+                  </pic:spPr>
+                </pic:pic>
+              </a:graphicData>
+            </a:graphic>
+          </wp:inline>
+        </w:drawing>
+      </w:r>
+      <w:r>
+        <w:rPr>
+          <w:rtl w:val="0"/>
+        </w:rPr>
+      </w:r>
+    </w:p>
+    <w:p>
+      <w:pPr>
+        <w:rPr/>
+      </w:pPr>
+      <w:r>
+        <w:rPr/>
+        <w:drawing>
+          <wp:inline distB="114300" distT="114300" distL="114300" distR="114300">
+            <wp:extent cx="5745600" cy="3886200"/>
+            <wp:effectExtent b="0" l="0" r="0" t="0"/>
+            <wp:docPr id="42" name="image31.png"/>
+            <a:graphic>
+              <a:graphicData uri="http://schemas.openxmlformats.org/drawingml/2006/picture">
+                <pic:pic>
+                  <pic:nvPicPr>
+                    <pic:cNvPr id="0" name="image31.png"/>
+                    <pic:cNvPicPr preferRelativeResize="0"/>
+                  </pic:nvPicPr>
+                  <pic:blipFill>
+                    <a:blip r:embed="rId73"/>
+                    <a:srcRect b="0" l="0" r="0" t="0"/>
+                    <a:stretch>
+                      <a:fillRect/>
+                    </a:stretch>
+                  </pic:blipFill>
+                  <pic:spPr>
+                    <a:xfrm>
+                      <a:off x="0" y="0"/>
+                      <a:ext cx="5745600" cy="3886200"/>
+                    </a:xfrm>
+                    <a:prstGeom prst="rect"/>
+                    <a:ln/>
+                  </pic:spPr>
+                </pic:pic>
+              </a:graphicData>
+            </a:graphic>
+          </wp:inline>
+        </w:drawing>
+      </w:r>
+      <w:r>
+        <w:br w:type="page"/>
+      </w:r>
+      <w:r>
+        <w:rPr>
+          <w:rtl w:val="0"/>
+        </w:rPr>
+      </w:r>
+    </w:p>
+    <w:p>
+      <w:pPr>
+        <w:rPr/>
+      </w:pPr>
+      <w:r>
+        <w:rPr/>
+        <w:drawing>
+          <wp:inline distB="114300" distT="114300" distL="114300" distR="114300">
+            <wp:extent cx="5745600" cy="4305300"/>
+            <wp:effectExtent b="0" l="0" r="0" t="0"/>
+            <wp:docPr id="30" name="image33.png"/>
+            <a:graphic>
+              <a:graphicData uri="http://schemas.openxmlformats.org/drawingml/2006/picture">
+                <pic:pic>
+                  <pic:nvPicPr>
+                    <pic:cNvPr id="0" name="image33.png"/>
+                    <pic:cNvPicPr preferRelativeResize="0"/>
+                  </pic:nvPicPr>
+                  <pic:blipFill>
+                    <a:blip r:embed="rId74"/>
+                    <a:srcRect b="0" l="0" r="0" t="0"/>
+                    <a:stretch>
+                      <a:fillRect/>
+                    </a:stretch>
+                  </pic:blipFill>
+                  <pic:spPr>
+                    <a:xfrm>
+                      <a:off x="0" y="0"/>
+                      <a:ext cx="5745600" cy="4305300"/>
+                    </a:xfrm>
+                    <a:prstGeom prst="rect"/>
+                    <a:ln/>
+                  </pic:spPr>
+                </pic:pic>
+              </a:graphicData>
+            </a:graphic>
+          </wp:inline>
+        </w:drawing>
+      </w:r>
+      <w:r>
+        <w:rPr>
+          <w:rtl w:val="0"/>
+        </w:rPr>
+      </w:r>
+    </w:p>
+    <w:p>
+      <w:pPr>
+        <w:rPr/>
+      </w:pPr>
+      <w:r>
+        <w:rPr/>
+        <w:drawing>
+          <wp:inline distB="114300" distT="114300" distL="114300" distR="114300">
+            <wp:extent cx="5745600" cy="3886200"/>
+            <wp:effectExtent b="0" l="0" r="0" t="0"/>
+            <wp:docPr id="81" name="image64.png"/>
+            <a:graphic>
+              <a:graphicData uri="http://schemas.openxmlformats.org/drawingml/2006/picture">
+                <pic:pic>
+                  <pic:nvPicPr>
+                    <pic:cNvPr id="0" name="image64.png"/>
+                    <pic:cNvPicPr preferRelativeResize="0"/>
+                  </pic:nvPicPr>
+                  <pic:blipFill>
+                    <a:blip r:embed="rId75"/>
+                    <a:srcRect b="0" l="0" r="0" t="0"/>
+                    <a:stretch>
+                      <a:fillRect/>
+                    </a:stretch>
+                  </pic:blipFill>
+                  <pic:spPr>
+                    <a:xfrm>
+                      <a:off x="0" y="0"/>
+                      <a:ext cx="5745600" cy="3886200"/>
+                    </a:xfrm>
+                    <a:prstGeom prst="rect"/>
+                    <a:ln/>
+                  </pic:spPr>
+                </pic:pic>
+              </a:graphicData>
+            </a:graphic>
+          </wp:inline>
+        </w:drawing>
+      </w:r>
+      <w:r>
+        <w:rPr>
+          <w:rtl w:val="0"/>
+        </w:rPr>
+      </w:r>
+    </w:p>
+    <w:p>
+      <w:pPr>
+        <w:rPr/>
+      </w:pPr>
+      <w:r>
+        <w:br w:type="page"/>
+      </w:r>
+      <w:r>
+        <w:rPr>
+          <w:rtl w:val="0"/>
+        </w:rPr>
+      </w:r>
+    </w:p>
+    <w:p>
+      <w:pPr>
+        <w:rPr/>
+      </w:pPr>
+      <w:r>
+        <w:rPr>
+          <w:rtl w:val="0"/>
+        </w:rPr>
+      </w:r>
+    </w:p>
+    <w:p>
+      <w:pPr>
+        <w:rPr/>
+      </w:pPr>
+      <w:r>
+        <w:rPr/>
+        <w:drawing>
+          <wp:inline distB="114300" distT="114300" distL="114300" distR="114300">
+            <wp:extent cx="5745600" cy="4305300"/>
+            <wp:effectExtent b="0" l="0" r="0" t="0"/>
+            <wp:docPr id="31" name="image35.png"/>
+            <a:graphic>
+              <a:graphicData uri="http://schemas.openxmlformats.org/drawingml/2006/picture">
+                <pic:pic>
+                  <pic:nvPicPr>
+                    <pic:cNvPr id="0" name="image35.png"/>
+                    <pic:cNvPicPr preferRelativeResize="0"/>
+                  </pic:nvPicPr>
+                  <pic:blipFill>
+                    <a:blip r:embed="rId76"/>
+                    <a:srcRect b="0" l="0" r="0" t="0"/>
+                    <a:stretch>
+                      <a:fillRect/>
+                    </a:stretch>
+                  </pic:blipFill>
+                  <pic:spPr>
+                    <a:xfrm>
+                      <a:off x="0" y="0"/>
+                      <a:ext cx="5745600" cy="4305300"/>
+                    </a:xfrm>
+                    <a:prstGeom prst="rect"/>
+                    <a:ln/>
+                  </pic:spPr>
+                </pic:pic>
+              </a:graphicData>
+            </a:graphic>
+          </wp:inline>
+        </w:drawing>
+      </w:r>
+      <w:r>
+        <w:rPr>
+          <w:rtl w:val="0"/>
+        </w:rPr>
+      </w:r>
+    </w:p>
+    <w:p>
+      <w:pPr>
+        <w:rPr/>
+      </w:pPr>
+      <w:r>
+        <w:rPr/>
+        <w:drawing>
+          <wp:inline distB="114300" distT="114300" distL="114300" distR="114300">
+            <wp:extent cx="5745600" cy="3886200"/>
+            <wp:effectExtent b="0" l="0" r="0" t="0"/>
+            <wp:docPr id="39" name="image27.png"/>
+            <a:graphic>
+              <a:graphicData uri="http://schemas.openxmlformats.org/drawingml/2006/picture">
+                <pic:pic>
+                  <pic:nvPicPr>
+                    <pic:cNvPr id="0" name="image27.png"/>
+                    <pic:cNvPicPr preferRelativeResize="0"/>
+                  </pic:nvPicPr>
+                  <pic:blipFill>
+                    <a:blip r:embed="rId75"/>
+                    <a:srcRect b="0" l="0" r="0" t="0"/>
+                    <a:stretch>
+                      <a:fillRect/>
+                    </a:stretch>
+                  </pic:blipFill>
+                  <pic:spPr>
+                    <a:xfrm>
+                      <a:off x="0" y="0"/>
+                      <a:ext cx="5745600" cy="3886200"/>
+                    </a:xfrm>
+                    <a:prstGeom prst="rect"/>
+                    <a:ln/>
+                  </pic:spPr>
+                </pic:pic>
+              </a:graphicData>
+            </a:graphic>
+          </wp:inline>
+        </w:drawing>
+      </w:r>
+      <w:r>
+        <w:br w:type="page"/>
+      </w:r>
+      <w:r>
+        <w:rPr>
+          <w:rtl w:val="0"/>
+        </w:rPr>
+      </w:r>
+    </w:p>
+    <w:p>
+      <w:pPr>
+        <w:pStyle w:val="Heading2"/>
+        <w:rPr/>
+      </w:pPr>
+      <w:bookmarkStart w:colFirst="0" w:colLast="0" w:name="_muv2ll9wbn68" w:id="12"/>
+      <w:bookmarkEnd w:id="12"/>
+      <w:r>
+        <w:rPr>
+          <w:rtl w:val="0"/>
+        </w:rPr>
+        <w:t xml:space="preserve">Set: 1 (amended - real LIN)</w:t>
+      </w:r>
+    </w:p>
+    <w:p>
+      <w:pPr>
+        <w:rPr/>
+      </w:pPr>
+      <w:r>
+        <w:rPr>
+          <w:rtl w:val="0"/>
+        </w:rPr>
+      </w:r>
+    </w:p>
+    <w:p>
+      <w:pPr>
+        <w:rPr>
+          <w:u w:val="single"/>
+        </w:rPr>
+      </w:pPr>
+      <w:r>
+        <w:rPr>
+          <w:u w:val="single"/>
+          <w:rtl w:val="0"/>
+        </w:rPr>
+        <w:t xml:space="preserve">Observations</w:t>
+      </w:r>
+    </w:p>
+    <w:p>
+      <w:pPr>
+        <w:rPr/>
+      </w:pPr>
+      <w:r>
+        <w:rPr>
+          <w:rtl w:val="0"/>
+        </w:rPr>
+      </w:r>
+    </w:p>
+    <w:p>
+      <w:pPr>
+        <w:rPr/>
+      </w:pPr>
+      <w:r>
+        <w:rPr>
+          <w:rtl w:val="0"/>
+        </w:rPr>
+        <w:t xml:space="preserve">Observation 1: LIN - scaling: divide</w:t>
+      </w:r>
+    </w:p>
+    <w:p>
+      <w:pPr>
+        <w:rPr/>
+      </w:pPr>
+      <w:r>
+        <w:rPr>
+          <w:rtl w:val="0"/>
+        </w:rPr>
+      </w:r>
+    </w:p>
+    <w:p>
+      <w:pPr>
+        <w:rPr/>
+      </w:pPr>
+      <w:r>
+        <w:rPr>
+          <w:rtl w:val="0"/>
+        </w:rPr>
+        <w:t xml:space="preserve">Most of the test trials are relatively accurate, their percentage error falls within -2 to 2%. Even though fast transfer time penalization is implemented on this set of test trials, the average transfer time is still pretty fast (but higher than the one derived from standard calibration by around 50s), the penalization did not seem to work. However, it works to our favour, the absolute percentage error and the transfer time are both low. </w:t>
+      </w:r>
+    </w:p>
+    <w:p>
+      <w:pPr>
+        <w:rPr/>
+      </w:pPr>
+      <w:r>
+        <w:rPr>
+          <w:rtl w:val="0"/>
+        </w:rPr>
+      </w:r>
+    </w:p>
+    <w:p>
+      <w:pPr>
+        <w:rPr/>
+      </w:pPr>
+      <w:r>
+        <w:rPr>
+          <w:rtl w:val="0"/>
+        </w:rPr>
+      </w:r>
+    </w:p>
+    <w:p>
+      <w:pPr>
+        <w:rPr/>
+      </w:pPr>
+      <w:r>
+        <w:rPr>
+          <w:rtl w:val="0"/>
+        </w:rPr>
+        <w:t xml:space="preserve">Observation 2: LIN - scaling: multiply</w:t>
+      </w:r>
+    </w:p>
+    <w:p>
+      <w:pPr>
+        <w:rPr/>
+      </w:pPr>
+      <w:r>
+        <w:rPr>
+          <w:rtl w:val="0"/>
+        </w:rPr>
+      </w:r>
+    </w:p>
+    <w:p>
+      <w:pPr>
+        <w:rPr/>
+      </w:pPr>
+      <w:r>
+        <w:rPr>
+          <w:rtl w:val="0"/>
+        </w:rPr>
+        <w:t xml:space="preserve">The percentage error is not as accurate as LIN - scaling: divide, it lingers beyond the preferred boundary and the average transfer time is much slower than both the standard calibration and LIN - scaling: divide. The penalization does not seem to work too.</w:t>
+      </w:r>
+    </w:p>
+    <w:p>
+      <w:pPr>
+        <w:rPr/>
+      </w:pPr>
+      <w:r>
+        <w:rPr>
+          <w:rtl w:val="0"/>
+        </w:rPr>
+      </w:r>
+    </w:p>
+    <w:p>
+      <w:pPr>
+        <w:rPr/>
+      </w:pPr>
+      <w:r>
+        <w:rPr>
+          <w:rtl w:val="0"/>
+        </w:rPr>
+      </w:r>
+    </w:p>
+    <w:p>
+      <w:pPr>
+        <w:rPr/>
+      </w:pPr>
+      <w:r>
+        <w:rPr>
+          <w:rtl w:val="0"/>
+        </w:rPr>
+        <w:t xml:space="preserve">Observation 3: LIN - scaling: none</w:t>
+      </w:r>
+    </w:p>
+    <w:p>
+      <w:pPr>
+        <w:rPr/>
+      </w:pPr>
+      <w:r>
+        <w:rPr>
+          <w:rtl w:val="0"/>
+        </w:rPr>
+      </w:r>
+    </w:p>
+    <w:p>
+      <w:pPr>
+        <w:rPr/>
+      </w:pPr>
+      <w:r>
+        <w:rPr>
+          <w:rtl w:val="0"/>
+        </w:rPr>
+        <w:t xml:space="preserve">Similar to the trials for LIN - scaling: divide, a converging trend can be seen for the percentage error of each iteration. Even though the first few trials have quite long transfer times, eventually it is reduced to the transfer time indicated in standard calibration trials, and then to even lower transfer time while maintaining its accuracy (all the while the percentage error stayed between -2 to 2%). </w:t>
+      </w:r>
+      <w:r>
+        <w:br w:type="page"/>
+      </w:r>
+      <w:r>
+        <w:rPr>
+          <w:rtl w:val="0"/>
+        </w:rPr>
+      </w:r>
+    </w:p>
+    <w:p>
+      <w:pPr>
+        <w:rPr/>
+      </w:pPr>
+      <w:r>
+        <w:rPr>
+          <w:rtl w:val="0"/>
+        </w:rPr>
+        <w:t xml:space="preserve">Error against iteration graphs:</w:t>
+      </w:r>
+    </w:p>
+    <w:p>
+      <w:pPr>
+        <w:rPr/>
+      </w:pPr>
+      <w:r>
+        <w:rPr/>
+        <w:drawing>
+          <wp:inline distB="114300" distT="114300" distL="114300" distR="114300">
+            <wp:extent cx="5745600" cy="4216400"/>
+            <wp:effectExtent b="0" l="0" r="0" t="0"/>
+            <wp:docPr id="29" name="image20.png"/>
+            <a:graphic>
+              <a:graphicData uri="http://schemas.openxmlformats.org/drawingml/2006/picture">
+                <pic:pic>
+                  <pic:nvPicPr>
+                    <pic:cNvPr id="0" name="image20.png"/>
+                    <pic:cNvPicPr preferRelativeResize="0"/>
+                  </pic:nvPicPr>
+                  <pic:blipFill>
+                    <a:blip r:embed="rId77"/>
+                    <a:srcRect b="0" l="0" r="0" t="0"/>
+                    <a:stretch>
+                      <a:fillRect/>
+                    </a:stretch>
+                  </pic:blipFill>
+                  <pic:spPr>
+                    <a:xfrm>
+                      <a:off x="0" y="0"/>
+                      <a:ext cx="5745600" cy="4216400"/>
+                    </a:xfrm>
+                    <a:prstGeom prst="rect"/>
+                    <a:ln/>
+                  </pic:spPr>
+                </pic:pic>
+              </a:graphicData>
+            </a:graphic>
+          </wp:inline>
+        </w:drawing>
+      </w:r>
+      <w:r>
+        <w:rPr>
+          <w:rtl w:val="0"/>
+        </w:rPr>
+      </w:r>
+    </w:p>
+    <w:p>
+      <w:pPr>
+        <w:rPr/>
+      </w:pPr>
+      <w:r>
+        <w:rPr/>
+        <w:drawing>
+          <wp:inline distB="114300" distT="114300" distL="114300" distR="114300">
+            <wp:extent cx="5745600" cy="4051300"/>
+            <wp:effectExtent b="0" l="0" r="0" t="0"/>
+            <wp:docPr id="82" name="image65.png"/>
+            <a:graphic>
+              <a:graphicData uri="http://schemas.openxmlformats.org/drawingml/2006/picture">
+                <pic:pic>
+                  <pic:nvPicPr>
+                    <pic:cNvPr id="0" name="image65.png"/>
+                    <pic:cNvPicPr preferRelativeResize="0"/>
+                  </pic:nvPicPr>
+                  <pic:blipFill>
+                    <a:blip r:embed="rId78"/>
+                    <a:srcRect b="0" l="0" r="0" t="0"/>
+                    <a:stretch>
+                      <a:fillRect/>
+                    </a:stretch>
+                  </pic:blipFill>
+                  <pic:spPr>
+                    <a:xfrm>
+                      <a:off x="0" y="0"/>
+                      <a:ext cx="5745600" cy="4051300"/>
+                    </a:xfrm>
+                    <a:prstGeom prst="rect"/>
+                    <a:ln/>
+                  </pic:spPr>
+                </pic:pic>
+              </a:graphicData>
+            </a:graphic>
+          </wp:inline>
+        </w:drawing>
+      </w:r>
+      <w:r>
+        <w:br w:type="page"/>
+      </w:r>
+      <w:r>
+        <w:rPr>
+          <w:rtl w:val="0"/>
+        </w:rPr>
+      </w:r>
+    </w:p>
+    <w:p>
+      <w:pPr>
+        <w:rPr/>
+      </w:pPr>
+      <w:r>
+        <w:rPr/>
+        <w:drawing>
+          <wp:inline distB="114300" distT="114300" distL="114300" distR="114300">
+            <wp:extent cx="5745600" cy="4292600"/>
+            <wp:effectExtent b="0" l="0" r="0" t="0"/>
+            <wp:docPr id="61" name="image47.png"/>
+            <a:graphic>
+              <a:graphicData uri="http://schemas.openxmlformats.org/drawingml/2006/picture">
+                <pic:pic>
+                  <pic:nvPicPr>
+                    <pic:cNvPr id="0" name="image47.png"/>
+                    <pic:cNvPicPr preferRelativeResize="0"/>
+                  </pic:nvPicPr>
+                  <pic:blipFill>
+                    <a:blip r:embed="rId79"/>
+                    <a:srcRect b="0" l="0" r="0" t="0"/>
+                    <a:stretch>
+                      <a:fillRect/>
+                    </a:stretch>
+                  </pic:blipFill>
+                  <pic:spPr>
+                    <a:xfrm>
+                      <a:off x="0" y="0"/>
+                      <a:ext cx="5745600" cy="4292600"/>
+                    </a:xfrm>
+                    <a:prstGeom prst="rect"/>
+                    <a:ln/>
+                  </pic:spPr>
+                </pic:pic>
+              </a:graphicData>
+            </a:graphic>
+          </wp:inline>
+        </w:drawing>
+      </w:r>
+      <w:r>
+        <w:rPr>
+          <w:rtl w:val="0"/>
+        </w:rPr>
+        <w:t xml:space="preserve"> </w:t>
+      </w:r>
+      <w:r>
+        <w:br w:type="page"/>
+      </w:r>
+      <w:r>
+        <w:rPr>
+          <w:rtl w:val="0"/>
+        </w:rPr>
+      </w:r>
+    </w:p>
+    <w:p>
+      <w:pPr>
+        <w:rPr/>
+      </w:pPr>
+      <w:r>
+        <w:rPr>
+          <w:sz w:val="24"/>
+          <w:szCs w:val="24"/>
+          <w:rtl w:val="0"/>
+        </w:rPr>
+        <w:t xml:space="preserve">Diagram comparing human-driven and ML test trials (398 cP, set:1, amended</w:t>
+      </w:r>
+      <w:r>
+        <w:rPr>
+          <w:sz w:val="28"/>
+          <w:szCs w:val="28"/>
+          <w:rtl w:val="0"/>
+        </w:rPr>
+        <w:t xml:space="preserve">)</w:t>
+      </w:r>
+      <w:r>
+        <w:rPr>
+          <w:rtl w:val="0"/>
+        </w:rPr>
+        <w:t xml:space="preserve"> </w:t>
+      </w:r>
+    </w:p>
+    <w:p>
+      <w:pPr>
+        <w:rPr>
+          <w:sz w:val="24"/>
+          <w:szCs w:val="24"/>
+        </w:rPr>
+      </w:pPr>
+      <w:r>
+        <w:rPr>
+          <w:sz w:val="24"/>
+          <w:szCs w:val="24"/>
+        </w:rPr>
+        <w:drawing>
+          <wp:inline distB="114300" distT="114300" distL="114300" distR="114300">
+            <wp:extent cx="5745600" cy="4305300"/>
+            <wp:effectExtent b="0" l="0" r="0" t="0"/>
+            <wp:docPr id="48" name="image50.png"/>
             <a:graphic>
               <a:graphicData uri="http://schemas.openxmlformats.org/drawingml/2006/picture">
                 <pic:pic>
@@ -5914,7 +6596,7 @@
                     <pic:cNvPicPr preferRelativeResize="0"/>
                   </pic:nvPicPr>
                   <pic:blipFill>
-                    <a:blip r:embed="rId72"/>
+                    <a:blip r:embed="rId80"/>
                     <a:srcRect b="0" l="0" r="0" t="0"/>
                     <a:stretch>
                       <a:fillRect/>
@@ -5942,24 +6624,30 @@
     </w:p>
     <w:p>
       <w:pPr>
-        <w:rPr/>
-      </w:pPr>
-      <w:r>
-        <w:rPr/>
+        <w:rPr>
+          <w:sz w:val="24"/>
+          <w:szCs w:val="24"/>
+        </w:rPr>
+      </w:pPr>
+      <w:r>
+        <w:rPr>
+          <w:sz w:val="24"/>
+          <w:szCs w:val="24"/>
+        </w:rPr>
         <w:drawing>
           <wp:inline distB="114300" distT="114300" distL="114300" distR="114300">
             <wp:extent cx="5745600" cy="3886200"/>
             <wp:effectExtent b="0" l="0" r="0" t="0"/>
-            <wp:docPr id="39" name="image26.png"/>
-            <a:graphic>
-              <a:graphicData uri="http://schemas.openxmlformats.org/drawingml/2006/picture">
-                <pic:pic>
-                  <pic:nvPicPr>
-                    <pic:cNvPr id="0" name="image26.png"/>
-                    <pic:cNvPicPr preferRelativeResize="0"/>
-                  </pic:nvPicPr>
-                  <pic:blipFill>
-                    <a:blip r:embed="rId73"/>
+            <wp:docPr id="6" name="image1.png"/>
+            <a:graphic>
+              <a:graphicData uri="http://schemas.openxmlformats.org/drawingml/2006/picture">
+                <pic:pic>
+                  <pic:nvPicPr>
+                    <pic:cNvPr id="0" name="image1.png"/>
+                    <pic:cNvPicPr preferRelativeResize="0"/>
+                  </pic:nvPicPr>
+                  <pic:blipFill>
+                    <a:blip r:embed="rId81"/>
                     <a:srcRect b="0" l="0" r="0" t="0"/>
                     <a:stretch>
                       <a:fillRect/>
@@ -5990,24 +6678,30 @@
     </w:p>
     <w:p>
       <w:pPr>
-        <w:rPr/>
-      </w:pPr>
-      <w:r>
-        <w:rPr/>
+        <w:rPr>
+          <w:sz w:val="24"/>
+          <w:szCs w:val="24"/>
+        </w:rPr>
+      </w:pPr>
+      <w:r>
+        <w:rPr>
+          <w:sz w:val="24"/>
+          <w:szCs w:val="24"/>
+        </w:rPr>
         <w:drawing>
           <wp:inline distB="114300" distT="114300" distL="114300" distR="114300">
             <wp:extent cx="5745600" cy="4305300"/>
             <wp:effectExtent b="0" l="0" r="0" t="0"/>
-            <wp:docPr id="27" name="image34.png"/>
-            <a:graphic>
-              <a:graphicData uri="http://schemas.openxmlformats.org/drawingml/2006/picture">
-                <pic:pic>
-                  <pic:nvPicPr>
-                    <pic:cNvPr id="0" name="image34.png"/>
-                    <pic:cNvPicPr preferRelativeResize="0"/>
-                  </pic:nvPicPr>
-                  <pic:blipFill>
-                    <a:blip r:embed="rId74"/>
+            <wp:docPr id="45" name="image40.png"/>
+            <a:graphic>
+              <a:graphicData uri="http://schemas.openxmlformats.org/drawingml/2006/picture">
+                <pic:pic>
+                  <pic:nvPicPr>
+                    <pic:cNvPr id="0" name="image40.png"/>
+                    <pic:cNvPicPr preferRelativeResize="0"/>
+                  </pic:nvPicPr>
+                  <pic:blipFill>
+                    <a:blip r:embed="rId82"/>
                     <a:srcRect b="0" l="0" r="0" t="0"/>
                     <a:stretch>
                       <a:fillRect/>
@@ -6035,24 +6729,30 @@
     </w:p>
     <w:p>
       <w:pPr>
-        <w:rPr/>
-      </w:pPr>
-      <w:r>
-        <w:rPr/>
+        <w:rPr>
+          <w:sz w:val="24"/>
+          <w:szCs w:val="24"/>
+        </w:rPr>
+      </w:pPr>
+      <w:r>
+        <w:rPr>
+          <w:sz w:val="24"/>
+          <w:szCs w:val="24"/>
+        </w:rPr>
         <w:drawing>
           <wp:inline distB="114300" distT="114300" distL="114300" distR="114300">
             <wp:extent cx="5745600" cy="3886200"/>
             <wp:effectExtent b="0" l="0" r="0" t="0"/>
-            <wp:docPr id="73" name="image54.png"/>
-            <a:graphic>
-              <a:graphicData uri="http://schemas.openxmlformats.org/drawingml/2006/picture">
-                <pic:pic>
-                  <pic:nvPicPr>
-                    <pic:cNvPr id="0" name="image54.png"/>
-                    <pic:cNvPicPr preferRelativeResize="0"/>
-                  </pic:nvPicPr>
-                  <pic:blipFill>
-                    <a:blip r:embed="rId75"/>
+            <wp:docPr id="44" name="image29.png"/>
+            <a:graphic>
+              <a:graphicData uri="http://schemas.openxmlformats.org/drawingml/2006/picture">
+                <pic:pic>
+                  <pic:nvPicPr>
+                    <pic:cNvPr id="0" name="image29.png"/>
+                    <pic:cNvPicPr preferRelativeResize="0"/>
+                  </pic:nvPicPr>
+                  <pic:blipFill>
+                    <a:blip r:embed="rId83"/>
                     <a:srcRect b="0" l="0" r="0" t="0"/>
                     <a:stretch>
                       <a:fillRect/>
@@ -6073,16 +6773,6 @@
         </w:drawing>
       </w:r>
       <w:r>
-        <w:rPr>
-          <w:rtl w:val="0"/>
-        </w:rPr>
-      </w:r>
-    </w:p>
-    <w:p>
-      <w:pPr>
-        <w:rPr/>
-      </w:pPr>
-      <w:r>
         <w:br w:type="page"/>
       </w:r>
       <w:r>
@@ -6093,34 +6783,30 @@
     </w:p>
     <w:p>
       <w:pPr>
-        <w:rPr/>
-      </w:pPr>
-      <w:r>
-        <w:rPr>
-          <w:rtl w:val="0"/>
-        </w:rPr>
-      </w:r>
-    </w:p>
-    <w:p>
-      <w:pPr>
-        <w:rPr/>
-      </w:pPr>
-      <w:r>
-        <w:rPr/>
+        <w:rPr>
+          <w:sz w:val="24"/>
+          <w:szCs w:val="24"/>
+        </w:rPr>
+      </w:pPr>
+      <w:r>
+        <w:rPr>
+          <w:sz w:val="24"/>
+          <w:szCs w:val="24"/>
+        </w:rPr>
         <w:drawing>
           <wp:inline distB="114300" distT="114300" distL="114300" distR="114300">
             <wp:extent cx="5745600" cy="4305300"/>
             <wp:effectExtent b="0" l="0" r="0" t="0"/>
-            <wp:docPr id="28" name="image31.png"/>
-            <a:graphic>
-              <a:graphicData uri="http://schemas.openxmlformats.org/drawingml/2006/picture">
-                <pic:pic>
-                  <pic:nvPicPr>
-                    <pic:cNvPr id="0" name="image31.png"/>
-                    <pic:cNvPicPr preferRelativeResize="0"/>
-                  </pic:nvPicPr>
-                  <pic:blipFill>
-                    <a:blip r:embed="rId76"/>
+            <wp:docPr id="27" name="image21.png"/>
+            <a:graphic>
+              <a:graphicData uri="http://schemas.openxmlformats.org/drawingml/2006/picture">
+                <pic:pic>
+                  <pic:nvPicPr>
+                    <pic:cNvPr id="0" name="image21.png"/>
+                    <pic:cNvPicPr preferRelativeResize="0"/>
+                  </pic:nvPicPr>
+                  <pic:blipFill>
+                    <a:blip r:embed="rId84"/>
                     <a:srcRect b="0" l="0" r="0" t="0"/>
                     <a:stretch>
                       <a:fillRect/>
@@ -6148,24 +6834,30 @@
     </w:p>
     <w:p>
       <w:pPr>
-        <w:rPr/>
-      </w:pPr>
-      <w:r>
-        <w:rPr/>
+        <w:rPr>
+          <w:sz w:val="24"/>
+          <w:szCs w:val="24"/>
+        </w:rPr>
+      </w:pPr>
+      <w:r>
+        <w:rPr>
+          <w:sz w:val="24"/>
+          <w:szCs w:val="24"/>
+        </w:rPr>
         <w:drawing>
           <wp:inline distB="114300" distT="114300" distL="114300" distR="114300">
             <wp:extent cx="5745600" cy="3886200"/>
             <wp:effectExtent b="0" l="0" r="0" t="0"/>
-            <wp:docPr id="36" name="image19.png"/>
-            <a:graphic>
-              <a:graphicData uri="http://schemas.openxmlformats.org/drawingml/2006/picture">
-                <pic:pic>
-                  <pic:nvPicPr>
-                    <pic:cNvPr id="0" name="image19.png"/>
-                    <pic:cNvPicPr preferRelativeResize="0"/>
-                  </pic:nvPicPr>
-                  <pic:blipFill>
-                    <a:blip r:embed="rId75"/>
+            <wp:docPr id="68" name="image57.png"/>
+            <a:graphic>
+              <a:graphicData uri="http://schemas.openxmlformats.org/drawingml/2006/picture">
+                <pic:pic>
+                  <pic:nvPicPr>
+                    <pic:cNvPr id="0" name="image57.png"/>
+                    <pic:cNvPicPr preferRelativeResize="0"/>
+                  </pic:nvPicPr>
+                  <pic:blipFill>
+                    <a:blip r:embed="rId85"/>
                     <a:srcRect b="0" l="0" r="0" t="0"/>
                     <a:stretch>
                       <a:fillRect/>

</xml_diff>

<commit_message>
Revert "added graphs and updated reports"
This reverts commit 6f1f76bc4ae3dbead4fc4fe84cb1bdd763e68505.
</commit_message>
<xml_diff>
--- a/Opentrons_experiments/Reports/Viscosity_project_section 2_summary_398cP (1).docx
+++ b/Opentrons_experiments/Reports/Viscosity_project_section 2_summary_398cP (1).docx
@@ -869,12 +869,12 @@
           <wp:inline distB="114300" distT="114300" distL="114300" distR="114300">
             <wp:extent cx="5171182" cy="4125325"/>
             <wp:effectExtent b="0" l="0" r="0" t="0"/>
-            <wp:docPr id="79" name="image79.png"/>
-            <a:graphic>
-              <a:graphicData uri="http://schemas.openxmlformats.org/drawingml/2006/picture">
-                <pic:pic>
-                  <pic:nvPicPr>
-                    <pic:cNvPr id="0" name="image79.png"/>
+            <wp:docPr id="71" name="image63.png"/>
+            <a:graphic>
+              <a:graphicData uri="http://schemas.openxmlformats.org/drawingml/2006/picture">
+                <pic:pic>
+                  <pic:nvPicPr>
+                    <pic:cNvPr id="0" name="image63.png"/>
                     <pic:cNvPicPr preferRelativeResize="0"/>
                   </pic:nvPicPr>
                   <pic:blipFill>
@@ -926,12 +926,12 @@
           <wp:inline distB="114300" distT="114300" distL="114300" distR="114300">
             <wp:extent cx="5292090" cy="4239312"/>
             <wp:effectExtent b="0" l="0" r="0" t="0"/>
-            <wp:docPr id="14" name="image12.png"/>
-            <a:graphic>
-              <a:graphicData uri="http://schemas.openxmlformats.org/drawingml/2006/picture">
-                <pic:pic>
-                  <pic:nvPicPr>
-                    <pic:cNvPr id="0" name="image12.png"/>
+            <wp:docPr id="13" name="image4.png"/>
+            <a:graphic>
+              <a:graphicData uri="http://schemas.openxmlformats.org/drawingml/2006/picture">
+                <pic:pic>
+                  <pic:nvPicPr>
+                    <pic:cNvPr id="0" name="image4.png"/>
                     <pic:cNvPicPr preferRelativeResize="0"/>
                   </pic:nvPicPr>
                   <pic:blipFill>
@@ -986,7 +986,7 @@
           <wp:inline distB="114300" distT="114300" distL="114300" distR="114300">
             <wp:extent cx="5146179" cy="4182475"/>
             <wp:effectExtent b="0" l="0" r="0" t="0"/>
-            <wp:docPr id="53" name="image45.png"/>
+            <wp:docPr id="47" name="image45.png"/>
             <a:graphic>
               <a:graphicData uri="http://schemas.openxmlformats.org/drawingml/2006/picture">
                 <pic:pic>
@@ -1043,12 +1043,12 @@
           <wp:inline distB="114300" distT="114300" distL="114300" distR="114300">
             <wp:extent cx="5214938" cy="4171950"/>
             <wp:effectExtent b="0" l="0" r="0" t="0"/>
-            <wp:docPr id="40" name="image30.png"/>
-            <a:graphic>
-              <a:graphicData uri="http://schemas.openxmlformats.org/drawingml/2006/picture">
-                <pic:pic>
-                  <pic:nvPicPr>
-                    <pic:cNvPr id="0" name="image30.png"/>
+            <wp:docPr id="37" name="image21.png"/>
+            <a:graphic>
+              <a:graphicData uri="http://schemas.openxmlformats.org/drawingml/2006/picture">
+                <pic:pic>
+                  <pic:nvPicPr>
+                    <pic:cNvPr id="0" name="image21.png"/>
                     <pic:cNvPicPr preferRelativeResize="0"/>
                   </pic:nvPicPr>
                   <pic:blipFill>
@@ -1103,12 +1103,12 @@
           <wp:inline distB="114300" distT="114300" distL="114300" distR="114300">
             <wp:extent cx="5111712" cy="4144375"/>
             <wp:effectExtent b="0" l="0" r="0" t="0"/>
-            <wp:docPr id="41" name="image43.png"/>
-            <a:graphic>
-              <a:graphicData uri="http://schemas.openxmlformats.org/drawingml/2006/picture">
-                <pic:pic>
-                  <pic:nvPicPr>
-                    <pic:cNvPr id="0" name="image43.png"/>
+            <wp:docPr id="38" name="image32.png"/>
+            <a:graphic>
+              <a:graphicData uri="http://schemas.openxmlformats.org/drawingml/2006/picture">
+                <pic:pic>
+                  <pic:nvPicPr>
+                    <pic:cNvPr id="0" name="image32.png"/>
                     <pic:cNvPicPr preferRelativeResize="0"/>
                   </pic:nvPicPr>
                   <pic:blipFill>
@@ -1160,12 +1160,12 @@
           <wp:inline distB="114300" distT="114300" distL="114300" distR="114300">
             <wp:extent cx="5119688" cy="4162189"/>
             <wp:effectExtent b="0" l="0" r="0" t="0"/>
-            <wp:docPr id="67" name="image53.png"/>
-            <a:graphic>
-              <a:graphicData uri="http://schemas.openxmlformats.org/drawingml/2006/picture">
-                <pic:pic>
-                  <pic:nvPicPr>
-                    <pic:cNvPr id="0" name="image53.png"/>
+            <wp:docPr id="60" name="image42.png"/>
+            <a:graphic>
+              <a:graphicData uri="http://schemas.openxmlformats.org/drawingml/2006/picture">
+                <pic:pic>
+                  <pic:nvPicPr>
+                    <pic:cNvPr id="0" name="image42.png"/>
                     <pic:cNvPicPr preferRelativeResize="0"/>
                   </pic:nvPicPr>
                   <pic:blipFill>
@@ -1235,12 +1235,12 @@
           <wp:inline distB="114300" distT="114300" distL="114300" distR="114300">
             <wp:extent cx="5426565" cy="4065417"/>
             <wp:effectExtent b="0" l="0" r="0" t="0"/>
-            <wp:docPr id="11" name="image19.png"/>
-            <a:graphic>
-              <a:graphicData uri="http://schemas.openxmlformats.org/drawingml/2006/picture">
-                <pic:pic>
-                  <pic:nvPicPr>
-                    <pic:cNvPr id="0" name="image19.png"/>
+            <wp:docPr id="10" name="image9.png"/>
+            <a:graphic>
+              <a:graphicData uri="http://schemas.openxmlformats.org/drawingml/2006/picture">
+                <pic:pic>
+                  <pic:nvPicPr>
+                    <pic:cNvPr id="0" name="image9.png"/>
                     <pic:cNvPicPr preferRelativeResize="0"/>
                   </pic:nvPicPr>
                   <pic:blipFill>
@@ -1281,12 +1281,12 @@
           <wp:inline distB="114300" distT="114300" distL="114300" distR="114300">
             <wp:extent cx="5745600" cy="3886200"/>
             <wp:effectExtent b="0" l="0" r="0" t="0"/>
-            <wp:docPr id="77" name="image67.png"/>
-            <a:graphic>
-              <a:graphicData uri="http://schemas.openxmlformats.org/drawingml/2006/picture">
-                <pic:pic>
-                  <pic:nvPicPr>
-                    <pic:cNvPr id="0" name="image67.png"/>
+            <wp:docPr id="69" name="image55.png"/>
+            <a:graphic>
+              <a:graphicData uri="http://schemas.openxmlformats.org/drawingml/2006/picture">
+                <pic:pic>
+                  <pic:nvPicPr>
+                    <pic:cNvPr id="0" name="image55.png"/>
                     <pic:cNvPicPr preferRelativeResize="0"/>
                   </pic:nvPicPr>
                   <pic:blipFill>
@@ -1326,12 +1326,12 @@
           <wp:inline distB="114300" distT="114300" distL="114300" distR="114300">
             <wp:extent cx="5460697" cy="4090988"/>
             <wp:effectExtent b="0" l="0" r="0" t="0"/>
-            <wp:docPr id="3" name="image9.png"/>
-            <a:graphic>
-              <a:graphicData uri="http://schemas.openxmlformats.org/drawingml/2006/picture">
-                <pic:pic>
-                  <pic:nvPicPr>
-                    <pic:cNvPr id="0" name="image9.png"/>
+            <wp:docPr id="3" name="image8.png"/>
+            <a:graphic>
+              <a:graphicData uri="http://schemas.openxmlformats.org/drawingml/2006/picture">
+                <pic:pic>
+                  <pic:nvPicPr>
+                    <pic:cNvPr id="0" name="image8.png"/>
                     <pic:cNvPicPr preferRelativeResize="0"/>
                   </pic:nvPicPr>
                   <pic:blipFill>
@@ -1372,12 +1372,12 @@
           <wp:inline distB="114300" distT="114300" distL="114300" distR="114300">
             <wp:extent cx="5745600" cy="3886200"/>
             <wp:effectExtent b="0" l="0" r="0" t="0"/>
-            <wp:docPr id="71" name="image63.png"/>
-            <a:graphic>
-              <a:graphicData uri="http://schemas.openxmlformats.org/drawingml/2006/picture">
-                <pic:pic>
-                  <pic:nvPicPr>
-                    <pic:cNvPr id="0" name="image63.png"/>
+            <wp:docPr id="63" name="image52.png"/>
+            <a:graphic>
+              <a:graphicData uri="http://schemas.openxmlformats.org/drawingml/2006/picture">
+                <pic:pic>
+                  <pic:nvPicPr>
+                    <pic:cNvPr id="0" name="image52.png"/>
                     <pic:cNvPicPr preferRelativeResize="0"/>
                   </pic:nvPicPr>
                   <pic:blipFill>
@@ -1420,7 +1420,108 @@
           <wp:inline distB="114300" distT="114300" distL="114300" distR="114300">
             <wp:extent cx="5619863" cy="4214897"/>
             <wp:effectExtent b="0" l="0" r="0" t="0"/>
-            <wp:docPr id="15" name="image14.png"/>
+            <wp:docPr id="14" name="image17.png"/>
+            <a:graphic>
+              <a:graphicData uri="http://schemas.openxmlformats.org/drawingml/2006/picture">
+                <pic:pic>
+                  <pic:nvPicPr>
+                    <pic:cNvPr id="0" name="image17.png"/>
+                    <pic:cNvPicPr preferRelativeResize="0"/>
+                  </pic:nvPicPr>
+                  <pic:blipFill>
+                    <a:blip r:embed="rId16"/>
+                    <a:srcRect b="0" l="0" r="0" t="0"/>
+                    <a:stretch>
+                      <a:fillRect/>
+                    </a:stretch>
+                  </pic:blipFill>
+                  <pic:spPr>
+                    <a:xfrm>
+                      <a:off x="0" y="0"/>
+                      <a:ext cx="5619863" cy="4214897"/>
+                    </a:xfrm>
+                    <a:prstGeom prst="rect"/>
+                    <a:ln/>
+                  </pic:spPr>
+                </pic:pic>
+              </a:graphicData>
+            </a:graphic>
+          </wp:inline>
+        </w:drawing>
+      </w:r>
+      <w:r>
+        <w:rPr>
+          <w:rtl w:val="0"/>
+        </w:rPr>
+      </w:r>
+    </w:p>
+    <w:p>
+      <w:pPr>
+        <w:ind w:left="0" w:firstLine="0"/>
+        <w:rPr/>
+      </w:pPr>
+      <w:r>
+        <w:rPr/>
+        <w:drawing>
+          <wp:inline distB="114300" distT="114300" distL="114300" distR="114300">
+            <wp:extent cx="5745600" cy="3886200"/>
+            <wp:effectExtent b="0" l="0" r="0" t="0"/>
+            <wp:docPr id="29" name="image22.png"/>
+            <a:graphic>
+              <a:graphicData uri="http://schemas.openxmlformats.org/drawingml/2006/picture">
+                <pic:pic>
+                  <pic:nvPicPr>
+                    <pic:cNvPr id="0" name="image22.png"/>
+                    <pic:cNvPicPr preferRelativeResize="0"/>
+                  </pic:nvPicPr>
+                  <pic:blipFill>
+                    <a:blip r:embed="rId17"/>
+                    <a:srcRect b="0" l="0" r="0" t="0"/>
+                    <a:stretch>
+                      <a:fillRect/>
+                    </a:stretch>
+                  </pic:blipFill>
+                  <pic:spPr>
+                    <a:xfrm>
+                      <a:off x="0" y="0"/>
+                      <a:ext cx="5745600" cy="3886200"/>
+                    </a:xfrm>
+                    <a:prstGeom prst="rect"/>
+                    <a:ln/>
+                  </pic:spPr>
+                </pic:pic>
+              </a:graphicData>
+            </a:graphic>
+          </wp:inline>
+        </w:drawing>
+      </w:r>
+      <w:r>
+        <w:rPr>
+          <w:rtl w:val="0"/>
+        </w:rPr>
+      </w:r>
+    </w:p>
+    <w:p>
+      <w:pPr>
+        <w:rPr/>
+      </w:pPr>
+      <w:r>
+        <w:rPr>
+          <w:rtl w:val="0"/>
+        </w:rPr>
+      </w:r>
+    </w:p>
+    <w:p>
+      <w:pPr>
+        <w:rPr/>
+      </w:pPr>
+      <w:r>
+        <w:rPr/>
+        <w:drawing>
+          <wp:inline distB="114300" distT="114300" distL="114300" distR="114300">
+            <wp:extent cx="5600813" cy="4195958"/>
+            <wp:effectExtent b="0" l="0" r="0" t="0"/>
+            <wp:docPr id="9" name="image14.png"/>
             <a:graphic>
               <a:graphicData uri="http://schemas.openxmlformats.org/drawingml/2006/picture">
                 <pic:pic>
@@ -1429,35 +1530,35 @@
                     <pic:cNvPicPr preferRelativeResize="0"/>
                   </pic:nvPicPr>
                   <pic:blipFill>
-                    <a:blip r:embed="rId16"/>
-                    <a:srcRect b="0" l="0" r="0" t="0"/>
-                    <a:stretch>
-                      <a:fillRect/>
-                    </a:stretch>
-                  </pic:blipFill>
-                  <pic:spPr>
-                    <a:xfrm>
-                      <a:off x="0" y="0"/>
-                      <a:ext cx="5619863" cy="4214897"/>
-                    </a:xfrm>
-                    <a:prstGeom prst="rect"/>
-                    <a:ln/>
-                  </pic:spPr>
-                </pic:pic>
-              </a:graphicData>
-            </a:graphic>
-          </wp:inline>
-        </w:drawing>
-      </w:r>
-      <w:r>
-        <w:rPr>
-          <w:rtl w:val="0"/>
-        </w:rPr>
-      </w:r>
-    </w:p>
-    <w:p>
-      <w:pPr>
-        <w:ind w:left="0" w:firstLine="0"/>
+                    <a:blip r:embed="rId18"/>
+                    <a:srcRect b="0" l="0" r="0" t="0"/>
+                    <a:stretch>
+                      <a:fillRect/>
+                    </a:stretch>
+                  </pic:blipFill>
+                  <pic:spPr>
+                    <a:xfrm>
+                      <a:off x="0" y="0"/>
+                      <a:ext cx="5600813" cy="4195958"/>
+                    </a:xfrm>
+                    <a:prstGeom prst="rect"/>
+                    <a:ln/>
+                  </pic:spPr>
+                </pic:pic>
+              </a:graphicData>
+            </a:graphic>
+          </wp:inline>
+        </w:drawing>
+      </w:r>
+      <w:r>
+        <w:rPr>
+          <w:rtl w:val="0"/>
+        </w:rPr>
+      </w:r>
+    </w:p>
+    <w:p>
+      <w:pPr>
+        <w:ind w:firstLine="0"/>
         <w:rPr/>
       </w:pPr>
       <w:r>
@@ -1466,16 +1567,16 @@
           <wp:inline distB="114300" distT="114300" distL="114300" distR="114300">
             <wp:extent cx="5745600" cy="3886200"/>
             <wp:effectExtent b="0" l="0" r="0" t="0"/>
-            <wp:docPr id="32" name="image24.png"/>
-            <a:graphic>
-              <a:graphicData uri="http://schemas.openxmlformats.org/drawingml/2006/picture">
-                <pic:pic>
-                  <pic:nvPicPr>
-                    <pic:cNvPr id="0" name="image24.png"/>
-                    <pic:cNvPicPr preferRelativeResize="0"/>
-                  </pic:nvPicPr>
-                  <pic:blipFill>
-                    <a:blip r:embed="rId17"/>
+            <wp:docPr id="5" name="image13.png"/>
+            <a:graphic>
+              <a:graphicData uri="http://schemas.openxmlformats.org/drawingml/2006/picture">
+                <pic:pic>
+                  <pic:nvPicPr>
+                    <pic:cNvPr id="0" name="image13.png"/>
+                    <pic:cNvPicPr preferRelativeResize="0"/>
+                  </pic:nvPicPr>
+                  <pic:blipFill>
+                    <a:blip r:embed="rId19"/>
                     <a:srcRect b="0" l="0" r="0" t="0"/>
                     <a:stretch>
                       <a:fillRect/>
@@ -1506,40 +1607,30 @@
         <w:rPr/>
       </w:pPr>
       <w:r>
-        <w:rPr>
-          <w:rtl w:val="0"/>
-        </w:rPr>
-      </w:r>
-    </w:p>
-    <w:p>
-      <w:pPr>
-        <w:rPr/>
-      </w:pPr>
-      <w:r>
-        <w:rPr/>
-        <w:drawing>
-          <wp:inline distB="114300" distT="114300" distL="114300" distR="114300">
-            <wp:extent cx="5600813" cy="4195958"/>
-            <wp:effectExtent b="0" l="0" r="0" t="0"/>
-            <wp:docPr id="10" name="image25.png"/>
-            <a:graphic>
-              <a:graphicData uri="http://schemas.openxmlformats.org/drawingml/2006/picture">
-                <pic:pic>
-                  <pic:nvPicPr>
-                    <pic:cNvPr id="0" name="image25.png"/>
-                    <pic:cNvPicPr preferRelativeResize="0"/>
-                  </pic:nvPicPr>
-                  <pic:blipFill>
-                    <a:blip r:embed="rId18"/>
-                    <a:srcRect b="0" l="0" r="0" t="0"/>
-                    <a:stretch>
-                      <a:fillRect/>
-                    </a:stretch>
-                  </pic:blipFill>
-                  <pic:spPr>
-                    <a:xfrm>
-                      <a:off x="0" y="0"/>
-                      <a:ext cx="5600813" cy="4195958"/>
+        <w:rPr/>
+        <w:drawing>
+          <wp:inline distB="114300" distT="114300" distL="114300" distR="114300">
+            <wp:extent cx="5267438" cy="3950578"/>
+            <wp:effectExtent b="0" l="0" r="0" t="0"/>
+            <wp:docPr id="49" name="image46.png"/>
+            <a:graphic>
+              <a:graphicData uri="http://schemas.openxmlformats.org/drawingml/2006/picture">
+                <pic:pic>
+                  <pic:nvPicPr>
+                    <pic:cNvPr id="0" name="image46.png"/>
+                    <pic:cNvPicPr preferRelativeResize="0"/>
+                  </pic:nvPicPr>
+                  <pic:blipFill>
+                    <a:blip r:embed="rId20"/>
+                    <a:srcRect b="0" l="0" r="0" t="0"/>
+                    <a:stretch>
+                      <a:fillRect/>
+                    </a:stretch>
+                  </pic:blipFill>
+                  <pic:spPr>
+                    <a:xfrm>
+                      <a:off x="0" y="0"/>
+                      <a:ext cx="5267438" cy="3950578"/>
                     </a:xfrm>
                     <a:prstGeom prst="rect"/>
                     <a:ln/>
@@ -1567,16 +1658,16 @@
           <wp:inline distB="114300" distT="114300" distL="114300" distR="114300">
             <wp:extent cx="5745600" cy="3886200"/>
             <wp:effectExtent b="0" l="0" r="0" t="0"/>
-            <wp:docPr id="5" name="image11.png"/>
-            <a:graphic>
-              <a:graphicData uri="http://schemas.openxmlformats.org/drawingml/2006/picture">
-                <pic:pic>
-                  <pic:nvPicPr>
-                    <pic:cNvPr id="0" name="image11.png"/>
-                    <pic:cNvPicPr preferRelativeResize="0"/>
-                  </pic:nvPicPr>
-                  <pic:blipFill>
-                    <a:blip r:embed="rId19"/>
+            <wp:docPr id="74" name="image64.png"/>
+            <a:graphic>
+              <a:graphicData uri="http://schemas.openxmlformats.org/drawingml/2006/picture">
+                <pic:pic>
+                  <pic:nvPicPr>
+                    <pic:cNvPr id="0" name="image64.png"/>
+                    <pic:cNvPicPr preferRelativeResize="0"/>
+                  </pic:nvPicPr>
+                  <pic:blipFill>
+                    <a:blip r:embed="rId21"/>
                     <a:srcRect b="0" l="0" r="0" t="0"/>
                     <a:stretch>
                       <a:fillRect/>
@@ -1604,97 +1695,6 @@
     </w:p>
     <w:p>
       <w:pPr>
-        <w:rPr/>
-      </w:pPr>
-      <w:r>
-        <w:rPr/>
-        <w:drawing>
-          <wp:inline distB="114300" distT="114300" distL="114300" distR="114300">
-            <wp:extent cx="5267438" cy="3950578"/>
-            <wp:effectExtent b="0" l="0" r="0" t="0"/>
-            <wp:docPr id="55" name="image55.png"/>
-            <a:graphic>
-              <a:graphicData uri="http://schemas.openxmlformats.org/drawingml/2006/picture">
-                <pic:pic>
-                  <pic:nvPicPr>
-                    <pic:cNvPr id="0" name="image55.png"/>
-                    <pic:cNvPicPr preferRelativeResize="0"/>
-                  </pic:nvPicPr>
-                  <pic:blipFill>
-                    <a:blip r:embed="rId20"/>
-                    <a:srcRect b="0" l="0" r="0" t="0"/>
-                    <a:stretch>
-                      <a:fillRect/>
-                    </a:stretch>
-                  </pic:blipFill>
-                  <pic:spPr>
-                    <a:xfrm>
-                      <a:off x="0" y="0"/>
-                      <a:ext cx="5267438" cy="3950578"/>
-                    </a:xfrm>
-                    <a:prstGeom prst="rect"/>
-                    <a:ln/>
-                  </pic:spPr>
-                </pic:pic>
-              </a:graphicData>
-            </a:graphic>
-          </wp:inline>
-        </w:drawing>
-      </w:r>
-      <w:r>
-        <w:rPr>
-          <w:rtl w:val="0"/>
-        </w:rPr>
-      </w:r>
-    </w:p>
-    <w:p>
-      <w:pPr>
-        <w:ind w:firstLine="0"/>
-        <w:rPr/>
-      </w:pPr>
-      <w:r>
-        <w:rPr/>
-        <w:drawing>
-          <wp:inline distB="114300" distT="114300" distL="114300" distR="114300">
-            <wp:extent cx="5745600" cy="3886200"/>
-            <wp:effectExtent b="0" l="0" r="0" t="0"/>
-            <wp:docPr id="83" name="image71.png"/>
-            <a:graphic>
-              <a:graphicData uri="http://schemas.openxmlformats.org/drawingml/2006/picture">
-                <pic:pic>
-                  <pic:nvPicPr>
-                    <pic:cNvPr id="0" name="image71.png"/>
-                    <pic:cNvPicPr preferRelativeResize="0"/>
-                  </pic:nvPicPr>
-                  <pic:blipFill>
-                    <a:blip r:embed="rId21"/>
-                    <a:srcRect b="0" l="0" r="0" t="0"/>
-                    <a:stretch>
-                      <a:fillRect/>
-                    </a:stretch>
-                  </pic:blipFill>
-                  <pic:spPr>
-                    <a:xfrm>
-                      <a:off x="0" y="0"/>
-                      <a:ext cx="5745600" cy="3886200"/>
-                    </a:xfrm>
-                    <a:prstGeom prst="rect"/>
-                    <a:ln/>
-                  </pic:spPr>
-                </pic:pic>
-              </a:graphicData>
-            </a:graphic>
-          </wp:inline>
-        </w:drawing>
-      </w:r>
-      <w:r>
-        <w:rPr>
-          <w:rtl w:val="0"/>
-        </w:rPr>
-      </w:r>
-    </w:p>
-    <w:p>
-      <w:pPr>
         <w:jc w:val="center"/>
         <w:rPr/>
       </w:pPr>
@@ -1704,12 +1704,12 @@
           <wp:inline distB="114300" distT="114300" distL="114300" distR="114300">
             <wp:extent cx="5400788" cy="4046105"/>
             <wp:effectExtent b="0" l="0" r="0" t="0"/>
-            <wp:docPr id="73" name="image70.png"/>
-            <a:graphic>
-              <a:graphicData uri="http://schemas.openxmlformats.org/drawingml/2006/picture">
-                <pic:pic>
-                  <pic:nvPicPr>
-                    <pic:cNvPr id="0" name="image70.png"/>
+            <wp:docPr id="65" name="image59.png"/>
+            <a:graphic>
+              <a:graphicData uri="http://schemas.openxmlformats.org/drawingml/2006/picture">
+                <pic:pic>
+                  <pic:nvPicPr>
+                    <pic:cNvPr id="0" name="image59.png"/>
                     <pic:cNvPicPr preferRelativeResize="0"/>
                   </pic:nvPicPr>
                   <pic:blipFill>
@@ -1750,12 +1750,12 @@
           <wp:inline distB="114300" distT="114300" distL="114300" distR="114300">
             <wp:extent cx="6831872" cy="4570687"/>
             <wp:effectExtent b="0" l="0" r="0" t="0"/>
-            <wp:docPr id="60" name="image83.png"/>
-            <a:graphic>
-              <a:graphicData uri="http://schemas.openxmlformats.org/drawingml/2006/picture">
-                <pic:pic>
-                  <pic:nvPicPr>
-                    <pic:cNvPr id="0" name="image83.png"/>
+            <wp:docPr id="54" name="image73.png"/>
+            <a:graphic>
+              <a:graphicData uri="http://schemas.openxmlformats.org/drawingml/2006/picture">
+                <pic:pic>
+                  <pic:nvPicPr>
+                    <pic:cNvPr id="0" name="image73.png"/>
                     <pic:cNvPicPr preferRelativeResize="0"/>
                   </pic:nvPicPr>
                   <pic:blipFill>
@@ -2067,12 +2067,12 @@
           <wp:inline distB="114300" distT="114300" distL="114300" distR="114300">
             <wp:extent cx="5731200" cy="4292600"/>
             <wp:effectExtent b="0" l="0" r="0" t="0"/>
-            <wp:docPr id="70" name="image77.png"/>
-            <a:graphic>
-              <a:graphicData uri="http://schemas.openxmlformats.org/drawingml/2006/picture">
-                <pic:pic>
-                  <pic:nvPicPr>
-                    <pic:cNvPr id="0" name="image77.png"/>
+            <wp:docPr id="62" name="image53.png"/>
+            <a:graphic>
+              <a:graphicData uri="http://schemas.openxmlformats.org/drawingml/2006/picture">
+                <pic:pic>
+                  <pic:nvPicPr>
+                    <pic:cNvPr id="0" name="image53.png"/>
                     <pic:cNvPicPr preferRelativeResize="0"/>
                   </pic:nvPicPr>
                   <pic:blipFill>
@@ -2102,12 +2102,12 @@
           <wp:inline distB="114300" distT="114300" distL="114300" distR="114300">
             <wp:extent cx="5731200" cy="4292600"/>
             <wp:effectExtent b="0" l="0" r="0" t="0"/>
-            <wp:docPr id="9" name="image17.png"/>
-            <a:graphic>
-              <a:graphicData uri="http://schemas.openxmlformats.org/drawingml/2006/picture">
-                <pic:pic>
-                  <pic:nvPicPr>
-                    <pic:cNvPr id="0" name="image17.png"/>
+            <wp:docPr id="8" name="image15.png"/>
+            <a:graphic>
+              <a:graphicData uri="http://schemas.openxmlformats.org/drawingml/2006/picture">
+                <pic:pic>
+                  <pic:nvPicPr>
+                    <pic:cNvPr id="0" name="image15.png"/>
                     <pic:cNvPicPr preferRelativeResize="0"/>
                   </pic:nvPicPr>
                   <pic:blipFill>
@@ -2137,12 +2137,12 @@
           <wp:inline distB="114300" distT="114300" distL="114300" distR="114300">
             <wp:extent cx="5731200" cy="4292600"/>
             <wp:effectExtent b="0" l="0" r="0" t="0"/>
-            <wp:docPr id="64" name="image69.png"/>
-            <a:graphic>
-              <a:graphicData uri="http://schemas.openxmlformats.org/drawingml/2006/picture">
-                <pic:pic>
-                  <pic:nvPicPr>
-                    <pic:cNvPr id="0" name="image69.png"/>
+            <wp:docPr id="57" name="image47.png"/>
+            <a:graphic>
+              <a:graphicData uri="http://schemas.openxmlformats.org/drawingml/2006/picture">
+                <pic:pic>
+                  <pic:nvPicPr>
+                    <pic:cNvPr id="0" name="image47.png"/>
                     <pic:cNvPicPr preferRelativeResize="0"/>
                   </pic:nvPicPr>
                   <pic:blipFill>
@@ -2182,12 +2182,12 @@
           <wp:inline distB="114300" distT="114300" distL="114300" distR="114300">
             <wp:extent cx="5731200" cy="4292600"/>
             <wp:effectExtent b="0" l="0" r="0" t="0"/>
-            <wp:docPr id="87" name="image82.png"/>
-            <a:graphic>
-              <a:graphicData uri="http://schemas.openxmlformats.org/drawingml/2006/picture">
-                <pic:pic>
-                  <pic:nvPicPr>
-                    <pic:cNvPr id="0" name="image82.png"/>
+            <wp:docPr id="78" name="image72.png"/>
+            <a:graphic>
+              <a:graphicData uri="http://schemas.openxmlformats.org/drawingml/2006/picture">
+                <pic:pic>
+                  <pic:nvPicPr>
+                    <pic:cNvPr id="0" name="image72.png"/>
                     <pic:cNvPicPr preferRelativeResize="0"/>
                   </pic:nvPicPr>
                   <pic:blipFill>
@@ -2274,12 +2274,12 @@
           <wp:inline distB="114300" distT="114300" distL="114300" distR="114300">
             <wp:extent cx="5334113" cy="3989069"/>
             <wp:effectExtent b="0" l="0" r="0" t="0"/>
-            <wp:docPr id="58" name="image56.png"/>
-            <a:graphic>
-              <a:graphicData uri="http://schemas.openxmlformats.org/drawingml/2006/picture">
-                <pic:pic>
-                  <pic:nvPicPr>
-                    <pic:cNvPr id="0" name="image56.png"/>
+            <wp:docPr id="52" name="image51.png"/>
+            <a:graphic>
+              <a:graphicData uri="http://schemas.openxmlformats.org/drawingml/2006/picture">
+                <pic:pic>
+                  <pic:nvPicPr>
+                    <pic:cNvPr id="0" name="image51.png"/>
                     <pic:cNvPicPr preferRelativeResize="0"/>
                   </pic:nvPicPr>
                   <pic:blipFill>
@@ -2326,12 +2326,12 @@
           <wp:inline distB="114300" distT="114300" distL="114300" distR="114300">
             <wp:extent cx="5745600" cy="3886200"/>
             <wp:effectExtent b="0" l="0" r="0" t="0"/>
-            <wp:docPr id="65" name="image68.png"/>
-            <a:graphic>
-              <a:graphicData uri="http://schemas.openxmlformats.org/drawingml/2006/picture">
-                <pic:pic>
-                  <pic:nvPicPr>
-                    <pic:cNvPr id="0" name="image68.png"/>
+            <wp:docPr id="58" name="image43.png"/>
+            <a:graphic>
+              <a:graphicData uri="http://schemas.openxmlformats.org/drawingml/2006/picture">
+                <pic:pic>
+                  <pic:nvPicPr>
+                    <pic:cNvPr id="0" name="image43.png"/>
                     <pic:cNvPicPr preferRelativeResize="0"/>
                   </pic:nvPicPr>
                   <pic:blipFill>
@@ -2377,12 +2377,12 @@
           <wp:inline distB="114300" distT="114300" distL="114300" distR="114300">
             <wp:extent cx="5562410" cy="4167188"/>
             <wp:effectExtent b="0" l="0" r="0" t="0"/>
-            <wp:docPr id="24" name="image22.png"/>
-            <a:graphic>
-              <a:graphicData uri="http://schemas.openxmlformats.org/drawingml/2006/picture">
-                <pic:pic>
-                  <pic:nvPicPr>
-                    <pic:cNvPr id="0" name="image22.png"/>
+            <wp:docPr id="23" name="image25.png"/>
+            <a:graphic>
+              <a:graphicData uri="http://schemas.openxmlformats.org/drawingml/2006/picture">
+                <pic:pic>
+                  <pic:nvPicPr>
+                    <pic:cNvPr id="0" name="image25.png"/>
                     <pic:cNvPicPr preferRelativeResize="0"/>
                   </pic:nvPicPr>
                   <pic:blipFill>
@@ -2429,12 +2429,12 @@
           <wp:inline distB="114300" distT="114300" distL="114300" distR="114300">
             <wp:extent cx="5745600" cy="3886200"/>
             <wp:effectExtent b="0" l="0" r="0" t="0"/>
-            <wp:docPr id="19" name="image23.png"/>
-            <a:graphic>
-              <a:graphicData uri="http://schemas.openxmlformats.org/drawingml/2006/picture">
-                <pic:pic>
-                  <pic:nvPicPr>
-                    <pic:cNvPr id="0" name="image23.png"/>
+            <wp:docPr id="18" name="image11.png"/>
+            <a:graphic>
+              <a:graphicData uri="http://schemas.openxmlformats.org/drawingml/2006/picture">
+                <pic:pic>
+                  <pic:nvPicPr>
+                    <pic:cNvPr id="0" name="image11.png"/>
                     <pic:cNvPicPr preferRelativeResize="0"/>
                   </pic:nvPicPr>
                   <pic:blipFill>
@@ -2480,12 +2480,12 @@
           <wp:inline distB="114300" distT="114300" distL="114300" distR="114300">
             <wp:extent cx="5600552" cy="4195763"/>
             <wp:effectExtent b="0" l="0" r="0" t="0"/>
-            <wp:docPr id="7" name="image8.png"/>
-            <a:graphic>
-              <a:graphicData uri="http://schemas.openxmlformats.org/drawingml/2006/picture">
-                <pic:pic>
-                  <pic:nvPicPr>
-                    <pic:cNvPr id="0" name="image8.png"/>
+            <wp:docPr id="6" name="image24.png"/>
+            <a:graphic>
+              <a:graphicData uri="http://schemas.openxmlformats.org/drawingml/2006/picture">
+                <pic:pic>
+                  <pic:nvPicPr>
+                    <pic:cNvPr id="0" name="image24.png"/>
                     <pic:cNvPicPr preferRelativeResize="0"/>
                   </pic:nvPicPr>
                   <pic:blipFill>
@@ -2532,12 +2532,12 @@
           <wp:inline distB="114300" distT="114300" distL="114300" distR="114300">
             <wp:extent cx="6057846" cy="4098841"/>
             <wp:effectExtent b="0" l="0" r="0" t="0"/>
-            <wp:docPr id="86" name="image72.png"/>
-            <a:graphic>
-              <a:graphicData uri="http://schemas.openxmlformats.org/drawingml/2006/picture">
-                <pic:pic>
-                  <pic:nvPicPr>
-                    <pic:cNvPr id="0" name="image72.png"/>
+            <wp:docPr id="77" name="image68.png"/>
+            <a:graphic>
+              <a:graphicData uri="http://schemas.openxmlformats.org/drawingml/2006/picture">
+                <pic:pic>
+                  <pic:nvPicPr>
+                    <pic:cNvPr id="0" name="image68.png"/>
                     <pic:cNvPicPr preferRelativeResize="0"/>
                   </pic:nvPicPr>
                   <pic:blipFill>
@@ -2583,12 +2583,12 @@
           <wp:inline distB="114300" distT="114300" distL="114300" distR="114300">
             <wp:extent cx="5731200" cy="4292600"/>
             <wp:effectExtent b="0" l="0" r="0" t="0"/>
-            <wp:docPr id="16" name="image5.png"/>
-            <a:graphic>
-              <a:graphicData uri="http://schemas.openxmlformats.org/drawingml/2006/picture">
-                <pic:pic>
-                  <pic:nvPicPr>
-                    <pic:cNvPr id="0" name="image5.png"/>
+            <wp:docPr id="15" name="image16.png"/>
+            <a:graphic>
+              <a:graphicData uri="http://schemas.openxmlformats.org/drawingml/2006/picture">
+                <pic:pic>
+                  <pic:nvPicPr>
+                    <pic:cNvPr id="0" name="image16.png"/>
                     <pic:cNvPicPr preferRelativeResize="0"/>
                   </pic:nvPicPr>
                   <pic:blipFill>
@@ -2635,12 +2635,12 @@
           <wp:inline distB="114300" distT="114300" distL="114300" distR="114300">
             <wp:extent cx="5745600" cy="3886200"/>
             <wp:effectExtent b="0" l="0" r="0" t="0"/>
-            <wp:docPr id="13" name="image2.png"/>
-            <a:graphic>
-              <a:graphicData uri="http://schemas.openxmlformats.org/drawingml/2006/picture">
-                <pic:pic>
-                  <pic:nvPicPr>
-                    <pic:cNvPr id="0" name="image2.png"/>
+            <wp:docPr id="12" name="image7.png"/>
+            <a:graphic>
+              <a:graphicData uri="http://schemas.openxmlformats.org/drawingml/2006/picture">
+                <pic:pic>
+                  <pic:nvPicPr>
+                    <pic:cNvPr id="0" name="image7.png"/>
                     <pic:cNvPicPr preferRelativeResize="0"/>
                   </pic:nvPicPr>
                   <pic:blipFill>
@@ -3049,12 +3049,12 @@
           <wp:inline distB="114300" distT="114300" distL="114300" distR="114300">
             <wp:extent cx="5113153" cy="4011025"/>
             <wp:effectExtent b="0" l="0" r="0" t="0"/>
-            <wp:docPr id="62" name="image54.png"/>
-            <a:graphic>
-              <a:graphicData uri="http://schemas.openxmlformats.org/drawingml/2006/picture">
-                <pic:pic>
-                  <pic:nvPicPr>
-                    <pic:cNvPr id="0" name="image54.png"/>
+            <wp:docPr id="55" name="image39.png"/>
+            <a:graphic>
+              <a:graphicData uri="http://schemas.openxmlformats.org/drawingml/2006/picture">
+                <pic:pic>
+                  <pic:nvPicPr>
+                    <pic:cNvPr id="0" name="image39.png"/>
                     <pic:cNvPicPr preferRelativeResize="0"/>
                   </pic:nvPicPr>
                   <pic:blipFill>
@@ -3116,12 +3116,12 @@
           <wp:inline distB="114300" distT="114300" distL="114300" distR="114300">
             <wp:extent cx="5119688" cy="4080910"/>
             <wp:effectExtent b="0" l="0" r="0" t="0"/>
-            <wp:docPr id="52" name="image39.png"/>
-            <a:graphic>
-              <a:graphicData uri="http://schemas.openxmlformats.org/drawingml/2006/picture">
-                <pic:pic>
-                  <pic:nvPicPr>
-                    <pic:cNvPr id="0" name="image39.png"/>
+            <wp:docPr id="46" name="image37.png"/>
+            <a:graphic>
+              <a:graphicData uri="http://schemas.openxmlformats.org/drawingml/2006/picture">
+                <pic:pic>
+                  <pic:nvPicPr>
+                    <pic:cNvPr id="0" name="image37.png"/>
                     <pic:cNvPicPr preferRelativeResize="0"/>
                   </pic:nvPicPr>
                   <pic:blipFill>
@@ -3176,12 +3176,12 @@
           <wp:inline distB="114300" distT="114300" distL="114300" distR="114300">
             <wp:extent cx="5125442" cy="4077700"/>
             <wp:effectExtent b="0" l="0" r="0" t="0"/>
-            <wp:docPr id="21" name="image16.png"/>
-            <a:graphic>
-              <a:graphicData uri="http://schemas.openxmlformats.org/drawingml/2006/picture">
-                <pic:pic>
-                  <pic:nvPicPr>
-                    <pic:cNvPr id="0" name="image16.png"/>
+            <wp:docPr id="20" name="image12.png"/>
+            <a:graphic>
+              <a:graphicData uri="http://schemas.openxmlformats.org/drawingml/2006/picture">
+                <pic:pic>
+                  <pic:nvPicPr>
+                    <pic:cNvPr id="0" name="image12.png"/>
                     <pic:cNvPicPr preferRelativeResize="0"/>
                   </pic:nvPicPr>
                   <pic:blipFill>
@@ -3233,12 +3233,12 @@
           <wp:inline distB="114300" distT="114300" distL="114300" distR="114300">
             <wp:extent cx="5148263" cy="4134381"/>
             <wp:effectExtent b="0" l="0" r="0" t="0"/>
-            <wp:docPr id="51" name="image38.png"/>
-            <a:graphic>
-              <a:graphicData uri="http://schemas.openxmlformats.org/drawingml/2006/picture">
-                <pic:pic>
-                  <pic:nvPicPr>
-                    <pic:cNvPr id="0" name="image38.png"/>
+            <wp:docPr id="45" name="image35.png"/>
+            <a:graphic>
+              <a:graphicData uri="http://schemas.openxmlformats.org/drawingml/2006/picture">
+                <pic:pic>
+                  <pic:nvPicPr>
+                    <pic:cNvPr id="0" name="image35.png"/>
                     <pic:cNvPicPr preferRelativeResize="0"/>
                   </pic:nvPicPr>
                   <pic:blipFill>
@@ -3293,12 +3293,12 @@
           <wp:inline distB="114300" distT="114300" distL="114300" distR="114300">
             <wp:extent cx="5138738" cy="4190464"/>
             <wp:effectExtent b="0" l="0" r="0" t="0"/>
-            <wp:docPr id="72" name="image76.png"/>
-            <a:graphic>
-              <a:graphicData uri="http://schemas.openxmlformats.org/drawingml/2006/picture">
-                <pic:pic>
-                  <pic:nvPicPr>
-                    <pic:cNvPr id="0" name="image76.png"/>
+            <wp:docPr id="64" name="image61.png"/>
+            <a:graphic>
+              <a:graphicData uri="http://schemas.openxmlformats.org/drawingml/2006/picture">
+                <pic:pic>
+                  <pic:nvPicPr>
+                    <pic:cNvPr id="0" name="image61.png"/>
                     <pic:cNvPicPr preferRelativeResize="0"/>
                   </pic:nvPicPr>
                   <pic:blipFill>
@@ -3350,12 +3350,12 @@
           <wp:inline distB="114300" distT="114300" distL="114300" distR="114300">
             <wp:extent cx="5119688" cy="4109922"/>
             <wp:effectExtent b="0" l="0" r="0" t="0"/>
-            <wp:docPr id="20" name="image4.png"/>
-            <a:graphic>
-              <a:graphicData uri="http://schemas.openxmlformats.org/drawingml/2006/picture">
-                <pic:pic>
-                  <pic:nvPicPr>
-                    <pic:cNvPr id="0" name="image4.png"/>
+            <wp:docPr id="19" name="image3.png"/>
+            <a:graphic>
+              <a:graphicData uri="http://schemas.openxmlformats.org/drawingml/2006/picture">
+                <pic:pic>
+                  <pic:nvPicPr>
+                    <pic:cNvPr id="0" name="image3.png"/>
                     <pic:cNvPicPr preferRelativeResize="0"/>
                   </pic:nvPicPr>
                   <pic:blipFill>
@@ -3426,12 +3426,12 @@
           <wp:inline distB="114300" distT="114300" distL="114300" distR="114300">
             <wp:extent cx="5419838" cy="4060377"/>
             <wp:effectExtent b="0" l="0" r="0" t="0"/>
-            <wp:docPr id="12" name="image6.png"/>
-            <a:graphic>
-              <a:graphicData uri="http://schemas.openxmlformats.org/drawingml/2006/picture">
-                <pic:pic>
-                  <pic:nvPicPr>
-                    <pic:cNvPr id="0" name="image6.png"/>
+            <wp:docPr id="11" name="image5.png"/>
+            <a:graphic>
+              <a:graphicData uri="http://schemas.openxmlformats.org/drawingml/2006/picture">
+                <pic:pic>
+                  <pic:nvPicPr>
+                    <pic:cNvPr id="0" name="image5.png"/>
                     <pic:cNvPicPr preferRelativeResize="0"/>
                   </pic:nvPicPr>
                   <pic:blipFill>
@@ -3473,12 +3473,12 @@
           <wp:inline distB="114300" distT="114300" distL="114300" distR="114300">
             <wp:extent cx="6288966" cy="4202216"/>
             <wp:effectExtent b="0" l="0" r="0" t="0"/>
-            <wp:docPr id="23" name="image48.png"/>
-            <a:graphic>
-              <a:graphicData uri="http://schemas.openxmlformats.org/drawingml/2006/picture">
-                <pic:pic>
-                  <pic:nvPicPr>
-                    <pic:cNvPr id="0" name="image48.png"/>
+            <wp:docPr id="22" name="image62.png"/>
+            <a:graphic>
+              <a:graphicData uri="http://schemas.openxmlformats.org/drawingml/2006/picture">
+                <pic:pic>
+                  <pic:nvPicPr>
+                    <pic:cNvPr id="0" name="image62.png"/>
                     <pic:cNvPicPr preferRelativeResize="0"/>
                   </pic:nvPicPr>
                   <pic:blipFill>
@@ -3530,12 +3530,12 @@
           <wp:inline distB="114300" distT="114300" distL="114300" distR="114300">
             <wp:extent cx="5453063" cy="4085268"/>
             <wp:effectExtent b="0" l="0" r="0" t="0"/>
-            <wp:docPr id="43" name="image42.png"/>
-            <a:graphic>
-              <a:graphicData uri="http://schemas.openxmlformats.org/drawingml/2006/picture">
-                <pic:pic>
-                  <pic:nvPicPr>
-                    <pic:cNvPr id="0" name="image42.png"/>
+            <wp:docPr id="40" name="image41.png"/>
+            <a:graphic>
+              <a:graphicData uri="http://schemas.openxmlformats.org/drawingml/2006/picture">
+                <pic:pic>
+                  <pic:nvPicPr>
+                    <pic:cNvPr id="0" name="image41.png"/>
                     <pic:cNvPicPr preferRelativeResize="0"/>
                   </pic:nvPicPr>
                   <pic:blipFill>
@@ -3577,12 +3577,12 @@
           <wp:inline distB="114300" distT="114300" distL="114300" distR="114300">
             <wp:extent cx="6781913" cy="4537399"/>
             <wp:effectExtent b="0" l="0" r="0" t="0"/>
-            <wp:docPr id="36" name="image52.png"/>
-            <a:graphic>
-              <a:graphicData uri="http://schemas.openxmlformats.org/drawingml/2006/picture">
-                <pic:pic>
-                  <pic:nvPicPr>
-                    <pic:cNvPr id="0" name="image52.png"/>
+            <wp:docPr id="33" name="image70.png"/>
+            <a:graphic>
+              <a:graphicData uri="http://schemas.openxmlformats.org/drawingml/2006/picture">
+                <pic:pic>
+                  <pic:nvPicPr>
+                    <pic:cNvPr id="0" name="image70.png"/>
                     <pic:cNvPicPr preferRelativeResize="0"/>
                   </pic:nvPicPr>
                   <pic:blipFill>
@@ -3622,12 +3622,12 @@
           <wp:inline distB="114300" distT="114300" distL="114300" distR="114300">
             <wp:extent cx="5731200" cy="4292600"/>
             <wp:effectExtent b="0" l="0" r="0" t="0"/>
-            <wp:docPr id="25" name="image37.png"/>
-            <a:graphic>
-              <a:graphicData uri="http://schemas.openxmlformats.org/drawingml/2006/picture">
-                <pic:pic>
-                  <pic:nvPicPr>
-                    <pic:cNvPr id="0" name="image37.png"/>
+            <wp:docPr id="24" name="image33.png"/>
+            <a:graphic>
+              <a:graphicData uri="http://schemas.openxmlformats.org/drawingml/2006/picture">
+                <pic:pic>
+                  <pic:nvPicPr>
+                    <pic:cNvPr id="0" name="image33.png"/>
                     <pic:cNvPicPr preferRelativeResize="0"/>
                   </pic:nvPicPr>
                   <pic:blipFill>
@@ -3668,12 +3668,12 @@
           <wp:inline distB="114300" distT="114300" distL="114300" distR="114300">
             <wp:extent cx="6572363" cy="4394040"/>
             <wp:effectExtent b="0" l="0" r="0" t="0"/>
-            <wp:docPr id="33" name="image59.png"/>
-            <a:graphic>
-              <a:graphicData uri="http://schemas.openxmlformats.org/drawingml/2006/picture">
-                <pic:pic>
-                  <pic:nvPicPr>
-                    <pic:cNvPr id="0" name="image59.png"/>
+            <wp:docPr id="30" name="image74.png"/>
+            <a:graphic>
+              <a:graphicData uri="http://schemas.openxmlformats.org/drawingml/2006/picture">
+                <pic:pic>
+                  <pic:nvPicPr>
+                    <pic:cNvPr id="0" name="image74.png"/>
                     <pic:cNvPicPr preferRelativeResize="0"/>
                   </pic:nvPicPr>
                   <pic:blipFill>
@@ -3723,12 +3723,12 @@
           <wp:inline distB="114300" distT="114300" distL="114300" distR="114300">
             <wp:extent cx="5731200" cy="4292600"/>
             <wp:effectExtent b="0" l="0" r="0" t="0"/>
-            <wp:docPr id="17" name="image15.png"/>
-            <a:graphic>
-              <a:graphicData uri="http://schemas.openxmlformats.org/drawingml/2006/picture">
-                <pic:pic>
-                  <pic:nvPicPr>
-                    <pic:cNvPr id="0" name="image15.png"/>
+            <wp:docPr id="16" name="image18.png"/>
+            <a:graphic>
+              <a:graphicData uri="http://schemas.openxmlformats.org/drawingml/2006/picture">
+                <pic:pic>
+                  <pic:nvPicPr>
+                    <pic:cNvPr id="0" name="image18.png"/>
                     <pic:cNvPicPr preferRelativeResize="0"/>
                   </pic:nvPicPr>
                   <pic:blipFill>
@@ -3769,12 +3769,12 @@
           <wp:inline distB="114300" distT="114300" distL="114300" distR="114300">
             <wp:extent cx="6353288" cy="4248112"/>
             <wp:effectExtent b="0" l="0" r="0" t="0"/>
-            <wp:docPr id="59" name="image81.png"/>
-            <a:graphic>
-              <a:graphicData uri="http://schemas.openxmlformats.org/drawingml/2006/picture">
-                <pic:pic>
-                  <pic:nvPicPr>
-                    <pic:cNvPr id="0" name="image81.png"/>
+            <wp:docPr id="53" name="image75.png"/>
+            <a:graphic>
+              <a:graphicData uri="http://schemas.openxmlformats.org/drawingml/2006/picture">
+                <pic:pic>
+                  <pic:nvPicPr>
+                    <pic:cNvPr id="0" name="image75.png"/>
                     <pic:cNvPicPr preferRelativeResize="0"/>
                   </pic:nvPicPr>
                   <pic:blipFill>
@@ -3824,12 +3824,12 @@
           <wp:inline distB="114300" distT="114300" distL="114300" distR="114300">
             <wp:extent cx="5731200" cy="4292600"/>
             <wp:effectExtent b="0" l="0" r="0" t="0"/>
-            <wp:docPr id="54" name="image60.png"/>
-            <a:graphic>
-              <a:graphicData uri="http://schemas.openxmlformats.org/drawingml/2006/picture">
-                <pic:pic>
-                  <pic:nvPicPr>
-                    <pic:cNvPr id="0" name="image60.png"/>
+            <wp:docPr id="48" name="image48.png"/>
+            <a:graphic>
+              <a:graphicData uri="http://schemas.openxmlformats.org/drawingml/2006/picture">
+                <pic:pic>
+                  <pic:nvPicPr>
+                    <pic:cNvPr id="0" name="image48.png"/>
                     <pic:cNvPicPr preferRelativeResize="0"/>
                   </pic:nvPicPr>
                   <pic:blipFill>
@@ -3870,12 +3870,12 @@
           <wp:inline distB="114300" distT="114300" distL="114300" distR="114300">
             <wp:extent cx="5745600" cy="3886200"/>
             <wp:effectExtent b="0" l="0" r="0" t="0"/>
-            <wp:docPr id="50" name="image41.png"/>
-            <a:graphic>
-              <a:graphicData uri="http://schemas.openxmlformats.org/drawingml/2006/picture">
-                <pic:pic>
-                  <pic:nvPicPr>
-                    <pic:cNvPr id="0" name="image41.png"/>
+            <wp:docPr id="44" name="image38.png"/>
+            <a:graphic>
+              <a:graphicData uri="http://schemas.openxmlformats.org/drawingml/2006/picture">
+                <pic:pic>
+                  <pic:nvPicPr>
+                    <pic:cNvPr id="0" name="image38.png"/>
                     <pic:cNvPicPr preferRelativeResize="0"/>
                   </pic:nvPicPr>
                   <pic:blipFill>
@@ -3915,12 +3915,12 @@
           <wp:inline distB="114300" distT="114300" distL="114300" distR="114300">
             <wp:extent cx="5731200" cy="4292600"/>
             <wp:effectExtent b="0" l="0" r="0" t="0"/>
-            <wp:docPr id="1" name="image13.png"/>
-            <a:graphic>
-              <a:graphicData uri="http://schemas.openxmlformats.org/drawingml/2006/picture">
-                <pic:pic>
-                  <pic:nvPicPr>
-                    <pic:cNvPr id="0" name="image13.png"/>
+            <wp:docPr id="1" name="image30.png"/>
+            <a:graphic>
+              <a:graphicData uri="http://schemas.openxmlformats.org/drawingml/2006/picture">
+                <pic:pic>
+                  <pic:nvPicPr>
+                    <pic:cNvPr id="0" name="image30.png"/>
                     <pic:cNvPicPr preferRelativeResize="0"/>
                   </pic:nvPicPr>
                   <pic:blipFill>
@@ -3961,12 +3961,12 @@
           <wp:inline distB="114300" distT="114300" distL="114300" distR="114300">
             <wp:extent cx="6639038" cy="4442155"/>
             <wp:effectExtent b="0" l="0" r="0" t="0"/>
-            <wp:docPr id="74" name="image85.png"/>
-            <a:graphic>
-              <a:graphicData uri="http://schemas.openxmlformats.org/drawingml/2006/picture">
-                <pic:pic>
-                  <pic:nvPicPr>
-                    <pic:cNvPr id="0" name="image85.png"/>
+            <wp:docPr id="66" name="image76.png"/>
+            <a:graphic>
+              <a:graphicData uri="http://schemas.openxmlformats.org/drawingml/2006/picture">
+                <pic:pic>
+                  <pic:nvPicPr>
+                    <pic:cNvPr id="0" name="image76.png"/>
                     <pic:cNvPicPr preferRelativeResize="0"/>
                   </pic:nvPicPr>
                   <pic:blipFill>
@@ -4144,12 +4144,12 @@
           <wp:inline distB="114300" distT="114300" distL="114300" distR="114300">
             <wp:extent cx="5731200" cy="4292600"/>
             <wp:effectExtent b="0" l="0" r="0" t="0"/>
-            <wp:docPr id="2" name="image18.png"/>
-            <a:graphic>
-              <a:graphicData uri="http://schemas.openxmlformats.org/drawingml/2006/picture">
-                <pic:pic>
-                  <pic:nvPicPr>
-                    <pic:cNvPr id="0" name="image18.png"/>
+            <wp:docPr id="2" name="image10.png"/>
+            <a:graphic>
+              <a:graphicData uri="http://schemas.openxmlformats.org/drawingml/2006/picture">
+                <pic:pic>
+                  <pic:nvPicPr>
+                    <pic:cNvPr id="0" name="image10.png"/>
                     <pic:cNvPicPr preferRelativeResize="0"/>
                   </pic:nvPicPr>
                   <pic:blipFill>
@@ -4179,12 +4179,12 @@
           <wp:inline distB="114300" distT="114300" distL="114300" distR="114300">
             <wp:extent cx="5731200" cy="4292600"/>
             <wp:effectExtent b="0" l="0" r="0" t="0"/>
-            <wp:docPr id="34" name="image32.png"/>
-            <a:graphic>
-              <a:graphicData uri="http://schemas.openxmlformats.org/drawingml/2006/picture">
-                <pic:pic>
-                  <pic:nvPicPr>
-                    <pic:cNvPr id="0" name="image32.png"/>
+            <wp:docPr id="31" name="image29.png"/>
+            <a:graphic>
+              <a:graphicData uri="http://schemas.openxmlformats.org/drawingml/2006/picture">
+                <pic:pic>
+                  <pic:nvPicPr>
+                    <pic:cNvPr id="0" name="image29.png"/>
                     <pic:cNvPicPr preferRelativeResize="0"/>
                   </pic:nvPicPr>
                   <pic:blipFill>
@@ -4214,12 +4214,12 @@
           <wp:inline distB="114300" distT="114300" distL="114300" distR="114300">
             <wp:extent cx="5731200" cy="4292600"/>
             <wp:effectExtent b="0" l="0" r="0" t="0"/>
-            <wp:docPr id="76" name="image74.png"/>
-            <a:graphic>
-              <a:graphicData uri="http://schemas.openxmlformats.org/drawingml/2006/picture">
-                <pic:pic>
-                  <pic:nvPicPr>
-                    <pic:cNvPr id="0" name="image74.png"/>
+            <wp:docPr id="68" name="image57.png"/>
+            <a:graphic>
+              <a:graphicData uri="http://schemas.openxmlformats.org/drawingml/2006/picture">
+                <pic:pic>
+                  <pic:nvPicPr>
+                    <pic:cNvPr id="0" name="image57.png"/>
                     <pic:cNvPicPr preferRelativeResize="0"/>
                   </pic:nvPicPr>
                   <pic:blipFill>
@@ -4249,12 +4249,12 @@
           <wp:inline distB="114300" distT="114300" distL="114300" distR="114300">
             <wp:extent cx="5731200" cy="4292600"/>
             <wp:effectExtent b="0" l="0" r="0" t="0"/>
-            <wp:docPr id="78" name="image75.png"/>
-            <a:graphic>
-              <a:graphicData uri="http://schemas.openxmlformats.org/drawingml/2006/picture">
-                <pic:pic>
-                  <pic:nvPicPr>
-                    <pic:cNvPr id="0" name="image75.png"/>
+            <wp:docPr id="70" name="image58.png"/>
+            <a:graphic>
+              <a:graphicData uri="http://schemas.openxmlformats.org/drawingml/2006/picture">
+                <pic:pic>
+                  <pic:nvPicPr>
+                    <pic:cNvPr id="0" name="image58.png"/>
                     <pic:cNvPicPr preferRelativeResize="0"/>
                   </pic:nvPicPr>
                   <pic:blipFill>
@@ -4324,12 +4324,12 @@
           <wp:inline distB="114300" distT="114300" distL="114300" distR="114300">
             <wp:extent cx="5540992" cy="4151142"/>
             <wp:effectExtent b="0" l="0" r="0" t="0"/>
-            <wp:docPr id="47" name="image44.png"/>
-            <a:graphic>
-              <a:graphicData uri="http://schemas.openxmlformats.org/drawingml/2006/picture">
-                <pic:pic>
-                  <pic:nvPicPr>
-                    <pic:cNvPr id="0" name="image44.png"/>
+            <wp:docPr id="42" name="image28.png"/>
+            <a:graphic>
+              <a:graphicData uri="http://schemas.openxmlformats.org/drawingml/2006/picture">
+                <pic:pic>
+                  <pic:nvPicPr>
+                    <pic:cNvPr id="0" name="image28.png"/>
                     <pic:cNvPicPr preferRelativeResize="0"/>
                   </pic:nvPicPr>
                   <pic:blipFill>
@@ -4370,12 +4370,12 @@
           <wp:inline distB="114300" distT="114300" distL="114300" distR="114300">
             <wp:extent cx="6502991" cy="4345091"/>
             <wp:effectExtent b="0" l="0" r="0" t="0"/>
-            <wp:docPr id="35" name="image46.png"/>
-            <a:graphic>
-              <a:graphicData uri="http://schemas.openxmlformats.org/drawingml/2006/picture">
-                <pic:pic>
-                  <pic:nvPicPr>
-                    <pic:cNvPr id="0" name="image46.png"/>
+            <wp:docPr id="32" name="image65.png"/>
+            <a:graphic>
+              <a:graphicData uri="http://schemas.openxmlformats.org/drawingml/2006/picture">
+                <pic:pic>
+                  <pic:nvPicPr>
+                    <pic:cNvPr id="0" name="image65.png"/>
                     <pic:cNvPicPr preferRelativeResize="0"/>
                   </pic:nvPicPr>
                   <pic:blipFill>
@@ -4415,12 +4415,12 @@
           <wp:inline distB="114300" distT="114300" distL="114300" distR="114300">
             <wp:extent cx="5557838" cy="4170786"/>
             <wp:effectExtent b="0" l="0" r="0" t="0"/>
-            <wp:docPr id="80" name="image78.png"/>
-            <a:graphic>
-              <a:graphicData uri="http://schemas.openxmlformats.org/drawingml/2006/picture">
-                <pic:pic>
-                  <pic:nvPicPr>
-                    <pic:cNvPr id="0" name="image78.png"/>
+            <wp:docPr id="72" name="image60.png"/>
+            <a:graphic>
+              <a:graphicData uri="http://schemas.openxmlformats.org/drawingml/2006/picture">
+                <pic:pic>
+                  <pic:nvPicPr>
+                    <pic:cNvPr id="0" name="image60.png"/>
                     <pic:cNvPicPr preferRelativeResize="0"/>
                   </pic:nvPicPr>
                   <pic:blipFill>
@@ -4461,12 +4461,12 @@
           <wp:inline distB="114300" distT="114300" distL="114300" distR="114300">
             <wp:extent cx="6410438" cy="4284256"/>
             <wp:effectExtent b="0" l="0" r="0" t="0"/>
-            <wp:docPr id="49" name="image80.png"/>
-            <a:graphic>
-              <a:graphicData uri="http://schemas.openxmlformats.org/drawingml/2006/picture">
-                <pic:pic>
-                  <pic:nvPicPr>
-                    <pic:cNvPr id="0" name="image80.png"/>
+            <wp:docPr id="43" name="image71.png"/>
+            <a:graphic>
+              <a:graphicData uri="http://schemas.openxmlformats.org/drawingml/2006/picture">
+                <pic:pic>
+                  <pic:nvPicPr>
+                    <pic:cNvPr id="0" name="image71.png"/>
                     <pic:cNvPicPr preferRelativeResize="0"/>
                   </pic:nvPicPr>
                   <pic:blipFill>
@@ -4509,12 +4509,12 @@
           <wp:inline distB="114300" distT="114300" distL="114300" distR="114300">
             <wp:extent cx="5731200" cy="4292600"/>
             <wp:effectExtent b="0" l="0" r="0" t="0"/>
-            <wp:docPr id="38" name="image34.png"/>
-            <a:graphic>
-              <a:graphicData uri="http://schemas.openxmlformats.org/drawingml/2006/picture">
-                <pic:pic>
-                  <pic:nvPicPr>
-                    <pic:cNvPr id="0" name="image34.png"/>
+            <wp:docPr id="35" name="image36.png"/>
+            <a:graphic>
+              <a:graphicData uri="http://schemas.openxmlformats.org/drawingml/2006/picture">
+                <pic:pic>
+                  <pic:nvPicPr>
+                    <pic:cNvPr id="0" name="image36.png"/>
                     <pic:cNvPicPr preferRelativeResize="0"/>
                   </pic:nvPicPr>
                   <pic:blipFill>
@@ -4555,12 +4555,12 @@
           <wp:inline distB="114300" distT="114300" distL="114300" distR="114300">
             <wp:extent cx="6467588" cy="4324482"/>
             <wp:effectExtent b="0" l="0" r="0" t="0"/>
-            <wp:docPr id="84" name="image86.png"/>
-            <a:graphic>
-              <a:graphicData uri="http://schemas.openxmlformats.org/drawingml/2006/picture">
-                <pic:pic>
-                  <pic:nvPicPr>
-                    <pic:cNvPr id="0" name="image86.png"/>
+            <wp:docPr id="75" name="image77.png"/>
+            <a:graphic>
+              <a:graphicData uri="http://schemas.openxmlformats.org/drawingml/2006/picture">
+                <pic:pic>
+                  <pic:nvPicPr>
+                    <pic:cNvPr id="0" name="image77.png"/>
                     <pic:cNvPicPr preferRelativeResize="0"/>
                   </pic:nvPicPr>
                   <pic:blipFill>
@@ -4603,12 +4603,12 @@
           <wp:inline distB="114300" distT="114300" distL="114300" distR="114300">
             <wp:extent cx="5581763" cy="4181686"/>
             <wp:effectExtent b="0" l="0" r="0" t="0"/>
-            <wp:docPr id="69" name="image62.png"/>
-            <a:graphic>
-              <a:graphicData uri="http://schemas.openxmlformats.org/drawingml/2006/picture">
-                <pic:pic>
-                  <pic:nvPicPr>
-                    <pic:cNvPr id="0" name="image62.png"/>
+            <wp:docPr id="61" name="image49.png"/>
+            <a:graphic>
+              <a:graphicData uri="http://schemas.openxmlformats.org/drawingml/2006/picture">
+                <pic:pic>
+                  <pic:nvPicPr>
+                    <pic:cNvPr id="0" name="image49.png"/>
                     <pic:cNvPicPr preferRelativeResize="0"/>
                   </pic:nvPicPr>
                   <pic:blipFill>
@@ -4652,12 +4652,12 @@
           <wp:inline distB="114300" distT="114300" distL="114300" distR="114300">
             <wp:extent cx="6210413" cy="4149949"/>
             <wp:effectExtent b="0" l="0" r="0" t="0"/>
-            <wp:docPr id="46" name="image73.png"/>
-            <a:graphic>
-              <a:graphicData uri="http://schemas.openxmlformats.org/drawingml/2006/picture">
-                <pic:pic>
-                  <pic:nvPicPr>
-                    <pic:cNvPr id="0" name="image73.png"/>
+            <wp:docPr id="41" name="image66.png"/>
+            <a:graphic>
+              <a:graphicData uri="http://schemas.openxmlformats.org/drawingml/2006/picture">
+                <pic:pic>
+                  <pic:nvPicPr>
+                    <pic:cNvPr id="0" name="image66.png"/>
                     <pic:cNvPicPr preferRelativeResize="0"/>
                   </pic:nvPicPr>
                   <pic:blipFill>
@@ -4869,12 +4869,12 @@
           <wp:inline distB="114300" distT="114300" distL="114300" distR="114300">
             <wp:extent cx="5429363" cy="4006743"/>
             <wp:effectExtent b="0" l="0" r="0" t="0"/>
-            <wp:docPr id="75" name="image66.png"/>
-            <a:graphic>
-              <a:graphicData uri="http://schemas.openxmlformats.org/drawingml/2006/picture">
-                <pic:pic>
-                  <pic:nvPicPr>
-                    <pic:cNvPr id="0" name="image66.png"/>
+            <wp:docPr id="67" name="image56.png"/>
+            <a:graphic>
+              <a:graphicData uri="http://schemas.openxmlformats.org/drawingml/2006/picture">
+                <pic:pic>
+                  <pic:nvPicPr>
+                    <pic:cNvPr id="0" name="image56.png"/>
                     <pic:cNvPicPr preferRelativeResize="0"/>
                   </pic:nvPicPr>
                   <pic:blipFill>
@@ -4920,12 +4920,12 @@
           <wp:inline distB="114300" distT="114300" distL="114300" distR="114300">
             <wp:extent cx="5305538" cy="4105699"/>
             <wp:effectExtent b="0" l="0" r="0" t="0"/>
-            <wp:docPr id="57" name="image58.png"/>
-            <a:graphic>
-              <a:graphicData uri="http://schemas.openxmlformats.org/drawingml/2006/picture">
-                <pic:pic>
-                  <pic:nvPicPr>
-                    <pic:cNvPr id="0" name="image58.png"/>
+            <wp:docPr id="51" name="image44.png"/>
+            <a:graphic>
+              <a:graphicData uri="http://schemas.openxmlformats.org/drawingml/2006/picture">
+                <pic:pic>
+                  <pic:nvPicPr>
+                    <pic:cNvPr id="0" name="image44.png"/>
                     <pic:cNvPicPr preferRelativeResize="0"/>
                   </pic:nvPicPr>
                   <pic:blipFill>
@@ -4995,12 +4995,12 @@
           <wp:inline distB="114300" distT="114300" distL="114300" distR="114300">
             <wp:extent cx="5731200" cy="4292600"/>
             <wp:effectExtent b="0" l="0" r="0" t="0"/>
-            <wp:docPr id="28" name="image26.png"/>
-            <a:graphic>
-              <a:graphicData uri="http://schemas.openxmlformats.org/drawingml/2006/picture">
-                <pic:pic>
-                  <pic:nvPicPr>
-                    <pic:cNvPr id="0" name="image26.png"/>
+            <wp:docPr id="26" name="image27.png"/>
+            <a:graphic>
+              <a:graphicData uri="http://schemas.openxmlformats.org/drawingml/2006/picture">
+                <pic:pic>
+                  <pic:nvPicPr>
+                    <pic:cNvPr id="0" name="image27.png"/>
                     <pic:cNvPicPr preferRelativeResize="0"/>
                   </pic:nvPicPr>
                   <pic:blipFill>
@@ -5041,12 +5041,12 @@
           <wp:inline distB="114300" distT="114300" distL="114300" distR="114300">
             <wp:extent cx="6238988" cy="4148978"/>
             <wp:effectExtent b="0" l="0" r="0" t="0"/>
-            <wp:docPr id="66" name="image51.png"/>
-            <a:graphic>
-              <a:graphicData uri="http://schemas.openxmlformats.org/drawingml/2006/picture">
-                <pic:pic>
-                  <pic:nvPicPr>
-                    <pic:cNvPr id="0" name="image51.png"/>
+            <wp:docPr id="59" name="image67.png"/>
+            <a:graphic>
+              <a:graphicData uri="http://schemas.openxmlformats.org/drawingml/2006/picture">
+                <pic:pic>
+                  <pic:nvPicPr>
+                    <pic:cNvPr id="0" name="image67.png"/>
                     <pic:cNvPicPr preferRelativeResize="0"/>
                   </pic:nvPicPr>
                   <pic:blipFill>
@@ -5089,12 +5089,12 @@
           <wp:inline distB="114300" distT="114300" distL="114300" distR="114300">
             <wp:extent cx="5731200" cy="4292600"/>
             <wp:effectExtent b="0" l="0" r="0" t="0"/>
-            <wp:docPr id="26" name="image36.png"/>
-            <a:graphic>
-              <a:graphicData uri="http://schemas.openxmlformats.org/drawingml/2006/picture">
-                <pic:pic>
-                  <pic:nvPicPr>
-                    <pic:cNvPr id="0" name="image36.png"/>
+            <wp:docPr id="25" name="image23.png"/>
+            <a:graphic>
+              <a:graphicData uri="http://schemas.openxmlformats.org/drawingml/2006/picture">
+                <pic:pic>
+                  <pic:nvPicPr>
+                    <pic:cNvPr id="0" name="image23.png"/>
                     <pic:cNvPicPr preferRelativeResize="0"/>
                   </pic:nvPicPr>
                   <pic:blipFill>
@@ -5135,12 +5135,12 @@
           <wp:inline distB="114300" distT="114300" distL="114300" distR="114300">
             <wp:extent cx="6591413" cy="4381407"/>
             <wp:effectExtent b="0" l="0" r="0" t="0"/>
-            <wp:docPr id="22" name="image51.png"/>
-            <a:graphic>
-              <a:graphicData uri="http://schemas.openxmlformats.org/drawingml/2006/picture">
-                <pic:pic>
-                  <pic:nvPicPr>
-                    <pic:cNvPr id="0" name="image51.png"/>
+            <wp:docPr id="21" name="image67.png"/>
+            <a:graphic>
+              <a:graphicData uri="http://schemas.openxmlformats.org/drawingml/2006/picture">
+                <pic:pic>
+                  <pic:nvPicPr>
+                    <pic:cNvPr id="0" name="image67.png"/>
                     <pic:cNvPicPr preferRelativeResize="0"/>
                   </pic:nvPicPr>
                   <pic:blipFill>
@@ -5346,12 +5346,12 @@
           <wp:inline distB="114300" distT="114300" distL="114300" distR="114300">
             <wp:extent cx="5745600" cy="4356100"/>
             <wp:effectExtent b="0" l="0" r="0" t="0"/>
-            <wp:docPr id="56" name="image49.png"/>
-            <a:graphic>
-              <a:graphicData uri="http://schemas.openxmlformats.org/drawingml/2006/picture">
-                <pic:pic>
-                  <pic:nvPicPr>
-                    <pic:cNvPr id="0" name="image49.png"/>
+            <wp:docPr id="50" name="image40.png"/>
+            <a:graphic>
+              <a:graphicData uri="http://schemas.openxmlformats.org/drawingml/2006/picture">
+                <pic:pic>
+                  <pic:nvPicPr>
+                    <pic:cNvPr id="0" name="image40.png"/>
                     <pic:cNvPicPr preferRelativeResize="0"/>
                   </pic:nvPicPr>
                   <pic:blipFill>
@@ -5441,12 +5441,12 @@
           <wp:inline distB="114300" distT="114300" distL="114300" distR="114300">
             <wp:extent cx="5745600" cy="4305300"/>
             <wp:effectExtent b="0" l="0" r="0" t="0"/>
-            <wp:docPr id="85" name="image84.png"/>
-            <a:graphic>
-              <a:graphicData uri="http://schemas.openxmlformats.org/drawingml/2006/picture">
-                <pic:pic>
-                  <pic:nvPicPr>
-                    <pic:cNvPr id="0" name="image84.png"/>
+            <wp:docPr id="76" name="image69.png"/>
+            <a:graphic>
+              <a:graphicData uri="http://schemas.openxmlformats.org/drawingml/2006/picture">
+                <pic:pic>
+                  <pic:nvPicPr>
+                    <pic:cNvPr id="0" name="image69.png"/>
                     <pic:cNvPicPr preferRelativeResize="0"/>
                   </pic:nvPicPr>
                   <pic:blipFill>
@@ -5486,12 +5486,12 @@
           <wp:inline distB="114300" distT="114300" distL="114300" distR="114300">
             <wp:extent cx="5745600" cy="3886200"/>
             <wp:effectExtent b="0" l="0" r="0" t="0"/>
-            <wp:docPr id="4" name="image7.png"/>
-            <a:graphic>
-              <a:graphicData uri="http://schemas.openxmlformats.org/drawingml/2006/picture">
-                <pic:pic>
-                  <pic:nvPicPr>
-                    <pic:cNvPr id="0" name="image7.png"/>
+            <wp:docPr id="4" name="image6.png"/>
+            <a:graphic>
+              <a:graphicData uri="http://schemas.openxmlformats.org/drawingml/2006/picture">
+                <pic:pic>
+                  <pic:nvPicPr>
+                    <pic:cNvPr id="0" name="image6.png"/>
                     <pic:cNvPicPr preferRelativeResize="0"/>
                   </pic:nvPicPr>
                   <pic:blipFill>
@@ -5737,12 +5737,12 @@
           <wp:inline distB="114300" distT="114300" distL="114300" distR="114300">
             <wp:extent cx="5745600" cy="3937000"/>
             <wp:effectExtent b="0" l="0" r="0" t="0"/>
-            <wp:docPr id="8" name="image3.png"/>
-            <a:graphic>
-              <a:graphicData uri="http://schemas.openxmlformats.org/drawingml/2006/picture">
-                <pic:pic>
-                  <pic:nvPicPr>
-                    <pic:cNvPr id="0" name="image3.png"/>
+            <wp:docPr id="7" name="image2.png"/>
+            <a:graphic>
+              <a:graphicData uri="http://schemas.openxmlformats.org/drawingml/2006/picture">
+                <pic:pic>
+                  <pic:nvPicPr>
+                    <pic:cNvPr id="0" name="image2.png"/>
                     <pic:cNvPicPr preferRelativeResize="0"/>
                   </pic:nvPicPr>
                   <pic:blipFill>
@@ -5782,12 +5782,12 @@
           <wp:inline distB="114300" distT="114300" distL="114300" distR="114300">
             <wp:extent cx="5745600" cy="4191000"/>
             <wp:effectExtent b="0" l="0" r="0" t="0"/>
-            <wp:docPr id="37" name="image28.png"/>
-            <a:graphic>
-              <a:graphicData uri="http://schemas.openxmlformats.org/drawingml/2006/picture">
-                <pic:pic>
-                  <pic:nvPicPr>
-                    <pic:cNvPr id="0" name="image28.png"/>
+            <wp:docPr id="34" name="image20.png"/>
+            <a:graphic>
+              <a:graphicData uri="http://schemas.openxmlformats.org/drawingml/2006/picture">
+                <pic:pic>
+                  <pic:nvPicPr>
+                    <pic:cNvPr id="0" name="image20.png"/>
                     <pic:cNvPicPr preferRelativeResize="0"/>
                   </pic:nvPicPr>
                   <pic:blipFill>
@@ -5830,12 +5830,12 @@
           <wp:inline distB="114300" distT="114300" distL="114300" distR="114300">
             <wp:extent cx="5745600" cy="3746500"/>
             <wp:effectExtent b="0" l="0" r="0" t="0"/>
-            <wp:docPr id="18" name="image10.png"/>
-            <a:graphic>
-              <a:graphicData uri="http://schemas.openxmlformats.org/drawingml/2006/picture">
-                <pic:pic>
-                  <pic:nvPicPr>
-                    <pic:cNvPr id="0" name="image10.png"/>
+            <wp:docPr id="17" name="image1.png"/>
+            <a:graphic>
+              <a:graphicData uri="http://schemas.openxmlformats.org/drawingml/2006/picture">
+                <pic:pic>
+                  <pic:nvPicPr>
+                    <pic:cNvPr id="0" name="image1.png"/>
                     <pic:cNvPicPr preferRelativeResize="0"/>
                   </pic:nvPicPr>
                   <pic:blipFill>
@@ -5905,12 +5905,12 @@
           <wp:inline distB="114300" distT="114300" distL="114300" distR="114300">
             <wp:extent cx="5745600" cy="4305300"/>
             <wp:effectExtent b="0" l="0" r="0" t="0"/>
-            <wp:docPr id="63" name="image61.png"/>
-            <a:graphic>
-              <a:graphicData uri="http://schemas.openxmlformats.org/drawingml/2006/picture">
-                <pic:pic>
-                  <pic:nvPicPr>
-                    <pic:cNvPr id="0" name="image61.png"/>
+            <wp:docPr id="56" name="image50.png"/>
+            <a:graphic>
+              <a:graphicData uri="http://schemas.openxmlformats.org/drawingml/2006/picture">
+                <pic:pic>
+                  <pic:nvPicPr>
+                    <pic:cNvPr id="0" name="image50.png"/>
                     <pic:cNvPicPr preferRelativeResize="0"/>
                   </pic:nvPicPr>
                   <pic:blipFill>
@@ -5950,7 +5950,168 @@
           <wp:inline distB="114300" distT="114300" distL="114300" distR="114300">
             <wp:extent cx="5745600" cy="3886200"/>
             <wp:effectExtent b="0" l="0" r="0" t="0"/>
-            <wp:docPr id="42" name="image31.png"/>
+            <wp:docPr id="39" name="image26.png"/>
+            <a:graphic>
+              <a:graphicData uri="http://schemas.openxmlformats.org/drawingml/2006/picture">
+                <pic:pic>
+                  <pic:nvPicPr>
+                    <pic:cNvPr id="0" name="image26.png"/>
+                    <pic:cNvPicPr preferRelativeResize="0"/>
+                  </pic:nvPicPr>
+                  <pic:blipFill>
+                    <a:blip r:embed="rId73"/>
+                    <a:srcRect b="0" l="0" r="0" t="0"/>
+                    <a:stretch>
+                      <a:fillRect/>
+                    </a:stretch>
+                  </pic:blipFill>
+                  <pic:spPr>
+                    <a:xfrm>
+                      <a:off x="0" y="0"/>
+                      <a:ext cx="5745600" cy="3886200"/>
+                    </a:xfrm>
+                    <a:prstGeom prst="rect"/>
+                    <a:ln/>
+                  </pic:spPr>
+                </pic:pic>
+              </a:graphicData>
+            </a:graphic>
+          </wp:inline>
+        </w:drawing>
+      </w:r>
+      <w:r>
+        <w:br w:type="page"/>
+      </w:r>
+      <w:r>
+        <w:rPr>
+          <w:rtl w:val="0"/>
+        </w:rPr>
+      </w:r>
+    </w:p>
+    <w:p>
+      <w:pPr>
+        <w:rPr/>
+      </w:pPr>
+      <w:r>
+        <w:rPr/>
+        <w:drawing>
+          <wp:inline distB="114300" distT="114300" distL="114300" distR="114300">
+            <wp:extent cx="5745600" cy="4305300"/>
+            <wp:effectExtent b="0" l="0" r="0" t="0"/>
+            <wp:docPr id="27" name="image34.png"/>
+            <a:graphic>
+              <a:graphicData uri="http://schemas.openxmlformats.org/drawingml/2006/picture">
+                <pic:pic>
+                  <pic:nvPicPr>
+                    <pic:cNvPr id="0" name="image34.png"/>
+                    <pic:cNvPicPr preferRelativeResize="0"/>
+                  </pic:nvPicPr>
+                  <pic:blipFill>
+                    <a:blip r:embed="rId74"/>
+                    <a:srcRect b="0" l="0" r="0" t="0"/>
+                    <a:stretch>
+                      <a:fillRect/>
+                    </a:stretch>
+                  </pic:blipFill>
+                  <pic:spPr>
+                    <a:xfrm>
+                      <a:off x="0" y="0"/>
+                      <a:ext cx="5745600" cy="4305300"/>
+                    </a:xfrm>
+                    <a:prstGeom prst="rect"/>
+                    <a:ln/>
+                  </pic:spPr>
+                </pic:pic>
+              </a:graphicData>
+            </a:graphic>
+          </wp:inline>
+        </w:drawing>
+      </w:r>
+      <w:r>
+        <w:rPr>
+          <w:rtl w:val="0"/>
+        </w:rPr>
+      </w:r>
+    </w:p>
+    <w:p>
+      <w:pPr>
+        <w:rPr/>
+      </w:pPr>
+      <w:r>
+        <w:rPr/>
+        <w:drawing>
+          <wp:inline distB="114300" distT="114300" distL="114300" distR="114300">
+            <wp:extent cx="5745600" cy="3886200"/>
+            <wp:effectExtent b="0" l="0" r="0" t="0"/>
+            <wp:docPr id="73" name="image54.png"/>
+            <a:graphic>
+              <a:graphicData uri="http://schemas.openxmlformats.org/drawingml/2006/picture">
+                <pic:pic>
+                  <pic:nvPicPr>
+                    <pic:cNvPr id="0" name="image54.png"/>
+                    <pic:cNvPicPr preferRelativeResize="0"/>
+                  </pic:nvPicPr>
+                  <pic:blipFill>
+                    <a:blip r:embed="rId75"/>
+                    <a:srcRect b="0" l="0" r="0" t="0"/>
+                    <a:stretch>
+                      <a:fillRect/>
+                    </a:stretch>
+                  </pic:blipFill>
+                  <pic:spPr>
+                    <a:xfrm>
+                      <a:off x="0" y="0"/>
+                      <a:ext cx="5745600" cy="3886200"/>
+                    </a:xfrm>
+                    <a:prstGeom prst="rect"/>
+                    <a:ln/>
+                  </pic:spPr>
+                </pic:pic>
+              </a:graphicData>
+            </a:graphic>
+          </wp:inline>
+        </w:drawing>
+      </w:r>
+      <w:r>
+        <w:rPr>
+          <w:rtl w:val="0"/>
+        </w:rPr>
+      </w:r>
+    </w:p>
+    <w:p>
+      <w:pPr>
+        <w:rPr/>
+      </w:pPr>
+      <w:r>
+        <w:br w:type="page"/>
+      </w:r>
+      <w:r>
+        <w:rPr>
+          <w:rtl w:val="0"/>
+        </w:rPr>
+      </w:r>
+    </w:p>
+    <w:p>
+      <w:pPr>
+        <w:rPr/>
+      </w:pPr>
+      <w:r>
+        <w:rPr>
+          <w:rtl w:val="0"/>
+        </w:rPr>
+      </w:r>
+    </w:p>
+    <w:p>
+      <w:pPr>
+        <w:rPr/>
+      </w:pPr>
+      <w:r>
+        <w:rPr/>
+        <w:drawing>
+          <wp:inline distB="114300" distT="114300" distL="114300" distR="114300">
+            <wp:extent cx="5745600" cy="4305300"/>
+            <wp:effectExtent b="0" l="0" r="0" t="0"/>
+            <wp:docPr id="28" name="image31.png"/>
             <a:graphic>
               <a:graphicData uri="http://schemas.openxmlformats.org/drawingml/2006/picture">
                 <pic:pic>
@@ -5959,55 +6120,7 @@
                     <pic:cNvPicPr preferRelativeResize="0"/>
                   </pic:nvPicPr>
                   <pic:blipFill>
-                    <a:blip r:embed="rId73"/>
-                    <a:srcRect b="0" l="0" r="0" t="0"/>
-                    <a:stretch>
-                      <a:fillRect/>
-                    </a:stretch>
-                  </pic:blipFill>
-                  <pic:spPr>
-                    <a:xfrm>
-                      <a:off x="0" y="0"/>
-                      <a:ext cx="5745600" cy="3886200"/>
-                    </a:xfrm>
-                    <a:prstGeom prst="rect"/>
-                    <a:ln/>
-                  </pic:spPr>
-                </pic:pic>
-              </a:graphicData>
-            </a:graphic>
-          </wp:inline>
-        </w:drawing>
-      </w:r>
-      <w:r>
-        <w:br w:type="page"/>
-      </w:r>
-      <w:r>
-        <w:rPr>
-          <w:rtl w:val="0"/>
-        </w:rPr>
-      </w:r>
-    </w:p>
-    <w:p>
-      <w:pPr>
-        <w:rPr/>
-      </w:pPr>
-      <w:r>
-        <w:rPr/>
-        <w:drawing>
-          <wp:inline distB="114300" distT="114300" distL="114300" distR="114300">
-            <wp:extent cx="5745600" cy="4305300"/>
-            <wp:effectExtent b="0" l="0" r="0" t="0"/>
-            <wp:docPr id="30" name="image33.png"/>
-            <a:graphic>
-              <a:graphicData uri="http://schemas.openxmlformats.org/drawingml/2006/picture">
-                <pic:pic>
-                  <pic:nvPicPr>
-                    <pic:cNvPr id="0" name="image33.png"/>
-                    <pic:cNvPicPr preferRelativeResize="0"/>
-                  </pic:nvPicPr>
-                  <pic:blipFill>
-                    <a:blip r:embed="rId74"/>
+                    <a:blip r:embed="rId76"/>
                     <a:srcRect b="0" l="0" r="0" t="0"/>
                     <a:stretch>
                       <a:fillRect/>
@@ -6043,821 +6156,16 @@
           <wp:inline distB="114300" distT="114300" distL="114300" distR="114300">
             <wp:extent cx="5745600" cy="3886200"/>
             <wp:effectExtent b="0" l="0" r="0" t="0"/>
-            <wp:docPr id="81" name="image64.png"/>
-            <a:graphic>
-              <a:graphicData uri="http://schemas.openxmlformats.org/drawingml/2006/picture">
-                <pic:pic>
-                  <pic:nvPicPr>
-                    <pic:cNvPr id="0" name="image64.png"/>
+            <wp:docPr id="36" name="image19.png"/>
+            <a:graphic>
+              <a:graphicData uri="http://schemas.openxmlformats.org/drawingml/2006/picture">
+                <pic:pic>
+                  <pic:nvPicPr>
+                    <pic:cNvPr id="0" name="image19.png"/>
                     <pic:cNvPicPr preferRelativeResize="0"/>
                   </pic:nvPicPr>
                   <pic:blipFill>
                     <a:blip r:embed="rId75"/>
-                    <a:srcRect b="0" l="0" r="0" t="0"/>
-                    <a:stretch>
-                      <a:fillRect/>
-                    </a:stretch>
-                  </pic:blipFill>
-                  <pic:spPr>
-                    <a:xfrm>
-                      <a:off x="0" y="0"/>
-                      <a:ext cx="5745600" cy="3886200"/>
-                    </a:xfrm>
-                    <a:prstGeom prst="rect"/>
-                    <a:ln/>
-                  </pic:spPr>
-                </pic:pic>
-              </a:graphicData>
-            </a:graphic>
-          </wp:inline>
-        </w:drawing>
-      </w:r>
-      <w:r>
-        <w:rPr>
-          <w:rtl w:val="0"/>
-        </w:rPr>
-      </w:r>
-    </w:p>
-    <w:p>
-      <w:pPr>
-        <w:rPr/>
-      </w:pPr>
-      <w:r>
-        <w:br w:type="page"/>
-      </w:r>
-      <w:r>
-        <w:rPr>
-          <w:rtl w:val="0"/>
-        </w:rPr>
-      </w:r>
-    </w:p>
-    <w:p>
-      <w:pPr>
-        <w:rPr/>
-      </w:pPr>
-      <w:r>
-        <w:rPr>
-          <w:rtl w:val="0"/>
-        </w:rPr>
-      </w:r>
-    </w:p>
-    <w:p>
-      <w:pPr>
-        <w:rPr/>
-      </w:pPr>
-      <w:r>
-        <w:rPr/>
-        <w:drawing>
-          <wp:inline distB="114300" distT="114300" distL="114300" distR="114300">
-            <wp:extent cx="5745600" cy="4305300"/>
-            <wp:effectExtent b="0" l="0" r="0" t="0"/>
-            <wp:docPr id="31" name="image35.png"/>
-            <a:graphic>
-              <a:graphicData uri="http://schemas.openxmlformats.org/drawingml/2006/picture">
-                <pic:pic>
-                  <pic:nvPicPr>
-                    <pic:cNvPr id="0" name="image35.png"/>
-                    <pic:cNvPicPr preferRelativeResize="0"/>
-                  </pic:nvPicPr>
-                  <pic:blipFill>
-                    <a:blip r:embed="rId76"/>
-                    <a:srcRect b="0" l="0" r="0" t="0"/>
-                    <a:stretch>
-                      <a:fillRect/>
-                    </a:stretch>
-                  </pic:blipFill>
-                  <pic:spPr>
-                    <a:xfrm>
-                      <a:off x="0" y="0"/>
-                      <a:ext cx="5745600" cy="4305300"/>
-                    </a:xfrm>
-                    <a:prstGeom prst="rect"/>
-                    <a:ln/>
-                  </pic:spPr>
-                </pic:pic>
-              </a:graphicData>
-            </a:graphic>
-          </wp:inline>
-        </w:drawing>
-      </w:r>
-      <w:r>
-        <w:rPr>
-          <w:rtl w:val="0"/>
-        </w:rPr>
-      </w:r>
-    </w:p>
-    <w:p>
-      <w:pPr>
-        <w:rPr/>
-      </w:pPr>
-      <w:r>
-        <w:rPr/>
-        <w:drawing>
-          <wp:inline distB="114300" distT="114300" distL="114300" distR="114300">
-            <wp:extent cx="5745600" cy="3886200"/>
-            <wp:effectExtent b="0" l="0" r="0" t="0"/>
-            <wp:docPr id="39" name="image27.png"/>
-            <a:graphic>
-              <a:graphicData uri="http://schemas.openxmlformats.org/drawingml/2006/picture">
-                <pic:pic>
-                  <pic:nvPicPr>
-                    <pic:cNvPr id="0" name="image27.png"/>
-                    <pic:cNvPicPr preferRelativeResize="0"/>
-                  </pic:nvPicPr>
-                  <pic:blipFill>
-                    <a:blip r:embed="rId75"/>
-                    <a:srcRect b="0" l="0" r="0" t="0"/>
-                    <a:stretch>
-                      <a:fillRect/>
-                    </a:stretch>
-                  </pic:blipFill>
-                  <pic:spPr>
-                    <a:xfrm>
-                      <a:off x="0" y="0"/>
-                      <a:ext cx="5745600" cy="3886200"/>
-                    </a:xfrm>
-                    <a:prstGeom prst="rect"/>
-                    <a:ln/>
-                  </pic:spPr>
-                </pic:pic>
-              </a:graphicData>
-            </a:graphic>
-          </wp:inline>
-        </w:drawing>
-      </w:r>
-      <w:r>
-        <w:br w:type="page"/>
-      </w:r>
-      <w:r>
-        <w:rPr>
-          <w:rtl w:val="0"/>
-        </w:rPr>
-      </w:r>
-    </w:p>
-    <w:p>
-      <w:pPr>
-        <w:pStyle w:val="Heading2"/>
-        <w:rPr/>
-      </w:pPr>
-      <w:bookmarkStart w:colFirst="0" w:colLast="0" w:name="_muv2ll9wbn68" w:id="12"/>
-      <w:bookmarkEnd w:id="12"/>
-      <w:r>
-        <w:rPr>
-          <w:rtl w:val="0"/>
-        </w:rPr>
-        <w:t xml:space="preserve">Set: 1 (amended - real LIN)</w:t>
-      </w:r>
-    </w:p>
-    <w:p>
-      <w:pPr>
-        <w:rPr/>
-      </w:pPr>
-      <w:r>
-        <w:rPr>
-          <w:rtl w:val="0"/>
-        </w:rPr>
-      </w:r>
-    </w:p>
-    <w:p>
-      <w:pPr>
-        <w:rPr>
-          <w:u w:val="single"/>
-        </w:rPr>
-      </w:pPr>
-      <w:r>
-        <w:rPr>
-          <w:u w:val="single"/>
-          <w:rtl w:val="0"/>
-        </w:rPr>
-        <w:t xml:space="preserve">Observations</w:t>
-      </w:r>
-    </w:p>
-    <w:p>
-      <w:pPr>
-        <w:rPr/>
-      </w:pPr>
-      <w:r>
-        <w:rPr>
-          <w:rtl w:val="0"/>
-        </w:rPr>
-      </w:r>
-    </w:p>
-    <w:p>
-      <w:pPr>
-        <w:rPr/>
-      </w:pPr>
-      <w:r>
-        <w:rPr>
-          <w:rtl w:val="0"/>
-        </w:rPr>
-        <w:t xml:space="preserve">Observation 1: LIN - scaling: divide</w:t>
-      </w:r>
-    </w:p>
-    <w:p>
-      <w:pPr>
-        <w:rPr/>
-      </w:pPr>
-      <w:r>
-        <w:rPr>
-          <w:rtl w:val="0"/>
-        </w:rPr>
-      </w:r>
-    </w:p>
-    <w:p>
-      <w:pPr>
-        <w:rPr/>
-      </w:pPr>
-      <w:r>
-        <w:rPr>
-          <w:rtl w:val="0"/>
-        </w:rPr>
-        <w:t xml:space="preserve">Most of the test trials are relatively accurate, their percentage error falls within -2 to 2%. Even though fast transfer time penalization is implemented on this set of test trials, the average transfer time is still pretty fast (but higher than the one derived from standard calibration by around 50s), the penalization did not seem to work. However, it works to our favour, the absolute percentage error and the transfer time are both low. </w:t>
-      </w:r>
-    </w:p>
-    <w:p>
-      <w:pPr>
-        <w:rPr/>
-      </w:pPr>
-      <w:r>
-        <w:rPr>
-          <w:rtl w:val="0"/>
-        </w:rPr>
-      </w:r>
-    </w:p>
-    <w:p>
-      <w:pPr>
-        <w:rPr/>
-      </w:pPr>
-      <w:r>
-        <w:rPr>
-          <w:rtl w:val="0"/>
-        </w:rPr>
-      </w:r>
-    </w:p>
-    <w:p>
-      <w:pPr>
-        <w:rPr/>
-      </w:pPr>
-      <w:r>
-        <w:rPr>
-          <w:rtl w:val="0"/>
-        </w:rPr>
-        <w:t xml:space="preserve">Observation 2: LIN - scaling: multiply</w:t>
-      </w:r>
-    </w:p>
-    <w:p>
-      <w:pPr>
-        <w:rPr/>
-      </w:pPr>
-      <w:r>
-        <w:rPr>
-          <w:rtl w:val="0"/>
-        </w:rPr>
-      </w:r>
-    </w:p>
-    <w:p>
-      <w:pPr>
-        <w:rPr/>
-      </w:pPr>
-      <w:r>
-        <w:rPr>
-          <w:rtl w:val="0"/>
-        </w:rPr>
-        <w:t xml:space="preserve">The percentage error is not as accurate as LIN - scaling: divide, it lingers beyond the preferred boundary and the average transfer time is much slower than both the standard calibration and LIN - scaling: divide. The penalization does not seem to work too.</w:t>
-      </w:r>
-    </w:p>
-    <w:p>
-      <w:pPr>
-        <w:rPr/>
-      </w:pPr>
-      <w:r>
-        <w:rPr>
-          <w:rtl w:val="0"/>
-        </w:rPr>
-      </w:r>
-    </w:p>
-    <w:p>
-      <w:pPr>
-        <w:rPr/>
-      </w:pPr>
-      <w:r>
-        <w:rPr>
-          <w:rtl w:val="0"/>
-        </w:rPr>
-      </w:r>
-    </w:p>
-    <w:p>
-      <w:pPr>
-        <w:rPr/>
-      </w:pPr>
-      <w:r>
-        <w:rPr>
-          <w:rtl w:val="0"/>
-        </w:rPr>
-        <w:t xml:space="preserve">Observation 3: LIN - scaling: none</w:t>
-      </w:r>
-    </w:p>
-    <w:p>
-      <w:pPr>
-        <w:rPr/>
-      </w:pPr>
-      <w:r>
-        <w:rPr>
-          <w:rtl w:val="0"/>
-        </w:rPr>
-      </w:r>
-    </w:p>
-    <w:p>
-      <w:pPr>
-        <w:rPr/>
-      </w:pPr>
-      <w:r>
-        <w:rPr>
-          <w:rtl w:val="0"/>
-        </w:rPr>
-        <w:t xml:space="preserve">Similar to the trials for LIN - scaling: divide, a converging trend can be seen for the percentage error of each iteration. Even though the first few trials have quite long transfer times, eventually it is reduced to the transfer time indicated in standard calibration trials, and then to even lower transfer time while maintaining its accuracy (all the while the percentage error stayed between -2 to 2%). </w:t>
-      </w:r>
-      <w:r>
-        <w:br w:type="page"/>
-      </w:r>
-      <w:r>
-        <w:rPr>
-          <w:rtl w:val="0"/>
-        </w:rPr>
-      </w:r>
-    </w:p>
-    <w:p>
-      <w:pPr>
-        <w:rPr/>
-      </w:pPr>
-      <w:r>
-        <w:rPr>
-          <w:rtl w:val="0"/>
-        </w:rPr>
-        <w:t xml:space="preserve">Error against iteration graphs:</w:t>
-      </w:r>
-    </w:p>
-    <w:p>
-      <w:pPr>
-        <w:rPr/>
-      </w:pPr>
-      <w:r>
-        <w:rPr/>
-        <w:drawing>
-          <wp:inline distB="114300" distT="114300" distL="114300" distR="114300">
-            <wp:extent cx="5745600" cy="4216400"/>
-            <wp:effectExtent b="0" l="0" r="0" t="0"/>
-            <wp:docPr id="29" name="image20.png"/>
-            <a:graphic>
-              <a:graphicData uri="http://schemas.openxmlformats.org/drawingml/2006/picture">
-                <pic:pic>
-                  <pic:nvPicPr>
-                    <pic:cNvPr id="0" name="image20.png"/>
-                    <pic:cNvPicPr preferRelativeResize="0"/>
-                  </pic:nvPicPr>
-                  <pic:blipFill>
-                    <a:blip r:embed="rId77"/>
-                    <a:srcRect b="0" l="0" r="0" t="0"/>
-                    <a:stretch>
-                      <a:fillRect/>
-                    </a:stretch>
-                  </pic:blipFill>
-                  <pic:spPr>
-                    <a:xfrm>
-                      <a:off x="0" y="0"/>
-                      <a:ext cx="5745600" cy="4216400"/>
-                    </a:xfrm>
-                    <a:prstGeom prst="rect"/>
-                    <a:ln/>
-                  </pic:spPr>
-                </pic:pic>
-              </a:graphicData>
-            </a:graphic>
-          </wp:inline>
-        </w:drawing>
-      </w:r>
-      <w:r>
-        <w:rPr>
-          <w:rtl w:val="0"/>
-        </w:rPr>
-      </w:r>
-    </w:p>
-    <w:p>
-      <w:pPr>
-        <w:rPr/>
-      </w:pPr>
-      <w:r>
-        <w:rPr/>
-        <w:drawing>
-          <wp:inline distB="114300" distT="114300" distL="114300" distR="114300">
-            <wp:extent cx="5745600" cy="4051300"/>
-            <wp:effectExtent b="0" l="0" r="0" t="0"/>
-            <wp:docPr id="82" name="image65.png"/>
-            <a:graphic>
-              <a:graphicData uri="http://schemas.openxmlformats.org/drawingml/2006/picture">
-                <pic:pic>
-                  <pic:nvPicPr>
-                    <pic:cNvPr id="0" name="image65.png"/>
-                    <pic:cNvPicPr preferRelativeResize="0"/>
-                  </pic:nvPicPr>
-                  <pic:blipFill>
-                    <a:blip r:embed="rId78"/>
-                    <a:srcRect b="0" l="0" r="0" t="0"/>
-                    <a:stretch>
-                      <a:fillRect/>
-                    </a:stretch>
-                  </pic:blipFill>
-                  <pic:spPr>
-                    <a:xfrm>
-                      <a:off x="0" y="0"/>
-                      <a:ext cx="5745600" cy="4051300"/>
-                    </a:xfrm>
-                    <a:prstGeom prst="rect"/>
-                    <a:ln/>
-                  </pic:spPr>
-                </pic:pic>
-              </a:graphicData>
-            </a:graphic>
-          </wp:inline>
-        </w:drawing>
-      </w:r>
-      <w:r>
-        <w:br w:type="page"/>
-      </w:r>
-      <w:r>
-        <w:rPr>
-          <w:rtl w:val="0"/>
-        </w:rPr>
-      </w:r>
-    </w:p>
-    <w:p>
-      <w:pPr>
-        <w:rPr/>
-      </w:pPr>
-      <w:r>
-        <w:rPr/>
-        <w:drawing>
-          <wp:inline distB="114300" distT="114300" distL="114300" distR="114300">
-            <wp:extent cx="5745600" cy="4292600"/>
-            <wp:effectExtent b="0" l="0" r="0" t="0"/>
-            <wp:docPr id="61" name="image47.png"/>
-            <a:graphic>
-              <a:graphicData uri="http://schemas.openxmlformats.org/drawingml/2006/picture">
-                <pic:pic>
-                  <pic:nvPicPr>
-                    <pic:cNvPr id="0" name="image47.png"/>
-                    <pic:cNvPicPr preferRelativeResize="0"/>
-                  </pic:nvPicPr>
-                  <pic:blipFill>
-                    <a:blip r:embed="rId79"/>
-                    <a:srcRect b="0" l="0" r="0" t="0"/>
-                    <a:stretch>
-                      <a:fillRect/>
-                    </a:stretch>
-                  </pic:blipFill>
-                  <pic:spPr>
-                    <a:xfrm>
-                      <a:off x="0" y="0"/>
-                      <a:ext cx="5745600" cy="4292600"/>
-                    </a:xfrm>
-                    <a:prstGeom prst="rect"/>
-                    <a:ln/>
-                  </pic:spPr>
-                </pic:pic>
-              </a:graphicData>
-            </a:graphic>
-          </wp:inline>
-        </w:drawing>
-      </w:r>
-      <w:r>
-        <w:rPr>
-          <w:rtl w:val="0"/>
-        </w:rPr>
-        <w:t xml:space="preserve"> </w:t>
-      </w:r>
-      <w:r>
-        <w:br w:type="page"/>
-      </w:r>
-      <w:r>
-        <w:rPr>
-          <w:rtl w:val="0"/>
-        </w:rPr>
-      </w:r>
-    </w:p>
-    <w:p>
-      <w:pPr>
-        <w:rPr/>
-      </w:pPr>
-      <w:r>
-        <w:rPr>
-          <w:sz w:val="24"/>
-          <w:szCs w:val="24"/>
-          <w:rtl w:val="0"/>
-        </w:rPr>
-        <w:t xml:space="preserve">Diagram comparing human-driven and ML test trials (398 cP, set:1, amended</w:t>
-      </w:r>
-      <w:r>
-        <w:rPr>
-          <w:sz w:val="28"/>
-          <w:szCs w:val="28"/>
-          <w:rtl w:val="0"/>
-        </w:rPr>
-        <w:t xml:space="preserve">)</w:t>
-      </w:r>
-      <w:r>
-        <w:rPr>
-          <w:rtl w:val="0"/>
-        </w:rPr>
-        <w:t xml:space="preserve"> </w:t>
-      </w:r>
-    </w:p>
-    <w:p>
-      <w:pPr>
-        <w:rPr>
-          <w:sz w:val="24"/>
-          <w:szCs w:val="24"/>
-        </w:rPr>
-      </w:pPr>
-      <w:r>
-        <w:rPr>
-          <w:sz w:val="24"/>
-          <w:szCs w:val="24"/>
-        </w:rPr>
-        <w:drawing>
-          <wp:inline distB="114300" distT="114300" distL="114300" distR="114300">
-            <wp:extent cx="5745600" cy="4305300"/>
-            <wp:effectExtent b="0" l="0" r="0" t="0"/>
-            <wp:docPr id="48" name="image50.png"/>
-            <a:graphic>
-              <a:graphicData uri="http://schemas.openxmlformats.org/drawingml/2006/picture">
-                <pic:pic>
-                  <pic:nvPicPr>
-                    <pic:cNvPr id="0" name="image50.png"/>
-                    <pic:cNvPicPr preferRelativeResize="0"/>
-                  </pic:nvPicPr>
-                  <pic:blipFill>
-                    <a:blip r:embed="rId80"/>
-                    <a:srcRect b="0" l="0" r="0" t="0"/>
-                    <a:stretch>
-                      <a:fillRect/>
-                    </a:stretch>
-                  </pic:blipFill>
-                  <pic:spPr>
-                    <a:xfrm>
-                      <a:off x="0" y="0"/>
-                      <a:ext cx="5745600" cy="4305300"/>
-                    </a:xfrm>
-                    <a:prstGeom prst="rect"/>
-                    <a:ln/>
-                  </pic:spPr>
-                </pic:pic>
-              </a:graphicData>
-            </a:graphic>
-          </wp:inline>
-        </w:drawing>
-      </w:r>
-      <w:r>
-        <w:rPr>
-          <w:rtl w:val="0"/>
-        </w:rPr>
-      </w:r>
-    </w:p>
-    <w:p>
-      <w:pPr>
-        <w:rPr>
-          <w:sz w:val="24"/>
-          <w:szCs w:val="24"/>
-        </w:rPr>
-      </w:pPr>
-      <w:r>
-        <w:rPr>
-          <w:sz w:val="24"/>
-          <w:szCs w:val="24"/>
-        </w:rPr>
-        <w:drawing>
-          <wp:inline distB="114300" distT="114300" distL="114300" distR="114300">
-            <wp:extent cx="5745600" cy="3886200"/>
-            <wp:effectExtent b="0" l="0" r="0" t="0"/>
-            <wp:docPr id="6" name="image1.png"/>
-            <a:graphic>
-              <a:graphicData uri="http://schemas.openxmlformats.org/drawingml/2006/picture">
-                <pic:pic>
-                  <pic:nvPicPr>
-                    <pic:cNvPr id="0" name="image1.png"/>
-                    <pic:cNvPicPr preferRelativeResize="0"/>
-                  </pic:nvPicPr>
-                  <pic:blipFill>
-                    <a:blip r:embed="rId81"/>
-                    <a:srcRect b="0" l="0" r="0" t="0"/>
-                    <a:stretch>
-                      <a:fillRect/>
-                    </a:stretch>
-                  </pic:blipFill>
-                  <pic:spPr>
-                    <a:xfrm>
-                      <a:off x="0" y="0"/>
-                      <a:ext cx="5745600" cy="3886200"/>
-                    </a:xfrm>
-                    <a:prstGeom prst="rect"/>
-                    <a:ln/>
-                  </pic:spPr>
-                </pic:pic>
-              </a:graphicData>
-            </a:graphic>
-          </wp:inline>
-        </w:drawing>
-      </w:r>
-      <w:r>
-        <w:br w:type="page"/>
-      </w:r>
-      <w:r>
-        <w:rPr>
-          <w:rtl w:val="0"/>
-        </w:rPr>
-      </w:r>
-    </w:p>
-    <w:p>
-      <w:pPr>
-        <w:rPr>
-          <w:sz w:val="24"/>
-          <w:szCs w:val="24"/>
-        </w:rPr>
-      </w:pPr>
-      <w:r>
-        <w:rPr>
-          <w:sz w:val="24"/>
-          <w:szCs w:val="24"/>
-        </w:rPr>
-        <w:drawing>
-          <wp:inline distB="114300" distT="114300" distL="114300" distR="114300">
-            <wp:extent cx="5745600" cy="4305300"/>
-            <wp:effectExtent b="0" l="0" r="0" t="0"/>
-            <wp:docPr id="45" name="image40.png"/>
-            <a:graphic>
-              <a:graphicData uri="http://schemas.openxmlformats.org/drawingml/2006/picture">
-                <pic:pic>
-                  <pic:nvPicPr>
-                    <pic:cNvPr id="0" name="image40.png"/>
-                    <pic:cNvPicPr preferRelativeResize="0"/>
-                  </pic:nvPicPr>
-                  <pic:blipFill>
-                    <a:blip r:embed="rId82"/>
-                    <a:srcRect b="0" l="0" r="0" t="0"/>
-                    <a:stretch>
-                      <a:fillRect/>
-                    </a:stretch>
-                  </pic:blipFill>
-                  <pic:spPr>
-                    <a:xfrm>
-                      <a:off x="0" y="0"/>
-                      <a:ext cx="5745600" cy="4305300"/>
-                    </a:xfrm>
-                    <a:prstGeom prst="rect"/>
-                    <a:ln/>
-                  </pic:spPr>
-                </pic:pic>
-              </a:graphicData>
-            </a:graphic>
-          </wp:inline>
-        </w:drawing>
-      </w:r>
-      <w:r>
-        <w:rPr>
-          <w:rtl w:val="0"/>
-        </w:rPr>
-      </w:r>
-    </w:p>
-    <w:p>
-      <w:pPr>
-        <w:rPr>
-          <w:sz w:val="24"/>
-          <w:szCs w:val="24"/>
-        </w:rPr>
-      </w:pPr>
-      <w:r>
-        <w:rPr>
-          <w:sz w:val="24"/>
-          <w:szCs w:val="24"/>
-        </w:rPr>
-        <w:drawing>
-          <wp:inline distB="114300" distT="114300" distL="114300" distR="114300">
-            <wp:extent cx="5745600" cy="3886200"/>
-            <wp:effectExtent b="0" l="0" r="0" t="0"/>
-            <wp:docPr id="44" name="image29.png"/>
-            <a:graphic>
-              <a:graphicData uri="http://schemas.openxmlformats.org/drawingml/2006/picture">
-                <pic:pic>
-                  <pic:nvPicPr>
-                    <pic:cNvPr id="0" name="image29.png"/>
-                    <pic:cNvPicPr preferRelativeResize="0"/>
-                  </pic:nvPicPr>
-                  <pic:blipFill>
-                    <a:blip r:embed="rId83"/>
-                    <a:srcRect b="0" l="0" r="0" t="0"/>
-                    <a:stretch>
-                      <a:fillRect/>
-                    </a:stretch>
-                  </pic:blipFill>
-                  <pic:spPr>
-                    <a:xfrm>
-                      <a:off x="0" y="0"/>
-                      <a:ext cx="5745600" cy="3886200"/>
-                    </a:xfrm>
-                    <a:prstGeom prst="rect"/>
-                    <a:ln/>
-                  </pic:spPr>
-                </pic:pic>
-              </a:graphicData>
-            </a:graphic>
-          </wp:inline>
-        </w:drawing>
-      </w:r>
-      <w:r>
-        <w:br w:type="page"/>
-      </w:r>
-      <w:r>
-        <w:rPr>
-          <w:rtl w:val="0"/>
-        </w:rPr>
-      </w:r>
-    </w:p>
-    <w:p>
-      <w:pPr>
-        <w:rPr>
-          <w:sz w:val="24"/>
-          <w:szCs w:val="24"/>
-        </w:rPr>
-      </w:pPr>
-      <w:r>
-        <w:rPr>
-          <w:sz w:val="24"/>
-          <w:szCs w:val="24"/>
-        </w:rPr>
-        <w:drawing>
-          <wp:inline distB="114300" distT="114300" distL="114300" distR="114300">
-            <wp:extent cx="5745600" cy="4305300"/>
-            <wp:effectExtent b="0" l="0" r="0" t="0"/>
-            <wp:docPr id="27" name="image21.png"/>
-            <a:graphic>
-              <a:graphicData uri="http://schemas.openxmlformats.org/drawingml/2006/picture">
-                <pic:pic>
-                  <pic:nvPicPr>
-                    <pic:cNvPr id="0" name="image21.png"/>
-                    <pic:cNvPicPr preferRelativeResize="0"/>
-                  </pic:nvPicPr>
-                  <pic:blipFill>
-                    <a:blip r:embed="rId84"/>
-                    <a:srcRect b="0" l="0" r="0" t="0"/>
-                    <a:stretch>
-                      <a:fillRect/>
-                    </a:stretch>
-                  </pic:blipFill>
-                  <pic:spPr>
-                    <a:xfrm>
-                      <a:off x="0" y="0"/>
-                      <a:ext cx="5745600" cy="4305300"/>
-                    </a:xfrm>
-                    <a:prstGeom prst="rect"/>
-                    <a:ln/>
-                  </pic:spPr>
-                </pic:pic>
-              </a:graphicData>
-            </a:graphic>
-          </wp:inline>
-        </w:drawing>
-      </w:r>
-      <w:r>
-        <w:rPr>
-          <w:rtl w:val="0"/>
-        </w:rPr>
-      </w:r>
-    </w:p>
-    <w:p>
-      <w:pPr>
-        <w:rPr>
-          <w:sz w:val="24"/>
-          <w:szCs w:val="24"/>
-        </w:rPr>
-      </w:pPr>
-      <w:r>
-        <w:rPr>
-          <w:sz w:val="24"/>
-          <w:szCs w:val="24"/>
-        </w:rPr>
-        <w:drawing>
-          <wp:inline distB="114300" distT="114300" distL="114300" distR="114300">
-            <wp:extent cx="5745600" cy="3886200"/>
-            <wp:effectExtent b="0" l="0" r="0" t="0"/>
-            <wp:docPr id="68" name="image57.png"/>
-            <a:graphic>
-              <a:graphicData uri="http://schemas.openxmlformats.org/drawingml/2006/picture">
-                <pic:pic>
-                  <pic:nvPicPr>
-                    <pic:cNvPr id="0" name="image57.png"/>
-                    <pic:cNvPicPr preferRelativeResize="0"/>
-                  </pic:nvPicPr>
-                  <pic:blipFill>
-                    <a:blip r:embed="rId85"/>
                     <a:srcRect b="0" l="0" r="0" t="0"/>
                     <a:stretch>
                       <a:fillRect/>

</xml_diff>

<commit_message>
Revert "Revert "added graphs and updated reports""
This reverts commit a94a6cec1538fb17f665e4f2346c430dafdc7013.
</commit_message>
<xml_diff>
--- a/Opentrons_experiments/Reports/Viscosity_project_section 2_summary_398cP (1).docx
+++ b/Opentrons_experiments/Reports/Viscosity_project_section 2_summary_398cP (1).docx
@@ -869,12 +869,12 @@
           <wp:inline distB="114300" distT="114300" distL="114300" distR="114300">
             <wp:extent cx="5171182" cy="4125325"/>
             <wp:effectExtent b="0" l="0" r="0" t="0"/>
-            <wp:docPr id="71" name="image63.png"/>
-            <a:graphic>
-              <a:graphicData uri="http://schemas.openxmlformats.org/drawingml/2006/picture">
-                <pic:pic>
-                  <pic:nvPicPr>
-                    <pic:cNvPr id="0" name="image63.png"/>
+            <wp:docPr id="79" name="image79.png"/>
+            <a:graphic>
+              <a:graphicData uri="http://schemas.openxmlformats.org/drawingml/2006/picture">
+                <pic:pic>
+                  <pic:nvPicPr>
+                    <pic:cNvPr id="0" name="image79.png"/>
                     <pic:cNvPicPr preferRelativeResize="0"/>
                   </pic:nvPicPr>
                   <pic:blipFill>
@@ -926,12 +926,12 @@
           <wp:inline distB="114300" distT="114300" distL="114300" distR="114300">
             <wp:extent cx="5292090" cy="4239312"/>
             <wp:effectExtent b="0" l="0" r="0" t="0"/>
-            <wp:docPr id="13" name="image4.png"/>
-            <a:graphic>
-              <a:graphicData uri="http://schemas.openxmlformats.org/drawingml/2006/picture">
-                <pic:pic>
-                  <pic:nvPicPr>
-                    <pic:cNvPr id="0" name="image4.png"/>
+            <wp:docPr id="14" name="image12.png"/>
+            <a:graphic>
+              <a:graphicData uri="http://schemas.openxmlformats.org/drawingml/2006/picture">
+                <pic:pic>
+                  <pic:nvPicPr>
+                    <pic:cNvPr id="0" name="image12.png"/>
                     <pic:cNvPicPr preferRelativeResize="0"/>
                   </pic:nvPicPr>
                   <pic:blipFill>
@@ -986,7 +986,7 @@
           <wp:inline distB="114300" distT="114300" distL="114300" distR="114300">
             <wp:extent cx="5146179" cy="4182475"/>
             <wp:effectExtent b="0" l="0" r="0" t="0"/>
-            <wp:docPr id="47" name="image45.png"/>
+            <wp:docPr id="53" name="image45.png"/>
             <a:graphic>
               <a:graphicData uri="http://schemas.openxmlformats.org/drawingml/2006/picture">
                 <pic:pic>
@@ -1043,12 +1043,12 @@
           <wp:inline distB="114300" distT="114300" distL="114300" distR="114300">
             <wp:extent cx="5214938" cy="4171950"/>
             <wp:effectExtent b="0" l="0" r="0" t="0"/>
-            <wp:docPr id="37" name="image21.png"/>
-            <a:graphic>
-              <a:graphicData uri="http://schemas.openxmlformats.org/drawingml/2006/picture">
-                <pic:pic>
-                  <pic:nvPicPr>
-                    <pic:cNvPr id="0" name="image21.png"/>
+            <wp:docPr id="40" name="image30.png"/>
+            <a:graphic>
+              <a:graphicData uri="http://schemas.openxmlformats.org/drawingml/2006/picture">
+                <pic:pic>
+                  <pic:nvPicPr>
+                    <pic:cNvPr id="0" name="image30.png"/>
                     <pic:cNvPicPr preferRelativeResize="0"/>
                   </pic:nvPicPr>
                   <pic:blipFill>
@@ -1103,12 +1103,12 @@
           <wp:inline distB="114300" distT="114300" distL="114300" distR="114300">
             <wp:extent cx="5111712" cy="4144375"/>
             <wp:effectExtent b="0" l="0" r="0" t="0"/>
-            <wp:docPr id="38" name="image32.png"/>
-            <a:graphic>
-              <a:graphicData uri="http://schemas.openxmlformats.org/drawingml/2006/picture">
-                <pic:pic>
-                  <pic:nvPicPr>
-                    <pic:cNvPr id="0" name="image32.png"/>
+            <wp:docPr id="41" name="image43.png"/>
+            <a:graphic>
+              <a:graphicData uri="http://schemas.openxmlformats.org/drawingml/2006/picture">
+                <pic:pic>
+                  <pic:nvPicPr>
+                    <pic:cNvPr id="0" name="image43.png"/>
                     <pic:cNvPicPr preferRelativeResize="0"/>
                   </pic:nvPicPr>
                   <pic:blipFill>
@@ -1160,12 +1160,12 @@
           <wp:inline distB="114300" distT="114300" distL="114300" distR="114300">
             <wp:extent cx="5119688" cy="4162189"/>
             <wp:effectExtent b="0" l="0" r="0" t="0"/>
-            <wp:docPr id="60" name="image42.png"/>
-            <a:graphic>
-              <a:graphicData uri="http://schemas.openxmlformats.org/drawingml/2006/picture">
-                <pic:pic>
-                  <pic:nvPicPr>
-                    <pic:cNvPr id="0" name="image42.png"/>
+            <wp:docPr id="67" name="image53.png"/>
+            <a:graphic>
+              <a:graphicData uri="http://schemas.openxmlformats.org/drawingml/2006/picture">
+                <pic:pic>
+                  <pic:nvPicPr>
+                    <pic:cNvPr id="0" name="image53.png"/>
                     <pic:cNvPicPr preferRelativeResize="0"/>
                   </pic:nvPicPr>
                   <pic:blipFill>
@@ -1235,7 +1235,98 @@
           <wp:inline distB="114300" distT="114300" distL="114300" distR="114300">
             <wp:extent cx="5426565" cy="4065417"/>
             <wp:effectExtent b="0" l="0" r="0" t="0"/>
-            <wp:docPr id="10" name="image9.png"/>
+            <wp:docPr id="11" name="image19.png"/>
+            <a:graphic>
+              <a:graphicData uri="http://schemas.openxmlformats.org/drawingml/2006/picture">
+                <pic:pic>
+                  <pic:nvPicPr>
+                    <pic:cNvPr id="0" name="image19.png"/>
+                    <pic:cNvPicPr preferRelativeResize="0"/>
+                  </pic:nvPicPr>
+                  <pic:blipFill>
+                    <a:blip r:embed="rId12"/>
+                    <a:srcRect b="0" l="0" r="0" t="0"/>
+                    <a:stretch>
+                      <a:fillRect/>
+                    </a:stretch>
+                  </pic:blipFill>
+                  <pic:spPr>
+                    <a:xfrm>
+                      <a:off x="0" y="0"/>
+                      <a:ext cx="5426565" cy="4065417"/>
+                    </a:xfrm>
+                    <a:prstGeom prst="rect"/>
+                    <a:ln/>
+                  </pic:spPr>
+                </pic:pic>
+              </a:graphicData>
+            </a:graphic>
+          </wp:inline>
+        </w:drawing>
+      </w:r>
+      <w:r>
+        <w:rPr>
+          <w:rtl w:val="0"/>
+        </w:rPr>
+      </w:r>
+    </w:p>
+    <w:p>
+      <w:pPr>
+        <w:ind w:hanging="141.73228346456688"/>
+        <w:rPr/>
+      </w:pPr>
+      <w:r>
+        <w:rPr/>
+        <w:drawing>
+          <wp:inline distB="114300" distT="114300" distL="114300" distR="114300">
+            <wp:extent cx="5745600" cy="3886200"/>
+            <wp:effectExtent b="0" l="0" r="0" t="0"/>
+            <wp:docPr id="77" name="image67.png"/>
+            <a:graphic>
+              <a:graphicData uri="http://schemas.openxmlformats.org/drawingml/2006/picture">
+                <pic:pic>
+                  <pic:nvPicPr>
+                    <pic:cNvPr id="0" name="image67.png"/>
+                    <pic:cNvPicPr preferRelativeResize="0"/>
+                  </pic:nvPicPr>
+                  <pic:blipFill>
+                    <a:blip r:embed="rId13"/>
+                    <a:srcRect b="0" l="0" r="0" t="0"/>
+                    <a:stretch>
+                      <a:fillRect/>
+                    </a:stretch>
+                  </pic:blipFill>
+                  <pic:spPr>
+                    <a:xfrm>
+                      <a:off x="0" y="0"/>
+                      <a:ext cx="5745600" cy="3886200"/>
+                    </a:xfrm>
+                    <a:prstGeom prst="rect"/>
+                    <a:ln/>
+                  </pic:spPr>
+                </pic:pic>
+              </a:graphicData>
+            </a:graphic>
+          </wp:inline>
+        </w:drawing>
+      </w:r>
+      <w:r>
+        <w:rPr>
+          <w:rtl w:val="0"/>
+        </w:rPr>
+      </w:r>
+    </w:p>
+    <w:p>
+      <w:pPr>
+        <w:rPr/>
+      </w:pPr>
+      <w:r>
+        <w:rPr/>
+        <w:drawing>
+          <wp:inline distB="114300" distT="114300" distL="114300" distR="114300">
+            <wp:extent cx="5460697" cy="4090988"/>
+            <wp:effectExtent b="0" l="0" r="0" t="0"/>
+            <wp:docPr id="3" name="image9.png"/>
             <a:graphic>
               <a:graphicData uri="http://schemas.openxmlformats.org/drawingml/2006/picture">
                 <pic:pic>
@@ -1244,35 +1335,35 @@
                     <pic:cNvPicPr preferRelativeResize="0"/>
                   </pic:nvPicPr>
                   <pic:blipFill>
-                    <a:blip r:embed="rId12"/>
-                    <a:srcRect b="0" l="0" r="0" t="0"/>
-                    <a:stretch>
-                      <a:fillRect/>
-                    </a:stretch>
-                  </pic:blipFill>
-                  <pic:spPr>
-                    <a:xfrm>
-                      <a:off x="0" y="0"/>
-                      <a:ext cx="5426565" cy="4065417"/>
-                    </a:xfrm>
-                    <a:prstGeom prst="rect"/>
-                    <a:ln/>
-                  </pic:spPr>
-                </pic:pic>
-              </a:graphicData>
-            </a:graphic>
-          </wp:inline>
-        </w:drawing>
-      </w:r>
-      <w:r>
-        <w:rPr>
-          <w:rtl w:val="0"/>
-        </w:rPr>
-      </w:r>
-    </w:p>
-    <w:p>
-      <w:pPr>
-        <w:ind w:hanging="141.73228346456688"/>
+                    <a:blip r:embed="rId14"/>
+                    <a:srcRect b="0" l="0" r="0" t="0"/>
+                    <a:stretch>
+                      <a:fillRect/>
+                    </a:stretch>
+                  </pic:blipFill>
+                  <pic:spPr>
+                    <a:xfrm>
+                      <a:off x="0" y="0"/>
+                      <a:ext cx="5460697" cy="4090988"/>
+                    </a:xfrm>
+                    <a:prstGeom prst="rect"/>
+                    <a:ln/>
+                  </pic:spPr>
+                </pic:pic>
+              </a:graphicData>
+            </a:graphic>
+          </wp:inline>
+        </w:drawing>
+      </w:r>
+      <w:r>
+        <w:rPr>
+          <w:rtl w:val="0"/>
+        </w:rPr>
+      </w:r>
+    </w:p>
+    <w:p>
+      <w:pPr>
+        <w:ind w:left="0" w:firstLine="0"/>
         <w:rPr/>
       </w:pPr>
       <w:r>
@@ -1281,7 +1372,247 @@
           <wp:inline distB="114300" distT="114300" distL="114300" distR="114300">
             <wp:extent cx="5745600" cy="3886200"/>
             <wp:effectExtent b="0" l="0" r="0" t="0"/>
-            <wp:docPr id="69" name="image55.png"/>
+            <wp:docPr id="71" name="image63.png"/>
+            <a:graphic>
+              <a:graphicData uri="http://schemas.openxmlformats.org/drawingml/2006/picture">
+                <pic:pic>
+                  <pic:nvPicPr>
+                    <pic:cNvPr id="0" name="image63.png"/>
+                    <pic:cNvPicPr preferRelativeResize="0"/>
+                  </pic:nvPicPr>
+                  <pic:blipFill>
+                    <a:blip r:embed="rId15"/>
+                    <a:srcRect b="0" l="0" r="0" t="0"/>
+                    <a:stretch>
+                      <a:fillRect/>
+                    </a:stretch>
+                  </pic:blipFill>
+                  <pic:spPr>
+                    <a:xfrm>
+                      <a:off x="0" y="0"/>
+                      <a:ext cx="5745600" cy="3886200"/>
+                    </a:xfrm>
+                    <a:prstGeom prst="rect"/>
+                    <a:ln/>
+                  </pic:spPr>
+                </pic:pic>
+              </a:graphicData>
+            </a:graphic>
+          </wp:inline>
+        </w:drawing>
+      </w:r>
+      <w:r>
+        <w:br w:type="page"/>
+      </w:r>
+      <w:r>
+        <w:rPr>
+          <w:rtl w:val="0"/>
+        </w:rPr>
+      </w:r>
+    </w:p>
+    <w:p>
+      <w:pPr>
+        <w:rPr/>
+      </w:pPr>
+      <w:r>
+        <w:rPr/>
+        <w:drawing>
+          <wp:inline distB="114300" distT="114300" distL="114300" distR="114300">
+            <wp:extent cx="5619863" cy="4214897"/>
+            <wp:effectExtent b="0" l="0" r="0" t="0"/>
+            <wp:docPr id="15" name="image14.png"/>
+            <a:graphic>
+              <a:graphicData uri="http://schemas.openxmlformats.org/drawingml/2006/picture">
+                <pic:pic>
+                  <pic:nvPicPr>
+                    <pic:cNvPr id="0" name="image14.png"/>
+                    <pic:cNvPicPr preferRelativeResize="0"/>
+                  </pic:nvPicPr>
+                  <pic:blipFill>
+                    <a:blip r:embed="rId16"/>
+                    <a:srcRect b="0" l="0" r="0" t="0"/>
+                    <a:stretch>
+                      <a:fillRect/>
+                    </a:stretch>
+                  </pic:blipFill>
+                  <pic:spPr>
+                    <a:xfrm>
+                      <a:off x="0" y="0"/>
+                      <a:ext cx="5619863" cy="4214897"/>
+                    </a:xfrm>
+                    <a:prstGeom prst="rect"/>
+                    <a:ln/>
+                  </pic:spPr>
+                </pic:pic>
+              </a:graphicData>
+            </a:graphic>
+          </wp:inline>
+        </w:drawing>
+      </w:r>
+      <w:r>
+        <w:rPr>
+          <w:rtl w:val="0"/>
+        </w:rPr>
+      </w:r>
+    </w:p>
+    <w:p>
+      <w:pPr>
+        <w:ind w:left="0" w:firstLine="0"/>
+        <w:rPr/>
+      </w:pPr>
+      <w:r>
+        <w:rPr/>
+        <w:drawing>
+          <wp:inline distB="114300" distT="114300" distL="114300" distR="114300">
+            <wp:extent cx="5745600" cy="3886200"/>
+            <wp:effectExtent b="0" l="0" r="0" t="0"/>
+            <wp:docPr id="32" name="image24.png"/>
+            <a:graphic>
+              <a:graphicData uri="http://schemas.openxmlformats.org/drawingml/2006/picture">
+                <pic:pic>
+                  <pic:nvPicPr>
+                    <pic:cNvPr id="0" name="image24.png"/>
+                    <pic:cNvPicPr preferRelativeResize="0"/>
+                  </pic:nvPicPr>
+                  <pic:blipFill>
+                    <a:blip r:embed="rId17"/>
+                    <a:srcRect b="0" l="0" r="0" t="0"/>
+                    <a:stretch>
+                      <a:fillRect/>
+                    </a:stretch>
+                  </pic:blipFill>
+                  <pic:spPr>
+                    <a:xfrm>
+                      <a:off x="0" y="0"/>
+                      <a:ext cx="5745600" cy="3886200"/>
+                    </a:xfrm>
+                    <a:prstGeom prst="rect"/>
+                    <a:ln/>
+                  </pic:spPr>
+                </pic:pic>
+              </a:graphicData>
+            </a:graphic>
+          </wp:inline>
+        </w:drawing>
+      </w:r>
+      <w:r>
+        <w:rPr>
+          <w:rtl w:val="0"/>
+        </w:rPr>
+      </w:r>
+    </w:p>
+    <w:p>
+      <w:pPr>
+        <w:rPr/>
+      </w:pPr>
+      <w:r>
+        <w:rPr>
+          <w:rtl w:val="0"/>
+        </w:rPr>
+      </w:r>
+    </w:p>
+    <w:p>
+      <w:pPr>
+        <w:rPr/>
+      </w:pPr>
+      <w:r>
+        <w:rPr/>
+        <w:drawing>
+          <wp:inline distB="114300" distT="114300" distL="114300" distR="114300">
+            <wp:extent cx="5600813" cy="4195958"/>
+            <wp:effectExtent b="0" l="0" r="0" t="0"/>
+            <wp:docPr id="10" name="image25.png"/>
+            <a:graphic>
+              <a:graphicData uri="http://schemas.openxmlformats.org/drawingml/2006/picture">
+                <pic:pic>
+                  <pic:nvPicPr>
+                    <pic:cNvPr id="0" name="image25.png"/>
+                    <pic:cNvPicPr preferRelativeResize="0"/>
+                  </pic:nvPicPr>
+                  <pic:blipFill>
+                    <a:blip r:embed="rId18"/>
+                    <a:srcRect b="0" l="0" r="0" t="0"/>
+                    <a:stretch>
+                      <a:fillRect/>
+                    </a:stretch>
+                  </pic:blipFill>
+                  <pic:spPr>
+                    <a:xfrm>
+                      <a:off x="0" y="0"/>
+                      <a:ext cx="5600813" cy="4195958"/>
+                    </a:xfrm>
+                    <a:prstGeom prst="rect"/>
+                    <a:ln/>
+                  </pic:spPr>
+                </pic:pic>
+              </a:graphicData>
+            </a:graphic>
+          </wp:inline>
+        </w:drawing>
+      </w:r>
+      <w:r>
+        <w:rPr>
+          <w:rtl w:val="0"/>
+        </w:rPr>
+      </w:r>
+    </w:p>
+    <w:p>
+      <w:pPr>
+        <w:ind w:firstLine="0"/>
+        <w:rPr/>
+      </w:pPr>
+      <w:r>
+        <w:rPr/>
+        <w:drawing>
+          <wp:inline distB="114300" distT="114300" distL="114300" distR="114300">
+            <wp:extent cx="5745600" cy="3886200"/>
+            <wp:effectExtent b="0" l="0" r="0" t="0"/>
+            <wp:docPr id="5" name="image11.png"/>
+            <a:graphic>
+              <a:graphicData uri="http://schemas.openxmlformats.org/drawingml/2006/picture">
+                <pic:pic>
+                  <pic:nvPicPr>
+                    <pic:cNvPr id="0" name="image11.png"/>
+                    <pic:cNvPicPr preferRelativeResize="0"/>
+                  </pic:nvPicPr>
+                  <pic:blipFill>
+                    <a:blip r:embed="rId19"/>
+                    <a:srcRect b="0" l="0" r="0" t="0"/>
+                    <a:stretch>
+                      <a:fillRect/>
+                    </a:stretch>
+                  </pic:blipFill>
+                  <pic:spPr>
+                    <a:xfrm>
+                      <a:off x="0" y="0"/>
+                      <a:ext cx="5745600" cy="3886200"/>
+                    </a:xfrm>
+                    <a:prstGeom prst="rect"/>
+                    <a:ln/>
+                  </pic:spPr>
+                </pic:pic>
+              </a:graphicData>
+            </a:graphic>
+          </wp:inline>
+        </w:drawing>
+      </w:r>
+      <w:r>
+        <w:rPr>
+          <w:rtl w:val="0"/>
+        </w:rPr>
+      </w:r>
+    </w:p>
+    <w:p>
+      <w:pPr>
+        <w:rPr/>
+      </w:pPr>
+      <w:r>
+        <w:rPr/>
+        <w:drawing>
+          <wp:inline distB="114300" distT="114300" distL="114300" distR="114300">
+            <wp:extent cx="5267438" cy="3950578"/>
+            <wp:effectExtent b="0" l="0" r="0" t="0"/>
+            <wp:docPr id="55" name="image55.png"/>
             <a:graphic>
               <a:graphicData uri="http://schemas.openxmlformats.org/drawingml/2006/picture">
                 <pic:pic>
@@ -1290,7 +1621,53 @@
                     <pic:cNvPicPr preferRelativeResize="0"/>
                   </pic:nvPicPr>
                   <pic:blipFill>
-                    <a:blip r:embed="rId13"/>
+                    <a:blip r:embed="rId20"/>
+                    <a:srcRect b="0" l="0" r="0" t="0"/>
+                    <a:stretch>
+                      <a:fillRect/>
+                    </a:stretch>
+                  </pic:blipFill>
+                  <pic:spPr>
+                    <a:xfrm>
+                      <a:off x="0" y="0"/>
+                      <a:ext cx="5267438" cy="3950578"/>
+                    </a:xfrm>
+                    <a:prstGeom prst="rect"/>
+                    <a:ln/>
+                  </pic:spPr>
+                </pic:pic>
+              </a:graphicData>
+            </a:graphic>
+          </wp:inline>
+        </w:drawing>
+      </w:r>
+      <w:r>
+        <w:rPr>
+          <w:rtl w:val="0"/>
+        </w:rPr>
+      </w:r>
+    </w:p>
+    <w:p>
+      <w:pPr>
+        <w:ind w:firstLine="0"/>
+        <w:rPr/>
+      </w:pPr>
+      <w:r>
+        <w:rPr/>
+        <w:drawing>
+          <wp:inline distB="114300" distT="114300" distL="114300" distR="114300">
+            <wp:extent cx="5745600" cy="3886200"/>
+            <wp:effectExtent b="0" l="0" r="0" t="0"/>
+            <wp:docPr id="83" name="image71.png"/>
+            <a:graphic>
+              <a:graphicData uri="http://schemas.openxmlformats.org/drawingml/2006/picture">
+                <pic:pic>
+                  <pic:nvPicPr>
+                    <pic:cNvPr id="0" name="image71.png"/>
+                    <pic:cNvPicPr preferRelativeResize="0"/>
+                  </pic:nvPicPr>
+                  <pic:blipFill>
+                    <a:blip r:embed="rId21"/>
                     <a:srcRect b="0" l="0" r="0" t="0"/>
                     <a:stretch>
                       <a:fillRect/>
@@ -1318,383 +1695,6 @@
     </w:p>
     <w:p>
       <w:pPr>
-        <w:rPr/>
-      </w:pPr>
-      <w:r>
-        <w:rPr/>
-        <w:drawing>
-          <wp:inline distB="114300" distT="114300" distL="114300" distR="114300">
-            <wp:extent cx="5460697" cy="4090988"/>
-            <wp:effectExtent b="0" l="0" r="0" t="0"/>
-            <wp:docPr id="3" name="image8.png"/>
-            <a:graphic>
-              <a:graphicData uri="http://schemas.openxmlformats.org/drawingml/2006/picture">
-                <pic:pic>
-                  <pic:nvPicPr>
-                    <pic:cNvPr id="0" name="image8.png"/>
-                    <pic:cNvPicPr preferRelativeResize="0"/>
-                  </pic:nvPicPr>
-                  <pic:blipFill>
-                    <a:blip r:embed="rId14"/>
-                    <a:srcRect b="0" l="0" r="0" t="0"/>
-                    <a:stretch>
-                      <a:fillRect/>
-                    </a:stretch>
-                  </pic:blipFill>
-                  <pic:spPr>
-                    <a:xfrm>
-                      <a:off x="0" y="0"/>
-                      <a:ext cx="5460697" cy="4090988"/>
-                    </a:xfrm>
-                    <a:prstGeom prst="rect"/>
-                    <a:ln/>
-                  </pic:spPr>
-                </pic:pic>
-              </a:graphicData>
-            </a:graphic>
-          </wp:inline>
-        </w:drawing>
-      </w:r>
-      <w:r>
-        <w:rPr>
-          <w:rtl w:val="0"/>
-        </w:rPr>
-      </w:r>
-    </w:p>
-    <w:p>
-      <w:pPr>
-        <w:ind w:left="0" w:firstLine="0"/>
-        <w:rPr/>
-      </w:pPr>
-      <w:r>
-        <w:rPr/>
-        <w:drawing>
-          <wp:inline distB="114300" distT="114300" distL="114300" distR="114300">
-            <wp:extent cx="5745600" cy="3886200"/>
-            <wp:effectExtent b="0" l="0" r="0" t="0"/>
-            <wp:docPr id="63" name="image52.png"/>
-            <a:graphic>
-              <a:graphicData uri="http://schemas.openxmlformats.org/drawingml/2006/picture">
-                <pic:pic>
-                  <pic:nvPicPr>
-                    <pic:cNvPr id="0" name="image52.png"/>
-                    <pic:cNvPicPr preferRelativeResize="0"/>
-                  </pic:nvPicPr>
-                  <pic:blipFill>
-                    <a:blip r:embed="rId15"/>
-                    <a:srcRect b="0" l="0" r="0" t="0"/>
-                    <a:stretch>
-                      <a:fillRect/>
-                    </a:stretch>
-                  </pic:blipFill>
-                  <pic:spPr>
-                    <a:xfrm>
-                      <a:off x="0" y="0"/>
-                      <a:ext cx="5745600" cy="3886200"/>
-                    </a:xfrm>
-                    <a:prstGeom prst="rect"/>
-                    <a:ln/>
-                  </pic:spPr>
-                </pic:pic>
-              </a:graphicData>
-            </a:graphic>
-          </wp:inline>
-        </w:drawing>
-      </w:r>
-      <w:r>
-        <w:br w:type="page"/>
-      </w:r>
-      <w:r>
-        <w:rPr>
-          <w:rtl w:val="0"/>
-        </w:rPr>
-      </w:r>
-    </w:p>
-    <w:p>
-      <w:pPr>
-        <w:rPr/>
-      </w:pPr>
-      <w:r>
-        <w:rPr/>
-        <w:drawing>
-          <wp:inline distB="114300" distT="114300" distL="114300" distR="114300">
-            <wp:extent cx="5619863" cy="4214897"/>
-            <wp:effectExtent b="0" l="0" r="0" t="0"/>
-            <wp:docPr id="14" name="image17.png"/>
-            <a:graphic>
-              <a:graphicData uri="http://schemas.openxmlformats.org/drawingml/2006/picture">
-                <pic:pic>
-                  <pic:nvPicPr>
-                    <pic:cNvPr id="0" name="image17.png"/>
-                    <pic:cNvPicPr preferRelativeResize="0"/>
-                  </pic:nvPicPr>
-                  <pic:blipFill>
-                    <a:blip r:embed="rId16"/>
-                    <a:srcRect b="0" l="0" r="0" t="0"/>
-                    <a:stretch>
-                      <a:fillRect/>
-                    </a:stretch>
-                  </pic:blipFill>
-                  <pic:spPr>
-                    <a:xfrm>
-                      <a:off x="0" y="0"/>
-                      <a:ext cx="5619863" cy="4214897"/>
-                    </a:xfrm>
-                    <a:prstGeom prst="rect"/>
-                    <a:ln/>
-                  </pic:spPr>
-                </pic:pic>
-              </a:graphicData>
-            </a:graphic>
-          </wp:inline>
-        </w:drawing>
-      </w:r>
-      <w:r>
-        <w:rPr>
-          <w:rtl w:val="0"/>
-        </w:rPr>
-      </w:r>
-    </w:p>
-    <w:p>
-      <w:pPr>
-        <w:ind w:left="0" w:firstLine="0"/>
-        <w:rPr/>
-      </w:pPr>
-      <w:r>
-        <w:rPr/>
-        <w:drawing>
-          <wp:inline distB="114300" distT="114300" distL="114300" distR="114300">
-            <wp:extent cx="5745600" cy="3886200"/>
-            <wp:effectExtent b="0" l="0" r="0" t="0"/>
-            <wp:docPr id="29" name="image22.png"/>
-            <a:graphic>
-              <a:graphicData uri="http://schemas.openxmlformats.org/drawingml/2006/picture">
-                <pic:pic>
-                  <pic:nvPicPr>
-                    <pic:cNvPr id="0" name="image22.png"/>
-                    <pic:cNvPicPr preferRelativeResize="0"/>
-                  </pic:nvPicPr>
-                  <pic:blipFill>
-                    <a:blip r:embed="rId17"/>
-                    <a:srcRect b="0" l="0" r="0" t="0"/>
-                    <a:stretch>
-                      <a:fillRect/>
-                    </a:stretch>
-                  </pic:blipFill>
-                  <pic:spPr>
-                    <a:xfrm>
-                      <a:off x="0" y="0"/>
-                      <a:ext cx="5745600" cy="3886200"/>
-                    </a:xfrm>
-                    <a:prstGeom prst="rect"/>
-                    <a:ln/>
-                  </pic:spPr>
-                </pic:pic>
-              </a:graphicData>
-            </a:graphic>
-          </wp:inline>
-        </w:drawing>
-      </w:r>
-      <w:r>
-        <w:rPr>
-          <w:rtl w:val="0"/>
-        </w:rPr>
-      </w:r>
-    </w:p>
-    <w:p>
-      <w:pPr>
-        <w:rPr/>
-      </w:pPr>
-      <w:r>
-        <w:rPr>
-          <w:rtl w:val="0"/>
-        </w:rPr>
-      </w:r>
-    </w:p>
-    <w:p>
-      <w:pPr>
-        <w:rPr/>
-      </w:pPr>
-      <w:r>
-        <w:rPr/>
-        <w:drawing>
-          <wp:inline distB="114300" distT="114300" distL="114300" distR="114300">
-            <wp:extent cx="5600813" cy="4195958"/>
-            <wp:effectExtent b="0" l="0" r="0" t="0"/>
-            <wp:docPr id="9" name="image14.png"/>
-            <a:graphic>
-              <a:graphicData uri="http://schemas.openxmlformats.org/drawingml/2006/picture">
-                <pic:pic>
-                  <pic:nvPicPr>
-                    <pic:cNvPr id="0" name="image14.png"/>
-                    <pic:cNvPicPr preferRelativeResize="0"/>
-                  </pic:nvPicPr>
-                  <pic:blipFill>
-                    <a:blip r:embed="rId18"/>
-                    <a:srcRect b="0" l="0" r="0" t="0"/>
-                    <a:stretch>
-                      <a:fillRect/>
-                    </a:stretch>
-                  </pic:blipFill>
-                  <pic:spPr>
-                    <a:xfrm>
-                      <a:off x="0" y="0"/>
-                      <a:ext cx="5600813" cy="4195958"/>
-                    </a:xfrm>
-                    <a:prstGeom prst="rect"/>
-                    <a:ln/>
-                  </pic:spPr>
-                </pic:pic>
-              </a:graphicData>
-            </a:graphic>
-          </wp:inline>
-        </w:drawing>
-      </w:r>
-      <w:r>
-        <w:rPr>
-          <w:rtl w:val="0"/>
-        </w:rPr>
-      </w:r>
-    </w:p>
-    <w:p>
-      <w:pPr>
-        <w:ind w:firstLine="0"/>
-        <w:rPr/>
-      </w:pPr>
-      <w:r>
-        <w:rPr/>
-        <w:drawing>
-          <wp:inline distB="114300" distT="114300" distL="114300" distR="114300">
-            <wp:extent cx="5745600" cy="3886200"/>
-            <wp:effectExtent b="0" l="0" r="0" t="0"/>
-            <wp:docPr id="5" name="image13.png"/>
-            <a:graphic>
-              <a:graphicData uri="http://schemas.openxmlformats.org/drawingml/2006/picture">
-                <pic:pic>
-                  <pic:nvPicPr>
-                    <pic:cNvPr id="0" name="image13.png"/>
-                    <pic:cNvPicPr preferRelativeResize="0"/>
-                  </pic:nvPicPr>
-                  <pic:blipFill>
-                    <a:blip r:embed="rId19"/>
-                    <a:srcRect b="0" l="0" r="0" t="0"/>
-                    <a:stretch>
-                      <a:fillRect/>
-                    </a:stretch>
-                  </pic:blipFill>
-                  <pic:spPr>
-                    <a:xfrm>
-                      <a:off x="0" y="0"/>
-                      <a:ext cx="5745600" cy="3886200"/>
-                    </a:xfrm>
-                    <a:prstGeom prst="rect"/>
-                    <a:ln/>
-                  </pic:spPr>
-                </pic:pic>
-              </a:graphicData>
-            </a:graphic>
-          </wp:inline>
-        </w:drawing>
-      </w:r>
-      <w:r>
-        <w:rPr>
-          <w:rtl w:val="0"/>
-        </w:rPr>
-      </w:r>
-    </w:p>
-    <w:p>
-      <w:pPr>
-        <w:rPr/>
-      </w:pPr>
-      <w:r>
-        <w:rPr/>
-        <w:drawing>
-          <wp:inline distB="114300" distT="114300" distL="114300" distR="114300">
-            <wp:extent cx="5267438" cy="3950578"/>
-            <wp:effectExtent b="0" l="0" r="0" t="0"/>
-            <wp:docPr id="49" name="image46.png"/>
-            <a:graphic>
-              <a:graphicData uri="http://schemas.openxmlformats.org/drawingml/2006/picture">
-                <pic:pic>
-                  <pic:nvPicPr>
-                    <pic:cNvPr id="0" name="image46.png"/>
-                    <pic:cNvPicPr preferRelativeResize="0"/>
-                  </pic:nvPicPr>
-                  <pic:blipFill>
-                    <a:blip r:embed="rId20"/>
-                    <a:srcRect b="0" l="0" r="0" t="0"/>
-                    <a:stretch>
-                      <a:fillRect/>
-                    </a:stretch>
-                  </pic:blipFill>
-                  <pic:spPr>
-                    <a:xfrm>
-                      <a:off x="0" y="0"/>
-                      <a:ext cx="5267438" cy="3950578"/>
-                    </a:xfrm>
-                    <a:prstGeom prst="rect"/>
-                    <a:ln/>
-                  </pic:spPr>
-                </pic:pic>
-              </a:graphicData>
-            </a:graphic>
-          </wp:inline>
-        </w:drawing>
-      </w:r>
-      <w:r>
-        <w:rPr>
-          <w:rtl w:val="0"/>
-        </w:rPr>
-      </w:r>
-    </w:p>
-    <w:p>
-      <w:pPr>
-        <w:ind w:firstLine="0"/>
-        <w:rPr/>
-      </w:pPr>
-      <w:r>
-        <w:rPr/>
-        <w:drawing>
-          <wp:inline distB="114300" distT="114300" distL="114300" distR="114300">
-            <wp:extent cx="5745600" cy="3886200"/>
-            <wp:effectExtent b="0" l="0" r="0" t="0"/>
-            <wp:docPr id="74" name="image64.png"/>
-            <a:graphic>
-              <a:graphicData uri="http://schemas.openxmlformats.org/drawingml/2006/picture">
-                <pic:pic>
-                  <pic:nvPicPr>
-                    <pic:cNvPr id="0" name="image64.png"/>
-                    <pic:cNvPicPr preferRelativeResize="0"/>
-                  </pic:nvPicPr>
-                  <pic:blipFill>
-                    <a:blip r:embed="rId21"/>
-                    <a:srcRect b="0" l="0" r="0" t="0"/>
-                    <a:stretch>
-                      <a:fillRect/>
-                    </a:stretch>
-                  </pic:blipFill>
-                  <pic:spPr>
-                    <a:xfrm>
-                      <a:off x="0" y="0"/>
-                      <a:ext cx="5745600" cy="3886200"/>
-                    </a:xfrm>
-                    <a:prstGeom prst="rect"/>
-                    <a:ln/>
-                  </pic:spPr>
-                </pic:pic>
-              </a:graphicData>
-            </a:graphic>
-          </wp:inline>
-        </w:drawing>
-      </w:r>
-      <w:r>
-        <w:rPr>
-          <w:rtl w:val="0"/>
-        </w:rPr>
-      </w:r>
-    </w:p>
-    <w:p>
-      <w:pPr>
         <w:jc w:val="center"/>
         <w:rPr/>
       </w:pPr>
@@ -1704,12 +1704,12 @@
           <wp:inline distB="114300" distT="114300" distL="114300" distR="114300">
             <wp:extent cx="5400788" cy="4046105"/>
             <wp:effectExtent b="0" l="0" r="0" t="0"/>
-            <wp:docPr id="65" name="image59.png"/>
-            <a:graphic>
-              <a:graphicData uri="http://schemas.openxmlformats.org/drawingml/2006/picture">
-                <pic:pic>
-                  <pic:nvPicPr>
-                    <pic:cNvPr id="0" name="image59.png"/>
+            <wp:docPr id="73" name="image70.png"/>
+            <a:graphic>
+              <a:graphicData uri="http://schemas.openxmlformats.org/drawingml/2006/picture">
+                <pic:pic>
+                  <pic:nvPicPr>
+                    <pic:cNvPr id="0" name="image70.png"/>
                     <pic:cNvPicPr preferRelativeResize="0"/>
                   </pic:nvPicPr>
                   <pic:blipFill>
@@ -1750,12 +1750,12 @@
           <wp:inline distB="114300" distT="114300" distL="114300" distR="114300">
             <wp:extent cx="6831872" cy="4570687"/>
             <wp:effectExtent b="0" l="0" r="0" t="0"/>
-            <wp:docPr id="54" name="image73.png"/>
-            <a:graphic>
-              <a:graphicData uri="http://schemas.openxmlformats.org/drawingml/2006/picture">
-                <pic:pic>
-                  <pic:nvPicPr>
-                    <pic:cNvPr id="0" name="image73.png"/>
+            <wp:docPr id="60" name="image83.png"/>
+            <a:graphic>
+              <a:graphicData uri="http://schemas.openxmlformats.org/drawingml/2006/picture">
+                <pic:pic>
+                  <pic:nvPicPr>
+                    <pic:cNvPr id="0" name="image83.png"/>
                     <pic:cNvPicPr preferRelativeResize="0"/>
                   </pic:nvPicPr>
                   <pic:blipFill>
@@ -2067,12 +2067,12 @@
           <wp:inline distB="114300" distT="114300" distL="114300" distR="114300">
             <wp:extent cx="5731200" cy="4292600"/>
             <wp:effectExtent b="0" l="0" r="0" t="0"/>
-            <wp:docPr id="62" name="image53.png"/>
-            <a:graphic>
-              <a:graphicData uri="http://schemas.openxmlformats.org/drawingml/2006/picture">
-                <pic:pic>
-                  <pic:nvPicPr>
-                    <pic:cNvPr id="0" name="image53.png"/>
+            <wp:docPr id="70" name="image77.png"/>
+            <a:graphic>
+              <a:graphicData uri="http://schemas.openxmlformats.org/drawingml/2006/picture">
+                <pic:pic>
+                  <pic:nvPicPr>
+                    <pic:cNvPr id="0" name="image77.png"/>
                     <pic:cNvPicPr preferRelativeResize="0"/>
                   </pic:nvPicPr>
                   <pic:blipFill>
@@ -2102,12 +2102,12 @@
           <wp:inline distB="114300" distT="114300" distL="114300" distR="114300">
             <wp:extent cx="5731200" cy="4292600"/>
             <wp:effectExtent b="0" l="0" r="0" t="0"/>
-            <wp:docPr id="8" name="image15.png"/>
-            <a:graphic>
-              <a:graphicData uri="http://schemas.openxmlformats.org/drawingml/2006/picture">
-                <pic:pic>
-                  <pic:nvPicPr>
-                    <pic:cNvPr id="0" name="image15.png"/>
+            <wp:docPr id="9" name="image17.png"/>
+            <a:graphic>
+              <a:graphicData uri="http://schemas.openxmlformats.org/drawingml/2006/picture">
+                <pic:pic>
+                  <pic:nvPicPr>
+                    <pic:cNvPr id="0" name="image17.png"/>
                     <pic:cNvPicPr preferRelativeResize="0"/>
                   </pic:nvPicPr>
                   <pic:blipFill>
@@ -2137,12 +2137,12 @@
           <wp:inline distB="114300" distT="114300" distL="114300" distR="114300">
             <wp:extent cx="5731200" cy="4292600"/>
             <wp:effectExtent b="0" l="0" r="0" t="0"/>
-            <wp:docPr id="57" name="image47.png"/>
-            <a:graphic>
-              <a:graphicData uri="http://schemas.openxmlformats.org/drawingml/2006/picture">
-                <pic:pic>
-                  <pic:nvPicPr>
-                    <pic:cNvPr id="0" name="image47.png"/>
+            <wp:docPr id="64" name="image69.png"/>
+            <a:graphic>
+              <a:graphicData uri="http://schemas.openxmlformats.org/drawingml/2006/picture">
+                <pic:pic>
+                  <pic:nvPicPr>
+                    <pic:cNvPr id="0" name="image69.png"/>
                     <pic:cNvPicPr preferRelativeResize="0"/>
                   </pic:nvPicPr>
                   <pic:blipFill>
@@ -2182,12 +2182,12 @@
           <wp:inline distB="114300" distT="114300" distL="114300" distR="114300">
             <wp:extent cx="5731200" cy="4292600"/>
             <wp:effectExtent b="0" l="0" r="0" t="0"/>
-            <wp:docPr id="78" name="image72.png"/>
-            <a:graphic>
-              <a:graphicData uri="http://schemas.openxmlformats.org/drawingml/2006/picture">
-                <pic:pic>
-                  <pic:nvPicPr>
-                    <pic:cNvPr id="0" name="image72.png"/>
+            <wp:docPr id="87" name="image82.png"/>
+            <a:graphic>
+              <a:graphicData uri="http://schemas.openxmlformats.org/drawingml/2006/picture">
+                <pic:pic>
+                  <pic:nvPicPr>
+                    <pic:cNvPr id="0" name="image82.png"/>
                     <pic:cNvPicPr preferRelativeResize="0"/>
                   </pic:nvPicPr>
                   <pic:blipFill>
@@ -2274,12 +2274,12 @@
           <wp:inline distB="114300" distT="114300" distL="114300" distR="114300">
             <wp:extent cx="5334113" cy="3989069"/>
             <wp:effectExtent b="0" l="0" r="0" t="0"/>
-            <wp:docPr id="52" name="image51.png"/>
-            <a:graphic>
-              <a:graphicData uri="http://schemas.openxmlformats.org/drawingml/2006/picture">
-                <pic:pic>
-                  <pic:nvPicPr>
-                    <pic:cNvPr id="0" name="image51.png"/>
+            <wp:docPr id="58" name="image56.png"/>
+            <a:graphic>
+              <a:graphicData uri="http://schemas.openxmlformats.org/drawingml/2006/picture">
+                <pic:pic>
+                  <pic:nvPicPr>
+                    <pic:cNvPr id="0" name="image56.png"/>
                     <pic:cNvPicPr preferRelativeResize="0"/>
                   </pic:nvPicPr>
                   <pic:blipFill>
@@ -2326,12 +2326,12 @@
           <wp:inline distB="114300" distT="114300" distL="114300" distR="114300">
             <wp:extent cx="5745600" cy="3886200"/>
             <wp:effectExtent b="0" l="0" r="0" t="0"/>
-            <wp:docPr id="58" name="image43.png"/>
-            <a:graphic>
-              <a:graphicData uri="http://schemas.openxmlformats.org/drawingml/2006/picture">
-                <pic:pic>
-                  <pic:nvPicPr>
-                    <pic:cNvPr id="0" name="image43.png"/>
+            <wp:docPr id="65" name="image68.png"/>
+            <a:graphic>
+              <a:graphicData uri="http://schemas.openxmlformats.org/drawingml/2006/picture">
+                <pic:pic>
+                  <pic:nvPicPr>
+                    <pic:cNvPr id="0" name="image68.png"/>
                     <pic:cNvPicPr preferRelativeResize="0"/>
                   </pic:nvPicPr>
                   <pic:blipFill>
@@ -2377,12 +2377,12 @@
           <wp:inline distB="114300" distT="114300" distL="114300" distR="114300">
             <wp:extent cx="5562410" cy="4167188"/>
             <wp:effectExtent b="0" l="0" r="0" t="0"/>
-            <wp:docPr id="23" name="image25.png"/>
-            <a:graphic>
-              <a:graphicData uri="http://schemas.openxmlformats.org/drawingml/2006/picture">
-                <pic:pic>
-                  <pic:nvPicPr>
-                    <pic:cNvPr id="0" name="image25.png"/>
+            <wp:docPr id="24" name="image22.png"/>
+            <a:graphic>
+              <a:graphicData uri="http://schemas.openxmlformats.org/drawingml/2006/picture">
+                <pic:pic>
+                  <pic:nvPicPr>
+                    <pic:cNvPr id="0" name="image22.png"/>
                     <pic:cNvPicPr preferRelativeResize="0"/>
                   </pic:nvPicPr>
                   <pic:blipFill>
@@ -2429,12 +2429,12 @@
           <wp:inline distB="114300" distT="114300" distL="114300" distR="114300">
             <wp:extent cx="5745600" cy="3886200"/>
             <wp:effectExtent b="0" l="0" r="0" t="0"/>
-            <wp:docPr id="18" name="image11.png"/>
-            <a:graphic>
-              <a:graphicData uri="http://schemas.openxmlformats.org/drawingml/2006/picture">
-                <pic:pic>
-                  <pic:nvPicPr>
-                    <pic:cNvPr id="0" name="image11.png"/>
+            <wp:docPr id="19" name="image23.png"/>
+            <a:graphic>
+              <a:graphicData uri="http://schemas.openxmlformats.org/drawingml/2006/picture">
+                <pic:pic>
+                  <pic:nvPicPr>
+                    <pic:cNvPr id="0" name="image23.png"/>
                     <pic:cNvPicPr preferRelativeResize="0"/>
                   </pic:nvPicPr>
                   <pic:blipFill>
@@ -2480,12 +2480,12 @@
           <wp:inline distB="114300" distT="114300" distL="114300" distR="114300">
             <wp:extent cx="5600552" cy="4195763"/>
             <wp:effectExtent b="0" l="0" r="0" t="0"/>
-            <wp:docPr id="6" name="image24.png"/>
-            <a:graphic>
-              <a:graphicData uri="http://schemas.openxmlformats.org/drawingml/2006/picture">
-                <pic:pic>
-                  <pic:nvPicPr>
-                    <pic:cNvPr id="0" name="image24.png"/>
+            <wp:docPr id="7" name="image8.png"/>
+            <a:graphic>
+              <a:graphicData uri="http://schemas.openxmlformats.org/drawingml/2006/picture">
+                <pic:pic>
+                  <pic:nvPicPr>
+                    <pic:cNvPr id="0" name="image8.png"/>
                     <pic:cNvPicPr preferRelativeResize="0"/>
                   </pic:nvPicPr>
                   <pic:blipFill>
@@ -2532,12 +2532,12 @@
           <wp:inline distB="114300" distT="114300" distL="114300" distR="114300">
             <wp:extent cx="6057846" cy="4098841"/>
             <wp:effectExtent b="0" l="0" r="0" t="0"/>
-            <wp:docPr id="77" name="image68.png"/>
-            <a:graphic>
-              <a:graphicData uri="http://schemas.openxmlformats.org/drawingml/2006/picture">
-                <pic:pic>
-                  <pic:nvPicPr>
-                    <pic:cNvPr id="0" name="image68.png"/>
+            <wp:docPr id="86" name="image72.png"/>
+            <a:graphic>
+              <a:graphicData uri="http://schemas.openxmlformats.org/drawingml/2006/picture">
+                <pic:pic>
+                  <pic:nvPicPr>
+                    <pic:cNvPr id="0" name="image72.png"/>
                     <pic:cNvPicPr preferRelativeResize="0"/>
                   </pic:nvPicPr>
                   <pic:blipFill>
@@ -2583,12 +2583,12 @@
           <wp:inline distB="114300" distT="114300" distL="114300" distR="114300">
             <wp:extent cx="5731200" cy="4292600"/>
             <wp:effectExtent b="0" l="0" r="0" t="0"/>
-            <wp:docPr id="15" name="image16.png"/>
-            <a:graphic>
-              <a:graphicData uri="http://schemas.openxmlformats.org/drawingml/2006/picture">
-                <pic:pic>
-                  <pic:nvPicPr>
-                    <pic:cNvPr id="0" name="image16.png"/>
+            <wp:docPr id="16" name="image5.png"/>
+            <a:graphic>
+              <a:graphicData uri="http://schemas.openxmlformats.org/drawingml/2006/picture">
+                <pic:pic>
+                  <pic:nvPicPr>
+                    <pic:cNvPr id="0" name="image5.png"/>
                     <pic:cNvPicPr preferRelativeResize="0"/>
                   </pic:nvPicPr>
                   <pic:blipFill>
@@ -2635,12 +2635,12 @@
           <wp:inline distB="114300" distT="114300" distL="114300" distR="114300">
             <wp:extent cx="5745600" cy="3886200"/>
             <wp:effectExtent b="0" l="0" r="0" t="0"/>
-            <wp:docPr id="12" name="image7.png"/>
-            <a:graphic>
-              <a:graphicData uri="http://schemas.openxmlformats.org/drawingml/2006/picture">
-                <pic:pic>
-                  <pic:nvPicPr>
-                    <pic:cNvPr id="0" name="image7.png"/>
+            <wp:docPr id="13" name="image2.png"/>
+            <a:graphic>
+              <a:graphicData uri="http://schemas.openxmlformats.org/drawingml/2006/picture">
+                <pic:pic>
+                  <pic:nvPicPr>
+                    <pic:cNvPr id="0" name="image2.png"/>
                     <pic:cNvPicPr preferRelativeResize="0"/>
                   </pic:nvPicPr>
                   <pic:blipFill>
@@ -3049,7 +3049,74 @@
           <wp:inline distB="114300" distT="114300" distL="114300" distR="114300">
             <wp:extent cx="5113153" cy="4011025"/>
             <wp:effectExtent b="0" l="0" r="0" t="0"/>
-            <wp:docPr id="55" name="image39.png"/>
+            <wp:docPr id="62" name="image54.png"/>
+            <a:graphic>
+              <a:graphicData uri="http://schemas.openxmlformats.org/drawingml/2006/picture">
+                <pic:pic>
+                  <pic:nvPicPr>
+                    <pic:cNvPr id="0" name="image54.png"/>
+                    <pic:cNvPicPr preferRelativeResize="0"/>
+                  </pic:nvPicPr>
+                  <pic:blipFill>
+                    <a:blip r:embed="rId36"/>
+                    <a:srcRect b="0" l="0" r="0" t="0"/>
+                    <a:stretch>
+                      <a:fillRect/>
+                    </a:stretch>
+                  </pic:blipFill>
+                  <pic:spPr>
+                    <a:xfrm>
+                      <a:off x="0" y="0"/>
+                      <a:ext cx="5113153" cy="4011025"/>
+                    </a:xfrm>
+                    <a:prstGeom prst="rect"/>
+                    <a:ln/>
+                  </pic:spPr>
+                </pic:pic>
+              </a:graphicData>
+            </a:graphic>
+          </wp:inline>
+        </w:drawing>
+      </w:r>
+      <w:r>
+        <w:rPr>
+          <w:rtl w:val="0"/>
+        </w:rPr>
+      </w:r>
+    </w:p>
+    <w:p>
+      <w:pPr>
+        <w:rPr/>
+      </w:pPr>
+      <w:r>
+        <w:rPr>
+          <w:rtl w:val="0"/>
+        </w:rPr>
+        <w:t xml:space="preserve">GPR scaling: multiplication</w:t>
+      </w:r>
+    </w:p>
+    <w:p>
+      <w:pPr>
+        <w:rPr/>
+      </w:pPr>
+      <w:r>
+        <w:rPr>
+          <w:rtl w:val="0"/>
+        </w:rPr>
+      </w:r>
+    </w:p>
+    <w:p>
+      <w:pPr>
+        <w:jc w:val="center"/>
+        <w:rPr/>
+      </w:pPr>
+      <w:r>
+        <w:rPr/>
+        <w:drawing>
+          <wp:inline distB="114300" distT="114300" distL="114300" distR="114300">
+            <wp:extent cx="5119688" cy="4080910"/>
+            <wp:effectExtent b="0" l="0" r="0" t="0"/>
+            <wp:docPr id="52" name="image39.png"/>
             <a:graphic>
               <a:graphicData uri="http://schemas.openxmlformats.org/drawingml/2006/picture">
                 <pic:pic>
@@ -3058,51 +3125,44 @@
                     <pic:cNvPicPr preferRelativeResize="0"/>
                   </pic:nvPicPr>
                   <pic:blipFill>
-                    <a:blip r:embed="rId36"/>
-                    <a:srcRect b="0" l="0" r="0" t="0"/>
-                    <a:stretch>
-                      <a:fillRect/>
-                    </a:stretch>
-                  </pic:blipFill>
-                  <pic:spPr>
-                    <a:xfrm>
-                      <a:off x="0" y="0"/>
-                      <a:ext cx="5113153" cy="4011025"/>
-                    </a:xfrm>
-                    <a:prstGeom prst="rect"/>
-                    <a:ln/>
-                  </pic:spPr>
-                </pic:pic>
-              </a:graphicData>
-            </a:graphic>
-          </wp:inline>
-        </w:drawing>
-      </w:r>
-      <w:r>
-        <w:rPr>
-          <w:rtl w:val="0"/>
-        </w:rPr>
-      </w:r>
-    </w:p>
-    <w:p>
-      <w:pPr>
-        <w:rPr/>
-      </w:pPr>
-      <w:r>
-        <w:rPr>
-          <w:rtl w:val="0"/>
-        </w:rPr>
-        <w:t xml:space="preserve">GPR scaling: multiplication</w:t>
-      </w:r>
-    </w:p>
-    <w:p>
-      <w:pPr>
-        <w:rPr/>
-      </w:pPr>
-      <w:r>
-        <w:rPr>
-          <w:rtl w:val="0"/>
-        </w:rPr>
+                    <a:blip r:embed="rId37"/>
+                    <a:srcRect b="0" l="0" r="0" t="0"/>
+                    <a:stretch>
+                      <a:fillRect/>
+                    </a:stretch>
+                  </pic:blipFill>
+                  <pic:spPr>
+                    <a:xfrm>
+                      <a:off x="0" y="0"/>
+                      <a:ext cx="5119688" cy="4080910"/>
+                    </a:xfrm>
+                    <a:prstGeom prst="rect"/>
+                    <a:ln/>
+                  </pic:spPr>
+                </pic:pic>
+              </a:graphicData>
+            </a:graphic>
+          </wp:inline>
+        </w:drawing>
+      </w:r>
+      <w:r>
+        <w:br w:type="page"/>
+      </w:r>
+      <w:r>
+        <w:rPr>
+          <w:rtl w:val="0"/>
+        </w:rPr>
+      </w:r>
+    </w:p>
+    <w:p>
+      <w:pPr>
+        <w:rPr/>
+      </w:pPr>
+      <w:r>
+        <w:rPr>
+          <w:rtl w:val="0"/>
+        </w:rPr>
+        <w:t xml:space="preserve">GPR scaling: without</w:t>
       </w:r>
     </w:p>
     <w:p>
@@ -3114,27 +3174,84 @@
         <w:rPr/>
         <w:drawing>
           <wp:inline distB="114300" distT="114300" distL="114300" distR="114300">
-            <wp:extent cx="5119688" cy="4080910"/>
-            <wp:effectExtent b="0" l="0" r="0" t="0"/>
-            <wp:docPr id="46" name="image37.png"/>
-            <a:graphic>
-              <a:graphicData uri="http://schemas.openxmlformats.org/drawingml/2006/picture">
-                <pic:pic>
-                  <pic:nvPicPr>
-                    <pic:cNvPr id="0" name="image37.png"/>
-                    <pic:cNvPicPr preferRelativeResize="0"/>
-                  </pic:nvPicPr>
-                  <pic:blipFill>
-                    <a:blip r:embed="rId37"/>
-                    <a:srcRect b="0" l="0" r="0" t="0"/>
-                    <a:stretch>
-                      <a:fillRect/>
-                    </a:stretch>
-                  </pic:blipFill>
-                  <pic:spPr>
-                    <a:xfrm>
-                      <a:off x="0" y="0"/>
-                      <a:ext cx="5119688" cy="4080910"/>
+            <wp:extent cx="5125442" cy="4077700"/>
+            <wp:effectExtent b="0" l="0" r="0" t="0"/>
+            <wp:docPr id="21" name="image16.png"/>
+            <a:graphic>
+              <a:graphicData uri="http://schemas.openxmlformats.org/drawingml/2006/picture">
+                <pic:pic>
+                  <pic:nvPicPr>
+                    <pic:cNvPr id="0" name="image16.png"/>
+                    <pic:cNvPicPr preferRelativeResize="0"/>
+                  </pic:nvPicPr>
+                  <pic:blipFill>
+                    <a:blip r:embed="rId38"/>
+                    <a:srcRect b="0" l="0" r="0" t="0"/>
+                    <a:stretch>
+                      <a:fillRect/>
+                    </a:stretch>
+                  </pic:blipFill>
+                  <pic:spPr>
+                    <a:xfrm>
+                      <a:off x="0" y="0"/>
+                      <a:ext cx="5125442" cy="4077700"/>
+                    </a:xfrm>
+                    <a:prstGeom prst="rect"/>
+                    <a:ln/>
+                  </pic:spPr>
+                </pic:pic>
+              </a:graphicData>
+            </a:graphic>
+          </wp:inline>
+        </w:drawing>
+      </w:r>
+      <w:r>
+        <w:rPr>
+          <w:rtl w:val="0"/>
+        </w:rPr>
+      </w:r>
+    </w:p>
+    <w:p>
+      <w:pPr>
+        <w:rPr/>
+      </w:pPr>
+      <w:r>
+        <w:rPr>
+          <w:rtl w:val="0"/>
+        </w:rPr>
+        <w:t xml:space="preserve">LIN scaling: divide</w:t>
+      </w:r>
+    </w:p>
+    <w:p>
+      <w:pPr>
+        <w:jc w:val="center"/>
+        <w:rPr/>
+      </w:pPr>
+      <w:r>
+        <w:rPr/>
+        <w:drawing>
+          <wp:inline distB="114300" distT="114300" distL="114300" distR="114300">
+            <wp:extent cx="5148263" cy="4134381"/>
+            <wp:effectExtent b="0" l="0" r="0" t="0"/>
+            <wp:docPr id="51" name="image38.png"/>
+            <a:graphic>
+              <a:graphicData uri="http://schemas.openxmlformats.org/drawingml/2006/picture">
+                <pic:pic>
+                  <pic:nvPicPr>
+                    <pic:cNvPr id="0" name="image38.png"/>
+                    <pic:cNvPicPr preferRelativeResize="0"/>
+                  </pic:nvPicPr>
+                  <pic:blipFill>
+                    <a:blip r:embed="rId39"/>
+                    <a:srcRect b="0" l="0" r="0" t="0"/>
+                    <a:stretch>
+                      <a:fillRect/>
+                    </a:stretch>
+                  </pic:blipFill>
+                  <pic:spPr>
+                    <a:xfrm>
+                      <a:off x="0" y="0"/>
+                      <a:ext cx="5148263" cy="4134381"/>
                     </a:xfrm>
                     <a:prstGeom prst="rect"/>
                     <a:ln/>
@@ -3162,7 +3279,7 @@
         <w:rPr>
           <w:rtl w:val="0"/>
         </w:rPr>
-        <w:t xml:space="preserve">GPR scaling: without</w:t>
+        <w:t xml:space="preserve">LIN scaling: multiplication</w:t>
       </w:r>
     </w:p>
     <w:p>
@@ -3174,52 +3291,52 @@
         <w:rPr/>
         <w:drawing>
           <wp:inline distB="114300" distT="114300" distL="114300" distR="114300">
-            <wp:extent cx="5125442" cy="4077700"/>
-            <wp:effectExtent b="0" l="0" r="0" t="0"/>
-            <wp:docPr id="20" name="image12.png"/>
-            <a:graphic>
-              <a:graphicData uri="http://schemas.openxmlformats.org/drawingml/2006/picture">
-                <pic:pic>
-                  <pic:nvPicPr>
-                    <pic:cNvPr id="0" name="image12.png"/>
-                    <pic:cNvPicPr preferRelativeResize="0"/>
-                  </pic:nvPicPr>
-                  <pic:blipFill>
-                    <a:blip r:embed="rId38"/>
-                    <a:srcRect b="0" l="0" r="0" t="0"/>
-                    <a:stretch>
-                      <a:fillRect/>
-                    </a:stretch>
-                  </pic:blipFill>
-                  <pic:spPr>
-                    <a:xfrm>
-                      <a:off x="0" y="0"/>
-                      <a:ext cx="5125442" cy="4077700"/>
-                    </a:xfrm>
-                    <a:prstGeom prst="rect"/>
-                    <a:ln/>
-                  </pic:spPr>
-                </pic:pic>
-              </a:graphicData>
-            </a:graphic>
-          </wp:inline>
-        </w:drawing>
-      </w:r>
-      <w:r>
-        <w:rPr>
-          <w:rtl w:val="0"/>
-        </w:rPr>
-      </w:r>
-    </w:p>
-    <w:p>
-      <w:pPr>
-        <w:rPr/>
-      </w:pPr>
-      <w:r>
-        <w:rPr>
-          <w:rtl w:val="0"/>
-        </w:rPr>
-        <w:t xml:space="preserve">LIN scaling: divide</w:t>
+            <wp:extent cx="5138738" cy="4190464"/>
+            <wp:effectExtent b="0" l="0" r="0" t="0"/>
+            <wp:docPr id="72" name="image76.png"/>
+            <a:graphic>
+              <a:graphicData uri="http://schemas.openxmlformats.org/drawingml/2006/picture">
+                <pic:pic>
+                  <pic:nvPicPr>
+                    <pic:cNvPr id="0" name="image76.png"/>
+                    <pic:cNvPicPr preferRelativeResize="0"/>
+                  </pic:nvPicPr>
+                  <pic:blipFill>
+                    <a:blip r:embed="rId40"/>
+                    <a:srcRect b="0" l="0" r="0" t="0"/>
+                    <a:stretch>
+                      <a:fillRect/>
+                    </a:stretch>
+                  </pic:blipFill>
+                  <pic:spPr>
+                    <a:xfrm>
+                      <a:off x="0" y="0"/>
+                      <a:ext cx="5138738" cy="4190464"/>
+                    </a:xfrm>
+                    <a:prstGeom prst="rect"/>
+                    <a:ln/>
+                  </pic:spPr>
+                </pic:pic>
+              </a:graphicData>
+            </a:graphic>
+          </wp:inline>
+        </w:drawing>
+      </w:r>
+      <w:r>
+        <w:rPr>
+          <w:rtl w:val="0"/>
+        </w:rPr>
+      </w:r>
+    </w:p>
+    <w:p>
+      <w:pPr>
+        <w:rPr/>
+      </w:pPr>
+      <w:r>
+        <w:rPr>
+          <w:rtl w:val="0"/>
+        </w:rPr>
+        <w:t xml:space="preserve">LIN scaling: without</w:t>
       </w:r>
     </w:p>
     <w:p>
@@ -3231,131 +3348,14 @@
         <w:rPr/>
         <w:drawing>
           <wp:inline distB="114300" distT="114300" distL="114300" distR="114300">
-            <wp:extent cx="5148263" cy="4134381"/>
-            <wp:effectExtent b="0" l="0" r="0" t="0"/>
-            <wp:docPr id="45" name="image35.png"/>
-            <a:graphic>
-              <a:graphicData uri="http://schemas.openxmlformats.org/drawingml/2006/picture">
-                <pic:pic>
-                  <pic:nvPicPr>
-                    <pic:cNvPr id="0" name="image35.png"/>
-                    <pic:cNvPicPr preferRelativeResize="0"/>
-                  </pic:nvPicPr>
-                  <pic:blipFill>
-                    <a:blip r:embed="rId39"/>
-                    <a:srcRect b="0" l="0" r="0" t="0"/>
-                    <a:stretch>
-                      <a:fillRect/>
-                    </a:stretch>
-                  </pic:blipFill>
-                  <pic:spPr>
-                    <a:xfrm>
-                      <a:off x="0" y="0"/>
-                      <a:ext cx="5148263" cy="4134381"/>
-                    </a:xfrm>
-                    <a:prstGeom prst="rect"/>
-                    <a:ln/>
-                  </pic:spPr>
-                </pic:pic>
-              </a:graphicData>
-            </a:graphic>
-          </wp:inline>
-        </w:drawing>
-      </w:r>
-      <w:r>
-        <w:br w:type="page"/>
-      </w:r>
-      <w:r>
-        <w:rPr>
-          <w:rtl w:val="0"/>
-        </w:rPr>
-      </w:r>
-    </w:p>
-    <w:p>
-      <w:pPr>
-        <w:rPr/>
-      </w:pPr>
-      <w:r>
-        <w:rPr>
-          <w:rtl w:val="0"/>
-        </w:rPr>
-        <w:t xml:space="preserve">LIN scaling: multiplication</w:t>
-      </w:r>
-    </w:p>
-    <w:p>
-      <w:pPr>
-        <w:jc w:val="center"/>
-        <w:rPr/>
-      </w:pPr>
-      <w:r>
-        <w:rPr/>
-        <w:drawing>
-          <wp:inline distB="114300" distT="114300" distL="114300" distR="114300">
-            <wp:extent cx="5138738" cy="4190464"/>
-            <wp:effectExtent b="0" l="0" r="0" t="0"/>
-            <wp:docPr id="64" name="image61.png"/>
-            <a:graphic>
-              <a:graphicData uri="http://schemas.openxmlformats.org/drawingml/2006/picture">
-                <pic:pic>
-                  <pic:nvPicPr>
-                    <pic:cNvPr id="0" name="image61.png"/>
-                    <pic:cNvPicPr preferRelativeResize="0"/>
-                  </pic:nvPicPr>
-                  <pic:blipFill>
-                    <a:blip r:embed="rId40"/>
-                    <a:srcRect b="0" l="0" r="0" t="0"/>
-                    <a:stretch>
-                      <a:fillRect/>
-                    </a:stretch>
-                  </pic:blipFill>
-                  <pic:spPr>
-                    <a:xfrm>
-                      <a:off x="0" y="0"/>
-                      <a:ext cx="5138738" cy="4190464"/>
-                    </a:xfrm>
-                    <a:prstGeom prst="rect"/>
-                    <a:ln/>
-                  </pic:spPr>
-                </pic:pic>
-              </a:graphicData>
-            </a:graphic>
-          </wp:inline>
-        </w:drawing>
-      </w:r>
-      <w:r>
-        <w:rPr>
-          <w:rtl w:val="0"/>
-        </w:rPr>
-      </w:r>
-    </w:p>
-    <w:p>
-      <w:pPr>
-        <w:rPr/>
-      </w:pPr>
-      <w:r>
-        <w:rPr>
-          <w:rtl w:val="0"/>
-        </w:rPr>
-        <w:t xml:space="preserve">LIN scaling: without</w:t>
-      </w:r>
-    </w:p>
-    <w:p>
-      <w:pPr>
-        <w:jc w:val="center"/>
-        <w:rPr/>
-      </w:pPr>
-      <w:r>
-        <w:rPr/>
-        <w:drawing>
-          <wp:inline distB="114300" distT="114300" distL="114300" distR="114300">
             <wp:extent cx="5119688" cy="4109922"/>
             <wp:effectExtent b="0" l="0" r="0" t="0"/>
-            <wp:docPr id="19" name="image3.png"/>
-            <a:graphic>
-              <a:graphicData uri="http://schemas.openxmlformats.org/drawingml/2006/picture">
-                <pic:pic>
-                  <pic:nvPicPr>
-                    <pic:cNvPr id="0" name="image3.png"/>
+            <wp:docPr id="20" name="image4.png"/>
+            <a:graphic>
+              <a:graphicData uri="http://schemas.openxmlformats.org/drawingml/2006/picture">
+                <pic:pic>
+                  <pic:nvPicPr>
+                    <pic:cNvPr id="0" name="image4.png"/>
                     <pic:cNvPicPr preferRelativeResize="0"/>
                   </pic:nvPicPr>
                   <pic:blipFill>
@@ -3426,12 +3426,12 @@
           <wp:inline distB="114300" distT="114300" distL="114300" distR="114300">
             <wp:extent cx="5419838" cy="4060377"/>
             <wp:effectExtent b="0" l="0" r="0" t="0"/>
-            <wp:docPr id="11" name="image5.png"/>
-            <a:graphic>
-              <a:graphicData uri="http://schemas.openxmlformats.org/drawingml/2006/picture">
-                <pic:pic>
-                  <pic:nvPicPr>
-                    <pic:cNvPr id="0" name="image5.png"/>
+            <wp:docPr id="12" name="image6.png"/>
+            <a:graphic>
+              <a:graphicData uri="http://schemas.openxmlformats.org/drawingml/2006/picture">
+                <pic:pic>
+                  <pic:nvPicPr>
+                    <pic:cNvPr id="0" name="image6.png"/>
                     <pic:cNvPicPr preferRelativeResize="0"/>
                   </pic:nvPicPr>
                   <pic:blipFill>
@@ -3473,12 +3473,12 @@
           <wp:inline distB="114300" distT="114300" distL="114300" distR="114300">
             <wp:extent cx="6288966" cy="4202216"/>
             <wp:effectExtent b="0" l="0" r="0" t="0"/>
-            <wp:docPr id="22" name="image62.png"/>
-            <a:graphic>
-              <a:graphicData uri="http://schemas.openxmlformats.org/drawingml/2006/picture">
-                <pic:pic>
-                  <pic:nvPicPr>
-                    <pic:cNvPr id="0" name="image62.png"/>
+            <wp:docPr id="23" name="image48.png"/>
+            <a:graphic>
+              <a:graphicData uri="http://schemas.openxmlformats.org/drawingml/2006/picture">
+                <pic:pic>
+                  <pic:nvPicPr>
+                    <pic:cNvPr id="0" name="image48.png"/>
                     <pic:cNvPicPr preferRelativeResize="0"/>
                   </pic:nvPicPr>
                   <pic:blipFill>
@@ -3530,12 +3530,12 @@
           <wp:inline distB="114300" distT="114300" distL="114300" distR="114300">
             <wp:extent cx="5453063" cy="4085268"/>
             <wp:effectExtent b="0" l="0" r="0" t="0"/>
-            <wp:docPr id="40" name="image41.png"/>
-            <a:graphic>
-              <a:graphicData uri="http://schemas.openxmlformats.org/drawingml/2006/picture">
-                <pic:pic>
-                  <pic:nvPicPr>
-                    <pic:cNvPr id="0" name="image41.png"/>
+            <wp:docPr id="43" name="image42.png"/>
+            <a:graphic>
+              <a:graphicData uri="http://schemas.openxmlformats.org/drawingml/2006/picture">
+                <pic:pic>
+                  <pic:nvPicPr>
+                    <pic:cNvPr id="0" name="image42.png"/>
                     <pic:cNvPicPr preferRelativeResize="0"/>
                   </pic:nvPicPr>
                   <pic:blipFill>
@@ -3577,12 +3577,12 @@
           <wp:inline distB="114300" distT="114300" distL="114300" distR="114300">
             <wp:extent cx="6781913" cy="4537399"/>
             <wp:effectExtent b="0" l="0" r="0" t="0"/>
-            <wp:docPr id="33" name="image70.png"/>
-            <a:graphic>
-              <a:graphicData uri="http://schemas.openxmlformats.org/drawingml/2006/picture">
-                <pic:pic>
-                  <pic:nvPicPr>
-                    <pic:cNvPr id="0" name="image70.png"/>
+            <wp:docPr id="36" name="image52.png"/>
+            <a:graphic>
+              <a:graphicData uri="http://schemas.openxmlformats.org/drawingml/2006/picture">
+                <pic:pic>
+                  <pic:nvPicPr>
+                    <pic:cNvPr id="0" name="image52.png"/>
                     <pic:cNvPicPr preferRelativeResize="0"/>
                   </pic:nvPicPr>
                   <pic:blipFill>
@@ -3622,12 +3622,12 @@
           <wp:inline distB="114300" distT="114300" distL="114300" distR="114300">
             <wp:extent cx="5731200" cy="4292600"/>
             <wp:effectExtent b="0" l="0" r="0" t="0"/>
-            <wp:docPr id="24" name="image33.png"/>
-            <a:graphic>
-              <a:graphicData uri="http://schemas.openxmlformats.org/drawingml/2006/picture">
-                <pic:pic>
-                  <pic:nvPicPr>
-                    <pic:cNvPr id="0" name="image33.png"/>
+            <wp:docPr id="25" name="image37.png"/>
+            <a:graphic>
+              <a:graphicData uri="http://schemas.openxmlformats.org/drawingml/2006/picture">
+                <pic:pic>
+                  <pic:nvPicPr>
+                    <pic:cNvPr id="0" name="image37.png"/>
                     <pic:cNvPicPr preferRelativeResize="0"/>
                   </pic:nvPicPr>
                   <pic:blipFill>
@@ -3668,12 +3668,12 @@
           <wp:inline distB="114300" distT="114300" distL="114300" distR="114300">
             <wp:extent cx="6572363" cy="4394040"/>
             <wp:effectExtent b="0" l="0" r="0" t="0"/>
-            <wp:docPr id="30" name="image74.png"/>
-            <a:graphic>
-              <a:graphicData uri="http://schemas.openxmlformats.org/drawingml/2006/picture">
-                <pic:pic>
-                  <pic:nvPicPr>
-                    <pic:cNvPr id="0" name="image74.png"/>
+            <wp:docPr id="33" name="image59.png"/>
+            <a:graphic>
+              <a:graphicData uri="http://schemas.openxmlformats.org/drawingml/2006/picture">
+                <pic:pic>
+                  <pic:nvPicPr>
+                    <pic:cNvPr id="0" name="image59.png"/>
                     <pic:cNvPicPr preferRelativeResize="0"/>
                   </pic:nvPicPr>
                   <pic:blipFill>
@@ -3723,12 +3723,12 @@
           <wp:inline distB="114300" distT="114300" distL="114300" distR="114300">
             <wp:extent cx="5731200" cy="4292600"/>
             <wp:effectExtent b="0" l="0" r="0" t="0"/>
-            <wp:docPr id="16" name="image18.png"/>
-            <a:graphic>
-              <a:graphicData uri="http://schemas.openxmlformats.org/drawingml/2006/picture">
-                <pic:pic>
-                  <pic:nvPicPr>
-                    <pic:cNvPr id="0" name="image18.png"/>
+            <wp:docPr id="17" name="image15.png"/>
+            <a:graphic>
+              <a:graphicData uri="http://schemas.openxmlformats.org/drawingml/2006/picture">
+                <pic:pic>
+                  <pic:nvPicPr>
+                    <pic:cNvPr id="0" name="image15.png"/>
                     <pic:cNvPicPr preferRelativeResize="0"/>
                   </pic:nvPicPr>
                   <pic:blipFill>
@@ -3769,12 +3769,12 @@
           <wp:inline distB="114300" distT="114300" distL="114300" distR="114300">
             <wp:extent cx="6353288" cy="4248112"/>
             <wp:effectExtent b="0" l="0" r="0" t="0"/>
-            <wp:docPr id="53" name="image75.png"/>
-            <a:graphic>
-              <a:graphicData uri="http://schemas.openxmlformats.org/drawingml/2006/picture">
-                <pic:pic>
-                  <pic:nvPicPr>
-                    <pic:cNvPr id="0" name="image75.png"/>
+            <wp:docPr id="59" name="image81.png"/>
+            <a:graphic>
+              <a:graphicData uri="http://schemas.openxmlformats.org/drawingml/2006/picture">
+                <pic:pic>
+                  <pic:nvPicPr>
+                    <pic:cNvPr id="0" name="image81.png"/>
                     <pic:cNvPicPr preferRelativeResize="0"/>
                   </pic:nvPicPr>
                   <pic:blipFill>
@@ -3824,12 +3824,12 @@
           <wp:inline distB="114300" distT="114300" distL="114300" distR="114300">
             <wp:extent cx="5731200" cy="4292600"/>
             <wp:effectExtent b="0" l="0" r="0" t="0"/>
-            <wp:docPr id="48" name="image48.png"/>
-            <a:graphic>
-              <a:graphicData uri="http://schemas.openxmlformats.org/drawingml/2006/picture">
-                <pic:pic>
-                  <pic:nvPicPr>
-                    <pic:cNvPr id="0" name="image48.png"/>
+            <wp:docPr id="54" name="image60.png"/>
+            <a:graphic>
+              <a:graphicData uri="http://schemas.openxmlformats.org/drawingml/2006/picture">
+                <pic:pic>
+                  <pic:nvPicPr>
+                    <pic:cNvPr id="0" name="image60.png"/>
                     <pic:cNvPicPr preferRelativeResize="0"/>
                   </pic:nvPicPr>
                   <pic:blipFill>
@@ -3870,12 +3870,12 @@
           <wp:inline distB="114300" distT="114300" distL="114300" distR="114300">
             <wp:extent cx="5745600" cy="3886200"/>
             <wp:effectExtent b="0" l="0" r="0" t="0"/>
-            <wp:docPr id="44" name="image38.png"/>
-            <a:graphic>
-              <a:graphicData uri="http://schemas.openxmlformats.org/drawingml/2006/picture">
-                <pic:pic>
-                  <pic:nvPicPr>
-                    <pic:cNvPr id="0" name="image38.png"/>
+            <wp:docPr id="50" name="image41.png"/>
+            <a:graphic>
+              <a:graphicData uri="http://schemas.openxmlformats.org/drawingml/2006/picture">
+                <pic:pic>
+                  <pic:nvPicPr>
+                    <pic:cNvPr id="0" name="image41.png"/>
                     <pic:cNvPicPr preferRelativeResize="0"/>
                   </pic:nvPicPr>
                   <pic:blipFill>
@@ -3915,12 +3915,12 @@
           <wp:inline distB="114300" distT="114300" distL="114300" distR="114300">
             <wp:extent cx="5731200" cy="4292600"/>
             <wp:effectExtent b="0" l="0" r="0" t="0"/>
-            <wp:docPr id="1" name="image30.png"/>
-            <a:graphic>
-              <a:graphicData uri="http://schemas.openxmlformats.org/drawingml/2006/picture">
-                <pic:pic>
-                  <pic:nvPicPr>
-                    <pic:cNvPr id="0" name="image30.png"/>
+            <wp:docPr id="1" name="image13.png"/>
+            <a:graphic>
+              <a:graphicData uri="http://schemas.openxmlformats.org/drawingml/2006/picture">
+                <pic:pic>
+                  <pic:nvPicPr>
+                    <pic:cNvPr id="0" name="image13.png"/>
                     <pic:cNvPicPr preferRelativeResize="0"/>
                   </pic:nvPicPr>
                   <pic:blipFill>
@@ -3961,12 +3961,12 @@
           <wp:inline distB="114300" distT="114300" distL="114300" distR="114300">
             <wp:extent cx="6639038" cy="4442155"/>
             <wp:effectExtent b="0" l="0" r="0" t="0"/>
-            <wp:docPr id="66" name="image76.png"/>
-            <a:graphic>
-              <a:graphicData uri="http://schemas.openxmlformats.org/drawingml/2006/picture">
-                <pic:pic>
-                  <pic:nvPicPr>
-                    <pic:cNvPr id="0" name="image76.png"/>
+            <wp:docPr id="74" name="image85.png"/>
+            <a:graphic>
+              <a:graphicData uri="http://schemas.openxmlformats.org/drawingml/2006/picture">
+                <pic:pic>
+                  <pic:nvPicPr>
+                    <pic:cNvPr id="0" name="image85.png"/>
                     <pic:cNvPicPr preferRelativeResize="0"/>
                   </pic:nvPicPr>
                   <pic:blipFill>
@@ -4144,12 +4144,12 @@
           <wp:inline distB="114300" distT="114300" distL="114300" distR="114300">
             <wp:extent cx="5731200" cy="4292600"/>
             <wp:effectExtent b="0" l="0" r="0" t="0"/>
-            <wp:docPr id="2" name="image10.png"/>
-            <a:graphic>
-              <a:graphicData uri="http://schemas.openxmlformats.org/drawingml/2006/picture">
-                <pic:pic>
-                  <pic:nvPicPr>
-                    <pic:cNvPr id="0" name="image10.png"/>
+            <wp:docPr id="2" name="image18.png"/>
+            <a:graphic>
+              <a:graphicData uri="http://schemas.openxmlformats.org/drawingml/2006/picture">
+                <pic:pic>
+                  <pic:nvPicPr>
+                    <pic:cNvPr id="0" name="image18.png"/>
                     <pic:cNvPicPr preferRelativeResize="0"/>
                   </pic:nvPicPr>
                   <pic:blipFill>
@@ -4179,12 +4179,12 @@
           <wp:inline distB="114300" distT="114300" distL="114300" distR="114300">
             <wp:extent cx="5731200" cy="4292600"/>
             <wp:effectExtent b="0" l="0" r="0" t="0"/>
-            <wp:docPr id="31" name="image29.png"/>
-            <a:graphic>
-              <a:graphicData uri="http://schemas.openxmlformats.org/drawingml/2006/picture">
-                <pic:pic>
-                  <pic:nvPicPr>
-                    <pic:cNvPr id="0" name="image29.png"/>
+            <wp:docPr id="34" name="image32.png"/>
+            <a:graphic>
+              <a:graphicData uri="http://schemas.openxmlformats.org/drawingml/2006/picture">
+                <pic:pic>
+                  <pic:nvPicPr>
+                    <pic:cNvPr id="0" name="image32.png"/>
                     <pic:cNvPicPr preferRelativeResize="0"/>
                   </pic:nvPicPr>
                   <pic:blipFill>
@@ -4214,12 +4214,12 @@
           <wp:inline distB="114300" distT="114300" distL="114300" distR="114300">
             <wp:extent cx="5731200" cy="4292600"/>
             <wp:effectExtent b="0" l="0" r="0" t="0"/>
-            <wp:docPr id="68" name="image57.png"/>
-            <a:graphic>
-              <a:graphicData uri="http://schemas.openxmlformats.org/drawingml/2006/picture">
-                <pic:pic>
-                  <pic:nvPicPr>
-                    <pic:cNvPr id="0" name="image57.png"/>
+            <wp:docPr id="76" name="image74.png"/>
+            <a:graphic>
+              <a:graphicData uri="http://schemas.openxmlformats.org/drawingml/2006/picture">
+                <pic:pic>
+                  <pic:nvPicPr>
+                    <pic:cNvPr id="0" name="image74.png"/>
                     <pic:cNvPicPr preferRelativeResize="0"/>
                   </pic:nvPicPr>
                   <pic:blipFill>
@@ -4249,12 +4249,12 @@
           <wp:inline distB="114300" distT="114300" distL="114300" distR="114300">
             <wp:extent cx="5731200" cy="4292600"/>
             <wp:effectExtent b="0" l="0" r="0" t="0"/>
-            <wp:docPr id="70" name="image58.png"/>
-            <a:graphic>
-              <a:graphicData uri="http://schemas.openxmlformats.org/drawingml/2006/picture">
-                <pic:pic>
-                  <pic:nvPicPr>
-                    <pic:cNvPr id="0" name="image58.png"/>
+            <wp:docPr id="78" name="image75.png"/>
+            <a:graphic>
+              <a:graphicData uri="http://schemas.openxmlformats.org/drawingml/2006/picture">
+                <pic:pic>
+                  <pic:nvPicPr>
+                    <pic:cNvPr id="0" name="image75.png"/>
                     <pic:cNvPicPr preferRelativeResize="0"/>
                   </pic:nvPicPr>
                   <pic:blipFill>
@@ -4324,12 +4324,12 @@
           <wp:inline distB="114300" distT="114300" distL="114300" distR="114300">
             <wp:extent cx="5540992" cy="4151142"/>
             <wp:effectExtent b="0" l="0" r="0" t="0"/>
-            <wp:docPr id="42" name="image28.png"/>
-            <a:graphic>
-              <a:graphicData uri="http://schemas.openxmlformats.org/drawingml/2006/picture">
-                <pic:pic>
-                  <pic:nvPicPr>
-                    <pic:cNvPr id="0" name="image28.png"/>
+            <wp:docPr id="47" name="image44.png"/>
+            <a:graphic>
+              <a:graphicData uri="http://schemas.openxmlformats.org/drawingml/2006/picture">
+                <pic:pic>
+                  <pic:nvPicPr>
+                    <pic:cNvPr id="0" name="image44.png"/>
                     <pic:cNvPicPr preferRelativeResize="0"/>
                   </pic:nvPicPr>
                   <pic:blipFill>
@@ -4370,12 +4370,12 @@
           <wp:inline distB="114300" distT="114300" distL="114300" distR="114300">
             <wp:extent cx="6502991" cy="4345091"/>
             <wp:effectExtent b="0" l="0" r="0" t="0"/>
-            <wp:docPr id="32" name="image65.png"/>
-            <a:graphic>
-              <a:graphicData uri="http://schemas.openxmlformats.org/drawingml/2006/picture">
-                <pic:pic>
-                  <pic:nvPicPr>
-                    <pic:cNvPr id="0" name="image65.png"/>
+            <wp:docPr id="35" name="image46.png"/>
+            <a:graphic>
+              <a:graphicData uri="http://schemas.openxmlformats.org/drawingml/2006/picture">
+                <pic:pic>
+                  <pic:nvPicPr>
+                    <pic:cNvPr id="0" name="image46.png"/>
                     <pic:cNvPicPr preferRelativeResize="0"/>
                   </pic:nvPicPr>
                   <pic:blipFill>
@@ -4415,12 +4415,12 @@
           <wp:inline distB="114300" distT="114300" distL="114300" distR="114300">
             <wp:extent cx="5557838" cy="4170786"/>
             <wp:effectExtent b="0" l="0" r="0" t="0"/>
-            <wp:docPr id="72" name="image60.png"/>
-            <a:graphic>
-              <a:graphicData uri="http://schemas.openxmlformats.org/drawingml/2006/picture">
-                <pic:pic>
-                  <pic:nvPicPr>
-                    <pic:cNvPr id="0" name="image60.png"/>
+            <wp:docPr id="80" name="image78.png"/>
+            <a:graphic>
+              <a:graphicData uri="http://schemas.openxmlformats.org/drawingml/2006/picture">
+                <pic:pic>
+                  <pic:nvPicPr>
+                    <pic:cNvPr id="0" name="image78.png"/>
                     <pic:cNvPicPr preferRelativeResize="0"/>
                   </pic:nvPicPr>
                   <pic:blipFill>
@@ -4461,12 +4461,12 @@
           <wp:inline distB="114300" distT="114300" distL="114300" distR="114300">
             <wp:extent cx="6410438" cy="4284256"/>
             <wp:effectExtent b="0" l="0" r="0" t="0"/>
-            <wp:docPr id="43" name="image71.png"/>
-            <a:graphic>
-              <a:graphicData uri="http://schemas.openxmlformats.org/drawingml/2006/picture">
-                <pic:pic>
-                  <pic:nvPicPr>
-                    <pic:cNvPr id="0" name="image71.png"/>
+            <wp:docPr id="49" name="image80.png"/>
+            <a:graphic>
+              <a:graphicData uri="http://schemas.openxmlformats.org/drawingml/2006/picture">
+                <pic:pic>
+                  <pic:nvPicPr>
+                    <pic:cNvPr id="0" name="image80.png"/>
                     <pic:cNvPicPr preferRelativeResize="0"/>
                   </pic:nvPicPr>
                   <pic:blipFill>
@@ -4509,12 +4509,12 @@
           <wp:inline distB="114300" distT="114300" distL="114300" distR="114300">
             <wp:extent cx="5731200" cy="4292600"/>
             <wp:effectExtent b="0" l="0" r="0" t="0"/>
-            <wp:docPr id="35" name="image36.png"/>
-            <a:graphic>
-              <a:graphicData uri="http://schemas.openxmlformats.org/drawingml/2006/picture">
-                <pic:pic>
-                  <pic:nvPicPr>
-                    <pic:cNvPr id="0" name="image36.png"/>
+            <wp:docPr id="38" name="image34.png"/>
+            <a:graphic>
+              <a:graphicData uri="http://schemas.openxmlformats.org/drawingml/2006/picture">
+                <pic:pic>
+                  <pic:nvPicPr>
+                    <pic:cNvPr id="0" name="image34.png"/>
                     <pic:cNvPicPr preferRelativeResize="0"/>
                   </pic:nvPicPr>
                   <pic:blipFill>
@@ -4555,12 +4555,12 @@
           <wp:inline distB="114300" distT="114300" distL="114300" distR="114300">
             <wp:extent cx="6467588" cy="4324482"/>
             <wp:effectExtent b="0" l="0" r="0" t="0"/>
-            <wp:docPr id="75" name="image77.png"/>
-            <a:graphic>
-              <a:graphicData uri="http://schemas.openxmlformats.org/drawingml/2006/picture">
-                <pic:pic>
-                  <pic:nvPicPr>
-                    <pic:cNvPr id="0" name="image77.png"/>
+            <wp:docPr id="84" name="image86.png"/>
+            <a:graphic>
+              <a:graphicData uri="http://schemas.openxmlformats.org/drawingml/2006/picture">
+                <pic:pic>
+                  <pic:nvPicPr>
+                    <pic:cNvPr id="0" name="image86.png"/>
                     <pic:cNvPicPr preferRelativeResize="0"/>
                   </pic:nvPicPr>
                   <pic:blipFill>
@@ -4603,12 +4603,12 @@
           <wp:inline distB="114300" distT="114300" distL="114300" distR="114300">
             <wp:extent cx="5581763" cy="4181686"/>
             <wp:effectExtent b="0" l="0" r="0" t="0"/>
-            <wp:docPr id="61" name="image49.png"/>
-            <a:graphic>
-              <a:graphicData uri="http://schemas.openxmlformats.org/drawingml/2006/picture">
-                <pic:pic>
-                  <pic:nvPicPr>
-                    <pic:cNvPr id="0" name="image49.png"/>
+            <wp:docPr id="69" name="image62.png"/>
+            <a:graphic>
+              <a:graphicData uri="http://schemas.openxmlformats.org/drawingml/2006/picture">
+                <pic:pic>
+                  <pic:nvPicPr>
+                    <pic:cNvPr id="0" name="image62.png"/>
                     <pic:cNvPicPr preferRelativeResize="0"/>
                   </pic:nvPicPr>
                   <pic:blipFill>
@@ -4652,12 +4652,12 @@
           <wp:inline distB="114300" distT="114300" distL="114300" distR="114300">
             <wp:extent cx="6210413" cy="4149949"/>
             <wp:effectExtent b="0" l="0" r="0" t="0"/>
-            <wp:docPr id="41" name="image66.png"/>
-            <a:graphic>
-              <a:graphicData uri="http://schemas.openxmlformats.org/drawingml/2006/picture">
-                <pic:pic>
-                  <pic:nvPicPr>
-                    <pic:cNvPr id="0" name="image66.png"/>
+            <wp:docPr id="46" name="image73.png"/>
+            <a:graphic>
+              <a:graphicData uri="http://schemas.openxmlformats.org/drawingml/2006/picture">
+                <pic:pic>
+                  <pic:nvPicPr>
+                    <pic:cNvPr id="0" name="image73.png"/>
                     <pic:cNvPicPr preferRelativeResize="0"/>
                   </pic:nvPicPr>
                   <pic:blipFill>
@@ -4869,12 +4869,12 @@
           <wp:inline distB="114300" distT="114300" distL="114300" distR="114300">
             <wp:extent cx="5429363" cy="4006743"/>
             <wp:effectExtent b="0" l="0" r="0" t="0"/>
-            <wp:docPr id="67" name="image56.png"/>
-            <a:graphic>
-              <a:graphicData uri="http://schemas.openxmlformats.org/drawingml/2006/picture">
-                <pic:pic>
-                  <pic:nvPicPr>
-                    <pic:cNvPr id="0" name="image56.png"/>
+            <wp:docPr id="75" name="image66.png"/>
+            <a:graphic>
+              <a:graphicData uri="http://schemas.openxmlformats.org/drawingml/2006/picture">
+                <pic:pic>
+                  <pic:nvPicPr>
+                    <pic:cNvPr id="0" name="image66.png"/>
                     <pic:cNvPicPr preferRelativeResize="0"/>
                   </pic:nvPicPr>
                   <pic:blipFill>
@@ -4920,12 +4920,12 @@
           <wp:inline distB="114300" distT="114300" distL="114300" distR="114300">
             <wp:extent cx="5305538" cy="4105699"/>
             <wp:effectExtent b="0" l="0" r="0" t="0"/>
-            <wp:docPr id="51" name="image44.png"/>
-            <a:graphic>
-              <a:graphicData uri="http://schemas.openxmlformats.org/drawingml/2006/picture">
-                <pic:pic>
-                  <pic:nvPicPr>
-                    <pic:cNvPr id="0" name="image44.png"/>
+            <wp:docPr id="57" name="image58.png"/>
+            <a:graphic>
+              <a:graphicData uri="http://schemas.openxmlformats.org/drawingml/2006/picture">
+                <pic:pic>
+                  <pic:nvPicPr>
+                    <pic:cNvPr id="0" name="image58.png"/>
                     <pic:cNvPicPr preferRelativeResize="0"/>
                   </pic:nvPicPr>
                   <pic:blipFill>
@@ -4995,12 +4995,12 @@
           <wp:inline distB="114300" distT="114300" distL="114300" distR="114300">
             <wp:extent cx="5731200" cy="4292600"/>
             <wp:effectExtent b="0" l="0" r="0" t="0"/>
-            <wp:docPr id="26" name="image27.png"/>
-            <a:graphic>
-              <a:graphicData uri="http://schemas.openxmlformats.org/drawingml/2006/picture">
-                <pic:pic>
-                  <pic:nvPicPr>
-                    <pic:cNvPr id="0" name="image27.png"/>
+            <wp:docPr id="28" name="image26.png"/>
+            <a:graphic>
+              <a:graphicData uri="http://schemas.openxmlformats.org/drawingml/2006/picture">
+                <pic:pic>
+                  <pic:nvPicPr>
+                    <pic:cNvPr id="0" name="image26.png"/>
                     <pic:cNvPicPr preferRelativeResize="0"/>
                   </pic:nvPicPr>
                   <pic:blipFill>
@@ -5041,12 +5041,12 @@
           <wp:inline distB="114300" distT="114300" distL="114300" distR="114300">
             <wp:extent cx="6238988" cy="4148978"/>
             <wp:effectExtent b="0" l="0" r="0" t="0"/>
-            <wp:docPr id="59" name="image67.png"/>
-            <a:graphic>
-              <a:graphicData uri="http://schemas.openxmlformats.org/drawingml/2006/picture">
-                <pic:pic>
-                  <pic:nvPicPr>
-                    <pic:cNvPr id="0" name="image67.png"/>
+            <wp:docPr id="66" name="image51.png"/>
+            <a:graphic>
+              <a:graphicData uri="http://schemas.openxmlformats.org/drawingml/2006/picture">
+                <pic:pic>
+                  <pic:nvPicPr>
+                    <pic:cNvPr id="0" name="image51.png"/>
                     <pic:cNvPicPr preferRelativeResize="0"/>
                   </pic:nvPicPr>
                   <pic:blipFill>
@@ -5089,12 +5089,12 @@
           <wp:inline distB="114300" distT="114300" distL="114300" distR="114300">
             <wp:extent cx="5731200" cy="4292600"/>
             <wp:effectExtent b="0" l="0" r="0" t="0"/>
-            <wp:docPr id="25" name="image23.png"/>
-            <a:graphic>
-              <a:graphicData uri="http://schemas.openxmlformats.org/drawingml/2006/picture">
-                <pic:pic>
-                  <pic:nvPicPr>
-                    <pic:cNvPr id="0" name="image23.png"/>
+            <wp:docPr id="26" name="image36.png"/>
+            <a:graphic>
+              <a:graphicData uri="http://schemas.openxmlformats.org/drawingml/2006/picture">
+                <pic:pic>
+                  <pic:nvPicPr>
+                    <pic:cNvPr id="0" name="image36.png"/>
                     <pic:cNvPicPr preferRelativeResize="0"/>
                   </pic:nvPicPr>
                   <pic:blipFill>
@@ -5135,12 +5135,12 @@
           <wp:inline distB="114300" distT="114300" distL="114300" distR="114300">
             <wp:extent cx="6591413" cy="4381407"/>
             <wp:effectExtent b="0" l="0" r="0" t="0"/>
-            <wp:docPr id="21" name="image67.png"/>
-            <a:graphic>
-              <a:graphicData uri="http://schemas.openxmlformats.org/drawingml/2006/picture">
-                <pic:pic>
-                  <pic:nvPicPr>
-                    <pic:cNvPr id="0" name="image67.png"/>
+            <wp:docPr id="22" name="image51.png"/>
+            <a:graphic>
+              <a:graphicData uri="http://schemas.openxmlformats.org/drawingml/2006/picture">
+                <pic:pic>
+                  <pic:nvPicPr>
+                    <pic:cNvPr id="0" name="image51.png"/>
                     <pic:cNvPicPr preferRelativeResize="0"/>
                   </pic:nvPicPr>
                   <pic:blipFill>
@@ -5346,12 +5346,12 @@
           <wp:inline distB="114300" distT="114300" distL="114300" distR="114300">
             <wp:extent cx="5745600" cy="4356100"/>
             <wp:effectExtent b="0" l="0" r="0" t="0"/>
-            <wp:docPr id="50" name="image40.png"/>
-            <a:graphic>
-              <a:graphicData uri="http://schemas.openxmlformats.org/drawingml/2006/picture">
-                <pic:pic>
-                  <pic:nvPicPr>
-                    <pic:cNvPr id="0" name="image40.png"/>
+            <wp:docPr id="56" name="image49.png"/>
+            <a:graphic>
+              <a:graphicData uri="http://schemas.openxmlformats.org/drawingml/2006/picture">
+                <pic:pic>
+                  <pic:nvPicPr>
+                    <pic:cNvPr id="0" name="image49.png"/>
                     <pic:cNvPicPr preferRelativeResize="0"/>
                   </pic:nvPicPr>
                   <pic:blipFill>
@@ -5441,12 +5441,12 @@
           <wp:inline distB="114300" distT="114300" distL="114300" distR="114300">
             <wp:extent cx="5745600" cy="4305300"/>
             <wp:effectExtent b="0" l="0" r="0" t="0"/>
-            <wp:docPr id="76" name="image69.png"/>
-            <a:graphic>
-              <a:graphicData uri="http://schemas.openxmlformats.org/drawingml/2006/picture">
-                <pic:pic>
-                  <pic:nvPicPr>
-                    <pic:cNvPr id="0" name="image69.png"/>
+            <wp:docPr id="85" name="image84.png"/>
+            <a:graphic>
+              <a:graphicData uri="http://schemas.openxmlformats.org/drawingml/2006/picture">
+                <pic:pic>
+                  <pic:nvPicPr>
+                    <pic:cNvPr id="0" name="image84.png"/>
                     <pic:cNvPicPr preferRelativeResize="0"/>
                   </pic:nvPicPr>
                   <pic:blipFill>
@@ -5486,12 +5486,12 @@
           <wp:inline distB="114300" distT="114300" distL="114300" distR="114300">
             <wp:extent cx="5745600" cy="3886200"/>
             <wp:effectExtent b="0" l="0" r="0" t="0"/>
-            <wp:docPr id="4" name="image6.png"/>
-            <a:graphic>
-              <a:graphicData uri="http://schemas.openxmlformats.org/drawingml/2006/picture">
-                <pic:pic>
-                  <pic:nvPicPr>
-                    <pic:cNvPr id="0" name="image6.png"/>
+            <wp:docPr id="4" name="image7.png"/>
+            <a:graphic>
+              <a:graphicData uri="http://schemas.openxmlformats.org/drawingml/2006/picture">
+                <pic:pic>
+                  <pic:nvPicPr>
+                    <pic:cNvPr id="0" name="image7.png"/>
                     <pic:cNvPicPr preferRelativeResize="0"/>
                   </pic:nvPicPr>
                   <pic:blipFill>
@@ -5737,12 +5737,12 @@
           <wp:inline distB="114300" distT="114300" distL="114300" distR="114300">
             <wp:extent cx="5745600" cy="3937000"/>
             <wp:effectExtent b="0" l="0" r="0" t="0"/>
-            <wp:docPr id="7" name="image2.png"/>
-            <a:graphic>
-              <a:graphicData uri="http://schemas.openxmlformats.org/drawingml/2006/picture">
-                <pic:pic>
-                  <pic:nvPicPr>
-                    <pic:cNvPr id="0" name="image2.png"/>
+            <wp:docPr id="8" name="image3.png"/>
+            <a:graphic>
+              <a:graphicData uri="http://schemas.openxmlformats.org/drawingml/2006/picture">
+                <pic:pic>
+                  <pic:nvPicPr>
+                    <pic:cNvPr id="0" name="image3.png"/>
                     <pic:cNvPicPr preferRelativeResize="0"/>
                   </pic:nvPicPr>
                   <pic:blipFill>
@@ -5782,12 +5782,12 @@
           <wp:inline distB="114300" distT="114300" distL="114300" distR="114300">
             <wp:extent cx="5745600" cy="4191000"/>
             <wp:effectExtent b="0" l="0" r="0" t="0"/>
-            <wp:docPr id="34" name="image20.png"/>
-            <a:graphic>
-              <a:graphicData uri="http://schemas.openxmlformats.org/drawingml/2006/picture">
-                <pic:pic>
-                  <pic:nvPicPr>
-                    <pic:cNvPr id="0" name="image20.png"/>
+            <wp:docPr id="37" name="image28.png"/>
+            <a:graphic>
+              <a:graphicData uri="http://schemas.openxmlformats.org/drawingml/2006/picture">
+                <pic:pic>
+                  <pic:nvPicPr>
+                    <pic:cNvPr id="0" name="image28.png"/>
                     <pic:cNvPicPr preferRelativeResize="0"/>
                   </pic:nvPicPr>
                   <pic:blipFill>
@@ -5830,12 +5830,12 @@
           <wp:inline distB="114300" distT="114300" distL="114300" distR="114300">
             <wp:extent cx="5745600" cy="3746500"/>
             <wp:effectExtent b="0" l="0" r="0" t="0"/>
-            <wp:docPr id="17" name="image1.png"/>
-            <a:graphic>
-              <a:graphicData uri="http://schemas.openxmlformats.org/drawingml/2006/picture">
-                <pic:pic>
-                  <pic:nvPicPr>
-                    <pic:cNvPr id="0" name="image1.png"/>
+            <wp:docPr id="18" name="image10.png"/>
+            <a:graphic>
+              <a:graphicData uri="http://schemas.openxmlformats.org/drawingml/2006/picture">
+                <pic:pic>
+                  <pic:nvPicPr>
+                    <pic:cNvPr id="0" name="image10.png"/>
                     <pic:cNvPicPr preferRelativeResize="0"/>
                   </pic:nvPicPr>
                   <pic:blipFill>
@@ -5905,7 +5905,689 @@
           <wp:inline distB="114300" distT="114300" distL="114300" distR="114300">
             <wp:extent cx="5745600" cy="4305300"/>
             <wp:effectExtent b="0" l="0" r="0" t="0"/>
-            <wp:docPr id="56" name="image50.png"/>
+            <wp:docPr id="63" name="image61.png"/>
+            <a:graphic>
+              <a:graphicData uri="http://schemas.openxmlformats.org/drawingml/2006/picture">
+                <pic:pic>
+                  <pic:nvPicPr>
+                    <pic:cNvPr id="0" name="image61.png"/>
+                    <pic:cNvPicPr preferRelativeResize="0"/>
+                  </pic:nvPicPr>
+                  <pic:blipFill>
+                    <a:blip r:embed="rId72"/>
+                    <a:srcRect b="0" l="0" r="0" t="0"/>
+                    <a:stretch>
+                      <a:fillRect/>
+                    </a:stretch>
+                  </pic:blipFill>
+                  <pic:spPr>
+                    <a:xfrm>
+                      <a:off x="0" y="0"/>
+                      <a:ext cx="5745600" cy="4305300"/>
+                    </a:xfrm>
+                    <a:prstGeom prst="rect"/>
+                    <a:ln/>
+                  </pic:spPr>
+                </pic:pic>
+              </a:graphicData>
+            </a:graphic>
+          </wp:inline>
+        </w:drawing>
+      </w:r>
+      <w:r>
+        <w:rPr>
+          <w:rtl w:val="0"/>
+        </w:rPr>
+      </w:r>
+    </w:p>
+    <w:p>
+      <w:pPr>
+        <w:rPr/>
+      </w:pPr>
+      <w:r>
+        <w:rPr/>
+        <w:drawing>
+          <wp:inline distB="114300" distT="114300" distL="114300" distR="114300">
+            <wp:extent cx="5745600" cy="3886200"/>
+            <wp:effectExtent b="0" l="0" r="0" t="0"/>
+            <wp:docPr id="42" name="image31.png"/>
+            <a:graphic>
+              <a:graphicData uri="http://schemas.openxmlformats.org/drawingml/2006/picture">
+                <pic:pic>
+                  <pic:nvPicPr>
+                    <pic:cNvPr id="0" name="image31.png"/>
+                    <pic:cNvPicPr preferRelativeResize="0"/>
+                  </pic:nvPicPr>
+                  <pic:blipFill>
+                    <a:blip r:embed="rId73"/>
+                    <a:srcRect b="0" l="0" r="0" t="0"/>
+                    <a:stretch>
+                      <a:fillRect/>
+                    </a:stretch>
+                  </pic:blipFill>
+                  <pic:spPr>
+                    <a:xfrm>
+                      <a:off x="0" y="0"/>
+                      <a:ext cx="5745600" cy="3886200"/>
+                    </a:xfrm>
+                    <a:prstGeom prst="rect"/>
+                    <a:ln/>
+                  </pic:spPr>
+                </pic:pic>
+              </a:graphicData>
+            </a:graphic>
+          </wp:inline>
+        </w:drawing>
+      </w:r>
+      <w:r>
+        <w:br w:type="page"/>
+      </w:r>
+      <w:r>
+        <w:rPr>
+          <w:rtl w:val="0"/>
+        </w:rPr>
+      </w:r>
+    </w:p>
+    <w:p>
+      <w:pPr>
+        <w:rPr/>
+      </w:pPr>
+      <w:r>
+        <w:rPr/>
+        <w:drawing>
+          <wp:inline distB="114300" distT="114300" distL="114300" distR="114300">
+            <wp:extent cx="5745600" cy="4305300"/>
+            <wp:effectExtent b="0" l="0" r="0" t="0"/>
+            <wp:docPr id="30" name="image33.png"/>
+            <a:graphic>
+              <a:graphicData uri="http://schemas.openxmlformats.org/drawingml/2006/picture">
+                <pic:pic>
+                  <pic:nvPicPr>
+                    <pic:cNvPr id="0" name="image33.png"/>
+                    <pic:cNvPicPr preferRelativeResize="0"/>
+                  </pic:nvPicPr>
+                  <pic:blipFill>
+                    <a:blip r:embed="rId74"/>
+                    <a:srcRect b="0" l="0" r="0" t="0"/>
+                    <a:stretch>
+                      <a:fillRect/>
+                    </a:stretch>
+                  </pic:blipFill>
+                  <pic:spPr>
+                    <a:xfrm>
+                      <a:off x="0" y="0"/>
+                      <a:ext cx="5745600" cy="4305300"/>
+                    </a:xfrm>
+                    <a:prstGeom prst="rect"/>
+                    <a:ln/>
+                  </pic:spPr>
+                </pic:pic>
+              </a:graphicData>
+            </a:graphic>
+          </wp:inline>
+        </w:drawing>
+      </w:r>
+      <w:r>
+        <w:rPr>
+          <w:rtl w:val="0"/>
+        </w:rPr>
+      </w:r>
+    </w:p>
+    <w:p>
+      <w:pPr>
+        <w:rPr/>
+      </w:pPr>
+      <w:r>
+        <w:rPr/>
+        <w:drawing>
+          <wp:inline distB="114300" distT="114300" distL="114300" distR="114300">
+            <wp:extent cx="5745600" cy="3886200"/>
+            <wp:effectExtent b="0" l="0" r="0" t="0"/>
+            <wp:docPr id="81" name="image64.png"/>
+            <a:graphic>
+              <a:graphicData uri="http://schemas.openxmlformats.org/drawingml/2006/picture">
+                <pic:pic>
+                  <pic:nvPicPr>
+                    <pic:cNvPr id="0" name="image64.png"/>
+                    <pic:cNvPicPr preferRelativeResize="0"/>
+                  </pic:nvPicPr>
+                  <pic:blipFill>
+                    <a:blip r:embed="rId75"/>
+                    <a:srcRect b="0" l="0" r="0" t="0"/>
+                    <a:stretch>
+                      <a:fillRect/>
+                    </a:stretch>
+                  </pic:blipFill>
+                  <pic:spPr>
+                    <a:xfrm>
+                      <a:off x="0" y="0"/>
+                      <a:ext cx="5745600" cy="3886200"/>
+                    </a:xfrm>
+                    <a:prstGeom prst="rect"/>
+                    <a:ln/>
+                  </pic:spPr>
+                </pic:pic>
+              </a:graphicData>
+            </a:graphic>
+          </wp:inline>
+        </w:drawing>
+      </w:r>
+      <w:r>
+        <w:rPr>
+          <w:rtl w:val="0"/>
+        </w:rPr>
+      </w:r>
+    </w:p>
+    <w:p>
+      <w:pPr>
+        <w:rPr/>
+      </w:pPr>
+      <w:r>
+        <w:br w:type="page"/>
+      </w:r>
+      <w:r>
+        <w:rPr>
+          <w:rtl w:val="0"/>
+        </w:rPr>
+      </w:r>
+    </w:p>
+    <w:p>
+      <w:pPr>
+        <w:rPr/>
+      </w:pPr>
+      <w:r>
+        <w:rPr>
+          <w:rtl w:val="0"/>
+        </w:rPr>
+      </w:r>
+    </w:p>
+    <w:p>
+      <w:pPr>
+        <w:rPr/>
+      </w:pPr>
+      <w:r>
+        <w:rPr/>
+        <w:drawing>
+          <wp:inline distB="114300" distT="114300" distL="114300" distR="114300">
+            <wp:extent cx="5745600" cy="4305300"/>
+            <wp:effectExtent b="0" l="0" r="0" t="0"/>
+            <wp:docPr id="31" name="image35.png"/>
+            <a:graphic>
+              <a:graphicData uri="http://schemas.openxmlformats.org/drawingml/2006/picture">
+                <pic:pic>
+                  <pic:nvPicPr>
+                    <pic:cNvPr id="0" name="image35.png"/>
+                    <pic:cNvPicPr preferRelativeResize="0"/>
+                  </pic:nvPicPr>
+                  <pic:blipFill>
+                    <a:blip r:embed="rId76"/>
+                    <a:srcRect b="0" l="0" r="0" t="0"/>
+                    <a:stretch>
+                      <a:fillRect/>
+                    </a:stretch>
+                  </pic:blipFill>
+                  <pic:spPr>
+                    <a:xfrm>
+                      <a:off x="0" y="0"/>
+                      <a:ext cx="5745600" cy="4305300"/>
+                    </a:xfrm>
+                    <a:prstGeom prst="rect"/>
+                    <a:ln/>
+                  </pic:spPr>
+                </pic:pic>
+              </a:graphicData>
+            </a:graphic>
+          </wp:inline>
+        </w:drawing>
+      </w:r>
+      <w:r>
+        <w:rPr>
+          <w:rtl w:val="0"/>
+        </w:rPr>
+      </w:r>
+    </w:p>
+    <w:p>
+      <w:pPr>
+        <w:rPr/>
+      </w:pPr>
+      <w:r>
+        <w:rPr/>
+        <w:drawing>
+          <wp:inline distB="114300" distT="114300" distL="114300" distR="114300">
+            <wp:extent cx="5745600" cy="3886200"/>
+            <wp:effectExtent b="0" l="0" r="0" t="0"/>
+            <wp:docPr id="39" name="image27.png"/>
+            <a:graphic>
+              <a:graphicData uri="http://schemas.openxmlformats.org/drawingml/2006/picture">
+                <pic:pic>
+                  <pic:nvPicPr>
+                    <pic:cNvPr id="0" name="image27.png"/>
+                    <pic:cNvPicPr preferRelativeResize="0"/>
+                  </pic:nvPicPr>
+                  <pic:blipFill>
+                    <a:blip r:embed="rId75"/>
+                    <a:srcRect b="0" l="0" r="0" t="0"/>
+                    <a:stretch>
+                      <a:fillRect/>
+                    </a:stretch>
+                  </pic:blipFill>
+                  <pic:spPr>
+                    <a:xfrm>
+                      <a:off x="0" y="0"/>
+                      <a:ext cx="5745600" cy="3886200"/>
+                    </a:xfrm>
+                    <a:prstGeom prst="rect"/>
+                    <a:ln/>
+                  </pic:spPr>
+                </pic:pic>
+              </a:graphicData>
+            </a:graphic>
+          </wp:inline>
+        </w:drawing>
+      </w:r>
+      <w:r>
+        <w:br w:type="page"/>
+      </w:r>
+      <w:r>
+        <w:rPr>
+          <w:rtl w:val="0"/>
+        </w:rPr>
+      </w:r>
+    </w:p>
+    <w:p>
+      <w:pPr>
+        <w:pStyle w:val="Heading2"/>
+        <w:rPr/>
+      </w:pPr>
+      <w:bookmarkStart w:colFirst="0" w:colLast="0" w:name="_muv2ll9wbn68" w:id="12"/>
+      <w:bookmarkEnd w:id="12"/>
+      <w:r>
+        <w:rPr>
+          <w:rtl w:val="0"/>
+        </w:rPr>
+        <w:t xml:space="preserve">Set: 1 (amended - real LIN)</w:t>
+      </w:r>
+    </w:p>
+    <w:p>
+      <w:pPr>
+        <w:rPr/>
+      </w:pPr>
+      <w:r>
+        <w:rPr>
+          <w:rtl w:val="0"/>
+        </w:rPr>
+      </w:r>
+    </w:p>
+    <w:p>
+      <w:pPr>
+        <w:rPr>
+          <w:u w:val="single"/>
+        </w:rPr>
+      </w:pPr>
+      <w:r>
+        <w:rPr>
+          <w:u w:val="single"/>
+          <w:rtl w:val="0"/>
+        </w:rPr>
+        <w:t xml:space="preserve">Observations</w:t>
+      </w:r>
+    </w:p>
+    <w:p>
+      <w:pPr>
+        <w:rPr/>
+      </w:pPr>
+      <w:r>
+        <w:rPr>
+          <w:rtl w:val="0"/>
+        </w:rPr>
+      </w:r>
+    </w:p>
+    <w:p>
+      <w:pPr>
+        <w:rPr/>
+      </w:pPr>
+      <w:r>
+        <w:rPr>
+          <w:rtl w:val="0"/>
+        </w:rPr>
+        <w:t xml:space="preserve">Observation 1: LIN - scaling: divide</w:t>
+      </w:r>
+    </w:p>
+    <w:p>
+      <w:pPr>
+        <w:rPr/>
+      </w:pPr>
+      <w:r>
+        <w:rPr>
+          <w:rtl w:val="0"/>
+        </w:rPr>
+      </w:r>
+    </w:p>
+    <w:p>
+      <w:pPr>
+        <w:rPr/>
+      </w:pPr>
+      <w:r>
+        <w:rPr>
+          <w:rtl w:val="0"/>
+        </w:rPr>
+        <w:t xml:space="preserve">Most of the test trials are relatively accurate, their percentage error falls within -2 to 2%. Even though fast transfer time penalization is implemented on this set of test trials, the average transfer time is still pretty fast (but higher than the one derived from standard calibration by around 50s), the penalization did not seem to work. However, it works to our favour, the absolute percentage error and the transfer time are both low. </w:t>
+      </w:r>
+    </w:p>
+    <w:p>
+      <w:pPr>
+        <w:rPr/>
+      </w:pPr>
+      <w:r>
+        <w:rPr>
+          <w:rtl w:val="0"/>
+        </w:rPr>
+      </w:r>
+    </w:p>
+    <w:p>
+      <w:pPr>
+        <w:rPr/>
+      </w:pPr>
+      <w:r>
+        <w:rPr>
+          <w:rtl w:val="0"/>
+        </w:rPr>
+      </w:r>
+    </w:p>
+    <w:p>
+      <w:pPr>
+        <w:rPr/>
+      </w:pPr>
+      <w:r>
+        <w:rPr>
+          <w:rtl w:val="0"/>
+        </w:rPr>
+        <w:t xml:space="preserve">Observation 2: LIN - scaling: multiply</w:t>
+      </w:r>
+    </w:p>
+    <w:p>
+      <w:pPr>
+        <w:rPr/>
+      </w:pPr>
+      <w:r>
+        <w:rPr>
+          <w:rtl w:val="0"/>
+        </w:rPr>
+      </w:r>
+    </w:p>
+    <w:p>
+      <w:pPr>
+        <w:rPr/>
+      </w:pPr>
+      <w:r>
+        <w:rPr>
+          <w:rtl w:val="0"/>
+        </w:rPr>
+        <w:t xml:space="preserve">The percentage error is not as accurate as LIN - scaling: divide, it lingers beyond the preferred boundary and the average transfer time is much slower than both the standard calibration and LIN - scaling: divide. The penalization does not seem to work too.</w:t>
+      </w:r>
+    </w:p>
+    <w:p>
+      <w:pPr>
+        <w:rPr/>
+      </w:pPr>
+      <w:r>
+        <w:rPr>
+          <w:rtl w:val="0"/>
+        </w:rPr>
+      </w:r>
+    </w:p>
+    <w:p>
+      <w:pPr>
+        <w:rPr/>
+      </w:pPr>
+      <w:r>
+        <w:rPr>
+          <w:rtl w:val="0"/>
+        </w:rPr>
+      </w:r>
+    </w:p>
+    <w:p>
+      <w:pPr>
+        <w:rPr/>
+      </w:pPr>
+      <w:r>
+        <w:rPr>
+          <w:rtl w:val="0"/>
+        </w:rPr>
+        <w:t xml:space="preserve">Observation 3: LIN - scaling: none</w:t>
+      </w:r>
+    </w:p>
+    <w:p>
+      <w:pPr>
+        <w:rPr/>
+      </w:pPr>
+      <w:r>
+        <w:rPr>
+          <w:rtl w:val="0"/>
+        </w:rPr>
+      </w:r>
+    </w:p>
+    <w:p>
+      <w:pPr>
+        <w:rPr/>
+      </w:pPr>
+      <w:r>
+        <w:rPr>
+          <w:rtl w:val="0"/>
+        </w:rPr>
+        <w:t xml:space="preserve">Similar to the trials for LIN - scaling: divide, a converging trend can be seen for the percentage error of each iteration. Even though the first few trials have quite long transfer times, eventually it is reduced to the transfer time indicated in standard calibration trials, and then to even lower transfer time while maintaining its accuracy (all the while the percentage error stayed between -2 to 2%). </w:t>
+      </w:r>
+      <w:r>
+        <w:br w:type="page"/>
+      </w:r>
+      <w:r>
+        <w:rPr>
+          <w:rtl w:val="0"/>
+        </w:rPr>
+      </w:r>
+    </w:p>
+    <w:p>
+      <w:pPr>
+        <w:rPr/>
+      </w:pPr>
+      <w:r>
+        <w:rPr>
+          <w:rtl w:val="0"/>
+        </w:rPr>
+        <w:t xml:space="preserve">Error against iteration graphs:</w:t>
+      </w:r>
+    </w:p>
+    <w:p>
+      <w:pPr>
+        <w:rPr/>
+      </w:pPr>
+      <w:r>
+        <w:rPr/>
+        <w:drawing>
+          <wp:inline distB="114300" distT="114300" distL="114300" distR="114300">
+            <wp:extent cx="5745600" cy="4216400"/>
+            <wp:effectExtent b="0" l="0" r="0" t="0"/>
+            <wp:docPr id="29" name="image20.png"/>
+            <a:graphic>
+              <a:graphicData uri="http://schemas.openxmlformats.org/drawingml/2006/picture">
+                <pic:pic>
+                  <pic:nvPicPr>
+                    <pic:cNvPr id="0" name="image20.png"/>
+                    <pic:cNvPicPr preferRelativeResize="0"/>
+                  </pic:nvPicPr>
+                  <pic:blipFill>
+                    <a:blip r:embed="rId77"/>
+                    <a:srcRect b="0" l="0" r="0" t="0"/>
+                    <a:stretch>
+                      <a:fillRect/>
+                    </a:stretch>
+                  </pic:blipFill>
+                  <pic:spPr>
+                    <a:xfrm>
+                      <a:off x="0" y="0"/>
+                      <a:ext cx="5745600" cy="4216400"/>
+                    </a:xfrm>
+                    <a:prstGeom prst="rect"/>
+                    <a:ln/>
+                  </pic:spPr>
+                </pic:pic>
+              </a:graphicData>
+            </a:graphic>
+          </wp:inline>
+        </w:drawing>
+      </w:r>
+      <w:r>
+        <w:rPr>
+          <w:rtl w:val="0"/>
+        </w:rPr>
+      </w:r>
+    </w:p>
+    <w:p>
+      <w:pPr>
+        <w:rPr/>
+      </w:pPr>
+      <w:r>
+        <w:rPr/>
+        <w:drawing>
+          <wp:inline distB="114300" distT="114300" distL="114300" distR="114300">
+            <wp:extent cx="5745600" cy="4051300"/>
+            <wp:effectExtent b="0" l="0" r="0" t="0"/>
+            <wp:docPr id="82" name="image65.png"/>
+            <a:graphic>
+              <a:graphicData uri="http://schemas.openxmlformats.org/drawingml/2006/picture">
+                <pic:pic>
+                  <pic:nvPicPr>
+                    <pic:cNvPr id="0" name="image65.png"/>
+                    <pic:cNvPicPr preferRelativeResize="0"/>
+                  </pic:nvPicPr>
+                  <pic:blipFill>
+                    <a:blip r:embed="rId78"/>
+                    <a:srcRect b="0" l="0" r="0" t="0"/>
+                    <a:stretch>
+                      <a:fillRect/>
+                    </a:stretch>
+                  </pic:blipFill>
+                  <pic:spPr>
+                    <a:xfrm>
+                      <a:off x="0" y="0"/>
+                      <a:ext cx="5745600" cy="4051300"/>
+                    </a:xfrm>
+                    <a:prstGeom prst="rect"/>
+                    <a:ln/>
+                  </pic:spPr>
+                </pic:pic>
+              </a:graphicData>
+            </a:graphic>
+          </wp:inline>
+        </w:drawing>
+      </w:r>
+      <w:r>
+        <w:br w:type="page"/>
+      </w:r>
+      <w:r>
+        <w:rPr>
+          <w:rtl w:val="0"/>
+        </w:rPr>
+      </w:r>
+    </w:p>
+    <w:p>
+      <w:pPr>
+        <w:rPr/>
+      </w:pPr>
+      <w:r>
+        <w:rPr/>
+        <w:drawing>
+          <wp:inline distB="114300" distT="114300" distL="114300" distR="114300">
+            <wp:extent cx="5745600" cy="4292600"/>
+            <wp:effectExtent b="0" l="0" r="0" t="0"/>
+            <wp:docPr id="61" name="image47.png"/>
+            <a:graphic>
+              <a:graphicData uri="http://schemas.openxmlformats.org/drawingml/2006/picture">
+                <pic:pic>
+                  <pic:nvPicPr>
+                    <pic:cNvPr id="0" name="image47.png"/>
+                    <pic:cNvPicPr preferRelativeResize="0"/>
+                  </pic:nvPicPr>
+                  <pic:blipFill>
+                    <a:blip r:embed="rId79"/>
+                    <a:srcRect b="0" l="0" r="0" t="0"/>
+                    <a:stretch>
+                      <a:fillRect/>
+                    </a:stretch>
+                  </pic:blipFill>
+                  <pic:spPr>
+                    <a:xfrm>
+                      <a:off x="0" y="0"/>
+                      <a:ext cx="5745600" cy="4292600"/>
+                    </a:xfrm>
+                    <a:prstGeom prst="rect"/>
+                    <a:ln/>
+                  </pic:spPr>
+                </pic:pic>
+              </a:graphicData>
+            </a:graphic>
+          </wp:inline>
+        </w:drawing>
+      </w:r>
+      <w:r>
+        <w:rPr>
+          <w:rtl w:val="0"/>
+        </w:rPr>
+        <w:t xml:space="preserve"> </w:t>
+      </w:r>
+      <w:r>
+        <w:br w:type="page"/>
+      </w:r>
+      <w:r>
+        <w:rPr>
+          <w:rtl w:val="0"/>
+        </w:rPr>
+      </w:r>
+    </w:p>
+    <w:p>
+      <w:pPr>
+        <w:rPr/>
+      </w:pPr>
+      <w:r>
+        <w:rPr>
+          <w:sz w:val="24"/>
+          <w:szCs w:val="24"/>
+          <w:rtl w:val="0"/>
+        </w:rPr>
+        <w:t xml:space="preserve">Diagram comparing human-driven and ML test trials (398 cP, set:1, amended</w:t>
+      </w:r>
+      <w:r>
+        <w:rPr>
+          <w:sz w:val="28"/>
+          <w:szCs w:val="28"/>
+          <w:rtl w:val="0"/>
+        </w:rPr>
+        <w:t xml:space="preserve">)</w:t>
+      </w:r>
+      <w:r>
+        <w:rPr>
+          <w:rtl w:val="0"/>
+        </w:rPr>
+        <w:t xml:space="preserve"> </w:t>
+      </w:r>
+    </w:p>
+    <w:p>
+      <w:pPr>
+        <w:rPr>
+          <w:sz w:val="24"/>
+          <w:szCs w:val="24"/>
+        </w:rPr>
+      </w:pPr>
+      <w:r>
+        <w:rPr>
+          <w:sz w:val="24"/>
+          <w:szCs w:val="24"/>
+        </w:rPr>
+        <w:drawing>
+          <wp:inline distB="114300" distT="114300" distL="114300" distR="114300">
+            <wp:extent cx="5745600" cy="4305300"/>
+            <wp:effectExtent b="0" l="0" r="0" t="0"/>
+            <wp:docPr id="48" name="image50.png"/>
             <a:graphic>
               <a:graphicData uri="http://schemas.openxmlformats.org/drawingml/2006/picture">
                 <pic:pic>
@@ -5914,7 +6596,7 @@
                     <pic:cNvPicPr preferRelativeResize="0"/>
                   </pic:nvPicPr>
                   <pic:blipFill>
-                    <a:blip r:embed="rId72"/>
+                    <a:blip r:embed="rId80"/>
                     <a:srcRect b="0" l="0" r="0" t="0"/>
                     <a:stretch>
                       <a:fillRect/>
@@ -5942,24 +6624,30 @@
     </w:p>
     <w:p>
       <w:pPr>
-        <w:rPr/>
-      </w:pPr>
-      <w:r>
-        <w:rPr/>
+        <w:rPr>
+          <w:sz w:val="24"/>
+          <w:szCs w:val="24"/>
+        </w:rPr>
+      </w:pPr>
+      <w:r>
+        <w:rPr>
+          <w:sz w:val="24"/>
+          <w:szCs w:val="24"/>
+        </w:rPr>
         <w:drawing>
           <wp:inline distB="114300" distT="114300" distL="114300" distR="114300">
             <wp:extent cx="5745600" cy="3886200"/>
             <wp:effectExtent b="0" l="0" r="0" t="0"/>
-            <wp:docPr id="39" name="image26.png"/>
-            <a:graphic>
-              <a:graphicData uri="http://schemas.openxmlformats.org/drawingml/2006/picture">
-                <pic:pic>
-                  <pic:nvPicPr>
-                    <pic:cNvPr id="0" name="image26.png"/>
-                    <pic:cNvPicPr preferRelativeResize="0"/>
-                  </pic:nvPicPr>
-                  <pic:blipFill>
-                    <a:blip r:embed="rId73"/>
+            <wp:docPr id="6" name="image1.png"/>
+            <a:graphic>
+              <a:graphicData uri="http://schemas.openxmlformats.org/drawingml/2006/picture">
+                <pic:pic>
+                  <pic:nvPicPr>
+                    <pic:cNvPr id="0" name="image1.png"/>
+                    <pic:cNvPicPr preferRelativeResize="0"/>
+                  </pic:nvPicPr>
+                  <pic:blipFill>
+                    <a:blip r:embed="rId81"/>
                     <a:srcRect b="0" l="0" r="0" t="0"/>
                     <a:stretch>
                       <a:fillRect/>
@@ -5990,24 +6678,30 @@
     </w:p>
     <w:p>
       <w:pPr>
-        <w:rPr/>
-      </w:pPr>
-      <w:r>
-        <w:rPr/>
+        <w:rPr>
+          <w:sz w:val="24"/>
+          <w:szCs w:val="24"/>
+        </w:rPr>
+      </w:pPr>
+      <w:r>
+        <w:rPr>
+          <w:sz w:val="24"/>
+          <w:szCs w:val="24"/>
+        </w:rPr>
         <w:drawing>
           <wp:inline distB="114300" distT="114300" distL="114300" distR="114300">
             <wp:extent cx="5745600" cy="4305300"/>
             <wp:effectExtent b="0" l="0" r="0" t="0"/>
-            <wp:docPr id="27" name="image34.png"/>
-            <a:graphic>
-              <a:graphicData uri="http://schemas.openxmlformats.org/drawingml/2006/picture">
-                <pic:pic>
-                  <pic:nvPicPr>
-                    <pic:cNvPr id="0" name="image34.png"/>
-                    <pic:cNvPicPr preferRelativeResize="0"/>
-                  </pic:nvPicPr>
-                  <pic:blipFill>
-                    <a:blip r:embed="rId74"/>
+            <wp:docPr id="45" name="image40.png"/>
+            <a:graphic>
+              <a:graphicData uri="http://schemas.openxmlformats.org/drawingml/2006/picture">
+                <pic:pic>
+                  <pic:nvPicPr>
+                    <pic:cNvPr id="0" name="image40.png"/>
+                    <pic:cNvPicPr preferRelativeResize="0"/>
+                  </pic:nvPicPr>
+                  <pic:blipFill>
+                    <a:blip r:embed="rId82"/>
                     <a:srcRect b="0" l="0" r="0" t="0"/>
                     <a:stretch>
                       <a:fillRect/>
@@ -6035,24 +6729,30 @@
     </w:p>
     <w:p>
       <w:pPr>
-        <w:rPr/>
-      </w:pPr>
-      <w:r>
-        <w:rPr/>
+        <w:rPr>
+          <w:sz w:val="24"/>
+          <w:szCs w:val="24"/>
+        </w:rPr>
+      </w:pPr>
+      <w:r>
+        <w:rPr>
+          <w:sz w:val="24"/>
+          <w:szCs w:val="24"/>
+        </w:rPr>
         <w:drawing>
           <wp:inline distB="114300" distT="114300" distL="114300" distR="114300">
             <wp:extent cx="5745600" cy="3886200"/>
             <wp:effectExtent b="0" l="0" r="0" t="0"/>
-            <wp:docPr id="73" name="image54.png"/>
-            <a:graphic>
-              <a:graphicData uri="http://schemas.openxmlformats.org/drawingml/2006/picture">
-                <pic:pic>
-                  <pic:nvPicPr>
-                    <pic:cNvPr id="0" name="image54.png"/>
-                    <pic:cNvPicPr preferRelativeResize="0"/>
-                  </pic:nvPicPr>
-                  <pic:blipFill>
-                    <a:blip r:embed="rId75"/>
+            <wp:docPr id="44" name="image29.png"/>
+            <a:graphic>
+              <a:graphicData uri="http://schemas.openxmlformats.org/drawingml/2006/picture">
+                <pic:pic>
+                  <pic:nvPicPr>
+                    <pic:cNvPr id="0" name="image29.png"/>
+                    <pic:cNvPicPr preferRelativeResize="0"/>
+                  </pic:nvPicPr>
+                  <pic:blipFill>
+                    <a:blip r:embed="rId83"/>
                     <a:srcRect b="0" l="0" r="0" t="0"/>
                     <a:stretch>
                       <a:fillRect/>
@@ -6073,16 +6773,6 @@
         </w:drawing>
       </w:r>
       <w:r>
-        <w:rPr>
-          <w:rtl w:val="0"/>
-        </w:rPr>
-      </w:r>
-    </w:p>
-    <w:p>
-      <w:pPr>
-        <w:rPr/>
-      </w:pPr>
-      <w:r>
         <w:br w:type="page"/>
       </w:r>
       <w:r>
@@ -6093,34 +6783,30 @@
     </w:p>
     <w:p>
       <w:pPr>
-        <w:rPr/>
-      </w:pPr>
-      <w:r>
-        <w:rPr>
-          <w:rtl w:val="0"/>
-        </w:rPr>
-      </w:r>
-    </w:p>
-    <w:p>
-      <w:pPr>
-        <w:rPr/>
-      </w:pPr>
-      <w:r>
-        <w:rPr/>
+        <w:rPr>
+          <w:sz w:val="24"/>
+          <w:szCs w:val="24"/>
+        </w:rPr>
+      </w:pPr>
+      <w:r>
+        <w:rPr>
+          <w:sz w:val="24"/>
+          <w:szCs w:val="24"/>
+        </w:rPr>
         <w:drawing>
           <wp:inline distB="114300" distT="114300" distL="114300" distR="114300">
             <wp:extent cx="5745600" cy="4305300"/>
             <wp:effectExtent b="0" l="0" r="0" t="0"/>
-            <wp:docPr id="28" name="image31.png"/>
-            <a:graphic>
-              <a:graphicData uri="http://schemas.openxmlformats.org/drawingml/2006/picture">
-                <pic:pic>
-                  <pic:nvPicPr>
-                    <pic:cNvPr id="0" name="image31.png"/>
-                    <pic:cNvPicPr preferRelativeResize="0"/>
-                  </pic:nvPicPr>
-                  <pic:blipFill>
-                    <a:blip r:embed="rId76"/>
+            <wp:docPr id="27" name="image21.png"/>
+            <a:graphic>
+              <a:graphicData uri="http://schemas.openxmlformats.org/drawingml/2006/picture">
+                <pic:pic>
+                  <pic:nvPicPr>
+                    <pic:cNvPr id="0" name="image21.png"/>
+                    <pic:cNvPicPr preferRelativeResize="0"/>
+                  </pic:nvPicPr>
+                  <pic:blipFill>
+                    <a:blip r:embed="rId84"/>
                     <a:srcRect b="0" l="0" r="0" t="0"/>
                     <a:stretch>
                       <a:fillRect/>
@@ -6148,24 +6834,30 @@
     </w:p>
     <w:p>
       <w:pPr>
-        <w:rPr/>
-      </w:pPr>
-      <w:r>
-        <w:rPr/>
+        <w:rPr>
+          <w:sz w:val="24"/>
+          <w:szCs w:val="24"/>
+        </w:rPr>
+      </w:pPr>
+      <w:r>
+        <w:rPr>
+          <w:sz w:val="24"/>
+          <w:szCs w:val="24"/>
+        </w:rPr>
         <w:drawing>
           <wp:inline distB="114300" distT="114300" distL="114300" distR="114300">
             <wp:extent cx="5745600" cy="3886200"/>
             <wp:effectExtent b="0" l="0" r="0" t="0"/>
-            <wp:docPr id="36" name="image19.png"/>
-            <a:graphic>
-              <a:graphicData uri="http://schemas.openxmlformats.org/drawingml/2006/picture">
-                <pic:pic>
-                  <pic:nvPicPr>
-                    <pic:cNvPr id="0" name="image19.png"/>
-                    <pic:cNvPicPr preferRelativeResize="0"/>
-                  </pic:nvPicPr>
-                  <pic:blipFill>
-                    <a:blip r:embed="rId75"/>
+            <wp:docPr id="68" name="image57.png"/>
+            <a:graphic>
+              <a:graphicData uri="http://schemas.openxmlformats.org/drawingml/2006/picture">
+                <pic:pic>
+                  <pic:nvPicPr>
+                    <pic:cNvPr id="0" name="image57.png"/>
+                    <pic:cNvPicPr preferRelativeResize="0"/>
+                  </pic:nvPicPr>
+                  <pic:blipFill>
+                    <a:blip r:embed="rId85"/>
                     <a:srcRect b="0" l="0" r="0" t="0"/>
                     <a:stretch>
                       <a:fillRect/>

</xml_diff>

<commit_message>
Revert "Revert "Revert "added graphs and updated reports"""
This reverts commit 68ceaa09c1481bc8815010b20084de168db501a7.
</commit_message>
<xml_diff>
--- a/Opentrons_experiments/Reports/Viscosity_project_section 2_summary_398cP (1).docx
+++ b/Opentrons_experiments/Reports/Viscosity_project_section 2_summary_398cP (1).docx
@@ -869,12 +869,12 @@
           <wp:inline distB="114300" distT="114300" distL="114300" distR="114300">
             <wp:extent cx="5171182" cy="4125325"/>
             <wp:effectExtent b="0" l="0" r="0" t="0"/>
-            <wp:docPr id="79" name="image79.png"/>
-            <a:graphic>
-              <a:graphicData uri="http://schemas.openxmlformats.org/drawingml/2006/picture">
-                <pic:pic>
-                  <pic:nvPicPr>
-                    <pic:cNvPr id="0" name="image79.png"/>
+            <wp:docPr id="71" name="image63.png"/>
+            <a:graphic>
+              <a:graphicData uri="http://schemas.openxmlformats.org/drawingml/2006/picture">
+                <pic:pic>
+                  <pic:nvPicPr>
+                    <pic:cNvPr id="0" name="image63.png"/>
                     <pic:cNvPicPr preferRelativeResize="0"/>
                   </pic:nvPicPr>
                   <pic:blipFill>
@@ -926,12 +926,12 @@
           <wp:inline distB="114300" distT="114300" distL="114300" distR="114300">
             <wp:extent cx="5292090" cy="4239312"/>
             <wp:effectExtent b="0" l="0" r="0" t="0"/>
-            <wp:docPr id="14" name="image12.png"/>
-            <a:graphic>
-              <a:graphicData uri="http://schemas.openxmlformats.org/drawingml/2006/picture">
-                <pic:pic>
-                  <pic:nvPicPr>
-                    <pic:cNvPr id="0" name="image12.png"/>
+            <wp:docPr id="13" name="image4.png"/>
+            <a:graphic>
+              <a:graphicData uri="http://schemas.openxmlformats.org/drawingml/2006/picture">
+                <pic:pic>
+                  <pic:nvPicPr>
+                    <pic:cNvPr id="0" name="image4.png"/>
                     <pic:cNvPicPr preferRelativeResize="0"/>
                   </pic:nvPicPr>
                   <pic:blipFill>
@@ -986,7 +986,7 @@
           <wp:inline distB="114300" distT="114300" distL="114300" distR="114300">
             <wp:extent cx="5146179" cy="4182475"/>
             <wp:effectExtent b="0" l="0" r="0" t="0"/>
-            <wp:docPr id="53" name="image45.png"/>
+            <wp:docPr id="47" name="image45.png"/>
             <a:graphic>
               <a:graphicData uri="http://schemas.openxmlformats.org/drawingml/2006/picture">
                 <pic:pic>
@@ -1043,12 +1043,12 @@
           <wp:inline distB="114300" distT="114300" distL="114300" distR="114300">
             <wp:extent cx="5214938" cy="4171950"/>
             <wp:effectExtent b="0" l="0" r="0" t="0"/>
-            <wp:docPr id="40" name="image30.png"/>
-            <a:graphic>
-              <a:graphicData uri="http://schemas.openxmlformats.org/drawingml/2006/picture">
-                <pic:pic>
-                  <pic:nvPicPr>
-                    <pic:cNvPr id="0" name="image30.png"/>
+            <wp:docPr id="37" name="image21.png"/>
+            <a:graphic>
+              <a:graphicData uri="http://schemas.openxmlformats.org/drawingml/2006/picture">
+                <pic:pic>
+                  <pic:nvPicPr>
+                    <pic:cNvPr id="0" name="image21.png"/>
                     <pic:cNvPicPr preferRelativeResize="0"/>
                   </pic:nvPicPr>
                   <pic:blipFill>
@@ -1103,12 +1103,12 @@
           <wp:inline distB="114300" distT="114300" distL="114300" distR="114300">
             <wp:extent cx="5111712" cy="4144375"/>
             <wp:effectExtent b="0" l="0" r="0" t="0"/>
-            <wp:docPr id="41" name="image43.png"/>
-            <a:graphic>
-              <a:graphicData uri="http://schemas.openxmlformats.org/drawingml/2006/picture">
-                <pic:pic>
-                  <pic:nvPicPr>
-                    <pic:cNvPr id="0" name="image43.png"/>
+            <wp:docPr id="38" name="image32.png"/>
+            <a:graphic>
+              <a:graphicData uri="http://schemas.openxmlformats.org/drawingml/2006/picture">
+                <pic:pic>
+                  <pic:nvPicPr>
+                    <pic:cNvPr id="0" name="image32.png"/>
                     <pic:cNvPicPr preferRelativeResize="0"/>
                   </pic:nvPicPr>
                   <pic:blipFill>
@@ -1160,12 +1160,12 @@
           <wp:inline distB="114300" distT="114300" distL="114300" distR="114300">
             <wp:extent cx="5119688" cy="4162189"/>
             <wp:effectExtent b="0" l="0" r="0" t="0"/>
-            <wp:docPr id="67" name="image53.png"/>
-            <a:graphic>
-              <a:graphicData uri="http://schemas.openxmlformats.org/drawingml/2006/picture">
-                <pic:pic>
-                  <pic:nvPicPr>
-                    <pic:cNvPr id="0" name="image53.png"/>
+            <wp:docPr id="60" name="image42.png"/>
+            <a:graphic>
+              <a:graphicData uri="http://schemas.openxmlformats.org/drawingml/2006/picture">
+                <pic:pic>
+                  <pic:nvPicPr>
+                    <pic:cNvPr id="0" name="image42.png"/>
                     <pic:cNvPicPr preferRelativeResize="0"/>
                   </pic:nvPicPr>
                   <pic:blipFill>
@@ -1235,12 +1235,12 @@
           <wp:inline distB="114300" distT="114300" distL="114300" distR="114300">
             <wp:extent cx="5426565" cy="4065417"/>
             <wp:effectExtent b="0" l="0" r="0" t="0"/>
-            <wp:docPr id="11" name="image19.png"/>
-            <a:graphic>
-              <a:graphicData uri="http://schemas.openxmlformats.org/drawingml/2006/picture">
-                <pic:pic>
-                  <pic:nvPicPr>
-                    <pic:cNvPr id="0" name="image19.png"/>
+            <wp:docPr id="10" name="image9.png"/>
+            <a:graphic>
+              <a:graphicData uri="http://schemas.openxmlformats.org/drawingml/2006/picture">
+                <pic:pic>
+                  <pic:nvPicPr>
+                    <pic:cNvPr id="0" name="image9.png"/>
                     <pic:cNvPicPr preferRelativeResize="0"/>
                   </pic:nvPicPr>
                   <pic:blipFill>
@@ -1281,12 +1281,12 @@
           <wp:inline distB="114300" distT="114300" distL="114300" distR="114300">
             <wp:extent cx="5745600" cy="3886200"/>
             <wp:effectExtent b="0" l="0" r="0" t="0"/>
-            <wp:docPr id="77" name="image67.png"/>
-            <a:graphic>
-              <a:graphicData uri="http://schemas.openxmlformats.org/drawingml/2006/picture">
-                <pic:pic>
-                  <pic:nvPicPr>
-                    <pic:cNvPr id="0" name="image67.png"/>
+            <wp:docPr id="69" name="image55.png"/>
+            <a:graphic>
+              <a:graphicData uri="http://schemas.openxmlformats.org/drawingml/2006/picture">
+                <pic:pic>
+                  <pic:nvPicPr>
+                    <pic:cNvPr id="0" name="image55.png"/>
                     <pic:cNvPicPr preferRelativeResize="0"/>
                   </pic:nvPicPr>
                   <pic:blipFill>
@@ -1326,12 +1326,12 @@
           <wp:inline distB="114300" distT="114300" distL="114300" distR="114300">
             <wp:extent cx="5460697" cy="4090988"/>
             <wp:effectExtent b="0" l="0" r="0" t="0"/>
-            <wp:docPr id="3" name="image9.png"/>
-            <a:graphic>
-              <a:graphicData uri="http://schemas.openxmlformats.org/drawingml/2006/picture">
-                <pic:pic>
-                  <pic:nvPicPr>
-                    <pic:cNvPr id="0" name="image9.png"/>
+            <wp:docPr id="3" name="image8.png"/>
+            <a:graphic>
+              <a:graphicData uri="http://schemas.openxmlformats.org/drawingml/2006/picture">
+                <pic:pic>
+                  <pic:nvPicPr>
+                    <pic:cNvPr id="0" name="image8.png"/>
                     <pic:cNvPicPr preferRelativeResize="0"/>
                   </pic:nvPicPr>
                   <pic:blipFill>
@@ -1372,12 +1372,12 @@
           <wp:inline distB="114300" distT="114300" distL="114300" distR="114300">
             <wp:extent cx="5745600" cy="3886200"/>
             <wp:effectExtent b="0" l="0" r="0" t="0"/>
-            <wp:docPr id="71" name="image63.png"/>
-            <a:graphic>
-              <a:graphicData uri="http://schemas.openxmlformats.org/drawingml/2006/picture">
-                <pic:pic>
-                  <pic:nvPicPr>
-                    <pic:cNvPr id="0" name="image63.png"/>
+            <wp:docPr id="63" name="image52.png"/>
+            <a:graphic>
+              <a:graphicData uri="http://schemas.openxmlformats.org/drawingml/2006/picture">
+                <pic:pic>
+                  <pic:nvPicPr>
+                    <pic:cNvPr id="0" name="image52.png"/>
                     <pic:cNvPicPr preferRelativeResize="0"/>
                   </pic:nvPicPr>
                   <pic:blipFill>
@@ -1420,7 +1420,108 @@
           <wp:inline distB="114300" distT="114300" distL="114300" distR="114300">
             <wp:extent cx="5619863" cy="4214897"/>
             <wp:effectExtent b="0" l="0" r="0" t="0"/>
-            <wp:docPr id="15" name="image14.png"/>
+            <wp:docPr id="14" name="image17.png"/>
+            <a:graphic>
+              <a:graphicData uri="http://schemas.openxmlformats.org/drawingml/2006/picture">
+                <pic:pic>
+                  <pic:nvPicPr>
+                    <pic:cNvPr id="0" name="image17.png"/>
+                    <pic:cNvPicPr preferRelativeResize="0"/>
+                  </pic:nvPicPr>
+                  <pic:blipFill>
+                    <a:blip r:embed="rId16"/>
+                    <a:srcRect b="0" l="0" r="0" t="0"/>
+                    <a:stretch>
+                      <a:fillRect/>
+                    </a:stretch>
+                  </pic:blipFill>
+                  <pic:spPr>
+                    <a:xfrm>
+                      <a:off x="0" y="0"/>
+                      <a:ext cx="5619863" cy="4214897"/>
+                    </a:xfrm>
+                    <a:prstGeom prst="rect"/>
+                    <a:ln/>
+                  </pic:spPr>
+                </pic:pic>
+              </a:graphicData>
+            </a:graphic>
+          </wp:inline>
+        </w:drawing>
+      </w:r>
+      <w:r>
+        <w:rPr>
+          <w:rtl w:val="0"/>
+        </w:rPr>
+      </w:r>
+    </w:p>
+    <w:p>
+      <w:pPr>
+        <w:ind w:left="0" w:firstLine="0"/>
+        <w:rPr/>
+      </w:pPr>
+      <w:r>
+        <w:rPr/>
+        <w:drawing>
+          <wp:inline distB="114300" distT="114300" distL="114300" distR="114300">
+            <wp:extent cx="5745600" cy="3886200"/>
+            <wp:effectExtent b="0" l="0" r="0" t="0"/>
+            <wp:docPr id="29" name="image22.png"/>
+            <a:graphic>
+              <a:graphicData uri="http://schemas.openxmlformats.org/drawingml/2006/picture">
+                <pic:pic>
+                  <pic:nvPicPr>
+                    <pic:cNvPr id="0" name="image22.png"/>
+                    <pic:cNvPicPr preferRelativeResize="0"/>
+                  </pic:nvPicPr>
+                  <pic:blipFill>
+                    <a:blip r:embed="rId17"/>
+                    <a:srcRect b="0" l="0" r="0" t="0"/>
+                    <a:stretch>
+                      <a:fillRect/>
+                    </a:stretch>
+                  </pic:blipFill>
+                  <pic:spPr>
+                    <a:xfrm>
+                      <a:off x="0" y="0"/>
+                      <a:ext cx="5745600" cy="3886200"/>
+                    </a:xfrm>
+                    <a:prstGeom prst="rect"/>
+                    <a:ln/>
+                  </pic:spPr>
+                </pic:pic>
+              </a:graphicData>
+            </a:graphic>
+          </wp:inline>
+        </w:drawing>
+      </w:r>
+      <w:r>
+        <w:rPr>
+          <w:rtl w:val="0"/>
+        </w:rPr>
+      </w:r>
+    </w:p>
+    <w:p>
+      <w:pPr>
+        <w:rPr/>
+      </w:pPr>
+      <w:r>
+        <w:rPr>
+          <w:rtl w:val="0"/>
+        </w:rPr>
+      </w:r>
+    </w:p>
+    <w:p>
+      <w:pPr>
+        <w:rPr/>
+      </w:pPr>
+      <w:r>
+        <w:rPr/>
+        <w:drawing>
+          <wp:inline distB="114300" distT="114300" distL="114300" distR="114300">
+            <wp:extent cx="5600813" cy="4195958"/>
+            <wp:effectExtent b="0" l="0" r="0" t="0"/>
+            <wp:docPr id="9" name="image14.png"/>
             <a:graphic>
               <a:graphicData uri="http://schemas.openxmlformats.org/drawingml/2006/picture">
                 <pic:pic>
@@ -1429,35 +1530,35 @@
                     <pic:cNvPicPr preferRelativeResize="0"/>
                   </pic:nvPicPr>
                   <pic:blipFill>
-                    <a:blip r:embed="rId16"/>
-                    <a:srcRect b="0" l="0" r="0" t="0"/>
-                    <a:stretch>
-                      <a:fillRect/>
-                    </a:stretch>
-                  </pic:blipFill>
-                  <pic:spPr>
-                    <a:xfrm>
-                      <a:off x="0" y="0"/>
-                      <a:ext cx="5619863" cy="4214897"/>
-                    </a:xfrm>
-                    <a:prstGeom prst="rect"/>
-                    <a:ln/>
-                  </pic:spPr>
-                </pic:pic>
-              </a:graphicData>
-            </a:graphic>
-          </wp:inline>
-        </w:drawing>
-      </w:r>
-      <w:r>
-        <w:rPr>
-          <w:rtl w:val="0"/>
-        </w:rPr>
-      </w:r>
-    </w:p>
-    <w:p>
-      <w:pPr>
-        <w:ind w:left="0" w:firstLine="0"/>
+                    <a:blip r:embed="rId18"/>
+                    <a:srcRect b="0" l="0" r="0" t="0"/>
+                    <a:stretch>
+                      <a:fillRect/>
+                    </a:stretch>
+                  </pic:blipFill>
+                  <pic:spPr>
+                    <a:xfrm>
+                      <a:off x="0" y="0"/>
+                      <a:ext cx="5600813" cy="4195958"/>
+                    </a:xfrm>
+                    <a:prstGeom prst="rect"/>
+                    <a:ln/>
+                  </pic:spPr>
+                </pic:pic>
+              </a:graphicData>
+            </a:graphic>
+          </wp:inline>
+        </w:drawing>
+      </w:r>
+      <w:r>
+        <w:rPr>
+          <w:rtl w:val="0"/>
+        </w:rPr>
+      </w:r>
+    </w:p>
+    <w:p>
+      <w:pPr>
+        <w:ind w:firstLine="0"/>
         <w:rPr/>
       </w:pPr>
       <w:r>
@@ -1466,16 +1567,16 @@
           <wp:inline distB="114300" distT="114300" distL="114300" distR="114300">
             <wp:extent cx="5745600" cy="3886200"/>
             <wp:effectExtent b="0" l="0" r="0" t="0"/>
-            <wp:docPr id="32" name="image24.png"/>
-            <a:graphic>
-              <a:graphicData uri="http://schemas.openxmlformats.org/drawingml/2006/picture">
-                <pic:pic>
-                  <pic:nvPicPr>
-                    <pic:cNvPr id="0" name="image24.png"/>
-                    <pic:cNvPicPr preferRelativeResize="0"/>
-                  </pic:nvPicPr>
-                  <pic:blipFill>
-                    <a:blip r:embed="rId17"/>
+            <wp:docPr id="5" name="image13.png"/>
+            <a:graphic>
+              <a:graphicData uri="http://schemas.openxmlformats.org/drawingml/2006/picture">
+                <pic:pic>
+                  <pic:nvPicPr>
+                    <pic:cNvPr id="0" name="image13.png"/>
+                    <pic:cNvPicPr preferRelativeResize="0"/>
+                  </pic:nvPicPr>
+                  <pic:blipFill>
+                    <a:blip r:embed="rId19"/>
                     <a:srcRect b="0" l="0" r="0" t="0"/>
                     <a:stretch>
                       <a:fillRect/>
@@ -1506,40 +1607,30 @@
         <w:rPr/>
       </w:pPr>
       <w:r>
-        <w:rPr>
-          <w:rtl w:val="0"/>
-        </w:rPr>
-      </w:r>
-    </w:p>
-    <w:p>
-      <w:pPr>
-        <w:rPr/>
-      </w:pPr>
-      <w:r>
-        <w:rPr/>
-        <w:drawing>
-          <wp:inline distB="114300" distT="114300" distL="114300" distR="114300">
-            <wp:extent cx="5600813" cy="4195958"/>
-            <wp:effectExtent b="0" l="0" r="0" t="0"/>
-            <wp:docPr id="10" name="image25.png"/>
-            <a:graphic>
-              <a:graphicData uri="http://schemas.openxmlformats.org/drawingml/2006/picture">
-                <pic:pic>
-                  <pic:nvPicPr>
-                    <pic:cNvPr id="0" name="image25.png"/>
-                    <pic:cNvPicPr preferRelativeResize="0"/>
-                  </pic:nvPicPr>
-                  <pic:blipFill>
-                    <a:blip r:embed="rId18"/>
-                    <a:srcRect b="0" l="0" r="0" t="0"/>
-                    <a:stretch>
-                      <a:fillRect/>
-                    </a:stretch>
-                  </pic:blipFill>
-                  <pic:spPr>
-                    <a:xfrm>
-                      <a:off x="0" y="0"/>
-                      <a:ext cx="5600813" cy="4195958"/>
+        <w:rPr/>
+        <w:drawing>
+          <wp:inline distB="114300" distT="114300" distL="114300" distR="114300">
+            <wp:extent cx="5267438" cy="3950578"/>
+            <wp:effectExtent b="0" l="0" r="0" t="0"/>
+            <wp:docPr id="49" name="image46.png"/>
+            <a:graphic>
+              <a:graphicData uri="http://schemas.openxmlformats.org/drawingml/2006/picture">
+                <pic:pic>
+                  <pic:nvPicPr>
+                    <pic:cNvPr id="0" name="image46.png"/>
+                    <pic:cNvPicPr preferRelativeResize="0"/>
+                  </pic:nvPicPr>
+                  <pic:blipFill>
+                    <a:blip r:embed="rId20"/>
+                    <a:srcRect b="0" l="0" r="0" t="0"/>
+                    <a:stretch>
+                      <a:fillRect/>
+                    </a:stretch>
+                  </pic:blipFill>
+                  <pic:spPr>
+                    <a:xfrm>
+                      <a:off x="0" y="0"/>
+                      <a:ext cx="5267438" cy="3950578"/>
                     </a:xfrm>
                     <a:prstGeom prst="rect"/>
                     <a:ln/>
@@ -1567,16 +1658,16 @@
           <wp:inline distB="114300" distT="114300" distL="114300" distR="114300">
             <wp:extent cx="5745600" cy="3886200"/>
             <wp:effectExtent b="0" l="0" r="0" t="0"/>
-            <wp:docPr id="5" name="image11.png"/>
-            <a:graphic>
-              <a:graphicData uri="http://schemas.openxmlformats.org/drawingml/2006/picture">
-                <pic:pic>
-                  <pic:nvPicPr>
-                    <pic:cNvPr id="0" name="image11.png"/>
-                    <pic:cNvPicPr preferRelativeResize="0"/>
-                  </pic:nvPicPr>
-                  <pic:blipFill>
-                    <a:blip r:embed="rId19"/>
+            <wp:docPr id="74" name="image64.png"/>
+            <a:graphic>
+              <a:graphicData uri="http://schemas.openxmlformats.org/drawingml/2006/picture">
+                <pic:pic>
+                  <pic:nvPicPr>
+                    <pic:cNvPr id="0" name="image64.png"/>
+                    <pic:cNvPicPr preferRelativeResize="0"/>
+                  </pic:nvPicPr>
+                  <pic:blipFill>
+                    <a:blip r:embed="rId21"/>
                     <a:srcRect b="0" l="0" r="0" t="0"/>
                     <a:stretch>
                       <a:fillRect/>
@@ -1604,97 +1695,6 @@
     </w:p>
     <w:p>
       <w:pPr>
-        <w:rPr/>
-      </w:pPr>
-      <w:r>
-        <w:rPr/>
-        <w:drawing>
-          <wp:inline distB="114300" distT="114300" distL="114300" distR="114300">
-            <wp:extent cx="5267438" cy="3950578"/>
-            <wp:effectExtent b="0" l="0" r="0" t="0"/>
-            <wp:docPr id="55" name="image55.png"/>
-            <a:graphic>
-              <a:graphicData uri="http://schemas.openxmlformats.org/drawingml/2006/picture">
-                <pic:pic>
-                  <pic:nvPicPr>
-                    <pic:cNvPr id="0" name="image55.png"/>
-                    <pic:cNvPicPr preferRelativeResize="0"/>
-                  </pic:nvPicPr>
-                  <pic:blipFill>
-                    <a:blip r:embed="rId20"/>
-                    <a:srcRect b="0" l="0" r="0" t="0"/>
-                    <a:stretch>
-                      <a:fillRect/>
-                    </a:stretch>
-                  </pic:blipFill>
-                  <pic:spPr>
-                    <a:xfrm>
-                      <a:off x="0" y="0"/>
-                      <a:ext cx="5267438" cy="3950578"/>
-                    </a:xfrm>
-                    <a:prstGeom prst="rect"/>
-                    <a:ln/>
-                  </pic:spPr>
-                </pic:pic>
-              </a:graphicData>
-            </a:graphic>
-          </wp:inline>
-        </w:drawing>
-      </w:r>
-      <w:r>
-        <w:rPr>
-          <w:rtl w:val="0"/>
-        </w:rPr>
-      </w:r>
-    </w:p>
-    <w:p>
-      <w:pPr>
-        <w:ind w:firstLine="0"/>
-        <w:rPr/>
-      </w:pPr>
-      <w:r>
-        <w:rPr/>
-        <w:drawing>
-          <wp:inline distB="114300" distT="114300" distL="114300" distR="114300">
-            <wp:extent cx="5745600" cy="3886200"/>
-            <wp:effectExtent b="0" l="0" r="0" t="0"/>
-            <wp:docPr id="83" name="image71.png"/>
-            <a:graphic>
-              <a:graphicData uri="http://schemas.openxmlformats.org/drawingml/2006/picture">
-                <pic:pic>
-                  <pic:nvPicPr>
-                    <pic:cNvPr id="0" name="image71.png"/>
-                    <pic:cNvPicPr preferRelativeResize="0"/>
-                  </pic:nvPicPr>
-                  <pic:blipFill>
-                    <a:blip r:embed="rId21"/>
-                    <a:srcRect b="0" l="0" r="0" t="0"/>
-                    <a:stretch>
-                      <a:fillRect/>
-                    </a:stretch>
-                  </pic:blipFill>
-                  <pic:spPr>
-                    <a:xfrm>
-                      <a:off x="0" y="0"/>
-                      <a:ext cx="5745600" cy="3886200"/>
-                    </a:xfrm>
-                    <a:prstGeom prst="rect"/>
-                    <a:ln/>
-                  </pic:spPr>
-                </pic:pic>
-              </a:graphicData>
-            </a:graphic>
-          </wp:inline>
-        </w:drawing>
-      </w:r>
-      <w:r>
-        <w:rPr>
-          <w:rtl w:val="0"/>
-        </w:rPr>
-      </w:r>
-    </w:p>
-    <w:p>
-      <w:pPr>
         <w:jc w:val="center"/>
         <w:rPr/>
       </w:pPr>
@@ -1704,12 +1704,12 @@
           <wp:inline distB="114300" distT="114300" distL="114300" distR="114300">
             <wp:extent cx="5400788" cy="4046105"/>
             <wp:effectExtent b="0" l="0" r="0" t="0"/>
-            <wp:docPr id="73" name="image70.png"/>
-            <a:graphic>
-              <a:graphicData uri="http://schemas.openxmlformats.org/drawingml/2006/picture">
-                <pic:pic>
-                  <pic:nvPicPr>
-                    <pic:cNvPr id="0" name="image70.png"/>
+            <wp:docPr id="65" name="image59.png"/>
+            <a:graphic>
+              <a:graphicData uri="http://schemas.openxmlformats.org/drawingml/2006/picture">
+                <pic:pic>
+                  <pic:nvPicPr>
+                    <pic:cNvPr id="0" name="image59.png"/>
                     <pic:cNvPicPr preferRelativeResize="0"/>
                   </pic:nvPicPr>
                   <pic:blipFill>
@@ -1750,12 +1750,12 @@
           <wp:inline distB="114300" distT="114300" distL="114300" distR="114300">
             <wp:extent cx="6831872" cy="4570687"/>
             <wp:effectExtent b="0" l="0" r="0" t="0"/>
-            <wp:docPr id="60" name="image83.png"/>
-            <a:graphic>
-              <a:graphicData uri="http://schemas.openxmlformats.org/drawingml/2006/picture">
-                <pic:pic>
-                  <pic:nvPicPr>
-                    <pic:cNvPr id="0" name="image83.png"/>
+            <wp:docPr id="54" name="image73.png"/>
+            <a:graphic>
+              <a:graphicData uri="http://schemas.openxmlformats.org/drawingml/2006/picture">
+                <pic:pic>
+                  <pic:nvPicPr>
+                    <pic:cNvPr id="0" name="image73.png"/>
                     <pic:cNvPicPr preferRelativeResize="0"/>
                   </pic:nvPicPr>
                   <pic:blipFill>
@@ -2067,12 +2067,12 @@
           <wp:inline distB="114300" distT="114300" distL="114300" distR="114300">
             <wp:extent cx="5731200" cy="4292600"/>
             <wp:effectExtent b="0" l="0" r="0" t="0"/>
-            <wp:docPr id="70" name="image77.png"/>
-            <a:graphic>
-              <a:graphicData uri="http://schemas.openxmlformats.org/drawingml/2006/picture">
-                <pic:pic>
-                  <pic:nvPicPr>
-                    <pic:cNvPr id="0" name="image77.png"/>
+            <wp:docPr id="62" name="image53.png"/>
+            <a:graphic>
+              <a:graphicData uri="http://schemas.openxmlformats.org/drawingml/2006/picture">
+                <pic:pic>
+                  <pic:nvPicPr>
+                    <pic:cNvPr id="0" name="image53.png"/>
                     <pic:cNvPicPr preferRelativeResize="0"/>
                   </pic:nvPicPr>
                   <pic:blipFill>
@@ -2102,12 +2102,12 @@
           <wp:inline distB="114300" distT="114300" distL="114300" distR="114300">
             <wp:extent cx="5731200" cy="4292600"/>
             <wp:effectExtent b="0" l="0" r="0" t="0"/>
-            <wp:docPr id="9" name="image17.png"/>
-            <a:graphic>
-              <a:graphicData uri="http://schemas.openxmlformats.org/drawingml/2006/picture">
-                <pic:pic>
-                  <pic:nvPicPr>
-                    <pic:cNvPr id="0" name="image17.png"/>
+            <wp:docPr id="8" name="image15.png"/>
+            <a:graphic>
+              <a:graphicData uri="http://schemas.openxmlformats.org/drawingml/2006/picture">
+                <pic:pic>
+                  <pic:nvPicPr>
+                    <pic:cNvPr id="0" name="image15.png"/>
                     <pic:cNvPicPr preferRelativeResize="0"/>
                   </pic:nvPicPr>
                   <pic:blipFill>
@@ -2137,12 +2137,12 @@
           <wp:inline distB="114300" distT="114300" distL="114300" distR="114300">
             <wp:extent cx="5731200" cy="4292600"/>
             <wp:effectExtent b="0" l="0" r="0" t="0"/>
-            <wp:docPr id="64" name="image69.png"/>
-            <a:graphic>
-              <a:graphicData uri="http://schemas.openxmlformats.org/drawingml/2006/picture">
-                <pic:pic>
-                  <pic:nvPicPr>
-                    <pic:cNvPr id="0" name="image69.png"/>
+            <wp:docPr id="57" name="image47.png"/>
+            <a:graphic>
+              <a:graphicData uri="http://schemas.openxmlformats.org/drawingml/2006/picture">
+                <pic:pic>
+                  <pic:nvPicPr>
+                    <pic:cNvPr id="0" name="image47.png"/>
                     <pic:cNvPicPr preferRelativeResize="0"/>
                   </pic:nvPicPr>
                   <pic:blipFill>
@@ -2182,12 +2182,12 @@
           <wp:inline distB="114300" distT="114300" distL="114300" distR="114300">
             <wp:extent cx="5731200" cy="4292600"/>
             <wp:effectExtent b="0" l="0" r="0" t="0"/>
-            <wp:docPr id="87" name="image82.png"/>
-            <a:graphic>
-              <a:graphicData uri="http://schemas.openxmlformats.org/drawingml/2006/picture">
-                <pic:pic>
-                  <pic:nvPicPr>
-                    <pic:cNvPr id="0" name="image82.png"/>
+            <wp:docPr id="78" name="image72.png"/>
+            <a:graphic>
+              <a:graphicData uri="http://schemas.openxmlformats.org/drawingml/2006/picture">
+                <pic:pic>
+                  <pic:nvPicPr>
+                    <pic:cNvPr id="0" name="image72.png"/>
                     <pic:cNvPicPr preferRelativeResize="0"/>
                   </pic:nvPicPr>
                   <pic:blipFill>
@@ -2274,12 +2274,12 @@
           <wp:inline distB="114300" distT="114300" distL="114300" distR="114300">
             <wp:extent cx="5334113" cy="3989069"/>
             <wp:effectExtent b="0" l="0" r="0" t="0"/>
-            <wp:docPr id="58" name="image56.png"/>
-            <a:graphic>
-              <a:graphicData uri="http://schemas.openxmlformats.org/drawingml/2006/picture">
-                <pic:pic>
-                  <pic:nvPicPr>
-                    <pic:cNvPr id="0" name="image56.png"/>
+            <wp:docPr id="52" name="image51.png"/>
+            <a:graphic>
+              <a:graphicData uri="http://schemas.openxmlformats.org/drawingml/2006/picture">
+                <pic:pic>
+                  <pic:nvPicPr>
+                    <pic:cNvPr id="0" name="image51.png"/>
                     <pic:cNvPicPr preferRelativeResize="0"/>
                   </pic:nvPicPr>
                   <pic:blipFill>
@@ -2326,12 +2326,12 @@
           <wp:inline distB="114300" distT="114300" distL="114300" distR="114300">
             <wp:extent cx="5745600" cy="3886200"/>
             <wp:effectExtent b="0" l="0" r="0" t="0"/>
-            <wp:docPr id="65" name="image68.png"/>
-            <a:graphic>
-              <a:graphicData uri="http://schemas.openxmlformats.org/drawingml/2006/picture">
-                <pic:pic>
-                  <pic:nvPicPr>
-                    <pic:cNvPr id="0" name="image68.png"/>
+            <wp:docPr id="58" name="image43.png"/>
+            <a:graphic>
+              <a:graphicData uri="http://schemas.openxmlformats.org/drawingml/2006/picture">
+                <pic:pic>
+                  <pic:nvPicPr>
+                    <pic:cNvPr id="0" name="image43.png"/>
                     <pic:cNvPicPr preferRelativeResize="0"/>
                   </pic:nvPicPr>
                   <pic:blipFill>
@@ -2377,12 +2377,12 @@
           <wp:inline distB="114300" distT="114300" distL="114300" distR="114300">
             <wp:extent cx="5562410" cy="4167188"/>
             <wp:effectExtent b="0" l="0" r="0" t="0"/>
-            <wp:docPr id="24" name="image22.png"/>
-            <a:graphic>
-              <a:graphicData uri="http://schemas.openxmlformats.org/drawingml/2006/picture">
-                <pic:pic>
-                  <pic:nvPicPr>
-                    <pic:cNvPr id="0" name="image22.png"/>
+            <wp:docPr id="23" name="image25.png"/>
+            <a:graphic>
+              <a:graphicData uri="http://schemas.openxmlformats.org/drawingml/2006/picture">
+                <pic:pic>
+                  <pic:nvPicPr>
+                    <pic:cNvPr id="0" name="image25.png"/>
                     <pic:cNvPicPr preferRelativeResize="0"/>
                   </pic:nvPicPr>
                   <pic:blipFill>
@@ -2429,12 +2429,12 @@
           <wp:inline distB="114300" distT="114300" distL="114300" distR="114300">
             <wp:extent cx="5745600" cy="3886200"/>
             <wp:effectExtent b="0" l="0" r="0" t="0"/>
-            <wp:docPr id="19" name="image23.png"/>
-            <a:graphic>
-              <a:graphicData uri="http://schemas.openxmlformats.org/drawingml/2006/picture">
-                <pic:pic>
-                  <pic:nvPicPr>
-                    <pic:cNvPr id="0" name="image23.png"/>
+            <wp:docPr id="18" name="image11.png"/>
+            <a:graphic>
+              <a:graphicData uri="http://schemas.openxmlformats.org/drawingml/2006/picture">
+                <pic:pic>
+                  <pic:nvPicPr>
+                    <pic:cNvPr id="0" name="image11.png"/>
                     <pic:cNvPicPr preferRelativeResize="0"/>
                   </pic:nvPicPr>
                   <pic:blipFill>
@@ -2480,12 +2480,12 @@
           <wp:inline distB="114300" distT="114300" distL="114300" distR="114300">
             <wp:extent cx="5600552" cy="4195763"/>
             <wp:effectExtent b="0" l="0" r="0" t="0"/>
-            <wp:docPr id="7" name="image8.png"/>
-            <a:graphic>
-              <a:graphicData uri="http://schemas.openxmlformats.org/drawingml/2006/picture">
-                <pic:pic>
-                  <pic:nvPicPr>
-                    <pic:cNvPr id="0" name="image8.png"/>
+            <wp:docPr id="6" name="image24.png"/>
+            <a:graphic>
+              <a:graphicData uri="http://schemas.openxmlformats.org/drawingml/2006/picture">
+                <pic:pic>
+                  <pic:nvPicPr>
+                    <pic:cNvPr id="0" name="image24.png"/>
                     <pic:cNvPicPr preferRelativeResize="0"/>
                   </pic:nvPicPr>
                   <pic:blipFill>
@@ -2532,12 +2532,12 @@
           <wp:inline distB="114300" distT="114300" distL="114300" distR="114300">
             <wp:extent cx="6057846" cy="4098841"/>
             <wp:effectExtent b="0" l="0" r="0" t="0"/>
-            <wp:docPr id="86" name="image72.png"/>
-            <a:graphic>
-              <a:graphicData uri="http://schemas.openxmlformats.org/drawingml/2006/picture">
-                <pic:pic>
-                  <pic:nvPicPr>
-                    <pic:cNvPr id="0" name="image72.png"/>
+            <wp:docPr id="77" name="image68.png"/>
+            <a:graphic>
+              <a:graphicData uri="http://schemas.openxmlformats.org/drawingml/2006/picture">
+                <pic:pic>
+                  <pic:nvPicPr>
+                    <pic:cNvPr id="0" name="image68.png"/>
                     <pic:cNvPicPr preferRelativeResize="0"/>
                   </pic:nvPicPr>
                   <pic:blipFill>
@@ -2583,12 +2583,12 @@
           <wp:inline distB="114300" distT="114300" distL="114300" distR="114300">
             <wp:extent cx="5731200" cy="4292600"/>
             <wp:effectExtent b="0" l="0" r="0" t="0"/>
-            <wp:docPr id="16" name="image5.png"/>
-            <a:graphic>
-              <a:graphicData uri="http://schemas.openxmlformats.org/drawingml/2006/picture">
-                <pic:pic>
-                  <pic:nvPicPr>
-                    <pic:cNvPr id="0" name="image5.png"/>
+            <wp:docPr id="15" name="image16.png"/>
+            <a:graphic>
+              <a:graphicData uri="http://schemas.openxmlformats.org/drawingml/2006/picture">
+                <pic:pic>
+                  <pic:nvPicPr>
+                    <pic:cNvPr id="0" name="image16.png"/>
                     <pic:cNvPicPr preferRelativeResize="0"/>
                   </pic:nvPicPr>
                   <pic:blipFill>
@@ -2635,12 +2635,12 @@
           <wp:inline distB="114300" distT="114300" distL="114300" distR="114300">
             <wp:extent cx="5745600" cy="3886200"/>
             <wp:effectExtent b="0" l="0" r="0" t="0"/>
-            <wp:docPr id="13" name="image2.png"/>
-            <a:graphic>
-              <a:graphicData uri="http://schemas.openxmlformats.org/drawingml/2006/picture">
-                <pic:pic>
-                  <pic:nvPicPr>
-                    <pic:cNvPr id="0" name="image2.png"/>
+            <wp:docPr id="12" name="image7.png"/>
+            <a:graphic>
+              <a:graphicData uri="http://schemas.openxmlformats.org/drawingml/2006/picture">
+                <pic:pic>
+                  <pic:nvPicPr>
+                    <pic:cNvPr id="0" name="image7.png"/>
                     <pic:cNvPicPr preferRelativeResize="0"/>
                   </pic:nvPicPr>
                   <pic:blipFill>
@@ -3049,12 +3049,12 @@
           <wp:inline distB="114300" distT="114300" distL="114300" distR="114300">
             <wp:extent cx="5113153" cy="4011025"/>
             <wp:effectExtent b="0" l="0" r="0" t="0"/>
-            <wp:docPr id="62" name="image54.png"/>
-            <a:graphic>
-              <a:graphicData uri="http://schemas.openxmlformats.org/drawingml/2006/picture">
-                <pic:pic>
-                  <pic:nvPicPr>
-                    <pic:cNvPr id="0" name="image54.png"/>
+            <wp:docPr id="55" name="image39.png"/>
+            <a:graphic>
+              <a:graphicData uri="http://schemas.openxmlformats.org/drawingml/2006/picture">
+                <pic:pic>
+                  <pic:nvPicPr>
+                    <pic:cNvPr id="0" name="image39.png"/>
                     <pic:cNvPicPr preferRelativeResize="0"/>
                   </pic:nvPicPr>
                   <pic:blipFill>
@@ -3116,12 +3116,12 @@
           <wp:inline distB="114300" distT="114300" distL="114300" distR="114300">
             <wp:extent cx="5119688" cy="4080910"/>
             <wp:effectExtent b="0" l="0" r="0" t="0"/>
-            <wp:docPr id="52" name="image39.png"/>
-            <a:graphic>
-              <a:graphicData uri="http://schemas.openxmlformats.org/drawingml/2006/picture">
-                <pic:pic>
-                  <pic:nvPicPr>
-                    <pic:cNvPr id="0" name="image39.png"/>
+            <wp:docPr id="46" name="image37.png"/>
+            <a:graphic>
+              <a:graphicData uri="http://schemas.openxmlformats.org/drawingml/2006/picture">
+                <pic:pic>
+                  <pic:nvPicPr>
+                    <pic:cNvPr id="0" name="image37.png"/>
                     <pic:cNvPicPr preferRelativeResize="0"/>
                   </pic:nvPicPr>
                   <pic:blipFill>
@@ -3176,12 +3176,12 @@
           <wp:inline distB="114300" distT="114300" distL="114300" distR="114300">
             <wp:extent cx="5125442" cy="4077700"/>
             <wp:effectExtent b="0" l="0" r="0" t="0"/>
-            <wp:docPr id="21" name="image16.png"/>
-            <a:graphic>
-              <a:graphicData uri="http://schemas.openxmlformats.org/drawingml/2006/picture">
-                <pic:pic>
-                  <pic:nvPicPr>
-                    <pic:cNvPr id="0" name="image16.png"/>
+            <wp:docPr id="20" name="image12.png"/>
+            <a:graphic>
+              <a:graphicData uri="http://schemas.openxmlformats.org/drawingml/2006/picture">
+                <pic:pic>
+                  <pic:nvPicPr>
+                    <pic:cNvPr id="0" name="image12.png"/>
                     <pic:cNvPicPr preferRelativeResize="0"/>
                   </pic:nvPicPr>
                   <pic:blipFill>
@@ -3233,12 +3233,12 @@
           <wp:inline distB="114300" distT="114300" distL="114300" distR="114300">
             <wp:extent cx="5148263" cy="4134381"/>
             <wp:effectExtent b="0" l="0" r="0" t="0"/>
-            <wp:docPr id="51" name="image38.png"/>
-            <a:graphic>
-              <a:graphicData uri="http://schemas.openxmlformats.org/drawingml/2006/picture">
-                <pic:pic>
-                  <pic:nvPicPr>
-                    <pic:cNvPr id="0" name="image38.png"/>
+            <wp:docPr id="45" name="image35.png"/>
+            <a:graphic>
+              <a:graphicData uri="http://schemas.openxmlformats.org/drawingml/2006/picture">
+                <pic:pic>
+                  <pic:nvPicPr>
+                    <pic:cNvPr id="0" name="image35.png"/>
                     <pic:cNvPicPr preferRelativeResize="0"/>
                   </pic:nvPicPr>
                   <pic:blipFill>
@@ -3293,12 +3293,12 @@
           <wp:inline distB="114300" distT="114300" distL="114300" distR="114300">
             <wp:extent cx="5138738" cy="4190464"/>
             <wp:effectExtent b="0" l="0" r="0" t="0"/>
-            <wp:docPr id="72" name="image76.png"/>
-            <a:graphic>
-              <a:graphicData uri="http://schemas.openxmlformats.org/drawingml/2006/picture">
-                <pic:pic>
-                  <pic:nvPicPr>
-                    <pic:cNvPr id="0" name="image76.png"/>
+            <wp:docPr id="64" name="image61.png"/>
+            <a:graphic>
+              <a:graphicData uri="http://schemas.openxmlformats.org/drawingml/2006/picture">
+                <pic:pic>
+                  <pic:nvPicPr>
+                    <pic:cNvPr id="0" name="image61.png"/>
                     <pic:cNvPicPr preferRelativeResize="0"/>
                   </pic:nvPicPr>
                   <pic:blipFill>
@@ -3350,12 +3350,12 @@
           <wp:inline distB="114300" distT="114300" distL="114300" distR="114300">
             <wp:extent cx="5119688" cy="4109922"/>
             <wp:effectExtent b="0" l="0" r="0" t="0"/>
-            <wp:docPr id="20" name="image4.png"/>
-            <a:graphic>
-              <a:graphicData uri="http://schemas.openxmlformats.org/drawingml/2006/picture">
-                <pic:pic>
-                  <pic:nvPicPr>
-                    <pic:cNvPr id="0" name="image4.png"/>
+            <wp:docPr id="19" name="image3.png"/>
+            <a:graphic>
+              <a:graphicData uri="http://schemas.openxmlformats.org/drawingml/2006/picture">
+                <pic:pic>
+                  <pic:nvPicPr>
+                    <pic:cNvPr id="0" name="image3.png"/>
                     <pic:cNvPicPr preferRelativeResize="0"/>
                   </pic:nvPicPr>
                   <pic:blipFill>
@@ -3426,12 +3426,12 @@
           <wp:inline distB="114300" distT="114300" distL="114300" distR="114300">
             <wp:extent cx="5419838" cy="4060377"/>
             <wp:effectExtent b="0" l="0" r="0" t="0"/>
-            <wp:docPr id="12" name="image6.png"/>
-            <a:graphic>
-              <a:graphicData uri="http://schemas.openxmlformats.org/drawingml/2006/picture">
-                <pic:pic>
-                  <pic:nvPicPr>
-                    <pic:cNvPr id="0" name="image6.png"/>
+            <wp:docPr id="11" name="image5.png"/>
+            <a:graphic>
+              <a:graphicData uri="http://schemas.openxmlformats.org/drawingml/2006/picture">
+                <pic:pic>
+                  <pic:nvPicPr>
+                    <pic:cNvPr id="0" name="image5.png"/>
                     <pic:cNvPicPr preferRelativeResize="0"/>
                   </pic:nvPicPr>
                   <pic:blipFill>
@@ -3473,12 +3473,12 @@
           <wp:inline distB="114300" distT="114300" distL="114300" distR="114300">
             <wp:extent cx="6288966" cy="4202216"/>
             <wp:effectExtent b="0" l="0" r="0" t="0"/>
-            <wp:docPr id="23" name="image48.png"/>
-            <a:graphic>
-              <a:graphicData uri="http://schemas.openxmlformats.org/drawingml/2006/picture">
-                <pic:pic>
-                  <pic:nvPicPr>
-                    <pic:cNvPr id="0" name="image48.png"/>
+            <wp:docPr id="22" name="image62.png"/>
+            <a:graphic>
+              <a:graphicData uri="http://schemas.openxmlformats.org/drawingml/2006/picture">
+                <pic:pic>
+                  <pic:nvPicPr>
+                    <pic:cNvPr id="0" name="image62.png"/>
                     <pic:cNvPicPr preferRelativeResize="0"/>
                   </pic:nvPicPr>
                   <pic:blipFill>
@@ -3530,12 +3530,12 @@
           <wp:inline distB="114300" distT="114300" distL="114300" distR="114300">
             <wp:extent cx="5453063" cy="4085268"/>
             <wp:effectExtent b="0" l="0" r="0" t="0"/>
-            <wp:docPr id="43" name="image42.png"/>
-            <a:graphic>
-              <a:graphicData uri="http://schemas.openxmlformats.org/drawingml/2006/picture">
-                <pic:pic>
-                  <pic:nvPicPr>
-                    <pic:cNvPr id="0" name="image42.png"/>
+            <wp:docPr id="40" name="image41.png"/>
+            <a:graphic>
+              <a:graphicData uri="http://schemas.openxmlformats.org/drawingml/2006/picture">
+                <pic:pic>
+                  <pic:nvPicPr>
+                    <pic:cNvPr id="0" name="image41.png"/>
                     <pic:cNvPicPr preferRelativeResize="0"/>
                   </pic:nvPicPr>
                   <pic:blipFill>
@@ -3577,12 +3577,12 @@
           <wp:inline distB="114300" distT="114300" distL="114300" distR="114300">
             <wp:extent cx="6781913" cy="4537399"/>
             <wp:effectExtent b="0" l="0" r="0" t="0"/>
-            <wp:docPr id="36" name="image52.png"/>
-            <a:graphic>
-              <a:graphicData uri="http://schemas.openxmlformats.org/drawingml/2006/picture">
-                <pic:pic>
-                  <pic:nvPicPr>
-                    <pic:cNvPr id="0" name="image52.png"/>
+            <wp:docPr id="33" name="image70.png"/>
+            <a:graphic>
+              <a:graphicData uri="http://schemas.openxmlformats.org/drawingml/2006/picture">
+                <pic:pic>
+                  <pic:nvPicPr>
+                    <pic:cNvPr id="0" name="image70.png"/>
                     <pic:cNvPicPr preferRelativeResize="0"/>
                   </pic:nvPicPr>
                   <pic:blipFill>
@@ -3622,12 +3622,12 @@
           <wp:inline distB="114300" distT="114300" distL="114300" distR="114300">
             <wp:extent cx="5731200" cy="4292600"/>
             <wp:effectExtent b="0" l="0" r="0" t="0"/>
-            <wp:docPr id="25" name="image37.png"/>
-            <a:graphic>
-              <a:graphicData uri="http://schemas.openxmlformats.org/drawingml/2006/picture">
-                <pic:pic>
-                  <pic:nvPicPr>
-                    <pic:cNvPr id="0" name="image37.png"/>
+            <wp:docPr id="24" name="image33.png"/>
+            <a:graphic>
+              <a:graphicData uri="http://schemas.openxmlformats.org/drawingml/2006/picture">
+                <pic:pic>
+                  <pic:nvPicPr>
+                    <pic:cNvPr id="0" name="image33.png"/>
                     <pic:cNvPicPr preferRelativeResize="0"/>
                   </pic:nvPicPr>
                   <pic:blipFill>
@@ -3668,12 +3668,12 @@
           <wp:inline distB="114300" distT="114300" distL="114300" distR="114300">
             <wp:extent cx="6572363" cy="4394040"/>
             <wp:effectExtent b="0" l="0" r="0" t="0"/>
-            <wp:docPr id="33" name="image59.png"/>
-            <a:graphic>
-              <a:graphicData uri="http://schemas.openxmlformats.org/drawingml/2006/picture">
-                <pic:pic>
-                  <pic:nvPicPr>
-                    <pic:cNvPr id="0" name="image59.png"/>
+            <wp:docPr id="30" name="image74.png"/>
+            <a:graphic>
+              <a:graphicData uri="http://schemas.openxmlformats.org/drawingml/2006/picture">
+                <pic:pic>
+                  <pic:nvPicPr>
+                    <pic:cNvPr id="0" name="image74.png"/>
                     <pic:cNvPicPr preferRelativeResize="0"/>
                   </pic:nvPicPr>
                   <pic:blipFill>
@@ -3723,12 +3723,12 @@
           <wp:inline distB="114300" distT="114300" distL="114300" distR="114300">
             <wp:extent cx="5731200" cy="4292600"/>
             <wp:effectExtent b="0" l="0" r="0" t="0"/>
-            <wp:docPr id="17" name="image15.png"/>
-            <a:graphic>
-              <a:graphicData uri="http://schemas.openxmlformats.org/drawingml/2006/picture">
-                <pic:pic>
-                  <pic:nvPicPr>
-                    <pic:cNvPr id="0" name="image15.png"/>
+            <wp:docPr id="16" name="image18.png"/>
+            <a:graphic>
+              <a:graphicData uri="http://schemas.openxmlformats.org/drawingml/2006/picture">
+                <pic:pic>
+                  <pic:nvPicPr>
+                    <pic:cNvPr id="0" name="image18.png"/>
                     <pic:cNvPicPr preferRelativeResize="0"/>
                   </pic:nvPicPr>
                   <pic:blipFill>
@@ -3769,12 +3769,12 @@
           <wp:inline distB="114300" distT="114300" distL="114300" distR="114300">
             <wp:extent cx="6353288" cy="4248112"/>
             <wp:effectExtent b="0" l="0" r="0" t="0"/>
-            <wp:docPr id="59" name="image81.png"/>
-            <a:graphic>
-              <a:graphicData uri="http://schemas.openxmlformats.org/drawingml/2006/picture">
-                <pic:pic>
-                  <pic:nvPicPr>
-                    <pic:cNvPr id="0" name="image81.png"/>
+            <wp:docPr id="53" name="image75.png"/>
+            <a:graphic>
+              <a:graphicData uri="http://schemas.openxmlformats.org/drawingml/2006/picture">
+                <pic:pic>
+                  <pic:nvPicPr>
+                    <pic:cNvPr id="0" name="image75.png"/>
                     <pic:cNvPicPr preferRelativeResize="0"/>
                   </pic:nvPicPr>
                   <pic:blipFill>
@@ -3824,12 +3824,12 @@
           <wp:inline distB="114300" distT="114300" distL="114300" distR="114300">
             <wp:extent cx="5731200" cy="4292600"/>
             <wp:effectExtent b="0" l="0" r="0" t="0"/>
-            <wp:docPr id="54" name="image60.png"/>
-            <a:graphic>
-              <a:graphicData uri="http://schemas.openxmlformats.org/drawingml/2006/picture">
-                <pic:pic>
-                  <pic:nvPicPr>
-                    <pic:cNvPr id="0" name="image60.png"/>
+            <wp:docPr id="48" name="image48.png"/>
+            <a:graphic>
+              <a:graphicData uri="http://schemas.openxmlformats.org/drawingml/2006/picture">
+                <pic:pic>
+                  <pic:nvPicPr>
+                    <pic:cNvPr id="0" name="image48.png"/>
                     <pic:cNvPicPr preferRelativeResize="0"/>
                   </pic:nvPicPr>
                   <pic:blipFill>
@@ -3870,12 +3870,12 @@
           <wp:inline distB="114300" distT="114300" distL="114300" distR="114300">
             <wp:extent cx="5745600" cy="3886200"/>
             <wp:effectExtent b="0" l="0" r="0" t="0"/>
-            <wp:docPr id="50" name="image41.png"/>
-            <a:graphic>
-              <a:graphicData uri="http://schemas.openxmlformats.org/drawingml/2006/picture">
-                <pic:pic>
-                  <pic:nvPicPr>
-                    <pic:cNvPr id="0" name="image41.png"/>
+            <wp:docPr id="44" name="image38.png"/>
+            <a:graphic>
+              <a:graphicData uri="http://schemas.openxmlformats.org/drawingml/2006/picture">
+                <pic:pic>
+                  <pic:nvPicPr>
+                    <pic:cNvPr id="0" name="image38.png"/>
                     <pic:cNvPicPr preferRelativeResize="0"/>
                   </pic:nvPicPr>
                   <pic:blipFill>
@@ -3915,12 +3915,12 @@
           <wp:inline distB="114300" distT="114300" distL="114300" distR="114300">
             <wp:extent cx="5731200" cy="4292600"/>
             <wp:effectExtent b="0" l="0" r="0" t="0"/>
-            <wp:docPr id="1" name="image13.png"/>
-            <a:graphic>
-              <a:graphicData uri="http://schemas.openxmlformats.org/drawingml/2006/picture">
-                <pic:pic>
-                  <pic:nvPicPr>
-                    <pic:cNvPr id="0" name="image13.png"/>
+            <wp:docPr id="1" name="image30.png"/>
+            <a:graphic>
+              <a:graphicData uri="http://schemas.openxmlformats.org/drawingml/2006/picture">
+                <pic:pic>
+                  <pic:nvPicPr>
+                    <pic:cNvPr id="0" name="image30.png"/>
                     <pic:cNvPicPr preferRelativeResize="0"/>
                   </pic:nvPicPr>
                   <pic:blipFill>
@@ -3961,12 +3961,12 @@
           <wp:inline distB="114300" distT="114300" distL="114300" distR="114300">
             <wp:extent cx="6639038" cy="4442155"/>
             <wp:effectExtent b="0" l="0" r="0" t="0"/>
-            <wp:docPr id="74" name="image85.png"/>
-            <a:graphic>
-              <a:graphicData uri="http://schemas.openxmlformats.org/drawingml/2006/picture">
-                <pic:pic>
-                  <pic:nvPicPr>
-                    <pic:cNvPr id="0" name="image85.png"/>
+            <wp:docPr id="66" name="image76.png"/>
+            <a:graphic>
+              <a:graphicData uri="http://schemas.openxmlformats.org/drawingml/2006/picture">
+                <pic:pic>
+                  <pic:nvPicPr>
+                    <pic:cNvPr id="0" name="image76.png"/>
                     <pic:cNvPicPr preferRelativeResize="0"/>
                   </pic:nvPicPr>
                   <pic:blipFill>
@@ -4144,12 +4144,12 @@
           <wp:inline distB="114300" distT="114300" distL="114300" distR="114300">
             <wp:extent cx="5731200" cy="4292600"/>
             <wp:effectExtent b="0" l="0" r="0" t="0"/>
-            <wp:docPr id="2" name="image18.png"/>
-            <a:graphic>
-              <a:graphicData uri="http://schemas.openxmlformats.org/drawingml/2006/picture">
-                <pic:pic>
-                  <pic:nvPicPr>
-                    <pic:cNvPr id="0" name="image18.png"/>
+            <wp:docPr id="2" name="image10.png"/>
+            <a:graphic>
+              <a:graphicData uri="http://schemas.openxmlformats.org/drawingml/2006/picture">
+                <pic:pic>
+                  <pic:nvPicPr>
+                    <pic:cNvPr id="0" name="image10.png"/>
                     <pic:cNvPicPr preferRelativeResize="0"/>
                   </pic:nvPicPr>
                   <pic:blipFill>
@@ -4179,12 +4179,12 @@
           <wp:inline distB="114300" distT="114300" distL="114300" distR="114300">
             <wp:extent cx="5731200" cy="4292600"/>
             <wp:effectExtent b="0" l="0" r="0" t="0"/>
-            <wp:docPr id="34" name="image32.png"/>
-            <a:graphic>
-              <a:graphicData uri="http://schemas.openxmlformats.org/drawingml/2006/picture">
-                <pic:pic>
-                  <pic:nvPicPr>
-                    <pic:cNvPr id="0" name="image32.png"/>
+            <wp:docPr id="31" name="image29.png"/>
+            <a:graphic>
+              <a:graphicData uri="http://schemas.openxmlformats.org/drawingml/2006/picture">
+                <pic:pic>
+                  <pic:nvPicPr>
+                    <pic:cNvPr id="0" name="image29.png"/>
                     <pic:cNvPicPr preferRelativeResize="0"/>
                   </pic:nvPicPr>
                   <pic:blipFill>
@@ -4214,12 +4214,12 @@
           <wp:inline distB="114300" distT="114300" distL="114300" distR="114300">
             <wp:extent cx="5731200" cy="4292600"/>
             <wp:effectExtent b="0" l="0" r="0" t="0"/>
-            <wp:docPr id="76" name="image74.png"/>
-            <a:graphic>
-              <a:graphicData uri="http://schemas.openxmlformats.org/drawingml/2006/picture">
-                <pic:pic>
-                  <pic:nvPicPr>
-                    <pic:cNvPr id="0" name="image74.png"/>
+            <wp:docPr id="68" name="image57.png"/>
+            <a:graphic>
+              <a:graphicData uri="http://schemas.openxmlformats.org/drawingml/2006/picture">
+                <pic:pic>
+                  <pic:nvPicPr>
+                    <pic:cNvPr id="0" name="image57.png"/>
                     <pic:cNvPicPr preferRelativeResize="0"/>
                   </pic:nvPicPr>
                   <pic:blipFill>
@@ -4249,12 +4249,12 @@
           <wp:inline distB="114300" distT="114300" distL="114300" distR="114300">
             <wp:extent cx="5731200" cy="4292600"/>
             <wp:effectExtent b="0" l="0" r="0" t="0"/>
-            <wp:docPr id="78" name="image75.png"/>
-            <a:graphic>
-              <a:graphicData uri="http://schemas.openxmlformats.org/drawingml/2006/picture">
-                <pic:pic>
-                  <pic:nvPicPr>
-                    <pic:cNvPr id="0" name="image75.png"/>
+            <wp:docPr id="70" name="image58.png"/>
+            <a:graphic>
+              <a:graphicData uri="http://schemas.openxmlformats.org/drawingml/2006/picture">
+                <pic:pic>
+                  <pic:nvPicPr>
+                    <pic:cNvPr id="0" name="image58.png"/>
                     <pic:cNvPicPr preferRelativeResize="0"/>
                   </pic:nvPicPr>
                   <pic:blipFill>
@@ -4324,12 +4324,12 @@
           <wp:inline distB="114300" distT="114300" distL="114300" distR="114300">
             <wp:extent cx="5540992" cy="4151142"/>
             <wp:effectExtent b="0" l="0" r="0" t="0"/>
-            <wp:docPr id="47" name="image44.png"/>
-            <a:graphic>
-              <a:graphicData uri="http://schemas.openxmlformats.org/drawingml/2006/picture">
-                <pic:pic>
-                  <pic:nvPicPr>
-                    <pic:cNvPr id="0" name="image44.png"/>
+            <wp:docPr id="42" name="image28.png"/>
+            <a:graphic>
+              <a:graphicData uri="http://schemas.openxmlformats.org/drawingml/2006/picture">
+                <pic:pic>
+                  <pic:nvPicPr>
+                    <pic:cNvPr id="0" name="image28.png"/>
                     <pic:cNvPicPr preferRelativeResize="0"/>
                   </pic:nvPicPr>
                   <pic:blipFill>
@@ -4370,12 +4370,12 @@
           <wp:inline distB="114300" distT="114300" distL="114300" distR="114300">
             <wp:extent cx="6502991" cy="4345091"/>
             <wp:effectExtent b="0" l="0" r="0" t="0"/>
-            <wp:docPr id="35" name="image46.png"/>
-            <a:graphic>
-              <a:graphicData uri="http://schemas.openxmlformats.org/drawingml/2006/picture">
-                <pic:pic>
-                  <pic:nvPicPr>
-                    <pic:cNvPr id="0" name="image46.png"/>
+            <wp:docPr id="32" name="image65.png"/>
+            <a:graphic>
+              <a:graphicData uri="http://schemas.openxmlformats.org/drawingml/2006/picture">
+                <pic:pic>
+                  <pic:nvPicPr>
+                    <pic:cNvPr id="0" name="image65.png"/>
                     <pic:cNvPicPr preferRelativeResize="0"/>
                   </pic:nvPicPr>
                   <pic:blipFill>
@@ -4415,12 +4415,12 @@
           <wp:inline distB="114300" distT="114300" distL="114300" distR="114300">
             <wp:extent cx="5557838" cy="4170786"/>
             <wp:effectExtent b="0" l="0" r="0" t="0"/>
-            <wp:docPr id="80" name="image78.png"/>
-            <a:graphic>
-              <a:graphicData uri="http://schemas.openxmlformats.org/drawingml/2006/picture">
-                <pic:pic>
-                  <pic:nvPicPr>
-                    <pic:cNvPr id="0" name="image78.png"/>
+            <wp:docPr id="72" name="image60.png"/>
+            <a:graphic>
+              <a:graphicData uri="http://schemas.openxmlformats.org/drawingml/2006/picture">
+                <pic:pic>
+                  <pic:nvPicPr>
+                    <pic:cNvPr id="0" name="image60.png"/>
                     <pic:cNvPicPr preferRelativeResize="0"/>
                   </pic:nvPicPr>
                   <pic:blipFill>
@@ -4461,12 +4461,12 @@
           <wp:inline distB="114300" distT="114300" distL="114300" distR="114300">
             <wp:extent cx="6410438" cy="4284256"/>
             <wp:effectExtent b="0" l="0" r="0" t="0"/>
-            <wp:docPr id="49" name="image80.png"/>
-            <a:graphic>
-              <a:graphicData uri="http://schemas.openxmlformats.org/drawingml/2006/picture">
-                <pic:pic>
-                  <pic:nvPicPr>
-                    <pic:cNvPr id="0" name="image80.png"/>
+            <wp:docPr id="43" name="image71.png"/>
+            <a:graphic>
+              <a:graphicData uri="http://schemas.openxmlformats.org/drawingml/2006/picture">
+                <pic:pic>
+                  <pic:nvPicPr>
+                    <pic:cNvPr id="0" name="image71.png"/>
                     <pic:cNvPicPr preferRelativeResize="0"/>
                   </pic:nvPicPr>
                   <pic:blipFill>
@@ -4509,12 +4509,12 @@
           <wp:inline distB="114300" distT="114300" distL="114300" distR="114300">
             <wp:extent cx="5731200" cy="4292600"/>
             <wp:effectExtent b="0" l="0" r="0" t="0"/>
-            <wp:docPr id="38" name="image34.png"/>
-            <a:graphic>
-              <a:graphicData uri="http://schemas.openxmlformats.org/drawingml/2006/picture">
-                <pic:pic>
-                  <pic:nvPicPr>
-                    <pic:cNvPr id="0" name="image34.png"/>
+            <wp:docPr id="35" name="image36.png"/>
+            <a:graphic>
+              <a:graphicData uri="http://schemas.openxmlformats.org/drawingml/2006/picture">
+                <pic:pic>
+                  <pic:nvPicPr>
+                    <pic:cNvPr id="0" name="image36.png"/>
                     <pic:cNvPicPr preferRelativeResize="0"/>
                   </pic:nvPicPr>
                   <pic:blipFill>
@@ -4555,12 +4555,12 @@
           <wp:inline distB="114300" distT="114300" distL="114300" distR="114300">
             <wp:extent cx="6467588" cy="4324482"/>
             <wp:effectExtent b="0" l="0" r="0" t="0"/>
-            <wp:docPr id="84" name="image86.png"/>
-            <a:graphic>
-              <a:graphicData uri="http://schemas.openxmlformats.org/drawingml/2006/picture">
-                <pic:pic>
-                  <pic:nvPicPr>
-                    <pic:cNvPr id="0" name="image86.png"/>
+            <wp:docPr id="75" name="image77.png"/>
+            <a:graphic>
+              <a:graphicData uri="http://schemas.openxmlformats.org/drawingml/2006/picture">
+                <pic:pic>
+                  <pic:nvPicPr>
+                    <pic:cNvPr id="0" name="image77.png"/>
                     <pic:cNvPicPr preferRelativeResize="0"/>
                   </pic:nvPicPr>
                   <pic:blipFill>
@@ -4603,12 +4603,12 @@
           <wp:inline distB="114300" distT="114300" distL="114300" distR="114300">
             <wp:extent cx="5581763" cy="4181686"/>
             <wp:effectExtent b="0" l="0" r="0" t="0"/>
-            <wp:docPr id="69" name="image62.png"/>
-            <a:graphic>
-              <a:graphicData uri="http://schemas.openxmlformats.org/drawingml/2006/picture">
-                <pic:pic>
-                  <pic:nvPicPr>
-                    <pic:cNvPr id="0" name="image62.png"/>
+            <wp:docPr id="61" name="image49.png"/>
+            <a:graphic>
+              <a:graphicData uri="http://schemas.openxmlformats.org/drawingml/2006/picture">
+                <pic:pic>
+                  <pic:nvPicPr>
+                    <pic:cNvPr id="0" name="image49.png"/>
                     <pic:cNvPicPr preferRelativeResize="0"/>
                   </pic:nvPicPr>
                   <pic:blipFill>
@@ -4652,12 +4652,12 @@
           <wp:inline distB="114300" distT="114300" distL="114300" distR="114300">
             <wp:extent cx="6210413" cy="4149949"/>
             <wp:effectExtent b="0" l="0" r="0" t="0"/>
-            <wp:docPr id="46" name="image73.png"/>
-            <a:graphic>
-              <a:graphicData uri="http://schemas.openxmlformats.org/drawingml/2006/picture">
-                <pic:pic>
-                  <pic:nvPicPr>
-                    <pic:cNvPr id="0" name="image73.png"/>
+            <wp:docPr id="41" name="image66.png"/>
+            <a:graphic>
+              <a:graphicData uri="http://schemas.openxmlformats.org/drawingml/2006/picture">
+                <pic:pic>
+                  <pic:nvPicPr>
+                    <pic:cNvPr id="0" name="image66.png"/>
                     <pic:cNvPicPr preferRelativeResize="0"/>
                   </pic:nvPicPr>
                   <pic:blipFill>
@@ -4869,12 +4869,12 @@
           <wp:inline distB="114300" distT="114300" distL="114300" distR="114300">
             <wp:extent cx="5429363" cy="4006743"/>
             <wp:effectExtent b="0" l="0" r="0" t="0"/>
-            <wp:docPr id="75" name="image66.png"/>
-            <a:graphic>
-              <a:graphicData uri="http://schemas.openxmlformats.org/drawingml/2006/picture">
-                <pic:pic>
-                  <pic:nvPicPr>
-                    <pic:cNvPr id="0" name="image66.png"/>
+            <wp:docPr id="67" name="image56.png"/>
+            <a:graphic>
+              <a:graphicData uri="http://schemas.openxmlformats.org/drawingml/2006/picture">
+                <pic:pic>
+                  <pic:nvPicPr>
+                    <pic:cNvPr id="0" name="image56.png"/>
                     <pic:cNvPicPr preferRelativeResize="0"/>
                   </pic:nvPicPr>
                   <pic:blipFill>
@@ -4920,12 +4920,12 @@
           <wp:inline distB="114300" distT="114300" distL="114300" distR="114300">
             <wp:extent cx="5305538" cy="4105699"/>
             <wp:effectExtent b="0" l="0" r="0" t="0"/>
-            <wp:docPr id="57" name="image58.png"/>
-            <a:graphic>
-              <a:graphicData uri="http://schemas.openxmlformats.org/drawingml/2006/picture">
-                <pic:pic>
-                  <pic:nvPicPr>
-                    <pic:cNvPr id="0" name="image58.png"/>
+            <wp:docPr id="51" name="image44.png"/>
+            <a:graphic>
+              <a:graphicData uri="http://schemas.openxmlformats.org/drawingml/2006/picture">
+                <pic:pic>
+                  <pic:nvPicPr>
+                    <pic:cNvPr id="0" name="image44.png"/>
                     <pic:cNvPicPr preferRelativeResize="0"/>
                   </pic:nvPicPr>
                   <pic:blipFill>
@@ -4995,12 +4995,12 @@
           <wp:inline distB="114300" distT="114300" distL="114300" distR="114300">
             <wp:extent cx="5731200" cy="4292600"/>
             <wp:effectExtent b="0" l="0" r="0" t="0"/>
-            <wp:docPr id="28" name="image26.png"/>
-            <a:graphic>
-              <a:graphicData uri="http://schemas.openxmlformats.org/drawingml/2006/picture">
-                <pic:pic>
-                  <pic:nvPicPr>
-                    <pic:cNvPr id="0" name="image26.png"/>
+            <wp:docPr id="26" name="image27.png"/>
+            <a:graphic>
+              <a:graphicData uri="http://schemas.openxmlformats.org/drawingml/2006/picture">
+                <pic:pic>
+                  <pic:nvPicPr>
+                    <pic:cNvPr id="0" name="image27.png"/>
                     <pic:cNvPicPr preferRelativeResize="0"/>
                   </pic:nvPicPr>
                   <pic:blipFill>
@@ -5041,12 +5041,12 @@
           <wp:inline distB="114300" distT="114300" distL="114300" distR="114300">
             <wp:extent cx="6238988" cy="4148978"/>
             <wp:effectExtent b="0" l="0" r="0" t="0"/>
-            <wp:docPr id="66" name="image51.png"/>
-            <a:graphic>
-              <a:graphicData uri="http://schemas.openxmlformats.org/drawingml/2006/picture">
-                <pic:pic>
-                  <pic:nvPicPr>
-                    <pic:cNvPr id="0" name="image51.png"/>
+            <wp:docPr id="59" name="image67.png"/>
+            <a:graphic>
+              <a:graphicData uri="http://schemas.openxmlformats.org/drawingml/2006/picture">
+                <pic:pic>
+                  <pic:nvPicPr>
+                    <pic:cNvPr id="0" name="image67.png"/>
                     <pic:cNvPicPr preferRelativeResize="0"/>
                   </pic:nvPicPr>
                   <pic:blipFill>
@@ -5089,12 +5089,12 @@
           <wp:inline distB="114300" distT="114300" distL="114300" distR="114300">
             <wp:extent cx="5731200" cy="4292600"/>
             <wp:effectExtent b="0" l="0" r="0" t="0"/>
-            <wp:docPr id="26" name="image36.png"/>
-            <a:graphic>
-              <a:graphicData uri="http://schemas.openxmlformats.org/drawingml/2006/picture">
-                <pic:pic>
-                  <pic:nvPicPr>
-                    <pic:cNvPr id="0" name="image36.png"/>
+            <wp:docPr id="25" name="image23.png"/>
+            <a:graphic>
+              <a:graphicData uri="http://schemas.openxmlformats.org/drawingml/2006/picture">
+                <pic:pic>
+                  <pic:nvPicPr>
+                    <pic:cNvPr id="0" name="image23.png"/>
                     <pic:cNvPicPr preferRelativeResize="0"/>
                   </pic:nvPicPr>
                   <pic:blipFill>
@@ -5135,12 +5135,12 @@
           <wp:inline distB="114300" distT="114300" distL="114300" distR="114300">
             <wp:extent cx="6591413" cy="4381407"/>
             <wp:effectExtent b="0" l="0" r="0" t="0"/>
-            <wp:docPr id="22" name="image51.png"/>
-            <a:graphic>
-              <a:graphicData uri="http://schemas.openxmlformats.org/drawingml/2006/picture">
-                <pic:pic>
-                  <pic:nvPicPr>
-                    <pic:cNvPr id="0" name="image51.png"/>
+            <wp:docPr id="21" name="image67.png"/>
+            <a:graphic>
+              <a:graphicData uri="http://schemas.openxmlformats.org/drawingml/2006/picture">
+                <pic:pic>
+                  <pic:nvPicPr>
+                    <pic:cNvPr id="0" name="image67.png"/>
                     <pic:cNvPicPr preferRelativeResize="0"/>
                   </pic:nvPicPr>
                   <pic:blipFill>
@@ -5346,12 +5346,12 @@
           <wp:inline distB="114300" distT="114300" distL="114300" distR="114300">
             <wp:extent cx="5745600" cy="4356100"/>
             <wp:effectExtent b="0" l="0" r="0" t="0"/>
-            <wp:docPr id="56" name="image49.png"/>
-            <a:graphic>
-              <a:graphicData uri="http://schemas.openxmlformats.org/drawingml/2006/picture">
-                <pic:pic>
-                  <pic:nvPicPr>
-                    <pic:cNvPr id="0" name="image49.png"/>
+            <wp:docPr id="50" name="image40.png"/>
+            <a:graphic>
+              <a:graphicData uri="http://schemas.openxmlformats.org/drawingml/2006/picture">
+                <pic:pic>
+                  <pic:nvPicPr>
+                    <pic:cNvPr id="0" name="image40.png"/>
                     <pic:cNvPicPr preferRelativeResize="0"/>
                   </pic:nvPicPr>
                   <pic:blipFill>
@@ -5441,12 +5441,12 @@
           <wp:inline distB="114300" distT="114300" distL="114300" distR="114300">
             <wp:extent cx="5745600" cy="4305300"/>
             <wp:effectExtent b="0" l="0" r="0" t="0"/>
-            <wp:docPr id="85" name="image84.png"/>
-            <a:graphic>
-              <a:graphicData uri="http://schemas.openxmlformats.org/drawingml/2006/picture">
-                <pic:pic>
-                  <pic:nvPicPr>
-                    <pic:cNvPr id="0" name="image84.png"/>
+            <wp:docPr id="76" name="image69.png"/>
+            <a:graphic>
+              <a:graphicData uri="http://schemas.openxmlformats.org/drawingml/2006/picture">
+                <pic:pic>
+                  <pic:nvPicPr>
+                    <pic:cNvPr id="0" name="image69.png"/>
                     <pic:cNvPicPr preferRelativeResize="0"/>
                   </pic:nvPicPr>
                   <pic:blipFill>
@@ -5486,12 +5486,12 @@
           <wp:inline distB="114300" distT="114300" distL="114300" distR="114300">
             <wp:extent cx="5745600" cy="3886200"/>
             <wp:effectExtent b="0" l="0" r="0" t="0"/>
-            <wp:docPr id="4" name="image7.png"/>
-            <a:graphic>
-              <a:graphicData uri="http://schemas.openxmlformats.org/drawingml/2006/picture">
-                <pic:pic>
-                  <pic:nvPicPr>
-                    <pic:cNvPr id="0" name="image7.png"/>
+            <wp:docPr id="4" name="image6.png"/>
+            <a:graphic>
+              <a:graphicData uri="http://schemas.openxmlformats.org/drawingml/2006/picture">
+                <pic:pic>
+                  <pic:nvPicPr>
+                    <pic:cNvPr id="0" name="image6.png"/>
                     <pic:cNvPicPr preferRelativeResize="0"/>
                   </pic:nvPicPr>
                   <pic:blipFill>
@@ -5737,12 +5737,12 @@
           <wp:inline distB="114300" distT="114300" distL="114300" distR="114300">
             <wp:extent cx="5745600" cy="3937000"/>
             <wp:effectExtent b="0" l="0" r="0" t="0"/>
-            <wp:docPr id="8" name="image3.png"/>
-            <a:graphic>
-              <a:graphicData uri="http://schemas.openxmlformats.org/drawingml/2006/picture">
-                <pic:pic>
-                  <pic:nvPicPr>
-                    <pic:cNvPr id="0" name="image3.png"/>
+            <wp:docPr id="7" name="image2.png"/>
+            <a:graphic>
+              <a:graphicData uri="http://schemas.openxmlformats.org/drawingml/2006/picture">
+                <pic:pic>
+                  <pic:nvPicPr>
+                    <pic:cNvPr id="0" name="image2.png"/>
                     <pic:cNvPicPr preferRelativeResize="0"/>
                   </pic:nvPicPr>
                   <pic:blipFill>
@@ -5782,12 +5782,12 @@
           <wp:inline distB="114300" distT="114300" distL="114300" distR="114300">
             <wp:extent cx="5745600" cy="4191000"/>
             <wp:effectExtent b="0" l="0" r="0" t="0"/>
-            <wp:docPr id="37" name="image28.png"/>
-            <a:graphic>
-              <a:graphicData uri="http://schemas.openxmlformats.org/drawingml/2006/picture">
-                <pic:pic>
-                  <pic:nvPicPr>
-                    <pic:cNvPr id="0" name="image28.png"/>
+            <wp:docPr id="34" name="image20.png"/>
+            <a:graphic>
+              <a:graphicData uri="http://schemas.openxmlformats.org/drawingml/2006/picture">
+                <pic:pic>
+                  <pic:nvPicPr>
+                    <pic:cNvPr id="0" name="image20.png"/>
                     <pic:cNvPicPr preferRelativeResize="0"/>
                   </pic:nvPicPr>
                   <pic:blipFill>
@@ -5830,12 +5830,12 @@
           <wp:inline distB="114300" distT="114300" distL="114300" distR="114300">
             <wp:extent cx="5745600" cy="3746500"/>
             <wp:effectExtent b="0" l="0" r="0" t="0"/>
-            <wp:docPr id="18" name="image10.png"/>
-            <a:graphic>
-              <a:graphicData uri="http://schemas.openxmlformats.org/drawingml/2006/picture">
-                <pic:pic>
-                  <pic:nvPicPr>
-                    <pic:cNvPr id="0" name="image10.png"/>
+            <wp:docPr id="17" name="image1.png"/>
+            <a:graphic>
+              <a:graphicData uri="http://schemas.openxmlformats.org/drawingml/2006/picture">
+                <pic:pic>
+                  <pic:nvPicPr>
+                    <pic:cNvPr id="0" name="image1.png"/>
                     <pic:cNvPicPr preferRelativeResize="0"/>
                   </pic:nvPicPr>
                   <pic:blipFill>
@@ -5905,12 +5905,12 @@
           <wp:inline distB="114300" distT="114300" distL="114300" distR="114300">
             <wp:extent cx="5745600" cy="4305300"/>
             <wp:effectExtent b="0" l="0" r="0" t="0"/>
-            <wp:docPr id="63" name="image61.png"/>
-            <a:graphic>
-              <a:graphicData uri="http://schemas.openxmlformats.org/drawingml/2006/picture">
-                <pic:pic>
-                  <pic:nvPicPr>
-                    <pic:cNvPr id="0" name="image61.png"/>
+            <wp:docPr id="56" name="image50.png"/>
+            <a:graphic>
+              <a:graphicData uri="http://schemas.openxmlformats.org/drawingml/2006/picture">
+                <pic:pic>
+                  <pic:nvPicPr>
+                    <pic:cNvPr id="0" name="image50.png"/>
                     <pic:cNvPicPr preferRelativeResize="0"/>
                   </pic:nvPicPr>
                   <pic:blipFill>
@@ -5950,7 +5950,168 @@
           <wp:inline distB="114300" distT="114300" distL="114300" distR="114300">
             <wp:extent cx="5745600" cy="3886200"/>
             <wp:effectExtent b="0" l="0" r="0" t="0"/>
-            <wp:docPr id="42" name="image31.png"/>
+            <wp:docPr id="39" name="image26.png"/>
+            <a:graphic>
+              <a:graphicData uri="http://schemas.openxmlformats.org/drawingml/2006/picture">
+                <pic:pic>
+                  <pic:nvPicPr>
+                    <pic:cNvPr id="0" name="image26.png"/>
+                    <pic:cNvPicPr preferRelativeResize="0"/>
+                  </pic:nvPicPr>
+                  <pic:blipFill>
+                    <a:blip r:embed="rId73"/>
+                    <a:srcRect b="0" l="0" r="0" t="0"/>
+                    <a:stretch>
+                      <a:fillRect/>
+                    </a:stretch>
+                  </pic:blipFill>
+                  <pic:spPr>
+                    <a:xfrm>
+                      <a:off x="0" y="0"/>
+                      <a:ext cx="5745600" cy="3886200"/>
+                    </a:xfrm>
+                    <a:prstGeom prst="rect"/>
+                    <a:ln/>
+                  </pic:spPr>
+                </pic:pic>
+              </a:graphicData>
+            </a:graphic>
+          </wp:inline>
+        </w:drawing>
+      </w:r>
+      <w:r>
+        <w:br w:type="page"/>
+      </w:r>
+      <w:r>
+        <w:rPr>
+          <w:rtl w:val="0"/>
+        </w:rPr>
+      </w:r>
+    </w:p>
+    <w:p>
+      <w:pPr>
+        <w:rPr/>
+      </w:pPr>
+      <w:r>
+        <w:rPr/>
+        <w:drawing>
+          <wp:inline distB="114300" distT="114300" distL="114300" distR="114300">
+            <wp:extent cx="5745600" cy="4305300"/>
+            <wp:effectExtent b="0" l="0" r="0" t="0"/>
+            <wp:docPr id="27" name="image34.png"/>
+            <a:graphic>
+              <a:graphicData uri="http://schemas.openxmlformats.org/drawingml/2006/picture">
+                <pic:pic>
+                  <pic:nvPicPr>
+                    <pic:cNvPr id="0" name="image34.png"/>
+                    <pic:cNvPicPr preferRelativeResize="0"/>
+                  </pic:nvPicPr>
+                  <pic:blipFill>
+                    <a:blip r:embed="rId74"/>
+                    <a:srcRect b="0" l="0" r="0" t="0"/>
+                    <a:stretch>
+                      <a:fillRect/>
+                    </a:stretch>
+                  </pic:blipFill>
+                  <pic:spPr>
+                    <a:xfrm>
+                      <a:off x="0" y="0"/>
+                      <a:ext cx="5745600" cy="4305300"/>
+                    </a:xfrm>
+                    <a:prstGeom prst="rect"/>
+                    <a:ln/>
+                  </pic:spPr>
+                </pic:pic>
+              </a:graphicData>
+            </a:graphic>
+          </wp:inline>
+        </w:drawing>
+      </w:r>
+      <w:r>
+        <w:rPr>
+          <w:rtl w:val="0"/>
+        </w:rPr>
+      </w:r>
+    </w:p>
+    <w:p>
+      <w:pPr>
+        <w:rPr/>
+      </w:pPr>
+      <w:r>
+        <w:rPr/>
+        <w:drawing>
+          <wp:inline distB="114300" distT="114300" distL="114300" distR="114300">
+            <wp:extent cx="5745600" cy="3886200"/>
+            <wp:effectExtent b="0" l="0" r="0" t="0"/>
+            <wp:docPr id="73" name="image54.png"/>
+            <a:graphic>
+              <a:graphicData uri="http://schemas.openxmlformats.org/drawingml/2006/picture">
+                <pic:pic>
+                  <pic:nvPicPr>
+                    <pic:cNvPr id="0" name="image54.png"/>
+                    <pic:cNvPicPr preferRelativeResize="0"/>
+                  </pic:nvPicPr>
+                  <pic:blipFill>
+                    <a:blip r:embed="rId75"/>
+                    <a:srcRect b="0" l="0" r="0" t="0"/>
+                    <a:stretch>
+                      <a:fillRect/>
+                    </a:stretch>
+                  </pic:blipFill>
+                  <pic:spPr>
+                    <a:xfrm>
+                      <a:off x="0" y="0"/>
+                      <a:ext cx="5745600" cy="3886200"/>
+                    </a:xfrm>
+                    <a:prstGeom prst="rect"/>
+                    <a:ln/>
+                  </pic:spPr>
+                </pic:pic>
+              </a:graphicData>
+            </a:graphic>
+          </wp:inline>
+        </w:drawing>
+      </w:r>
+      <w:r>
+        <w:rPr>
+          <w:rtl w:val="0"/>
+        </w:rPr>
+      </w:r>
+    </w:p>
+    <w:p>
+      <w:pPr>
+        <w:rPr/>
+      </w:pPr>
+      <w:r>
+        <w:br w:type="page"/>
+      </w:r>
+      <w:r>
+        <w:rPr>
+          <w:rtl w:val="0"/>
+        </w:rPr>
+      </w:r>
+    </w:p>
+    <w:p>
+      <w:pPr>
+        <w:rPr/>
+      </w:pPr>
+      <w:r>
+        <w:rPr>
+          <w:rtl w:val="0"/>
+        </w:rPr>
+      </w:r>
+    </w:p>
+    <w:p>
+      <w:pPr>
+        <w:rPr/>
+      </w:pPr>
+      <w:r>
+        <w:rPr/>
+        <w:drawing>
+          <wp:inline distB="114300" distT="114300" distL="114300" distR="114300">
+            <wp:extent cx="5745600" cy="4305300"/>
+            <wp:effectExtent b="0" l="0" r="0" t="0"/>
+            <wp:docPr id="28" name="image31.png"/>
             <a:graphic>
               <a:graphicData uri="http://schemas.openxmlformats.org/drawingml/2006/picture">
                 <pic:pic>
@@ -5959,55 +6120,7 @@
                     <pic:cNvPicPr preferRelativeResize="0"/>
                   </pic:nvPicPr>
                   <pic:blipFill>
-                    <a:blip r:embed="rId73"/>
-                    <a:srcRect b="0" l="0" r="0" t="0"/>
-                    <a:stretch>
-                      <a:fillRect/>
-                    </a:stretch>
-                  </pic:blipFill>
-                  <pic:spPr>
-                    <a:xfrm>
-                      <a:off x="0" y="0"/>
-                      <a:ext cx="5745600" cy="3886200"/>
-                    </a:xfrm>
-                    <a:prstGeom prst="rect"/>
-                    <a:ln/>
-                  </pic:spPr>
-                </pic:pic>
-              </a:graphicData>
-            </a:graphic>
-          </wp:inline>
-        </w:drawing>
-      </w:r>
-      <w:r>
-        <w:br w:type="page"/>
-      </w:r>
-      <w:r>
-        <w:rPr>
-          <w:rtl w:val="0"/>
-        </w:rPr>
-      </w:r>
-    </w:p>
-    <w:p>
-      <w:pPr>
-        <w:rPr/>
-      </w:pPr>
-      <w:r>
-        <w:rPr/>
-        <w:drawing>
-          <wp:inline distB="114300" distT="114300" distL="114300" distR="114300">
-            <wp:extent cx="5745600" cy="4305300"/>
-            <wp:effectExtent b="0" l="0" r="0" t="0"/>
-            <wp:docPr id="30" name="image33.png"/>
-            <a:graphic>
-              <a:graphicData uri="http://schemas.openxmlformats.org/drawingml/2006/picture">
-                <pic:pic>
-                  <pic:nvPicPr>
-                    <pic:cNvPr id="0" name="image33.png"/>
-                    <pic:cNvPicPr preferRelativeResize="0"/>
-                  </pic:nvPicPr>
-                  <pic:blipFill>
-                    <a:blip r:embed="rId74"/>
+                    <a:blip r:embed="rId76"/>
                     <a:srcRect b="0" l="0" r="0" t="0"/>
                     <a:stretch>
                       <a:fillRect/>
@@ -6043,821 +6156,16 @@
           <wp:inline distB="114300" distT="114300" distL="114300" distR="114300">
             <wp:extent cx="5745600" cy="3886200"/>
             <wp:effectExtent b="0" l="0" r="0" t="0"/>
-            <wp:docPr id="81" name="image64.png"/>
-            <a:graphic>
-              <a:graphicData uri="http://schemas.openxmlformats.org/drawingml/2006/picture">
-                <pic:pic>
-                  <pic:nvPicPr>
-                    <pic:cNvPr id="0" name="image64.png"/>
+            <wp:docPr id="36" name="image19.png"/>
+            <a:graphic>
+              <a:graphicData uri="http://schemas.openxmlformats.org/drawingml/2006/picture">
+                <pic:pic>
+                  <pic:nvPicPr>
+                    <pic:cNvPr id="0" name="image19.png"/>
                     <pic:cNvPicPr preferRelativeResize="0"/>
                   </pic:nvPicPr>
                   <pic:blipFill>
                     <a:blip r:embed="rId75"/>
-                    <a:srcRect b="0" l="0" r="0" t="0"/>
-                    <a:stretch>
-                      <a:fillRect/>
-                    </a:stretch>
-                  </pic:blipFill>
-                  <pic:spPr>
-                    <a:xfrm>
-                      <a:off x="0" y="0"/>
-                      <a:ext cx="5745600" cy="3886200"/>
-                    </a:xfrm>
-                    <a:prstGeom prst="rect"/>
-                    <a:ln/>
-                  </pic:spPr>
-                </pic:pic>
-              </a:graphicData>
-            </a:graphic>
-          </wp:inline>
-        </w:drawing>
-      </w:r>
-      <w:r>
-        <w:rPr>
-          <w:rtl w:val="0"/>
-        </w:rPr>
-      </w:r>
-    </w:p>
-    <w:p>
-      <w:pPr>
-        <w:rPr/>
-      </w:pPr>
-      <w:r>
-        <w:br w:type="page"/>
-      </w:r>
-      <w:r>
-        <w:rPr>
-          <w:rtl w:val="0"/>
-        </w:rPr>
-      </w:r>
-    </w:p>
-    <w:p>
-      <w:pPr>
-        <w:rPr/>
-      </w:pPr>
-      <w:r>
-        <w:rPr>
-          <w:rtl w:val="0"/>
-        </w:rPr>
-      </w:r>
-    </w:p>
-    <w:p>
-      <w:pPr>
-        <w:rPr/>
-      </w:pPr>
-      <w:r>
-        <w:rPr/>
-        <w:drawing>
-          <wp:inline distB="114300" distT="114300" distL="114300" distR="114300">
-            <wp:extent cx="5745600" cy="4305300"/>
-            <wp:effectExtent b="0" l="0" r="0" t="0"/>
-            <wp:docPr id="31" name="image35.png"/>
-            <a:graphic>
-              <a:graphicData uri="http://schemas.openxmlformats.org/drawingml/2006/picture">
-                <pic:pic>
-                  <pic:nvPicPr>
-                    <pic:cNvPr id="0" name="image35.png"/>
-                    <pic:cNvPicPr preferRelativeResize="0"/>
-                  </pic:nvPicPr>
-                  <pic:blipFill>
-                    <a:blip r:embed="rId76"/>
-                    <a:srcRect b="0" l="0" r="0" t="0"/>
-                    <a:stretch>
-                      <a:fillRect/>
-                    </a:stretch>
-                  </pic:blipFill>
-                  <pic:spPr>
-                    <a:xfrm>
-                      <a:off x="0" y="0"/>
-                      <a:ext cx="5745600" cy="4305300"/>
-                    </a:xfrm>
-                    <a:prstGeom prst="rect"/>
-                    <a:ln/>
-                  </pic:spPr>
-                </pic:pic>
-              </a:graphicData>
-            </a:graphic>
-          </wp:inline>
-        </w:drawing>
-      </w:r>
-      <w:r>
-        <w:rPr>
-          <w:rtl w:val="0"/>
-        </w:rPr>
-      </w:r>
-    </w:p>
-    <w:p>
-      <w:pPr>
-        <w:rPr/>
-      </w:pPr>
-      <w:r>
-        <w:rPr/>
-        <w:drawing>
-          <wp:inline distB="114300" distT="114300" distL="114300" distR="114300">
-            <wp:extent cx="5745600" cy="3886200"/>
-            <wp:effectExtent b="0" l="0" r="0" t="0"/>
-            <wp:docPr id="39" name="image27.png"/>
-            <a:graphic>
-              <a:graphicData uri="http://schemas.openxmlformats.org/drawingml/2006/picture">
-                <pic:pic>
-                  <pic:nvPicPr>
-                    <pic:cNvPr id="0" name="image27.png"/>
-                    <pic:cNvPicPr preferRelativeResize="0"/>
-                  </pic:nvPicPr>
-                  <pic:blipFill>
-                    <a:blip r:embed="rId75"/>
-                    <a:srcRect b="0" l="0" r="0" t="0"/>
-                    <a:stretch>
-                      <a:fillRect/>
-                    </a:stretch>
-                  </pic:blipFill>
-                  <pic:spPr>
-                    <a:xfrm>
-                      <a:off x="0" y="0"/>
-                      <a:ext cx="5745600" cy="3886200"/>
-                    </a:xfrm>
-                    <a:prstGeom prst="rect"/>
-                    <a:ln/>
-                  </pic:spPr>
-                </pic:pic>
-              </a:graphicData>
-            </a:graphic>
-          </wp:inline>
-        </w:drawing>
-      </w:r>
-      <w:r>
-        <w:br w:type="page"/>
-      </w:r>
-      <w:r>
-        <w:rPr>
-          <w:rtl w:val="0"/>
-        </w:rPr>
-      </w:r>
-    </w:p>
-    <w:p>
-      <w:pPr>
-        <w:pStyle w:val="Heading2"/>
-        <w:rPr/>
-      </w:pPr>
-      <w:bookmarkStart w:colFirst="0" w:colLast="0" w:name="_muv2ll9wbn68" w:id="12"/>
-      <w:bookmarkEnd w:id="12"/>
-      <w:r>
-        <w:rPr>
-          <w:rtl w:val="0"/>
-        </w:rPr>
-        <w:t xml:space="preserve">Set: 1 (amended - real LIN)</w:t>
-      </w:r>
-    </w:p>
-    <w:p>
-      <w:pPr>
-        <w:rPr/>
-      </w:pPr>
-      <w:r>
-        <w:rPr>
-          <w:rtl w:val="0"/>
-        </w:rPr>
-      </w:r>
-    </w:p>
-    <w:p>
-      <w:pPr>
-        <w:rPr>
-          <w:u w:val="single"/>
-        </w:rPr>
-      </w:pPr>
-      <w:r>
-        <w:rPr>
-          <w:u w:val="single"/>
-          <w:rtl w:val="0"/>
-        </w:rPr>
-        <w:t xml:space="preserve">Observations</w:t>
-      </w:r>
-    </w:p>
-    <w:p>
-      <w:pPr>
-        <w:rPr/>
-      </w:pPr>
-      <w:r>
-        <w:rPr>
-          <w:rtl w:val="0"/>
-        </w:rPr>
-      </w:r>
-    </w:p>
-    <w:p>
-      <w:pPr>
-        <w:rPr/>
-      </w:pPr>
-      <w:r>
-        <w:rPr>
-          <w:rtl w:val="0"/>
-        </w:rPr>
-        <w:t xml:space="preserve">Observation 1: LIN - scaling: divide</w:t>
-      </w:r>
-    </w:p>
-    <w:p>
-      <w:pPr>
-        <w:rPr/>
-      </w:pPr>
-      <w:r>
-        <w:rPr>
-          <w:rtl w:val="0"/>
-        </w:rPr>
-      </w:r>
-    </w:p>
-    <w:p>
-      <w:pPr>
-        <w:rPr/>
-      </w:pPr>
-      <w:r>
-        <w:rPr>
-          <w:rtl w:val="0"/>
-        </w:rPr>
-        <w:t xml:space="preserve">Most of the test trials are relatively accurate, their percentage error falls within -2 to 2%. Even though fast transfer time penalization is implemented on this set of test trials, the average transfer time is still pretty fast (but higher than the one derived from standard calibration by around 50s), the penalization did not seem to work. However, it works to our favour, the absolute percentage error and the transfer time are both low. </w:t>
-      </w:r>
-    </w:p>
-    <w:p>
-      <w:pPr>
-        <w:rPr/>
-      </w:pPr>
-      <w:r>
-        <w:rPr>
-          <w:rtl w:val="0"/>
-        </w:rPr>
-      </w:r>
-    </w:p>
-    <w:p>
-      <w:pPr>
-        <w:rPr/>
-      </w:pPr>
-      <w:r>
-        <w:rPr>
-          <w:rtl w:val="0"/>
-        </w:rPr>
-      </w:r>
-    </w:p>
-    <w:p>
-      <w:pPr>
-        <w:rPr/>
-      </w:pPr>
-      <w:r>
-        <w:rPr>
-          <w:rtl w:val="0"/>
-        </w:rPr>
-        <w:t xml:space="preserve">Observation 2: LIN - scaling: multiply</w:t>
-      </w:r>
-    </w:p>
-    <w:p>
-      <w:pPr>
-        <w:rPr/>
-      </w:pPr>
-      <w:r>
-        <w:rPr>
-          <w:rtl w:val="0"/>
-        </w:rPr>
-      </w:r>
-    </w:p>
-    <w:p>
-      <w:pPr>
-        <w:rPr/>
-      </w:pPr>
-      <w:r>
-        <w:rPr>
-          <w:rtl w:val="0"/>
-        </w:rPr>
-        <w:t xml:space="preserve">The percentage error is not as accurate as LIN - scaling: divide, it lingers beyond the preferred boundary and the average transfer time is much slower than both the standard calibration and LIN - scaling: divide. The penalization does not seem to work too.</w:t>
-      </w:r>
-    </w:p>
-    <w:p>
-      <w:pPr>
-        <w:rPr/>
-      </w:pPr>
-      <w:r>
-        <w:rPr>
-          <w:rtl w:val="0"/>
-        </w:rPr>
-      </w:r>
-    </w:p>
-    <w:p>
-      <w:pPr>
-        <w:rPr/>
-      </w:pPr>
-      <w:r>
-        <w:rPr>
-          <w:rtl w:val="0"/>
-        </w:rPr>
-      </w:r>
-    </w:p>
-    <w:p>
-      <w:pPr>
-        <w:rPr/>
-      </w:pPr>
-      <w:r>
-        <w:rPr>
-          <w:rtl w:val="0"/>
-        </w:rPr>
-        <w:t xml:space="preserve">Observation 3: LIN - scaling: none</w:t>
-      </w:r>
-    </w:p>
-    <w:p>
-      <w:pPr>
-        <w:rPr/>
-      </w:pPr>
-      <w:r>
-        <w:rPr>
-          <w:rtl w:val="0"/>
-        </w:rPr>
-      </w:r>
-    </w:p>
-    <w:p>
-      <w:pPr>
-        <w:rPr/>
-      </w:pPr>
-      <w:r>
-        <w:rPr>
-          <w:rtl w:val="0"/>
-        </w:rPr>
-        <w:t xml:space="preserve">Similar to the trials for LIN - scaling: divide, a converging trend can be seen for the percentage error of each iteration. Even though the first few trials have quite long transfer times, eventually it is reduced to the transfer time indicated in standard calibration trials, and then to even lower transfer time while maintaining its accuracy (all the while the percentage error stayed between -2 to 2%). </w:t>
-      </w:r>
-      <w:r>
-        <w:br w:type="page"/>
-      </w:r>
-      <w:r>
-        <w:rPr>
-          <w:rtl w:val="0"/>
-        </w:rPr>
-      </w:r>
-    </w:p>
-    <w:p>
-      <w:pPr>
-        <w:rPr/>
-      </w:pPr>
-      <w:r>
-        <w:rPr>
-          <w:rtl w:val="0"/>
-        </w:rPr>
-        <w:t xml:space="preserve">Error against iteration graphs:</w:t>
-      </w:r>
-    </w:p>
-    <w:p>
-      <w:pPr>
-        <w:rPr/>
-      </w:pPr>
-      <w:r>
-        <w:rPr/>
-        <w:drawing>
-          <wp:inline distB="114300" distT="114300" distL="114300" distR="114300">
-            <wp:extent cx="5745600" cy="4216400"/>
-            <wp:effectExtent b="0" l="0" r="0" t="0"/>
-            <wp:docPr id="29" name="image20.png"/>
-            <a:graphic>
-              <a:graphicData uri="http://schemas.openxmlformats.org/drawingml/2006/picture">
-                <pic:pic>
-                  <pic:nvPicPr>
-                    <pic:cNvPr id="0" name="image20.png"/>
-                    <pic:cNvPicPr preferRelativeResize="0"/>
-                  </pic:nvPicPr>
-                  <pic:blipFill>
-                    <a:blip r:embed="rId77"/>
-                    <a:srcRect b="0" l="0" r="0" t="0"/>
-                    <a:stretch>
-                      <a:fillRect/>
-                    </a:stretch>
-                  </pic:blipFill>
-                  <pic:spPr>
-                    <a:xfrm>
-                      <a:off x="0" y="0"/>
-                      <a:ext cx="5745600" cy="4216400"/>
-                    </a:xfrm>
-                    <a:prstGeom prst="rect"/>
-                    <a:ln/>
-                  </pic:spPr>
-                </pic:pic>
-              </a:graphicData>
-            </a:graphic>
-          </wp:inline>
-        </w:drawing>
-      </w:r>
-      <w:r>
-        <w:rPr>
-          <w:rtl w:val="0"/>
-        </w:rPr>
-      </w:r>
-    </w:p>
-    <w:p>
-      <w:pPr>
-        <w:rPr/>
-      </w:pPr>
-      <w:r>
-        <w:rPr/>
-        <w:drawing>
-          <wp:inline distB="114300" distT="114300" distL="114300" distR="114300">
-            <wp:extent cx="5745600" cy="4051300"/>
-            <wp:effectExtent b="0" l="0" r="0" t="0"/>
-            <wp:docPr id="82" name="image65.png"/>
-            <a:graphic>
-              <a:graphicData uri="http://schemas.openxmlformats.org/drawingml/2006/picture">
-                <pic:pic>
-                  <pic:nvPicPr>
-                    <pic:cNvPr id="0" name="image65.png"/>
-                    <pic:cNvPicPr preferRelativeResize="0"/>
-                  </pic:nvPicPr>
-                  <pic:blipFill>
-                    <a:blip r:embed="rId78"/>
-                    <a:srcRect b="0" l="0" r="0" t="0"/>
-                    <a:stretch>
-                      <a:fillRect/>
-                    </a:stretch>
-                  </pic:blipFill>
-                  <pic:spPr>
-                    <a:xfrm>
-                      <a:off x="0" y="0"/>
-                      <a:ext cx="5745600" cy="4051300"/>
-                    </a:xfrm>
-                    <a:prstGeom prst="rect"/>
-                    <a:ln/>
-                  </pic:spPr>
-                </pic:pic>
-              </a:graphicData>
-            </a:graphic>
-          </wp:inline>
-        </w:drawing>
-      </w:r>
-      <w:r>
-        <w:br w:type="page"/>
-      </w:r>
-      <w:r>
-        <w:rPr>
-          <w:rtl w:val="0"/>
-        </w:rPr>
-      </w:r>
-    </w:p>
-    <w:p>
-      <w:pPr>
-        <w:rPr/>
-      </w:pPr>
-      <w:r>
-        <w:rPr/>
-        <w:drawing>
-          <wp:inline distB="114300" distT="114300" distL="114300" distR="114300">
-            <wp:extent cx="5745600" cy="4292600"/>
-            <wp:effectExtent b="0" l="0" r="0" t="0"/>
-            <wp:docPr id="61" name="image47.png"/>
-            <a:graphic>
-              <a:graphicData uri="http://schemas.openxmlformats.org/drawingml/2006/picture">
-                <pic:pic>
-                  <pic:nvPicPr>
-                    <pic:cNvPr id="0" name="image47.png"/>
-                    <pic:cNvPicPr preferRelativeResize="0"/>
-                  </pic:nvPicPr>
-                  <pic:blipFill>
-                    <a:blip r:embed="rId79"/>
-                    <a:srcRect b="0" l="0" r="0" t="0"/>
-                    <a:stretch>
-                      <a:fillRect/>
-                    </a:stretch>
-                  </pic:blipFill>
-                  <pic:spPr>
-                    <a:xfrm>
-                      <a:off x="0" y="0"/>
-                      <a:ext cx="5745600" cy="4292600"/>
-                    </a:xfrm>
-                    <a:prstGeom prst="rect"/>
-                    <a:ln/>
-                  </pic:spPr>
-                </pic:pic>
-              </a:graphicData>
-            </a:graphic>
-          </wp:inline>
-        </w:drawing>
-      </w:r>
-      <w:r>
-        <w:rPr>
-          <w:rtl w:val="0"/>
-        </w:rPr>
-        <w:t xml:space="preserve"> </w:t>
-      </w:r>
-      <w:r>
-        <w:br w:type="page"/>
-      </w:r>
-      <w:r>
-        <w:rPr>
-          <w:rtl w:val="0"/>
-        </w:rPr>
-      </w:r>
-    </w:p>
-    <w:p>
-      <w:pPr>
-        <w:rPr/>
-      </w:pPr>
-      <w:r>
-        <w:rPr>
-          <w:sz w:val="24"/>
-          <w:szCs w:val="24"/>
-          <w:rtl w:val="0"/>
-        </w:rPr>
-        <w:t xml:space="preserve">Diagram comparing human-driven and ML test trials (398 cP, set:1, amended</w:t>
-      </w:r>
-      <w:r>
-        <w:rPr>
-          <w:sz w:val="28"/>
-          <w:szCs w:val="28"/>
-          <w:rtl w:val="0"/>
-        </w:rPr>
-        <w:t xml:space="preserve">)</w:t>
-      </w:r>
-      <w:r>
-        <w:rPr>
-          <w:rtl w:val="0"/>
-        </w:rPr>
-        <w:t xml:space="preserve"> </w:t>
-      </w:r>
-    </w:p>
-    <w:p>
-      <w:pPr>
-        <w:rPr>
-          <w:sz w:val="24"/>
-          <w:szCs w:val="24"/>
-        </w:rPr>
-      </w:pPr>
-      <w:r>
-        <w:rPr>
-          <w:sz w:val="24"/>
-          <w:szCs w:val="24"/>
-        </w:rPr>
-        <w:drawing>
-          <wp:inline distB="114300" distT="114300" distL="114300" distR="114300">
-            <wp:extent cx="5745600" cy="4305300"/>
-            <wp:effectExtent b="0" l="0" r="0" t="0"/>
-            <wp:docPr id="48" name="image50.png"/>
-            <a:graphic>
-              <a:graphicData uri="http://schemas.openxmlformats.org/drawingml/2006/picture">
-                <pic:pic>
-                  <pic:nvPicPr>
-                    <pic:cNvPr id="0" name="image50.png"/>
-                    <pic:cNvPicPr preferRelativeResize="0"/>
-                  </pic:nvPicPr>
-                  <pic:blipFill>
-                    <a:blip r:embed="rId80"/>
-                    <a:srcRect b="0" l="0" r="0" t="0"/>
-                    <a:stretch>
-                      <a:fillRect/>
-                    </a:stretch>
-                  </pic:blipFill>
-                  <pic:spPr>
-                    <a:xfrm>
-                      <a:off x="0" y="0"/>
-                      <a:ext cx="5745600" cy="4305300"/>
-                    </a:xfrm>
-                    <a:prstGeom prst="rect"/>
-                    <a:ln/>
-                  </pic:spPr>
-                </pic:pic>
-              </a:graphicData>
-            </a:graphic>
-          </wp:inline>
-        </w:drawing>
-      </w:r>
-      <w:r>
-        <w:rPr>
-          <w:rtl w:val="0"/>
-        </w:rPr>
-      </w:r>
-    </w:p>
-    <w:p>
-      <w:pPr>
-        <w:rPr>
-          <w:sz w:val="24"/>
-          <w:szCs w:val="24"/>
-        </w:rPr>
-      </w:pPr>
-      <w:r>
-        <w:rPr>
-          <w:sz w:val="24"/>
-          <w:szCs w:val="24"/>
-        </w:rPr>
-        <w:drawing>
-          <wp:inline distB="114300" distT="114300" distL="114300" distR="114300">
-            <wp:extent cx="5745600" cy="3886200"/>
-            <wp:effectExtent b="0" l="0" r="0" t="0"/>
-            <wp:docPr id="6" name="image1.png"/>
-            <a:graphic>
-              <a:graphicData uri="http://schemas.openxmlformats.org/drawingml/2006/picture">
-                <pic:pic>
-                  <pic:nvPicPr>
-                    <pic:cNvPr id="0" name="image1.png"/>
-                    <pic:cNvPicPr preferRelativeResize="0"/>
-                  </pic:nvPicPr>
-                  <pic:blipFill>
-                    <a:blip r:embed="rId81"/>
-                    <a:srcRect b="0" l="0" r="0" t="0"/>
-                    <a:stretch>
-                      <a:fillRect/>
-                    </a:stretch>
-                  </pic:blipFill>
-                  <pic:spPr>
-                    <a:xfrm>
-                      <a:off x="0" y="0"/>
-                      <a:ext cx="5745600" cy="3886200"/>
-                    </a:xfrm>
-                    <a:prstGeom prst="rect"/>
-                    <a:ln/>
-                  </pic:spPr>
-                </pic:pic>
-              </a:graphicData>
-            </a:graphic>
-          </wp:inline>
-        </w:drawing>
-      </w:r>
-      <w:r>
-        <w:br w:type="page"/>
-      </w:r>
-      <w:r>
-        <w:rPr>
-          <w:rtl w:val="0"/>
-        </w:rPr>
-      </w:r>
-    </w:p>
-    <w:p>
-      <w:pPr>
-        <w:rPr>
-          <w:sz w:val="24"/>
-          <w:szCs w:val="24"/>
-        </w:rPr>
-      </w:pPr>
-      <w:r>
-        <w:rPr>
-          <w:sz w:val="24"/>
-          <w:szCs w:val="24"/>
-        </w:rPr>
-        <w:drawing>
-          <wp:inline distB="114300" distT="114300" distL="114300" distR="114300">
-            <wp:extent cx="5745600" cy="4305300"/>
-            <wp:effectExtent b="0" l="0" r="0" t="0"/>
-            <wp:docPr id="45" name="image40.png"/>
-            <a:graphic>
-              <a:graphicData uri="http://schemas.openxmlformats.org/drawingml/2006/picture">
-                <pic:pic>
-                  <pic:nvPicPr>
-                    <pic:cNvPr id="0" name="image40.png"/>
-                    <pic:cNvPicPr preferRelativeResize="0"/>
-                  </pic:nvPicPr>
-                  <pic:blipFill>
-                    <a:blip r:embed="rId82"/>
-                    <a:srcRect b="0" l="0" r="0" t="0"/>
-                    <a:stretch>
-                      <a:fillRect/>
-                    </a:stretch>
-                  </pic:blipFill>
-                  <pic:spPr>
-                    <a:xfrm>
-                      <a:off x="0" y="0"/>
-                      <a:ext cx="5745600" cy="4305300"/>
-                    </a:xfrm>
-                    <a:prstGeom prst="rect"/>
-                    <a:ln/>
-                  </pic:spPr>
-                </pic:pic>
-              </a:graphicData>
-            </a:graphic>
-          </wp:inline>
-        </w:drawing>
-      </w:r>
-      <w:r>
-        <w:rPr>
-          <w:rtl w:val="0"/>
-        </w:rPr>
-      </w:r>
-    </w:p>
-    <w:p>
-      <w:pPr>
-        <w:rPr>
-          <w:sz w:val="24"/>
-          <w:szCs w:val="24"/>
-        </w:rPr>
-      </w:pPr>
-      <w:r>
-        <w:rPr>
-          <w:sz w:val="24"/>
-          <w:szCs w:val="24"/>
-        </w:rPr>
-        <w:drawing>
-          <wp:inline distB="114300" distT="114300" distL="114300" distR="114300">
-            <wp:extent cx="5745600" cy="3886200"/>
-            <wp:effectExtent b="0" l="0" r="0" t="0"/>
-            <wp:docPr id="44" name="image29.png"/>
-            <a:graphic>
-              <a:graphicData uri="http://schemas.openxmlformats.org/drawingml/2006/picture">
-                <pic:pic>
-                  <pic:nvPicPr>
-                    <pic:cNvPr id="0" name="image29.png"/>
-                    <pic:cNvPicPr preferRelativeResize="0"/>
-                  </pic:nvPicPr>
-                  <pic:blipFill>
-                    <a:blip r:embed="rId83"/>
-                    <a:srcRect b="0" l="0" r="0" t="0"/>
-                    <a:stretch>
-                      <a:fillRect/>
-                    </a:stretch>
-                  </pic:blipFill>
-                  <pic:spPr>
-                    <a:xfrm>
-                      <a:off x="0" y="0"/>
-                      <a:ext cx="5745600" cy="3886200"/>
-                    </a:xfrm>
-                    <a:prstGeom prst="rect"/>
-                    <a:ln/>
-                  </pic:spPr>
-                </pic:pic>
-              </a:graphicData>
-            </a:graphic>
-          </wp:inline>
-        </w:drawing>
-      </w:r>
-      <w:r>
-        <w:br w:type="page"/>
-      </w:r>
-      <w:r>
-        <w:rPr>
-          <w:rtl w:val="0"/>
-        </w:rPr>
-      </w:r>
-    </w:p>
-    <w:p>
-      <w:pPr>
-        <w:rPr>
-          <w:sz w:val="24"/>
-          <w:szCs w:val="24"/>
-        </w:rPr>
-      </w:pPr>
-      <w:r>
-        <w:rPr>
-          <w:sz w:val="24"/>
-          <w:szCs w:val="24"/>
-        </w:rPr>
-        <w:drawing>
-          <wp:inline distB="114300" distT="114300" distL="114300" distR="114300">
-            <wp:extent cx="5745600" cy="4305300"/>
-            <wp:effectExtent b="0" l="0" r="0" t="0"/>
-            <wp:docPr id="27" name="image21.png"/>
-            <a:graphic>
-              <a:graphicData uri="http://schemas.openxmlformats.org/drawingml/2006/picture">
-                <pic:pic>
-                  <pic:nvPicPr>
-                    <pic:cNvPr id="0" name="image21.png"/>
-                    <pic:cNvPicPr preferRelativeResize="0"/>
-                  </pic:nvPicPr>
-                  <pic:blipFill>
-                    <a:blip r:embed="rId84"/>
-                    <a:srcRect b="0" l="0" r="0" t="0"/>
-                    <a:stretch>
-                      <a:fillRect/>
-                    </a:stretch>
-                  </pic:blipFill>
-                  <pic:spPr>
-                    <a:xfrm>
-                      <a:off x="0" y="0"/>
-                      <a:ext cx="5745600" cy="4305300"/>
-                    </a:xfrm>
-                    <a:prstGeom prst="rect"/>
-                    <a:ln/>
-                  </pic:spPr>
-                </pic:pic>
-              </a:graphicData>
-            </a:graphic>
-          </wp:inline>
-        </w:drawing>
-      </w:r>
-      <w:r>
-        <w:rPr>
-          <w:rtl w:val="0"/>
-        </w:rPr>
-      </w:r>
-    </w:p>
-    <w:p>
-      <w:pPr>
-        <w:rPr>
-          <w:sz w:val="24"/>
-          <w:szCs w:val="24"/>
-        </w:rPr>
-      </w:pPr>
-      <w:r>
-        <w:rPr>
-          <w:sz w:val="24"/>
-          <w:szCs w:val="24"/>
-        </w:rPr>
-        <w:drawing>
-          <wp:inline distB="114300" distT="114300" distL="114300" distR="114300">
-            <wp:extent cx="5745600" cy="3886200"/>
-            <wp:effectExtent b="0" l="0" r="0" t="0"/>
-            <wp:docPr id="68" name="image57.png"/>
-            <a:graphic>
-              <a:graphicData uri="http://schemas.openxmlformats.org/drawingml/2006/picture">
-                <pic:pic>
-                  <pic:nvPicPr>
-                    <pic:cNvPr id="0" name="image57.png"/>
-                    <pic:cNvPicPr preferRelativeResize="0"/>
-                  </pic:nvPicPr>
-                  <pic:blipFill>
-                    <a:blip r:embed="rId85"/>
                     <a:srcRect b="0" l="0" r="0" t="0"/>
                     <a:stretch>
                       <a:fillRect/>

</xml_diff>

<commit_message>
reports and diagrams amendments
</commit_message>
<xml_diff>
--- a/Opentrons_experiments/Reports/Viscosity_project_section 2_summary_398cP (1).docx
+++ b/Opentrons_experiments/Reports/Viscosity_project_section 2_summary_398cP (1).docx
@@ -869,12 +869,12 @@
           <wp:inline distB="114300" distT="114300" distL="114300" distR="114300">
             <wp:extent cx="5171182" cy="4125325"/>
             <wp:effectExtent b="0" l="0" r="0" t="0"/>
-            <wp:docPr id="71" name="image63.png"/>
-            <a:graphic>
-              <a:graphicData uri="http://schemas.openxmlformats.org/drawingml/2006/picture">
-                <pic:pic>
-                  <pic:nvPicPr>
-                    <pic:cNvPr id="0" name="image63.png"/>
+            <wp:docPr id="79" name="image79.png"/>
+            <a:graphic>
+              <a:graphicData uri="http://schemas.openxmlformats.org/drawingml/2006/picture">
+                <pic:pic>
+                  <pic:nvPicPr>
+                    <pic:cNvPr id="0" name="image79.png"/>
                     <pic:cNvPicPr preferRelativeResize="0"/>
                   </pic:nvPicPr>
                   <pic:blipFill>
@@ -926,12 +926,12 @@
           <wp:inline distB="114300" distT="114300" distL="114300" distR="114300">
             <wp:extent cx="5292090" cy="4239312"/>
             <wp:effectExtent b="0" l="0" r="0" t="0"/>
-            <wp:docPr id="13" name="image4.png"/>
-            <a:graphic>
-              <a:graphicData uri="http://schemas.openxmlformats.org/drawingml/2006/picture">
-                <pic:pic>
-                  <pic:nvPicPr>
-                    <pic:cNvPr id="0" name="image4.png"/>
+            <wp:docPr id="14" name="image12.png"/>
+            <a:graphic>
+              <a:graphicData uri="http://schemas.openxmlformats.org/drawingml/2006/picture">
+                <pic:pic>
+                  <pic:nvPicPr>
+                    <pic:cNvPr id="0" name="image12.png"/>
                     <pic:cNvPicPr preferRelativeResize="0"/>
                   </pic:nvPicPr>
                   <pic:blipFill>
@@ -986,7 +986,7 @@
           <wp:inline distB="114300" distT="114300" distL="114300" distR="114300">
             <wp:extent cx="5146179" cy="4182475"/>
             <wp:effectExtent b="0" l="0" r="0" t="0"/>
-            <wp:docPr id="47" name="image45.png"/>
+            <wp:docPr id="53" name="image45.png"/>
             <a:graphic>
               <a:graphicData uri="http://schemas.openxmlformats.org/drawingml/2006/picture">
                 <pic:pic>
@@ -1043,12 +1043,12 @@
           <wp:inline distB="114300" distT="114300" distL="114300" distR="114300">
             <wp:extent cx="5214938" cy="4171950"/>
             <wp:effectExtent b="0" l="0" r="0" t="0"/>
-            <wp:docPr id="37" name="image21.png"/>
-            <a:graphic>
-              <a:graphicData uri="http://schemas.openxmlformats.org/drawingml/2006/picture">
-                <pic:pic>
-                  <pic:nvPicPr>
-                    <pic:cNvPr id="0" name="image21.png"/>
+            <wp:docPr id="40" name="image30.png"/>
+            <a:graphic>
+              <a:graphicData uri="http://schemas.openxmlformats.org/drawingml/2006/picture">
+                <pic:pic>
+                  <pic:nvPicPr>
+                    <pic:cNvPr id="0" name="image30.png"/>
                     <pic:cNvPicPr preferRelativeResize="0"/>
                   </pic:nvPicPr>
                   <pic:blipFill>
@@ -1103,12 +1103,12 @@
           <wp:inline distB="114300" distT="114300" distL="114300" distR="114300">
             <wp:extent cx="5111712" cy="4144375"/>
             <wp:effectExtent b="0" l="0" r="0" t="0"/>
-            <wp:docPr id="38" name="image32.png"/>
-            <a:graphic>
-              <a:graphicData uri="http://schemas.openxmlformats.org/drawingml/2006/picture">
-                <pic:pic>
-                  <pic:nvPicPr>
-                    <pic:cNvPr id="0" name="image32.png"/>
+            <wp:docPr id="41" name="image43.png"/>
+            <a:graphic>
+              <a:graphicData uri="http://schemas.openxmlformats.org/drawingml/2006/picture">
+                <pic:pic>
+                  <pic:nvPicPr>
+                    <pic:cNvPr id="0" name="image43.png"/>
                     <pic:cNvPicPr preferRelativeResize="0"/>
                   </pic:nvPicPr>
                   <pic:blipFill>
@@ -1160,12 +1160,12 @@
           <wp:inline distB="114300" distT="114300" distL="114300" distR="114300">
             <wp:extent cx="5119688" cy="4162189"/>
             <wp:effectExtent b="0" l="0" r="0" t="0"/>
-            <wp:docPr id="60" name="image42.png"/>
-            <a:graphic>
-              <a:graphicData uri="http://schemas.openxmlformats.org/drawingml/2006/picture">
-                <pic:pic>
-                  <pic:nvPicPr>
-                    <pic:cNvPr id="0" name="image42.png"/>
+            <wp:docPr id="67" name="image53.png"/>
+            <a:graphic>
+              <a:graphicData uri="http://schemas.openxmlformats.org/drawingml/2006/picture">
+                <pic:pic>
+                  <pic:nvPicPr>
+                    <pic:cNvPr id="0" name="image53.png"/>
                     <pic:cNvPicPr preferRelativeResize="0"/>
                   </pic:nvPicPr>
                   <pic:blipFill>
@@ -1235,7 +1235,98 @@
           <wp:inline distB="114300" distT="114300" distL="114300" distR="114300">
             <wp:extent cx="5426565" cy="4065417"/>
             <wp:effectExtent b="0" l="0" r="0" t="0"/>
-            <wp:docPr id="10" name="image9.png"/>
+            <wp:docPr id="11" name="image19.png"/>
+            <a:graphic>
+              <a:graphicData uri="http://schemas.openxmlformats.org/drawingml/2006/picture">
+                <pic:pic>
+                  <pic:nvPicPr>
+                    <pic:cNvPr id="0" name="image19.png"/>
+                    <pic:cNvPicPr preferRelativeResize="0"/>
+                  </pic:nvPicPr>
+                  <pic:blipFill>
+                    <a:blip r:embed="rId12"/>
+                    <a:srcRect b="0" l="0" r="0" t="0"/>
+                    <a:stretch>
+                      <a:fillRect/>
+                    </a:stretch>
+                  </pic:blipFill>
+                  <pic:spPr>
+                    <a:xfrm>
+                      <a:off x="0" y="0"/>
+                      <a:ext cx="5426565" cy="4065417"/>
+                    </a:xfrm>
+                    <a:prstGeom prst="rect"/>
+                    <a:ln/>
+                  </pic:spPr>
+                </pic:pic>
+              </a:graphicData>
+            </a:graphic>
+          </wp:inline>
+        </w:drawing>
+      </w:r>
+      <w:r>
+        <w:rPr>
+          <w:rtl w:val="0"/>
+        </w:rPr>
+      </w:r>
+    </w:p>
+    <w:p>
+      <w:pPr>
+        <w:ind w:hanging="141.73228346456688"/>
+        <w:rPr/>
+      </w:pPr>
+      <w:r>
+        <w:rPr/>
+        <w:drawing>
+          <wp:inline distB="114300" distT="114300" distL="114300" distR="114300">
+            <wp:extent cx="5745600" cy="3886200"/>
+            <wp:effectExtent b="0" l="0" r="0" t="0"/>
+            <wp:docPr id="77" name="image67.png"/>
+            <a:graphic>
+              <a:graphicData uri="http://schemas.openxmlformats.org/drawingml/2006/picture">
+                <pic:pic>
+                  <pic:nvPicPr>
+                    <pic:cNvPr id="0" name="image67.png"/>
+                    <pic:cNvPicPr preferRelativeResize="0"/>
+                  </pic:nvPicPr>
+                  <pic:blipFill>
+                    <a:blip r:embed="rId13"/>
+                    <a:srcRect b="0" l="0" r="0" t="0"/>
+                    <a:stretch>
+                      <a:fillRect/>
+                    </a:stretch>
+                  </pic:blipFill>
+                  <pic:spPr>
+                    <a:xfrm>
+                      <a:off x="0" y="0"/>
+                      <a:ext cx="5745600" cy="3886200"/>
+                    </a:xfrm>
+                    <a:prstGeom prst="rect"/>
+                    <a:ln/>
+                  </pic:spPr>
+                </pic:pic>
+              </a:graphicData>
+            </a:graphic>
+          </wp:inline>
+        </w:drawing>
+      </w:r>
+      <w:r>
+        <w:rPr>
+          <w:rtl w:val="0"/>
+        </w:rPr>
+      </w:r>
+    </w:p>
+    <w:p>
+      <w:pPr>
+        <w:rPr/>
+      </w:pPr>
+      <w:r>
+        <w:rPr/>
+        <w:drawing>
+          <wp:inline distB="114300" distT="114300" distL="114300" distR="114300">
+            <wp:extent cx="5460697" cy="4090988"/>
+            <wp:effectExtent b="0" l="0" r="0" t="0"/>
+            <wp:docPr id="3" name="image9.png"/>
             <a:graphic>
               <a:graphicData uri="http://schemas.openxmlformats.org/drawingml/2006/picture">
                 <pic:pic>
@@ -1244,35 +1335,35 @@
                     <pic:cNvPicPr preferRelativeResize="0"/>
                   </pic:nvPicPr>
                   <pic:blipFill>
-                    <a:blip r:embed="rId12"/>
-                    <a:srcRect b="0" l="0" r="0" t="0"/>
-                    <a:stretch>
-                      <a:fillRect/>
-                    </a:stretch>
-                  </pic:blipFill>
-                  <pic:spPr>
-                    <a:xfrm>
-                      <a:off x="0" y="0"/>
-                      <a:ext cx="5426565" cy="4065417"/>
-                    </a:xfrm>
-                    <a:prstGeom prst="rect"/>
-                    <a:ln/>
-                  </pic:spPr>
-                </pic:pic>
-              </a:graphicData>
-            </a:graphic>
-          </wp:inline>
-        </w:drawing>
-      </w:r>
-      <w:r>
-        <w:rPr>
-          <w:rtl w:val="0"/>
-        </w:rPr>
-      </w:r>
-    </w:p>
-    <w:p>
-      <w:pPr>
-        <w:ind w:hanging="141.73228346456688"/>
+                    <a:blip r:embed="rId14"/>
+                    <a:srcRect b="0" l="0" r="0" t="0"/>
+                    <a:stretch>
+                      <a:fillRect/>
+                    </a:stretch>
+                  </pic:blipFill>
+                  <pic:spPr>
+                    <a:xfrm>
+                      <a:off x="0" y="0"/>
+                      <a:ext cx="5460697" cy="4090988"/>
+                    </a:xfrm>
+                    <a:prstGeom prst="rect"/>
+                    <a:ln/>
+                  </pic:spPr>
+                </pic:pic>
+              </a:graphicData>
+            </a:graphic>
+          </wp:inline>
+        </w:drawing>
+      </w:r>
+      <w:r>
+        <w:rPr>
+          <w:rtl w:val="0"/>
+        </w:rPr>
+      </w:r>
+    </w:p>
+    <w:p>
+      <w:pPr>
+        <w:ind w:left="0" w:firstLine="0"/>
         <w:rPr/>
       </w:pPr>
       <w:r>
@@ -1281,7 +1372,247 @@
           <wp:inline distB="114300" distT="114300" distL="114300" distR="114300">
             <wp:extent cx="5745600" cy="3886200"/>
             <wp:effectExtent b="0" l="0" r="0" t="0"/>
-            <wp:docPr id="69" name="image55.png"/>
+            <wp:docPr id="71" name="image63.png"/>
+            <a:graphic>
+              <a:graphicData uri="http://schemas.openxmlformats.org/drawingml/2006/picture">
+                <pic:pic>
+                  <pic:nvPicPr>
+                    <pic:cNvPr id="0" name="image63.png"/>
+                    <pic:cNvPicPr preferRelativeResize="0"/>
+                  </pic:nvPicPr>
+                  <pic:blipFill>
+                    <a:blip r:embed="rId15"/>
+                    <a:srcRect b="0" l="0" r="0" t="0"/>
+                    <a:stretch>
+                      <a:fillRect/>
+                    </a:stretch>
+                  </pic:blipFill>
+                  <pic:spPr>
+                    <a:xfrm>
+                      <a:off x="0" y="0"/>
+                      <a:ext cx="5745600" cy="3886200"/>
+                    </a:xfrm>
+                    <a:prstGeom prst="rect"/>
+                    <a:ln/>
+                  </pic:spPr>
+                </pic:pic>
+              </a:graphicData>
+            </a:graphic>
+          </wp:inline>
+        </w:drawing>
+      </w:r>
+      <w:r>
+        <w:br w:type="page"/>
+      </w:r>
+      <w:r>
+        <w:rPr>
+          <w:rtl w:val="0"/>
+        </w:rPr>
+      </w:r>
+    </w:p>
+    <w:p>
+      <w:pPr>
+        <w:rPr/>
+      </w:pPr>
+      <w:r>
+        <w:rPr/>
+        <w:drawing>
+          <wp:inline distB="114300" distT="114300" distL="114300" distR="114300">
+            <wp:extent cx="5619863" cy="4214897"/>
+            <wp:effectExtent b="0" l="0" r="0" t="0"/>
+            <wp:docPr id="15" name="image14.png"/>
+            <a:graphic>
+              <a:graphicData uri="http://schemas.openxmlformats.org/drawingml/2006/picture">
+                <pic:pic>
+                  <pic:nvPicPr>
+                    <pic:cNvPr id="0" name="image14.png"/>
+                    <pic:cNvPicPr preferRelativeResize="0"/>
+                  </pic:nvPicPr>
+                  <pic:blipFill>
+                    <a:blip r:embed="rId16"/>
+                    <a:srcRect b="0" l="0" r="0" t="0"/>
+                    <a:stretch>
+                      <a:fillRect/>
+                    </a:stretch>
+                  </pic:blipFill>
+                  <pic:spPr>
+                    <a:xfrm>
+                      <a:off x="0" y="0"/>
+                      <a:ext cx="5619863" cy="4214897"/>
+                    </a:xfrm>
+                    <a:prstGeom prst="rect"/>
+                    <a:ln/>
+                  </pic:spPr>
+                </pic:pic>
+              </a:graphicData>
+            </a:graphic>
+          </wp:inline>
+        </w:drawing>
+      </w:r>
+      <w:r>
+        <w:rPr>
+          <w:rtl w:val="0"/>
+        </w:rPr>
+      </w:r>
+    </w:p>
+    <w:p>
+      <w:pPr>
+        <w:ind w:left="0" w:firstLine="0"/>
+        <w:rPr/>
+      </w:pPr>
+      <w:r>
+        <w:rPr/>
+        <w:drawing>
+          <wp:inline distB="114300" distT="114300" distL="114300" distR="114300">
+            <wp:extent cx="5745600" cy="3886200"/>
+            <wp:effectExtent b="0" l="0" r="0" t="0"/>
+            <wp:docPr id="32" name="image24.png"/>
+            <a:graphic>
+              <a:graphicData uri="http://schemas.openxmlformats.org/drawingml/2006/picture">
+                <pic:pic>
+                  <pic:nvPicPr>
+                    <pic:cNvPr id="0" name="image24.png"/>
+                    <pic:cNvPicPr preferRelativeResize="0"/>
+                  </pic:nvPicPr>
+                  <pic:blipFill>
+                    <a:blip r:embed="rId17"/>
+                    <a:srcRect b="0" l="0" r="0" t="0"/>
+                    <a:stretch>
+                      <a:fillRect/>
+                    </a:stretch>
+                  </pic:blipFill>
+                  <pic:spPr>
+                    <a:xfrm>
+                      <a:off x="0" y="0"/>
+                      <a:ext cx="5745600" cy="3886200"/>
+                    </a:xfrm>
+                    <a:prstGeom prst="rect"/>
+                    <a:ln/>
+                  </pic:spPr>
+                </pic:pic>
+              </a:graphicData>
+            </a:graphic>
+          </wp:inline>
+        </w:drawing>
+      </w:r>
+      <w:r>
+        <w:rPr>
+          <w:rtl w:val="0"/>
+        </w:rPr>
+      </w:r>
+    </w:p>
+    <w:p>
+      <w:pPr>
+        <w:rPr/>
+      </w:pPr>
+      <w:r>
+        <w:rPr>
+          <w:rtl w:val="0"/>
+        </w:rPr>
+      </w:r>
+    </w:p>
+    <w:p>
+      <w:pPr>
+        <w:rPr/>
+      </w:pPr>
+      <w:r>
+        <w:rPr/>
+        <w:drawing>
+          <wp:inline distB="114300" distT="114300" distL="114300" distR="114300">
+            <wp:extent cx="5600813" cy="4195958"/>
+            <wp:effectExtent b="0" l="0" r="0" t="0"/>
+            <wp:docPr id="10" name="image25.png"/>
+            <a:graphic>
+              <a:graphicData uri="http://schemas.openxmlformats.org/drawingml/2006/picture">
+                <pic:pic>
+                  <pic:nvPicPr>
+                    <pic:cNvPr id="0" name="image25.png"/>
+                    <pic:cNvPicPr preferRelativeResize="0"/>
+                  </pic:nvPicPr>
+                  <pic:blipFill>
+                    <a:blip r:embed="rId18"/>
+                    <a:srcRect b="0" l="0" r="0" t="0"/>
+                    <a:stretch>
+                      <a:fillRect/>
+                    </a:stretch>
+                  </pic:blipFill>
+                  <pic:spPr>
+                    <a:xfrm>
+                      <a:off x="0" y="0"/>
+                      <a:ext cx="5600813" cy="4195958"/>
+                    </a:xfrm>
+                    <a:prstGeom prst="rect"/>
+                    <a:ln/>
+                  </pic:spPr>
+                </pic:pic>
+              </a:graphicData>
+            </a:graphic>
+          </wp:inline>
+        </w:drawing>
+      </w:r>
+      <w:r>
+        <w:rPr>
+          <w:rtl w:val="0"/>
+        </w:rPr>
+      </w:r>
+    </w:p>
+    <w:p>
+      <w:pPr>
+        <w:ind w:firstLine="0"/>
+        <w:rPr/>
+      </w:pPr>
+      <w:r>
+        <w:rPr/>
+        <w:drawing>
+          <wp:inline distB="114300" distT="114300" distL="114300" distR="114300">
+            <wp:extent cx="5745600" cy="3886200"/>
+            <wp:effectExtent b="0" l="0" r="0" t="0"/>
+            <wp:docPr id="5" name="image11.png"/>
+            <a:graphic>
+              <a:graphicData uri="http://schemas.openxmlformats.org/drawingml/2006/picture">
+                <pic:pic>
+                  <pic:nvPicPr>
+                    <pic:cNvPr id="0" name="image11.png"/>
+                    <pic:cNvPicPr preferRelativeResize="0"/>
+                  </pic:nvPicPr>
+                  <pic:blipFill>
+                    <a:blip r:embed="rId19"/>
+                    <a:srcRect b="0" l="0" r="0" t="0"/>
+                    <a:stretch>
+                      <a:fillRect/>
+                    </a:stretch>
+                  </pic:blipFill>
+                  <pic:spPr>
+                    <a:xfrm>
+                      <a:off x="0" y="0"/>
+                      <a:ext cx="5745600" cy="3886200"/>
+                    </a:xfrm>
+                    <a:prstGeom prst="rect"/>
+                    <a:ln/>
+                  </pic:spPr>
+                </pic:pic>
+              </a:graphicData>
+            </a:graphic>
+          </wp:inline>
+        </w:drawing>
+      </w:r>
+      <w:r>
+        <w:rPr>
+          <w:rtl w:val="0"/>
+        </w:rPr>
+      </w:r>
+    </w:p>
+    <w:p>
+      <w:pPr>
+        <w:rPr/>
+      </w:pPr>
+      <w:r>
+        <w:rPr/>
+        <w:drawing>
+          <wp:inline distB="114300" distT="114300" distL="114300" distR="114300">
+            <wp:extent cx="5267438" cy="3950578"/>
+            <wp:effectExtent b="0" l="0" r="0" t="0"/>
+            <wp:docPr id="55" name="image55.png"/>
             <a:graphic>
               <a:graphicData uri="http://schemas.openxmlformats.org/drawingml/2006/picture">
                 <pic:pic>
@@ -1290,7 +1621,53 @@
                     <pic:cNvPicPr preferRelativeResize="0"/>
                   </pic:nvPicPr>
                   <pic:blipFill>
-                    <a:blip r:embed="rId13"/>
+                    <a:blip r:embed="rId20"/>
+                    <a:srcRect b="0" l="0" r="0" t="0"/>
+                    <a:stretch>
+                      <a:fillRect/>
+                    </a:stretch>
+                  </pic:blipFill>
+                  <pic:spPr>
+                    <a:xfrm>
+                      <a:off x="0" y="0"/>
+                      <a:ext cx="5267438" cy="3950578"/>
+                    </a:xfrm>
+                    <a:prstGeom prst="rect"/>
+                    <a:ln/>
+                  </pic:spPr>
+                </pic:pic>
+              </a:graphicData>
+            </a:graphic>
+          </wp:inline>
+        </w:drawing>
+      </w:r>
+      <w:r>
+        <w:rPr>
+          <w:rtl w:val="0"/>
+        </w:rPr>
+      </w:r>
+    </w:p>
+    <w:p>
+      <w:pPr>
+        <w:ind w:firstLine="0"/>
+        <w:rPr/>
+      </w:pPr>
+      <w:r>
+        <w:rPr/>
+        <w:drawing>
+          <wp:inline distB="114300" distT="114300" distL="114300" distR="114300">
+            <wp:extent cx="5745600" cy="3886200"/>
+            <wp:effectExtent b="0" l="0" r="0" t="0"/>
+            <wp:docPr id="83" name="image71.png"/>
+            <a:graphic>
+              <a:graphicData uri="http://schemas.openxmlformats.org/drawingml/2006/picture">
+                <pic:pic>
+                  <pic:nvPicPr>
+                    <pic:cNvPr id="0" name="image71.png"/>
+                    <pic:cNvPicPr preferRelativeResize="0"/>
+                  </pic:nvPicPr>
+                  <pic:blipFill>
+                    <a:blip r:embed="rId21"/>
                     <a:srcRect b="0" l="0" r="0" t="0"/>
                     <a:stretch>
                       <a:fillRect/>
@@ -1318,383 +1695,6 @@
     </w:p>
     <w:p>
       <w:pPr>
-        <w:rPr/>
-      </w:pPr>
-      <w:r>
-        <w:rPr/>
-        <w:drawing>
-          <wp:inline distB="114300" distT="114300" distL="114300" distR="114300">
-            <wp:extent cx="5460697" cy="4090988"/>
-            <wp:effectExtent b="0" l="0" r="0" t="0"/>
-            <wp:docPr id="3" name="image8.png"/>
-            <a:graphic>
-              <a:graphicData uri="http://schemas.openxmlformats.org/drawingml/2006/picture">
-                <pic:pic>
-                  <pic:nvPicPr>
-                    <pic:cNvPr id="0" name="image8.png"/>
-                    <pic:cNvPicPr preferRelativeResize="0"/>
-                  </pic:nvPicPr>
-                  <pic:blipFill>
-                    <a:blip r:embed="rId14"/>
-                    <a:srcRect b="0" l="0" r="0" t="0"/>
-                    <a:stretch>
-                      <a:fillRect/>
-                    </a:stretch>
-                  </pic:blipFill>
-                  <pic:spPr>
-                    <a:xfrm>
-                      <a:off x="0" y="0"/>
-                      <a:ext cx="5460697" cy="4090988"/>
-                    </a:xfrm>
-                    <a:prstGeom prst="rect"/>
-                    <a:ln/>
-                  </pic:spPr>
-                </pic:pic>
-              </a:graphicData>
-            </a:graphic>
-          </wp:inline>
-        </w:drawing>
-      </w:r>
-      <w:r>
-        <w:rPr>
-          <w:rtl w:val="0"/>
-        </w:rPr>
-      </w:r>
-    </w:p>
-    <w:p>
-      <w:pPr>
-        <w:ind w:left="0" w:firstLine="0"/>
-        <w:rPr/>
-      </w:pPr>
-      <w:r>
-        <w:rPr/>
-        <w:drawing>
-          <wp:inline distB="114300" distT="114300" distL="114300" distR="114300">
-            <wp:extent cx="5745600" cy="3886200"/>
-            <wp:effectExtent b="0" l="0" r="0" t="0"/>
-            <wp:docPr id="63" name="image52.png"/>
-            <a:graphic>
-              <a:graphicData uri="http://schemas.openxmlformats.org/drawingml/2006/picture">
-                <pic:pic>
-                  <pic:nvPicPr>
-                    <pic:cNvPr id="0" name="image52.png"/>
-                    <pic:cNvPicPr preferRelativeResize="0"/>
-                  </pic:nvPicPr>
-                  <pic:blipFill>
-                    <a:blip r:embed="rId15"/>
-                    <a:srcRect b="0" l="0" r="0" t="0"/>
-                    <a:stretch>
-                      <a:fillRect/>
-                    </a:stretch>
-                  </pic:blipFill>
-                  <pic:spPr>
-                    <a:xfrm>
-                      <a:off x="0" y="0"/>
-                      <a:ext cx="5745600" cy="3886200"/>
-                    </a:xfrm>
-                    <a:prstGeom prst="rect"/>
-                    <a:ln/>
-                  </pic:spPr>
-                </pic:pic>
-              </a:graphicData>
-            </a:graphic>
-          </wp:inline>
-        </w:drawing>
-      </w:r>
-      <w:r>
-        <w:br w:type="page"/>
-      </w:r>
-      <w:r>
-        <w:rPr>
-          <w:rtl w:val="0"/>
-        </w:rPr>
-      </w:r>
-    </w:p>
-    <w:p>
-      <w:pPr>
-        <w:rPr/>
-      </w:pPr>
-      <w:r>
-        <w:rPr/>
-        <w:drawing>
-          <wp:inline distB="114300" distT="114300" distL="114300" distR="114300">
-            <wp:extent cx="5619863" cy="4214897"/>
-            <wp:effectExtent b="0" l="0" r="0" t="0"/>
-            <wp:docPr id="14" name="image17.png"/>
-            <a:graphic>
-              <a:graphicData uri="http://schemas.openxmlformats.org/drawingml/2006/picture">
-                <pic:pic>
-                  <pic:nvPicPr>
-                    <pic:cNvPr id="0" name="image17.png"/>
-                    <pic:cNvPicPr preferRelativeResize="0"/>
-                  </pic:nvPicPr>
-                  <pic:blipFill>
-                    <a:blip r:embed="rId16"/>
-                    <a:srcRect b="0" l="0" r="0" t="0"/>
-                    <a:stretch>
-                      <a:fillRect/>
-                    </a:stretch>
-                  </pic:blipFill>
-                  <pic:spPr>
-                    <a:xfrm>
-                      <a:off x="0" y="0"/>
-                      <a:ext cx="5619863" cy="4214897"/>
-                    </a:xfrm>
-                    <a:prstGeom prst="rect"/>
-                    <a:ln/>
-                  </pic:spPr>
-                </pic:pic>
-              </a:graphicData>
-            </a:graphic>
-          </wp:inline>
-        </w:drawing>
-      </w:r>
-      <w:r>
-        <w:rPr>
-          <w:rtl w:val="0"/>
-        </w:rPr>
-      </w:r>
-    </w:p>
-    <w:p>
-      <w:pPr>
-        <w:ind w:left="0" w:firstLine="0"/>
-        <w:rPr/>
-      </w:pPr>
-      <w:r>
-        <w:rPr/>
-        <w:drawing>
-          <wp:inline distB="114300" distT="114300" distL="114300" distR="114300">
-            <wp:extent cx="5745600" cy="3886200"/>
-            <wp:effectExtent b="0" l="0" r="0" t="0"/>
-            <wp:docPr id="29" name="image22.png"/>
-            <a:graphic>
-              <a:graphicData uri="http://schemas.openxmlformats.org/drawingml/2006/picture">
-                <pic:pic>
-                  <pic:nvPicPr>
-                    <pic:cNvPr id="0" name="image22.png"/>
-                    <pic:cNvPicPr preferRelativeResize="0"/>
-                  </pic:nvPicPr>
-                  <pic:blipFill>
-                    <a:blip r:embed="rId17"/>
-                    <a:srcRect b="0" l="0" r="0" t="0"/>
-                    <a:stretch>
-                      <a:fillRect/>
-                    </a:stretch>
-                  </pic:blipFill>
-                  <pic:spPr>
-                    <a:xfrm>
-                      <a:off x="0" y="0"/>
-                      <a:ext cx="5745600" cy="3886200"/>
-                    </a:xfrm>
-                    <a:prstGeom prst="rect"/>
-                    <a:ln/>
-                  </pic:spPr>
-                </pic:pic>
-              </a:graphicData>
-            </a:graphic>
-          </wp:inline>
-        </w:drawing>
-      </w:r>
-      <w:r>
-        <w:rPr>
-          <w:rtl w:val="0"/>
-        </w:rPr>
-      </w:r>
-    </w:p>
-    <w:p>
-      <w:pPr>
-        <w:rPr/>
-      </w:pPr>
-      <w:r>
-        <w:rPr>
-          <w:rtl w:val="0"/>
-        </w:rPr>
-      </w:r>
-    </w:p>
-    <w:p>
-      <w:pPr>
-        <w:rPr/>
-      </w:pPr>
-      <w:r>
-        <w:rPr/>
-        <w:drawing>
-          <wp:inline distB="114300" distT="114300" distL="114300" distR="114300">
-            <wp:extent cx="5600813" cy="4195958"/>
-            <wp:effectExtent b="0" l="0" r="0" t="0"/>
-            <wp:docPr id="9" name="image14.png"/>
-            <a:graphic>
-              <a:graphicData uri="http://schemas.openxmlformats.org/drawingml/2006/picture">
-                <pic:pic>
-                  <pic:nvPicPr>
-                    <pic:cNvPr id="0" name="image14.png"/>
-                    <pic:cNvPicPr preferRelativeResize="0"/>
-                  </pic:nvPicPr>
-                  <pic:blipFill>
-                    <a:blip r:embed="rId18"/>
-                    <a:srcRect b="0" l="0" r="0" t="0"/>
-                    <a:stretch>
-                      <a:fillRect/>
-                    </a:stretch>
-                  </pic:blipFill>
-                  <pic:spPr>
-                    <a:xfrm>
-                      <a:off x="0" y="0"/>
-                      <a:ext cx="5600813" cy="4195958"/>
-                    </a:xfrm>
-                    <a:prstGeom prst="rect"/>
-                    <a:ln/>
-                  </pic:spPr>
-                </pic:pic>
-              </a:graphicData>
-            </a:graphic>
-          </wp:inline>
-        </w:drawing>
-      </w:r>
-      <w:r>
-        <w:rPr>
-          <w:rtl w:val="0"/>
-        </w:rPr>
-      </w:r>
-    </w:p>
-    <w:p>
-      <w:pPr>
-        <w:ind w:firstLine="0"/>
-        <w:rPr/>
-      </w:pPr>
-      <w:r>
-        <w:rPr/>
-        <w:drawing>
-          <wp:inline distB="114300" distT="114300" distL="114300" distR="114300">
-            <wp:extent cx="5745600" cy="3886200"/>
-            <wp:effectExtent b="0" l="0" r="0" t="0"/>
-            <wp:docPr id="5" name="image13.png"/>
-            <a:graphic>
-              <a:graphicData uri="http://schemas.openxmlformats.org/drawingml/2006/picture">
-                <pic:pic>
-                  <pic:nvPicPr>
-                    <pic:cNvPr id="0" name="image13.png"/>
-                    <pic:cNvPicPr preferRelativeResize="0"/>
-                  </pic:nvPicPr>
-                  <pic:blipFill>
-                    <a:blip r:embed="rId19"/>
-                    <a:srcRect b="0" l="0" r="0" t="0"/>
-                    <a:stretch>
-                      <a:fillRect/>
-                    </a:stretch>
-                  </pic:blipFill>
-                  <pic:spPr>
-                    <a:xfrm>
-                      <a:off x="0" y="0"/>
-                      <a:ext cx="5745600" cy="3886200"/>
-                    </a:xfrm>
-                    <a:prstGeom prst="rect"/>
-                    <a:ln/>
-                  </pic:spPr>
-                </pic:pic>
-              </a:graphicData>
-            </a:graphic>
-          </wp:inline>
-        </w:drawing>
-      </w:r>
-      <w:r>
-        <w:rPr>
-          <w:rtl w:val="0"/>
-        </w:rPr>
-      </w:r>
-    </w:p>
-    <w:p>
-      <w:pPr>
-        <w:rPr/>
-      </w:pPr>
-      <w:r>
-        <w:rPr/>
-        <w:drawing>
-          <wp:inline distB="114300" distT="114300" distL="114300" distR="114300">
-            <wp:extent cx="5267438" cy="3950578"/>
-            <wp:effectExtent b="0" l="0" r="0" t="0"/>
-            <wp:docPr id="49" name="image46.png"/>
-            <a:graphic>
-              <a:graphicData uri="http://schemas.openxmlformats.org/drawingml/2006/picture">
-                <pic:pic>
-                  <pic:nvPicPr>
-                    <pic:cNvPr id="0" name="image46.png"/>
-                    <pic:cNvPicPr preferRelativeResize="0"/>
-                  </pic:nvPicPr>
-                  <pic:blipFill>
-                    <a:blip r:embed="rId20"/>
-                    <a:srcRect b="0" l="0" r="0" t="0"/>
-                    <a:stretch>
-                      <a:fillRect/>
-                    </a:stretch>
-                  </pic:blipFill>
-                  <pic:spPr>
-                    <a:xfrm>
-                      <a:off x="0" y="0"/>
-                      <a:ext cx="5267438" cy="3950578"/>
-                    </a:xfrm>
-                    <a:prstGeom prst="rect"/>
-                    <a:ln/>
-                  </pic:spPr>
-                </pic:pic>
-              </a:graphicData>
-            </a:graphic>
-          </wp:inline>
-        </w:drawing>
-      </w:r>
-      <w:r>
-        <w:rPr>
-          <w:rtl w:val="0"/>
-        </w:rPr>
-      </w:r>
-    </w:p>
-    <w:p>
-      <w:pPr>
-        <w:ind w:firstLine="0"/>
-        <w:rPr/>
-      </w:pPr>
-      <w:r>
-        <w:rPr/>
-        <w:drawing>
-          <wp:inline distB="114300" distT="114300" distL="114300" distR="114300">
-            <wp:extent cx="5745600" cy="3886200"/>
-            <wp:effectExtent b="0" l="0" r="0" t="0"/>
-            <wp:docPr id="74" name="image64.png"/>
-            <a:graphic>
-              <a:graphicData uri="http://schemas.openxmlformats.org/drawingml/2006/picture">
-                <pic:pic>
-                  <pic:nvPicPr>
-                    <pic:cNvPr id="0" name="image64.png"/>
-                    <pic:cNvPicPr preferRelativeResize="0"/>
-                  </pic:nvPicPr>
-                  <pic:blipFill>
-                    <a:blip r:embed="rId21"/>
-                    <a:srcRect b="0" l="0" r="0" t="0"/>
-                    <a:stretch>
-                      <a:fillRect/>
-                    </a:stretch>
-                  </pic:blipFill>
-                  <pic:spPr>
-                    <a:xfrm>
-                      <a:off x="0" y="0"/>
-                      <a:ext cx="5745600" cy="3886200"/>
-                    </a:xfrm>
-                    <a:prstGeom prst="rect"/>
-                    <a:ln/>
-                  </pic:spPr>
-                </pic:pic>
-              </a:graphicData>
-            </a:graphic>
-          </wp:inline>
-        </w:drawing>
-      </w:r>
-      <w:r>
-        <w:rPr>
-          <w:rtl w:val="0"/>
-        </w:rPr>
-      </w:r>
-    </w:p>
-    <w:p>
-      <w:pPr>
         <w:jc w:val="center"/>
         <w:rPr/>
       </w:pPr>
@@ -1704,12 +1704,12 @@
           <wp:inline distB="114300" distT="114300" distL="114300" distR="114300">
             <wp:extent cx="5400788" cy="4046105"/>
             <wp:effectExtent b="0" l="0" r="0" t="0"/>
-            <wp:docPr id="65" name="image59.png"/>
-            <a:graphic>
-              <a:graphicData uri="http://schemas.openxmlformats.org/drawingml/2006/picture">
-                <pic:pic>
-                  <pic:nvPicPr>
-                    <pic:cNvPr id="0" name="image59.png"/>
+            <wp:docPr id="73" name="image70.png"/>
+            <a:graphic>
+              <a:graphicData uri="http://schemas.openxmlformats.org/drawingml/2006/picture">
+                <pic:pic>
+                  <pic:nvPicPr>
+                    <pic:cNvPr id="0" name="image70.png"/>
                     <pic:cNvPicPr preferRelativeResize="0"/>
                   </pic:nvPicPr>
                   <pic:blipFill>
@@ -1750,12 +1750,12 @@
           <wp:inline distB="114300" distT="114300" distL="114300" distR="114300">
             <wp:extent cx="6831872" cy="4570687"/>
             <wp:effectExtent b="0" l="0" r="0" t="0"/>
-            <wp:docPr id="54" name="image73.png"/>
-            <a:graphic>
-              <a:graphicData uri="http://schemas.openxmlformats.org/drawingml/2006/picture">
-                <pic:pic>
-                  <pic:nvPicPr>
-                    <pic:cNvPr id="0" name="image73.png"/>
+            <wp:docPr id="60" name="image83.png"/>
+            <a:graphic>
+              <a:graphicData uri="http://schemas.openxmlformats.org/drawingml/2006/picture">
+                <pic:pic>
+                  <pic:nvPicPr>
+                    <pic:cNvPr id="0" name="image83.png"/>
                     <pic:cNvPicPr preferRelativeResize="0"/>
                   </pic:nvPicPr>
                   <pic:blipFill>
@@ -2067,12 +2067,12 @@
           <wp:inline distB="114300" distT="114300" distL="114300" distR="114300">
             <wp:extent cx="5731200" cy="4292600"/>
             <wp:effectExtent b="0" l="0" r="0" t="0"/>
-            <wp:docPr id="62" name="image53.png"/>
-            <a:graphic>
-              <a:graphicData uri="http://schemas.openxmlformats.org/drawingml/2006/picture">
-                <pic:pic>
-                  <pic:nvPicPr>
-                    <pic:cNvPr id="0" name="image53.png"/>
+            <wp:docPr id="70" name="image77.png"/>
+            <a:graphic>
+              <a:graphicData uri="http://schemas.openxmlformats.org/drawingml/2006/picture">
+                <pic:pic>
+                  <pic:nvPicPr>
+                    <pic:cNvPr id="0" name="image77.png"/>
                     <pic:cNvPicPr preferRelativeResize="0"/>
                   </pic:nvPicPr>
                   <pic:blipFill>
@@ -2102,12 +2102,12 @@
           <wp:inline distB="114300" distT="114300" distL="114300" distR="114300">
             <wp:extent cx="5731200" cy="4292600"/>
             <wp:effectExtent b="0" l="0" r="0" t="0"/>
-            <wp:docPr id="8" name="image15.png"/>
-            <a:graphic>
-              <a:graphicData uri="http://schemas.openxmlformats.org/drawingml/2006/picture">
-                <pic:pic>
-                  <pic:nvPicPr>
-                    <pic:cNvPr id="0" name="image15.png"/>
+            <wp:docPr id="9" name="image17.png"/>
+            <a:graphic>
+              <a:graphicData uri="http://schemas.openxmlformats.org/drawingml/2006/picture">
+                <pic:pic>
+                  <pic:nvPicPr>
+                    <pic:cNvPr id="0" name="image17.png"/>
                     <pic:cNvPicPr preferRelativeResize="0"/>
                   </pic:nvPicPr>
                   <pic:blipFill>
@@ -2137,12 +2137,12 @@
           <wp:inline distB="114300" distT="114300" distL="114300" distR="114300">
             <wp:extent cx="5731200" cy="4292600"/>
             <wp:effectExtent b="0" l="0" r="0" t="0"/>
-            <wp:docPr id="57" name="image47.png"/>
-            <a:graphic>
-              <a:graphicData uri="http://schemas.openxmlformats.org/drawingml/2006/picture">
-                <pic:pic>
-                  <pic:nvPicPr>
-                    <pic:cNvPr id="0" name="image47.png"/>
+            <wp:docPr id="64" name="image69.png"/>
+            <a:graphic>
+              <a:graphicData uri="http://schemas.openxmlformats.org/drawingml/2006/picture">
+                <pic:pic>
+                  <pic:nvPicPr>
+                    <pic:cNvPr id="0" name="image69.png"/>
                     <pic:cNvPicPr preferRelativeResize="0"/>
                   </pic:nvPicPr>
                   <pic:blipFill>
@@ -2182,12 +2182,12 @@
           <wp:inline distB="114300" distT="114300" distL="114300" distR="114300">
             <wp:extent cx="5731200" cy="4292600"/>
             <wp:effectExtent b="0" l="0" r="0" t="0"/>
-            <wp:docPr id="78" name="image72.png"/>
-            <a:graphic>
-              <a:graphicData uri="http://schemas.openxmlformats.org/drawingml/2006/picture">
-                <pic:pic>
-                  <pic:nvPicPr>
-                    <pic:cNvPr id="0" name="image72.png"/>
+            <wp:docPr id="87" name="image82.png"/>
+            <a:graphic>
+              <a:graphicData uri="http://schemas.openxmlformats.org/drawingml/2006/picture">
+                <pic:pic>
+                  <pic:nvPicPr>
+                    <pic:cNvPr id="0" name="image82.png"/>
                     <pic:cNvPicPr preferRelativeResize="0"/>
                   </pic:nvPicPr>
                   <pic:blipFill>
@@ -2274,12 +2274,12 @@
           <wp:inline distB="114300" distT="114300" distL="114300" distR="114300">
             <wp:extent cx="5334113" cy="3989069"/>
             <wp:effectExtent b="0" l="0" r="0" t="0"/>
-            <wp:docPr id="52" name="image51.png"/>
-            <a:graphic>
-              <a:graphicData uri="http://schemas.openxmlformats.org/drawingml/2006/picture">
-                <pic:pic>
-                  <pic:nvPicPr>
-                    <pic:cNvPr id="0" name="image51.png"/>
+            <wp:docPr id="58" name="image56.png"/>
+            <a:graphic>
+              <a:graphicData uri="http://schemas.openxmlformats.org/drawingml/2006/picture">
+                <pic:pic>
+                  <pic:nvPicPr>
+                    <pic:cNvPr id="0" name="image56.png"/>
                     <pic:cNvPicPr preferRelativeResize="0"/>
                   </pic:nvPicPr>
                   <pic:blipFill>
@@ -2326,12 +2326,12 @@
           <wp:inline distB="114300" distT="114300" distL="114300" distR="114300">
             <wp:extent cx="5745600" cy="3886200"/>
             <wp:effectExtent b="0" l="0" r="0" t="0"/>
-            <wp:docPr id="58" name="image43.png"/>
-            <a:graphic>
-              <a:graphicData uri="http://schemas.openxmlformats.org/drawingml/2006/picture">
-                <pic:pic>
-                  <pic:nvPicPr>
-                    <pic:cNvPr id="0" name="image43.png"/>
+            <wp:docPr id="65" name="image68.png"/>
+            <a:graphic>
+              <a:graphicData uri="http://schemas.openxmlformats.org/drawingml/2006/picture">
+                <pic:pic>
+                  <pic:nvPicPr>
+                    <pic:cNvPr id="0" name="image68.png"/>
                     <pic:cNvPicPr preferRelativeResize="0"/>
                   </pic:nvPicPr>
                   <pic:blipFill>
@@ -2377,12 +2377,12 @@
           <wp:inline distB="114300" distT="114300" distL="114300" distR="114300">
             <wp:extent cx="5562410" cy="4167188"/>
             <wp:effectExtent b="0" l="0" r="0" t="0"/>
-            <wp:docPr id="23" name="image25.png"/>
-            <a:graphic>
-              <a:graphicData uri="http://schemas.openxmlformats.org/drawingml/2006/picture">
-                <pic:pic>
-                  <pic:nvPicPr>
-                    <pic:cNvPr id="0" name="image25.png"/>
+            <wp:docPr id="24" name="image22.png"/>
+            <a:graphic>
+              <a:graphicData uri="http://schemas.openxmlformats.org/drawingml/2006/picture">
+                <pic:pic>
+                  <pic:nvPicPr>
+                    <pic:cNvPr id="0" name="image22.png"/>
                     <pic:cNvPicPr preferRelativeResize="0"/>
                   </pic:nvPicPr>
                   <pic:blipFill>
@@ -2429,12 +2429,12 @@
           <wp:inline distB="114300" distT="114300" distL="114300" distR="114300">
             <wp:extent cx="5745600" cy="3886200"/>
             <wp:effectExtent b="0" l="0" r="0" t="0"/>
-            <wp:docPr id="18" name="image11.png"/>
-            <a:graphic>
-              <a:graphicData uri="http://schemas.openxmlformats.org/drawingml/2006/picture">
-                <pic:pic>
-                  <pic:nvPicPr>
-                    <pic:cNvPr id="0" name="image11.png"/>
+            <wp:docPr id="19" name="image23.png"/>
+            <a:graphic>
+              <a:graphicData uri="http://schemas.openxmlformats.org/drawingml/2006/picture">
+                <pic:pic>
+                  <pic:nvPicPr>
+                    <pic:cNvPr id="0" name="image23.png"/>
                     <pic:cNvPicPr preferRelativeResize="0"/>
                   </pic:nvPicPr>
                   <pic:blipFill>
@@ -2480,12 +2480,12 @@
           <wp:inline distB="114300" distT="114300" distL="114300" distR="114300">
             <wp:extent cx="5600552" cy="4195763"/>
             <wp:effectExtent b="0" l="0" r="0" t="0"/>
-            <wp:docPr id="6" name="image24.png"/>
-            <a:graphic>
-              <a:graphicData uri="http://schemas.openxmlformats.org/drawingml/2006/picture">
-                <pic:pic>
-                  <pic:nvPicPr>
-                    <pic:cNvPr id="0" name="image24.png"/>
+            <wp:docPr id="7" name="image8.png"/>
+            <a:graphic>
+              <a:graphicData uri="http://schemas.openxmlformats.org/drawingml/2006/picture">
+                <pic:pic>
+                  <pic:nvPicPr>
+                    <pic:cNvPr id="0" name="image8.png"/>
                     <pic:cNvPicPr preferRelativeResize="0"/>
                   </pic:nvPicPr>
                   <pic:blipFill>
@@ -2532,12 +2532,12 @@
           <wp:inline distB="114300" distT="114300" distL="114300" distR="114300">
             <wp:extent cx="6057846" cy="4098841"/>
             <wp:effectExtent b="0" l="0" r="0" t="0"/>
-            <wp:docPr id="77" name="image68.png"/>
-            <a:graphic>
-              <a:graphicData uri="http://schemas.openxmlformats.org/drawingml/2006/picture">
-                <pic:pic>
-                  <pic:nvPicPr>
-                    <pic:cNvPr id="0" name="image68.png"/>
+            <wp:docPr id="86" name="image72.png"/>
+            <a:graphic>
+              <a:graphicData uri="http://schemas.openxmlformats.org/drawingml/2006/picture">
+                <pic:pic>
+                  <pic:nvPicPr>
+                    <pic:cNvPr id="0" name="image72.png"/>
                     <pic:cNvPicPr preferRelativeResize="0"/>
                   </pic:nvPicPr>
                   <pic:blipFill>
@@ -2583,12 +2583,12 @@
           <wp:inline distB="114300" distT="114300" distL="114300" distR="114300">
             <wp:extent cx="5731200" cy="4292600"/>
             <wp:effectExtent b="0" l="0" r="0" t="0"/>
-            <wp:docPr id="15" name="image16.png"/>
-            <a:graphic>
-              <a:graphicData uri="http://schemas.openxmlformats.org/drawingml/2006/picture">
-                <pic:pic>
-                  <pic:nvPicPr>
-                    <pic:cNvPr id="0" name="image16.png"/>
+            <wp:docPr id="16" name="image5.png"/>
+            <a:graphic>
+              <a:graphicData uri="http://schemas.openxmlformats.org/drawingml/2006/picture">
+                <pic:pic>
+                  <pic:nvPicPr>
+                    <pic:cNvPr id="0" name="image5.png"/>
                     <pic:cNvPicPr preferRelativeResize="0"/>
                   </pic:nvPicPr>
                   <pic:blipFill>
@@ -2635,12 +2635,12 @@
           <wp:inline distB="114300" distT="114300" distL="114300" distR="114300">
             <wp:extent cx="5745600" cy="3886200"/>
             <wp:effectExtent b="0" l="0" r="0" t="0"/>
-            <wp:docPr id="12" name="image7.png"/>
-            <a:graphic>
-              <a:graphicData uri="http://schemas.openxmlformats.org/drawingml/2006/picture">
-                <pic:pic>
-                  <pic:nvPicPr>
-                    <pic:cNvPr id="0" name="image7.png"/>
+            <wp:docPr id="13" name="image2.png"/>
+            <a:graphic>
+              <a:graphicData uri="http://schemas.openxmlformats.org/drawingml/2006/picture">
+                <pic:pic>
+                  <pic:nvPicPr>
+                    <pic:cNvPr id="0" name="image2.png"/>
                     <pic:cNvPicPr preferRelativeResize="0"/>
                   </pic:nvPicPr>
                   <pic:blipFill>
@@ -3049,7 +3049,74 @@
           <wp:inline distB="114300" distT="114300" distL="114300" distR="114300">
             <wp:extent cx="5113153" cy="4011025"/>
             <wp:effectExtent b="0" l="0" r="0" t="0"/>
-            <wp:docPr id="55" name="image39.png"/>
+            <wp:docPr id="62" name="image54.png"/>
+            <a:graphic>
+              <a:graphicData uri="http://schemas.openxmlformats.org/drawingml/2006/picture">
+                <pic:pic>
+                  <pic:nvPicPr>
+                    <pic:cNvPr id="0" name="image54.png"/>
+                    <pic:cNvPicPr preferRelativeResize="0"/>
+                  </pic:nvPicPr>
+                  <pic:blipFill>
+                    <a:blip r:embed="rId36"/>
+                    <a:srcRect b="0" l="0" r="0" t="0"/>
+                    <a:stretch>
+                      <a:fillRect/>
+                    </a:stretch>
+                  </pic:blipFill>
+                  <pic:spPr>
+                    <a:xfrm>
+                      <a:off x="0" y="0"/>
+                      <a:ext cx="5113153" cy="4011025"/>
+                    </a:xfrm>
+                    <a:prstGeom prst="rect"/>
+                    <a:ln/>
+                  </pic:spPr>
+                </pic:pic>
+              </a:graphicData>
+            </a:graphic>
+          </wp:inline>
+        </w:drawing>
+      </w:r>
+      <w:r>
+        <w:rPr>
+          <w:rtl w:val="0"/>
+        </w:rPr>
+      </w:r>
+    </w:p>
+    <w:p>
+      <w:pPr>
+        <w:rPr/>
+      </w:pPr>
+      <w:r>
+        <w:rPr>
+          <w:rtl w:val="0"/>
+        </w:rPr>
+        <w:t xml:space="preserve">GPR scaling: multiplication</w:t>
+      </w:r>
+    </w:p>
+    <w:p>
+      <w:pPr>
+        <w:rPr/>
+      </w:pPr>
+      <w:r>
+        <w:rPr>
+          <w:rtl w:val="0"/>
+        </w:rPr>
+      </w:r>
+    </w:p>
+    <w:p>
+      <w:pPr>
+        <w:jc w:val="center"/>
+        <w:rPr/>
+      </w:pPr>
+      <w:r>
+        <w:rPr/>
+        <w:drawing>
+          <wp:inline distB="114300" distT="114300" distL="114300" distR="114300">
+            <wp:extent cx="5119688" cy="4080910"/>
+            <wp:effectExtent b="0" l="0" r="0" t="0"/>
+            <wp:docPr id="52" name="image39.png"/>
             <a:graphic>
               <a:graphicData uri="http://schemas.openxmlformats.org/drawingml/2006/picture">
                 <pic:pic>
@@ -3058,51 +3125,44 @@
                     <pic:cNvPicPr preferRelativeResize="0"/>
                   </pic:nvPicPr>
                   <pic:blipFill>
-                    <a:blip r:embed="rId36"/>
-                    <a:srcRect b="0" l="0" r="0" t="0"/>
-                    <a:stretch>
-                      <a:fillRect/>
-                    </a:stretch>
-                  </pic:blipFill>
-                  <pic:spPr>
-                    <a:xfrm>
-                      <a:off x="0" y="0"/>
-                      <a:ext cx="5113153" cy="4011025"/>
-                    </a:xfrm>
-                    <a:prstGeom prst="rect"/>
-                    <a:ln/>
-                  </pic:spPr>
-                </pic:pic>
-              </a:graphicData>
-            </a:graphic>
-          </wp:inline>
-        </w:drawing>
-      </w:r>
-      <w:r>
-        <w:rPr>
-          <w:rtl w:val="0"/>
-        </w:rPr>
-      </w:r>
-    </w:p>
-    <w:p>
-      <w:pPr>
-        <w:rPr/>
-      </w:pPr>
-      <w:r>
-        <w:rPr>
-          <w:rtl w:val="0"/>
-        </w:rPr>
-        <w:t xml:space="preserve">GPR scaling: multiplication</w:t>
-      </w:r>
-    </w:p>
-    <w:p>
-      <w:pPr>
-        <w:rPr/>
-      </w:pPr>
-      <w:r>
-        <w:rPr>
-          <w:rtl w:val="0"/>
-        </w:rPr>
+                    <a:blip r:embed="rId37"/>
+                    <a:srcRect b="0" l="0" r="0" t="0"/>
+                    <a:stretch>
+                      <a:fillRect/>
+                    </a:stretch>
+                  </pic:blipFill>
+                  <pic:spPr>
+                    <a:xfrm>
+                      <a:off x="0" y="0"/>
+                      <a:ext cx="5119688" cy="4080910"/>
+                    </a:xfrm>
+                    <a:prstGeom prst="rect"/>
+                    <a:ln/>
+                  </pic:spPr>
+                </pic:pic>
+              </a:graphicData>
+            </a:graphic>
+          </wp:inline>
+        </w:drawing>
+      </w:r>
+      <w:r>
+        <w:br w:type="page"/>
+      </w:r>
+      <w:r>
+        <w:rPr>
+          <w:rtl w:val="0"/>
+        </w:rPr>
+      </w:r>
+    </w:p>
+    <w:p>
+      <w:pPr>
+        <w:rPr/>
+      </w:pPr>
+      <w:r>
+        <w:rPr>
+          <w:rtl w:val="0"/>
+        </w:rPr>
+        <w:t xml:space="preserve">GPR scaling: without</w:t>
       </w:r>
     </w:p>
     <w:p>
@@ -3114,27 +3174,84 @@
         <w:rPr/>
         <w:drawing>
           <wp:inline distB="114300" distT="114300" distL="114300" distR="114300">
-            <wp:extent cx="5119688" cy="4080910"/>
-            <wp:effectExtent b="0" l="0" r="0" t="0"/>
-            <wp:docPr id="46" name="image37.png"/>
-            <a:graphic>
-              <a:graphicData uri="http://schemas.openxmlformats.org/drawingml/2006/picture">
-                <pic:pic>
-                  <pic:nvPicPr>
-                    <pic:cNvPr id="0" name="image37.png"/>
-                    <pic:cNvPicPr preferRelativeResize="0"/>
-                  </pic:nvPicPr>
-                  <pic:blipFill>
-                    <a:blip r:embed="rId37"/>
-                    <a:srcRect b="0" l="0" r="0" t="0"/>
-                    <a:stretch>
-                      <a:fillRect/>
-                    </a:stretch>
-                  </pic:blipFill>
-                  <pic:spPr>
-                    <a:xfrm>
-                      <a:off x="0" y="0"/>
-                      <a:ext cx="5119688" cy="4080910"/>
+            <wp:extent cx="5125442" cy="4077700"/>
+            <wp:effectExtent b="0" l="0" r="0" t="0"/>
+            <wp:docPr id="21" name="image16.png"/>
+            <a:graphic>
+              <a:graphicData uri="http://schemas.openxmlformats.org/drawingml/2006/picture">
+                <pic:pic>
+                  <pic:nvPicPr>
+                    <pic:cNvPr id="0" name="image16.png"/>
+                    <pic:cNvPicPr preferRelativeResize="0"/>
+                  </pic:nvPicPr>
+                  <pic:blipFill>
+                    <a:blip r:embed="rId38"/>
+                    <a:srcRect b="0" l="0" r="0" t="0"/>
+                    <a:stretch>
+                      <a:fillRect/>
+                    </a:stretch>
+                  </pic:blipFill>
+                  <pic:spPr>
+                    <a:xfrm>
+                      <a:off x="0" y="0"/>
+                      <a:ext cx="5125442" cy="4077700"/>
+                    </a:xfrm>
+                    <a:prstGeom prst="rect"/>
+                    <a:ln/>
+                  </pic:spPr>
+                </pic:pic>
+              </a:graphicData>
+            </a:graphic>
+          </wp:inline>
+        </w:drawing>
+      </w:r>
+      <w:r>
+        <w:rPr>
+          <w:rtl w:val="0"/>
+        </w:rPr>
+      </w:r>
+    </w:p>
+    <w:p>
+      <w:pPr>
+        <w:rPr/>
+      </w:pPr>
+      <w:r>
+        <w:rPr>
+          <w:rtl w:val="0"/>
+        </w:rPr>
+        <w:t xml:space="preserve">LIN scaling: divide</w:t>
+      </w:r>
+    </w:p>
+    <w:p>
+      <w:pPr>
+        <w:jc w:val="center"/>
+        <w:rPr/>
+      </w:pPr>
+      <w:r>
+        <w:rPr/>
+        <w:drawing>
+          <wp:inline distB="114300" distT="114300" distL="114300" distR="114300">
+            <wp:extent cx="5148263" cy="4134381"/>
+            <wp:effectExtent b="0" l="0" r="0" t="0"/>
+            <wp:docPr id="51" name="image38.png"/>
+            <a:graphic>
+              <a:graphicData uri="http://schemas.openxmlformats.org/drawingml/2006/picture">
+                <pic:pic>
+                  <pic:nvPicPr>
+                    <pic:cNvPr id="0" name="image38.png"/>
+                    <pic:cNvPicPr preferRelativeResize="0"/>
+                  </pic:nvPicPr>
+                  <pic:blipFill>
+                    <a:blip r:embed="rId39"/>
+                    <a:srcRect b="0" l="0" r="0" t="0"/>
+                    <a:stretch>
+                      <a:fillRect/>
+                    </a:stretch>
+                  </pic:blipFill>
+                  <pic:spPr>
+                    <a:xfrm>
+                      <a:off x="0" y="0"/>
+                      <a:ext cx="5148263" cy="4134381"/>
                     </a:xfrm>
                     <a:prstGeom prst="rect"/>
                     <a:ln/>
@@ -3162,7 +3279,7 @@
         <w:rPr>
           <w:rtl w:val="0"/>
         </w:rPr>
-        <w:t xml:space="preserve">GPR scaling: without</w:t>
+        <w:t xml:space="preserve">LIN scaling: multiplication</w:t>
       </w:r>
     </w:p>
     <w:p>
@@ -3174,52 +3291,52 @@
         <w:rPr/>
         <w:drawing>
           <wp:inline distB="114300" distT="114300" distL="114300" distR="114300">
-            <wp:extent cx="5125442" cy="4077700"/>
-            <wp:effectExtent b="0" l="0" r="0" t="0"/>
-            <wp:docPr id="20" name="image12.png"/>
-            <a:graphic>
-              <a:graphicData uri="http://schemas.openxmlformats.org/drawingml/2006/picture">
-                <pic:pic>
-                  <pic:nvPicPr>
-                    <pic:cNvPr id="0" name="image12.png"/>
-                    <pic:cNvPicPr preferRelativeResize="0"/>
-                  </pic:nvPicPr>
-                  <pic:blipFill>
-                    <a:blip r:embed="rId38"/>
-                    <a:srcRect b="0" l="0" r="0" t="0"/>
-                    <a:stretch>
-                      <a:fillRect/>
-                    </a:stretch>
-                  </pic:blipFill>
-                  <pic:spPr>
-                    <a:xfrm>
-                      <a:off x="0" y="0"/>
-                      <a:ext cx="5125442" cy="4077700"/>
-                    </a:xfrm>
-                    <a:prstGeom prst="rect"/>
-                    <a:ln/>
-                  </pic:spPr>
-                </pic:pic>
-              </a:graphicData>
-            </a:graphic>
-          </wp:inline>
-        </w:drawing>
-      </w:r>
-      <w:r>
-        <w:rPr>
-          <w:rtl w:val="0"/>
-        </w:rPr>
-      </w:r>
-    </w:p>
-    <w:p>
-      <w:pPr>
-        <w:rPr/>
-      </w:pPr>
-      <w:r>
-        <w:rPr>
-          <w:rtl w:val="0"/>
-        </w:rPr>
-        <w:t xml:space="preserve">LIN scaling: divide</w:t>
+            <wp:extent cx="5138738" cy="4190464"/>
+            <wp:effectExtent b="0" l="0" r="0" t="0"/>
+            <wp:docPr id="72" name="image76.png"/>
+            <a:graphic>
+              <a:graphicData uri="http://schemas.openxmlformats.org/drawingml/2006/picture">
+                <pic:pic>
+                  <pic:nvPicPr>
+                    <pic:cNvPr id="0" name="image76.png"/>
+                    <pic:cNvPicPr preferRelativeResize="0"/>
+                  </pic:nvPicPr>
+                  <pic:blipFill>
+                    <a:blip r:embed="rId40"/>
+                    <a:srcRect b="0" l="0" r="0" t="0"/>
+                    <a:stretch>
+                      <a:fillRect/>
+                    </a:stretch>
+                  </pic:blipFill>
+                  <pic:spPr>
+                    <a:xfrm>
+                      <a:off x="0" y="0"/>
+                      <a:ext cx="5138738" cy="4190464"/>
+                    </a:xfrm>
+                    <a:prstGeom prst="rect"/>
+                    <a:ln/>
+                  </pic:spPr>
+                </pic:pic>
+              </a:graphicData>
+            </a:graphic>
+          </wp:inline>
+        </w:drawing>
+      </w:r>
+      <w:r>
+        <w:rPr>
+          <w:rtl w:val="0"/>
+        </w:rPr>
+      </w:r>
+    </w:p>
+    <w:p>
+      <w:pPr>
+        <w:rPr/>
+      </w:pPr>
+      <w:r>
+        <w:rPr>
+          <w:rtl w:val="0"/>
+        </w:rPr>
+        <w:t xml:space="preserve">LIN scaling: without</w:t>
       </w:r>
     </w:p>
     <w:p>
@@ -3231,131 +3348,14 @@
         <w:rPr/>
         <w:drawing>
           <wp:inline distB="114300" distT="114300" distL="114300" distR="114300">
-            <wp:extent cx="5148263" cy="4134381"/>
-            <wp:effectExtent b="0" l="0" r="0" t="0"/>
-            <wp:docPr id="45" name="image35.png"/>
-            <a:graphic>
-              <a:graphicData uri="http://schemas.openxmlformats.org/drawingml/2006/picture">
-                <pic:pic>
-                  <pic:nvPicPr>
-                    <pic:cNvPr id="0" name="image35.png"/>
-                    <pic:cNvPicPr preferRelativeResize="0"/>
-                  </pic:nvPicPr>
-                  <pic:blipFill>
-                    <a:blip r:embed="rId39"/>
-                    <a:srcRect b="0" l="0" r="0" t="0"/>
-                    <a:stretch>
-                      <a:fillRect/>
-                    </a:stretch>
-                  </pic:blipFill>
-                  <pic:spPr>
-                    <a:xfrm>
-                      <a:off x="0" y="0"/>
-                      <a:ext cx="5148263" cy="4134381"/>
-                    </a:xfrm>
-                    <a:prstGeom prst="rect"/>
-                    <a:ln/>
-                  </pic:spPr>
-                </pic:pic>
-              </a:graphicData>
-            </a:graphic>
-          </wp:inline>
-        </w:drawing>
-      </w:r>
-      <w:r>
-        <w:br w:type="page"/>
-      </w:r>
-      <w:r>
-        <w:rPr>
-          <w:rtl w:val="0"/>
-        </w:rPr>
-      </w:r>
-    </w:p>
-    <w:p>
-      <w:pPr>
-        <w:rPr/>
-      </w:pPr>
-      <w:r>
-        <w:rPr>
-          <w:rtl w:val="0"/>
-        </w:rPr>
-        <w:t xml:space="preserve">LIN scaling: multiplication</w:t>
-      </w:r>
-    </w:p>
-    <w:p>
-      <w:pPr>
-        <w:jc w:val="center"/>
-        <w:rPr/>
-      </w:pPr>
-      <w:r>
-        <w:rPr/>
-        <w:drawing>
-          <wp:inline distB="114300" distT="114300" distL="114300" distR="114300">
-            <wp:extent cx="5138738" cy="4190464"/>
-            <wp:effectExtent b="0" l="0" r="0" t="0"/>
-            <wp:docPr id="64" name="image61.png"/>
-            <a:graphic>
-              <a:graphicData uri="http://schemas.openxmlformats.org/drawingml/2006/picture">
-                <pic:pic>
-                  <pic:nvPicPr>
-                    <pic:cNvPr id="0" name="image61.png"/>
-                    <pic:cNvPicPr preferRelativeResize="0"/>
-                  </pic:nvPicPr>
-                  <pic:blipFill>
-                    <a:blip r:embed="rId40"/>
-                    <a:srcRect b="0" l="0" r="0" t="0"/>
-                    <a:stretch>
-                      <a:fillRect/>
-                    </a:stretch>
-                  </pic:blipFill>
-                  <pic:spPr>
-                    <a:xfrm>
-                      <a:off x="0" y="0"/>
-                      <a:ext cx="5138738" cy="4190464"/>
-                    </a:xfrm>
-                    <a:prstGeom prst="rect"/>
-                    <a:ln/>
-                  </pic:spPr>
-                </pic:pic>
-              </a:graphicData>
-            </a:graphic>
-          </wp:inline>
-        </w:drawing>
-      </w:r>
-      <w:r>
-        <w:rPr>
-          <w:rtl w:val="0"/>
-        </w:rPr>
-      </w:r>
-    </w:p>
-    <w:p>
-      <w:pPr>
-        <w:rPr/>
-      </w:pPr>
-      <w:r>
-        <w:rPr>
-          <w:rtl w:val="0"/>
-        </w:rPr>
-        <w:t xml:space="preserve">LIN scaling: without</w:t>
-      </w:r>
-    </w:p>
-    <w:p>
-      <w:pPr>
-        <w:jc w:val="center"/>
-        <w:rPr/>
-      </w:pPr>
-      <w:r>
-        <w:rPr/>
-        <w:drawing>
-          <wp:inline distB="114300" distT="114300" distL="114300" distR="114300">
             <wp:extent cx="5119688" cy="4109922"/>
             <wp:effectExtent b="0" l="0" r="0" t="0"/>
-            <wp:docPr id="19" name="image3.png"/>
-            <a:graphic>
-              <a:graphicData uri="http://schemas.openxmlformats.org/drawingml/2006/picture">
-                <pic:pic>
-                  <pic:nvPicPr>
-                    <pic:cNvPr id="0" name="image3.png"/>
+            <wp:docPr id="20" name="image4.png"/>
+            <a:graphic>
+              <a:graphicData uri="http://schemas.openxmlformats.org/drawingml/2006/picture">
+                <pic:pic>
+                  <pic:nvPicPr>
+                    <pic:cNvPr id="0" name="image4.png"/>
                     <pic:cNvPicPr preferRelativeResize="0"/>
                   </pic:nvPicPr>
                   <pic:blipFill>
@@ -3426,12 +3426,12 @@
           <wp:inline distB="114300" distT="114300" distL="114300" distR="114300">
             <wp:extent cx="5419838" cy="4060377"/>
             <wp:effectExtent b="0" l="0" r="0" t="0"/>
-            <wp:docPr id="11" name="image5.png"/>
-            <a:graphic>
-              <a:graphicData uri="http://schemas.openxmlformats.org/drawingml/2006/picture">
-                <pic:pic>
-                  <pic:nvPicPr>
-                    <pic:cNvPr id="0" name="image5.png"/>
+            <wp:docPr id="12" name="image6.png"/>
+            <a:graphic>
+              <a:graphicData uri="http://schemas.openxmlformats.org/drawingml/2006/picture">
+                <pic:pic>
+                  <pic:nvPicPr>
+                    <pic:cNvPr id="0" name="image6.png"/>
                     <pic:cNvPicPr preferRelativeResize="0"/>
                   </pic:nvPicPr>
                   <pic:blipFill>
@@ -3473,12 +3473,12 @@
           <wp:inline distB="114300" distT="114300" distL="114300" distR="114300">
             <wp:extent cx="6288966" cy="4202216"/>
             <wp:effectExtent b="0" l="0" r="0" t="0"/>
-            <wp:docPr id="22" name="image62.png"/>
-            <a:graphic>
-              <a:graphicData uri="http://schemas.openxmlformats.org/drawingml/2006/picture">
-                <pic:pic>
-                  <pic:nvPicPr>
-                    <pic:cNvPr id="0" name="image62.png"/>
+            <wp:docPr id="23" name="image48.png"/>
+            <a:graphic>
+              <a:graphicData uri="http://schemas.openxmlformats.org/drawingml/2006/picture">
+                <pic:pic>
+                  <pic:nvPicPr>
+                    <pic:cNvPr id="0" name="image48.png"/>
                     <pic:cNvPicPr preferRelativeResize="0"/>
                   </pic:nvPicPr>
                   <pic:blipFill>
@@ -3530,12 +3530,12 @@
           <wp:inline distB="114300" distT="114300" distL="114300" distR="114300">
             <wp:extent cx="5453063" cy="4085268"/>
             <wp:effectExtent b="0" l="0" r="0" t="0"/>
-            <wp:docPr id="40" name="image41.png"/>
-            <a:graphic>
-              <a:graphicData uri="http://schemas.openxmlformats.org/drawingml/2006/picture">
-                <pic:pic>
-                  <pic:nvPicPr>
-                    <pic:cNvPr id="0" name="image41.png"/>
+            <wp:docPr id="43" name="image42.png"/>
+            <a:graphic>
+              <a:graphicData uri="http://schemas.openxmlformats.org/drawingml/2006/picture">
+                <pic:pic>
+                  <pic:nvPicPr>
+                    <pic:cNvPr id="0" name="image42.png"/>
                     <pic:cNvPicPr preferRelativeResize="0"/>
                   </pic:nvPicPr>
                   <pic:blipFill>
@@ -3577,12 +3577,12 @@
           <wp:inline distB="114300" distT="114300" distL="114300" distR="114300">
             <wp:extent cx="6781913" cy="4537399"/>
             <wp:effectExtent b="0" l="0" r="0" t="0"/>
-            <wp:docPr id="33" name="image70.png"/>
-            <a:graphic>
-              <a:graphicData uri="http://schemas.openxmlformats.org/drawingml/2006/picture">
-                <pic:pic>
-                  <pic:nvPicPr>
-                    <pic:cNvPr id="0" name="image70.png"/>
+            <wp:docPr id="36" name="image52.png"/>
+            <a:graphic>
+              <a:graphicData uri="http://schemas.openxmlformats.org/drawingml/2006/picture">
+                <pic:pic>
+                  <pic:nvPicPr>
+                    <pic:cNvPr id="0" name="image52.png"/>
                     <pic:cNvPicPr preferRelativeResize="0"/>
                   </pic:nvPicPr>
                   <pic:blipFill>
@@ -3622,12 +3622,12 @@
           <wp:inline distB="114300" distT="114300" distL="114300" distR="114300">
             <wp:extent cx="5731200" cy="4292600"/>
             <wp:effectExtent b="0" l="0" r="0" t="0"/>
-            <wp:docPr id="24" name="image33.png"/>
-            <a:graphic>
-              <a:graphicData uri="http://schemas.openxmlformats.org/drawingml/2006/picture">
-                <pic:pic>
-                  <pic:nvPicPr>
-                    <pic:cNvPr id="0" name="image33.png"/>
+            <wp:docPr id="25" name="image37.png"/>
+            <a:graphic>
+              <a:graphicData uri="http://schemas.openxmlformats.org/drawingml/2006/picture">
+                <pic:pic>
+                  <pic:nvPicPr>
+                    <pic:cNvPr id="0" name="image37.png"/>
                     <pic:cNvPicPr preferRelativeResize="0"/>
                   </pic:nvPicPr>
                   <pic:blipFill>
@@ -3668,12 +3668,12 @@
           <wp:inline distB="114300" distT="114300" distL="114300" distR="114300">
             <wp:extent cx="6572363" cy="4394040"/>
             <wp:effectExtent b="0" l="0" r="0" t="0"/>
-            <wp:docPr id="30" name="image74.png"/>
-            <a:graphic>
-              <a:graphicData uri="http://schemas.openxmlformats.org/drawingml/2006/picture">
-                <pic:pic>
-                  <pic:nvPicPr>
-                    <pic:cNvPr id="0" name="image74.png"/>
+            <wp:docPr id="33" name="image59.png"/>
+            <a:graphic>
+              <a:graphicData uri="http://schemas.openxmlformats.org/drawingml/2006/picture">
+                <pic:pic>
+                  <pic:nvPicPr>
+                    <pic:cNvPr id="0" name="image59.png"/>
                     <pic:cNvPicPr preferRelativeResize="0"/>
                   </pic:nvPicPr>
                   <pic:blipFill>
@@ -3723,12 +3723,12 @@
           <wp:inline distB="114300" distT="114300" distL="114300" distR="114300">
             <wp:extent cx="5731200" cy="4292600"/>
             <wp:effectExtent b="0" l="0" r="0" t="0"/>
-            <wp:docPr id="16" name="image18.png"/>
-            <a:graphic>
-              <a:graphicData uri="http://schemas.openxmlformats.org/drawingml/2006/picture">
-                <pic:pic>
-                  <pic:nvPicPr>
-                    <pic:cNvPr id="0" name="image18.png"/>
+            <wp:docPr id="17" name="image15.png"/>
+            <a:graphic>
+              <a:graphicData uri="http://schemas.openxmlformats.org/drawingml/2006/picture">
+                <pic:pic>
+                  <pic:nvPicPr>
+                    <pic:cNvPr id="0" name="image15.png"/>
                     <pic:cNvPicPr preferRelativeResize="0"/>
                   </pic:nvPicPr>
                   <pic:blipFill>
@@ -3769,12 +3769,12 @@
           <wp:inline distB="114300" distT="114300" distL="114300" distR="114300">
             <wp:extent cx="6353288" cy="4248112"/>
             <wp:effectExtent b="0" l="0" r="0" t="0"/>
-            <wp:docPr id="53" name="image75.png"/>
-            <a:graphic>
-              <a:graphicData uri="http://schemas.openxmlformats.org/drawingml/2006/picture">
-                <pic:pic>
-                  <pic:nvPicPr>
-                    <pic:cNvPr id="0" name="image75.png"/>
+            <wp:docPr id="59" name="image81.png"/>
+            <a:graphic>
+              <a:graphicData uri="http://schemas.openxmlformats.org/drawingml/2006/picture">
+                <pic:pic>
+                  <pic:nvPicPr>
+                    <pic:cNvPr id="0" name="image81.png"/>
                     <pic:cNvPicPr preferRelativeResize="0"/>
                   </pic:nvPicPr>
                   <pic:blipFill>
@@ -3824,12 +3824,12 @@
           <wp:inline distB="114300" distT="114300" distL="114300" distR="114300">
             <wp:extent cx="5731200" cy="4292600"/>
             <wp:effectExtent b="0" l="0" r="0" t="0"/>
-            <wp:docPr id="48" name="image48.png"/>
-            <a:graphic>
-              <a:graphicData uri="http://schemas.openxmlformats.org/drawingml/2006/picture">
-                <pic:pic>
-                  <pic:nvPicPr>
-                    <pic:cNvPr id="0" name="image48.png"/>
+            <wp:docPr id="54" name="image60.png"/>
+            <a:graphic>
+              <a:graphicData uri="http://schemas.openxmlformats.org/drawingml/2006/picture">
+                <pic:pic>
+                  <pic:nvPicPr>
+                    <pic:cNvPr id="0" name="image60.png"/>
                     <pic:cNvPicPr preferRelativeResize="0"/>
                   </pic:nvPicPr>
                   <pic:blipFill>
@@ -3870,12 +3870,12 @@
           <wp:inline distB="114300" distT="114300" distL="114300" distR="114300">
             <wp:extent cx="5745600" cy="3886200"/>
             <wp:effectExtent b="0" l="0" r="0" t="0"/>
-            <wp:docPr id="44" name="image38.png"/>
-            <a:graphic>
-              <a:graphicData uri="http://schemas.openxmlformats.org/drawingml/2006/picture">
-                <pic:pic>
-                  <pic:nvPicPr>
-                    <pic:cNvPr id="0" name="image38.png"/>
+            <wp:docPr id="50" name="image41.png"/>
+            <a:graphic>
+              <a:graphicData uri="http://schemas.openxmlformats.org/drawingml/2006/picture">
+                <pic:pic>
+                  <pic:nvPicPr>
+                    <pic:cNvPr id="0" name="image41.png"/>
                     <pic:cNvPicPr preferRelativeResize="0"/>
                   </pic:nvPicPr>
                   <pic:blipFill>
@@ -3915,12 +3915,12 @@
           <wp:inline distB="114300" distT="114300" distL="114300" distR="114300">
             <wp:extent cx="5731200" cy="4292600"/>
             <wp:effectExtent b="0" l="0" r="0" t="0"/>
-            <wp:docPr id="1" name="image30.png"/>
-            <a:graphic>
-              <a:graphicData uri="http://schemas.openxmlformats.org/drawingml/2006/picture">
-                <pic:pic>
-                  <pic:nvPicPr>
-                    <pic:cNvPr id="0" name="image30.png"/>
+            <wp:docPr id="1" name="image13.png"/>
+            <a:graphic>
+              <a:graphicData uri="http://schemas.openxmlformats.org/drawingml/2006/picture">
+                <pic:pic>
+                  <pic:nvPicPr>
+                    <pic:cNvPr id="0" name="image13.png"/>
                     <pic:cNvPicPr preferRelativeResize="0"/>
                   </pic:nvPicPr>
                   <pic:blipFill>
@@ -3961,12 +3961,12 @@
           <wp:inline distB="114300" distT="114300" distL="114300" distR="114300">
             <wp:extent cx="6639038" cy="4442155"/>
             <wp:effectExtent b="0" l="0" r="0" t="0"/>
-            <wp:docPr id="66" name="image76.png"/>
-            <a:graphic>
-              <a:graphicData uri="http://schemas.openxmlformats.org/drawingml/2006/picture">
-                <pic:pic>
-                  <pic:nvPicPr>
-                    <pic:cNvPr id="0" name="image76.png"/>
+            <wp:docPr id="74" name="image85.png"/>
+            <a:graphic>
+              <a:graphicData uri="http://schemas.openxmlformats.org/drawingml/2006/picture">
+                <pic:pic>
+                  <pic:nvPicPr>
+                    <pic:cNvPr id="0" name="image85.png"/>
                     <pic:cNvPicPr preferRelativeResize="0"/>
                   </pic:nvPicPr>
                   <pic:blipFill>
@@ -4144,12 +4144,12 @@
           <wp:inline distB="114300" distT="114300" distL="114300" distR="114300">
             <wp:extent cx="5731200" cy="4292600"/>
             <wp:effectExtent b="0" l="0" r="0" t="0"/>
-            <wp:docPr id="2" name="image10.png"/>
-            <a:graphic>
-              <a:graphicData uri="http://schemas.openxmlformats.org/drawingml/2006/picture">
-                <pic:pic>
-                  <pic:nvPicPr>
-                    <pic:cNvPr id="0" name="image10.png"/>
+            <wp:docPr id="2" name="image18.png"/>
+            <a:graphic>
+              <a:graphicData uri="http://schemas.openxmlformats.org/drawingml/2006/picture">
+                <pic:pic>
+                  <pic:nvPicPr>
+                    <pic:cNvPr id="0" name="image18.png"/>
                     <pic:cNvPicPr preferRelativeResize="0"/>
                   </pic:nvPicPr>
                   <pic:blipFill>
@@ -4179,12 +4179,12 @@
           <wp:inline distB="114300" distT="114300" distL="114300" distR="114300">
             <wp:extent cx="5731200" cy="4292600"/>
             <wp:effectExtent b="0" l="0" r="0" t="0"/>
-            <wp:docPr id="31" name="image29.png"/>
-            <a:graphic>
-              <a:graphicData uri="http://schemas.openxmlformats.org/drawingml/2006/picture">
-                <pic:pic>
-                  <pic:nvPicPr>
-                    <pic:cNvPr id="0" name="image29.png"/>
+            <wp:docPr id="34" name="image32.png"/>
+            <a:graphic>
+              <a:graphicData uri="http://schemas.openxmlformats.org/drawingml/2006/picture">
+                <pic:pic>
+                  <pic:nvPicPr>
+                    <pic:cNvPr id="0" name="image32.png"/>
                     <pic:cNvPicPr preferRelativeResize="0"/>
                   </pic:nvPicPr>
                   <pic:blipFill>
@@ -4214,12 +4214,12 @@
           <wp:inline distB="114300" distT="114300" distL="114300" distR="114300">
             <wp:extent cx="5731200" cy="4292600"/>
             <wp:effectExtent b="0" l="0" r="0" t="0"/>
-            <wp:docPr id="68" name="image57.png"/>
-            <a:graphic>
-              <a:graphicData uri="http://schemas.openxmlformats.org/drawingml/2006/picture">
-                <pic:pic>
-                  <pic:nvPicPr>
-                    <pic:cNvPr id="0" name="image57.png"/>
+            <wp:docPr id="76" name="image74.png"/>
+            <a:graphic>
+              <a:graphicData uri="http://schemas.openxmlformats.org/drawingml/2006/picture">
+                <pic:pic>
+                  <pic:nvPicPr>
+                    <pic:cNvPr id="0" name="image74.png"/>
                     <pic:cNvPicPr preferRelativeResize="0"/>
                   </pic:nvPicPr>
                   <pic:blipFill>
@@ -4249,12 +4249,12 @@
           <wp:inline distB="114300" distT="114300" distL="114300" distR="114300">
             <wp:extent cx="5731200" cy="4292600"/>
             <wp:effectExtent b="0" l="0" r="0" t="0"/>
-            <wp:docPr id="70" name="image58.png"/>
-            <a:graphic>
-              <a:graphicData uri="http://schemas.openxmlformats.org/drawingml/2006/picture">
-                <pic:pic>
-                  <pic:nvPicPr>
-                    <pic:cNvPr id="0" name="image58.png"/>
+            <wp:docPr id="78" name="image75.png"/>
+            <a:graphic>
+              <a:graphicData uri="http://schemas.openxmlformats.org/drawingml/2006/picture">
+                <pic:pic>
+                  <pic:nvPicPr>
+                    <pic:cNvPr id="0" name="image75.png"/>
                     <pic:cNvPicPr preferRelativeResize="0"/>
                   </pic:nvPicPr>
                   <pic:blipFill>
@@ -4324,12 +4324,12 @@
           <wp:inline distB="114300" distT="114300" distL="114300" distR="114300">
             <wp:extent cx="5540992" cy="4151142"/>
             <wp:effectExtent b="0" l="0" r="0" t="0"/>
-            <wp:docPr id="42" name="image28.png"/>
-            <a:graphic>
-              <a:graphicData uri="http://schemas.openxmlformats.org/drawingml/2006/picture">
-                <pic:pic>
-                  <pic:nvPicPr>
-                    <pic:cNvPr id="0" name="image28.png"/>
+            <wp:docPr id="47" name="image44.png"/>
+            <a:graphic>
+              <a:graphicData uri="http://schemas.openxmlformats.org/drawingml/2006/picture">
+                <pic:pic>
+                  <pic:nvPicPr>
+                    <pic:cNvPr id="0" name="image44.png"/>
                     <pic:cNvPicPr preferRelativeResize="0"/>
                   </pic:nvPicPr>
                   <pic:blipFill>
@@ -4370,12 +4370,12 @@
           <wp:inline distB="114300" distT="114300" distL="114300" distR="114300">
             <wp:extent cx="6502991" cy="4345091"/>
             <wp:effectExtent b="0" l="0" r="0" t="0"/>
-            <wp:docPr id="32" name="image65.png"/>
-            <a:graphic>
-              <a:graphicData uri="http://schemas.openxmlformats.org/drawingml/2006/picture">
-                <pic:pic>
-                  <pic:nvPicPr>
-                    <pic:cNvPr id="0" name="image65.png"/>
+            <wp:docPr id="35" name="image46.png"/>
+            <a:graphic>
+              <a:graphicData uri="http://schemas.openxmlformats.org/drawingml/2006/picture">
+                <pic:pic>
+                  <pic:nvPicPr>
+                    <pic:cNvPr id="0" name="image46.png"/>
                     <pic:cNvPicPr preferRelativeResize="0"/>
                   </pic:nvPicPr>
                   <pic:blipFill>
@@ -4415,12 +4415,12 @@
           <wp:inline distB="114300" distT="114300" distL="114300" distR="114300">
             <wp:extent cx="5557838" cy="4170786"/>
             <wp:effectExtent b="0" l="0" r="0" t="0"/>
-            <wp:docPr id="72" name="image60.png"/>
-            <a:graphic>
-              <a:graphicData uri="http://schemas.openxmlformats.org/drawingml/2006/picture">
-                <pic:pic>
-                  <pic:nvPicPr>
-                    <pic:cNvPr id="0" name="image60.png"/>
+            <wp:docPr id="80" name="image78.png"/>
+            <a:graphic>
+              <a:graphicData uri="http://schemas.openxmlformats.org/drawingml/2006/picture">
+                <pic:pic>
+                  <pic:nvPicPr>
+                    <pic:cNvPr id="0" name="image78.png"/>
                     <pic:cNvPicPr preferRelativeResize="0"/>
                   </pic:nvPicPr>
                   <pic:blipFill>
@@ -4461,12 +4461,12 @@
           <wp:inline distB="114300" distT="114300" distL="114300" distR="114300">
             <wp:extent cx="6410438" cy="4284256"/>
             <wp:effectExtent b="0" l="0" r="0" t="0"/>
-            <wp:docPr id="43" name="image71.png"/>
-            <a:graphic>
-              <a:graphicData uri="http://schemas.openxmlformats.org/drawingml/2006/picture">
-                <pic:pic>
-                  <pic:nvPicPr>
-                    <pic:cNvPr id="0" name="image71.png"/>
+            <wp:docPr id="49" name="image80.png"/>
+            <a:graphic>
+              <a:graphicData uri="http://schemas.openxmlformats.org/drawingml/2006/picture">
+                <pic:pic>
+                  <pic:nvPicPr>
+                    <pic:cNvPr id="0" name="image80.png"/>
                     <pic:cNvPicPr preferRelativeResize="0"/>
                   </pic:nvPicPr>
                   <pic:blipFill>
@@ -4509,12 +4509,12 @@
           <wp:inline distB="114300" distT="114300" distL="114300" distR="114300">
             <wp:extent cx="5731200" cy="4292600"/>
             <wp:effectExtent b="0" l="0" r="0" t="0"/>
-            <wp:docPr id="35" name="image36.png"/>
-            <a:graphic>
-              <a:graphicData uri="http://schemas.openxmlformats.org/drawingml/2006/picture">
-                <pic:pic>
-                  <pic:nvPicPr>
-                    <pic:cNvPr id="0" name="image36.png"/>
+            <wp:docPr id="38" name="image34.png"/>
+            <a:graphic>
+              <a:graphicData uri="http://schemas.openxmlformats.org/drawingml/2006/picture">
+                <pic:pic>
+                  <pic:nvPicPr>
+                    <pic:cNvPr id="0" name="image34.png"/>
                     <pic:cNvPicPr preferRelativeResize="0"/>
                   </pic:nvPicPr>
                   <pic:blipFill>
@@ -4555,12 +4555,12 @@
           <wp:inline distB="114300" distT="114300" distL="114300" distR="114300">
             <wp:extent cx="6467588" cy="4324482"/>
             <wp:effectExtent b="0" l="0" r="0" t="0"/>
-            <wp:docPr id="75" name="image77.png"/>
-            <a:graphic>
-              <a:graphicData uri="http://schemas.openxmlformats.org/drawingml/2006/picture">
-                <pic:pic>
-                  <pic:nvPicPr>
-                    <pic:cNvPr id="0" name="image77.png"/>
+            <wp:docPr id="84" name="image86.png"/>
+            <a:graphic>
+              <a:graphicData uri="http://schemas.openxmlformats.org/drawingml/2006/picture">
+                <pic:pic>
+                  <pic:nvPicPr>
+                    <pic:cNvPr id="0" name="image86.png"/>
                     <pic:cNvPicPr preferRelativeResize="0"/>
                   </pic:nvPicPr>
                   <pic:blipFill>
@@ -4603,12 +4603,12 @@
           <wp:inline distB="114300" distT="114300" distL="114300" distR="114300">
             <wp:extent cx="5581763" cy="4181686"/>
             <wp:effectExtent b="0" l="0" r="0" t="0"/>
-            <wp:docPr id="61" name="image49.png"/>
-            <a:graphic>
-              <a:graphicData uri="http://schemas.openxmlformats.org/drawingml/2006/picture">
-                <pic:pic>
-                  <pic:nvPicPr>
-                    <pic:cNvPr id="0" name="image49.png"/>
+            <wp:docPr id="69" name="image62.png"/>
+            <a:graphic>
+              <a:graphicData uri="http://schemas.openxmlformats.org/drawingml/2006/picture">
+                <pic:pic>
+                  <pic:nvPicPr>
+                    <pic:cNvPr id="0" name="image62.png"/>
                     <pic:cNvPicPr preferRelativeResize="0"/>
                   </pic:nvPicPr>
                   <pic:blipFill>
@@ -4652,12 +4652,12 @@
           <wp:inline distB="114300" distT="114300" distL="114300" distR="114300">
             <wp:extent cx="6210413" cy="4149949"/>
             <wp:effectExtent b="0" l="0" r="0" t="0"/>
-            <wp:docPr id="41" name="image66.png"/>
-            <a:graphic>
-              <a:graphicData uri="http://schemas.openxmlformats.org/drawingml/2006/picture">
-                <pic:pic>
-                  <pic:nvPicPr>
-                    <pic:cNvPr id="0" name="image66.png"/>
+            <wp:docPr id="46" name="image73.png"/>
+            <a:graphic>
+              <a:graphicData uri="http://schemas.openxmlformats.org/drawingml/2006/picture">
+                <pic:pic>
+                  <pic:nvPicPr>
+                    <pic:cNvPr id="0" name="image73.png"/>
                     <pic:cNvPicPr preferRelativeResize="0"/>
                   </pic:nvPicPr>
                   <pic:blipFill>
@@ -4869,12 +4869,12 @@
           <wp:inline distB="114300" distT="114300" distL="114300" distR="114300">
             <wp:extent cx="5429363" cy="4006743"/>
             <wp:effectExtent b="0" l="0" r="0" t="0"/>
-            <wp:docPr id="67" name="image56.png"/>
-            <a:graphic>
-              <a:graphicData uri="http://schemas.openxmlformats.org/drawingml/2006/picture">
-                <pic:pic>
-                  <pic:nvPicPr>
-                    <pic:cNvPr id="0" name="image56.png"/>
+            <wp:docPr id="75" name="image66.png"/>
+            <a:graphic>
+              <a:graphicData uri="http://schemas.openxmlformats.org/drawingml/2006/picture">
+                <pic:pic>
+                  <pic:nvPicPr>
+                    <pic:cNvPr id="0" name="image66.png"/>
                     <pic:cNvPicPr preferRelativeResize="0"/>
                   </pic:nvPicPr>
                   <pic:blipFill>
@@ -4920,12 +4920,12 @@
           <wp:inline distB="114300" distT="114300" distL="114300" distR="114300">
             <wp:extent cx="5305538" cy="4105699"/>
             <wp:effectExtent b="0" l="0" r="0" t="0"/>
-            <wp:docPr id="51" name="image44.png"/>
-            <a:graphic>
-              <a:graphicData uri="http://schemas.openxmlformats.org/drawingml/2006/picture">
-                <pic:pic>
-                  <pic:nvPicPr>
-                    <pic:cNvPr id="0" name="image44.png"/>
+            <wp:docPr id="57" name="image58.png"/>
+            <a:graphic>
+              <a:graphicData uri="http://schemas.openxmlformats.org/drawingml/2006/picture">
+                <pic:pic>
+                  <pic:nvPicPr>
+                    <pic:cNvPr id="0" name="image58.png"/>
                     <pic:cNvPicPr preferRelativeResize="0"/>
                   </pic:nvPicPr>
                   <pic:blipFill>
@@ -4995,12 +4995,12 @@
           <wp:inline distB="114300" distT="114300" distL="114300" distR="114300">
             <wp:extent cx="5731200" cy="4292600"/>
             <wp:effectExtent b="0" l="0" r="0" t="0"/>
-            <wp:docPr id="26" name="image27.png"/>
-            <a:graphic>
-              <a:graphicData uri="http://schemas.openxmlformats.org/drawingml/2006/picture">
-                <pic:pic>
-                  <pic:nvPicPr>
-                    <pic:cNvPr id="0" name="image27.png"/>
+            <wp:docPr id="28" name="image26.png"/>
+            <a:graphic>
+              <a:graphicData uri="http://schemas.openxmlformats.org/drawingml/2006/picture">
+                <pic:pic>
+                  <pic:nvPicPr>
+                    <pic:cNvPr id="0" name="image26.png"/>
                     <pic:cNvPicPr preferRelativeResize="0"/>
                   </pic:nvPicPr>
                   <pic:blipFill>
@@ -5041,12 +5041,12 @@
           <wp:inline distB="114300" distT="114300" distL="114300" distR="114300">
             <wp:extent cx="6238988" cy="4148978"/>
             <wp:effectExtent b="0" l="0" r="0" t="0"/>
-            <wp:docPr id="59" name="image67.png"/>
-            <a:graphic>
-              <a:graphicData uri="http://schemas.openxmlformats.org/drawingml/2006/picture">
-                <pic:pic>
-                  <pic:nvPicPr>
-                    <pic:cNvPr id="0" name="image67.png"/>
+            <wp:docPr id="66" name="image51.png"/>
+            <a:graphic>
+              <a:graphicData uri="http://schemas.openxmlformats.org/drawingml/2006/picture">
+                <pic:pic>
+                  <pic:nvPicPr>
+                    <pic:cNvPr id="0" name="image51.png"/>
                     <pic:cNvPicPr preferRelativeResize="0"/>
                   </pic:nvPicPr>
                   <pic:blipFill>
@@ -5089,12 +5089,12 @@
           <wp:inline distB="114300" distT="114300" distL="114300" distR="114300">
             <wp:extent cx="5731200" cy="4292600"/>
             <wp:effectExtent b="0" l="0" r="0" t="0"/>
-            <wp:docPr id="25" name="image23.png"/>
-            <a:graphic>
-              <a:graphicData uri="http://schemas.openxmlformats.org/drawingml/2006/picture">
-                <pic:pic>
-                  <pic:nvPicPr>
-                    <pic:cNvPr id="0" name="image23.png"/>
+            <wp:docPr id="26" name="image36.png"/>
+            <a:graphic>
+              <a:graphicData uri="http://schemas.openxmlformats.org/drawingml/2006/picture">
+                <pic:pic>
+                  <pic:nvPicPr>
+                    <pic:cNvPr id="0" name="image36.png"/>
                     <pic:cNvPicPr preferRelativeResize="0"/>
                   </pic:nvPicPr>
                   <pic:blipFill>
@@ -5135,12 +5135,12 @@
           <wp:inline distB="114300" distT="114300" distL="114300" distR="114300">
             <wp:extent cx="6591413" cy="4381407"/>
             <wp:effectExtent b="0" l="0" r="0" t="0"/>
-            <wp:docPr id="21" name="image67.png"/>
-            <a:graphic>
-              <a:graphicData uri="http://schemas.openxmlformats.org/drawingml/2006/picture">
-                <pic:pic>
-                  <pic:nvPicPr>
-                    <pic:cNvPr id="0" name="image67.png"/>
+            <wp:docPr id="22" name="image51.png"/>
+            <a:graphic>
+              <a:graphicData uri="http://schemas.openxmlformats.org/drawingml/2006/picture">
+                <pic:pic>
+                  <pic:nvPicPr>
+                    <pic:cNvPr id="0" name="image51.png"/>
                     <pic:cNvPicPr preferRelativeResize="0"/>
                   </pic:nvPicPr>
                   <pic:blipFill>
@@ -5346,12 +5346,12 @@
           <wp:inline distB="114300" distT="114300" distL="114300" distR="114300">
             <wp:extent cx="5745600" cy="4356100"/>
             <wp:effectExtent b="0" l="0" r="0" t="0"/>
-            <wp:docPr id="50" name="image40.png"/>
-            <a:graphic>
-              <a:graphicData uri="http://schemas.openxmlformats.org/drawingml/2006/picture">
-                <pic:pic>
-                  <pic:nvPicPr>
-                    <pic:cNvPr id="0" name="image40.png"/>
+            <wp:docPr id="56" name="image49.png"/>
+            <a:graphic>
+              <a:graphicData uri="http://schemas.openxmlformats.org/drawingml/2006/picture">
+                <pic:pic>
+                  <pic:nvPicPr>
+                    <pic:cNvPr id="0" name="image49.png"/>
                     <pic:cNvPicPr preferRelativeResize="0"/>
                   </pic:nvPicPr>
                   <pic:blipFill>
@@ -5441,12 +5441,12 @@
           <wp:inline distB="114300" distT="114300" distL="114300" distR="114300">
             <wp:extent cx="5745600" cy="4305300"/>
             <wp:effectExtent b="0" l="0" r="0" t="0"/>
-            <wp:docPr id="76" name="image69.png"/>
-            <a:graphic>
-              <a:graphicData uri="http://schemas.openxmlformats.org/drawingml/2006/picture">
-                <pic:pic>
-                  <pic:nvPicPr>
-                    <pic:cNvPr id="0" name="image69.png"/>
+            <wp:docPr id="85" name="image84.png"/>
+            <a:graphic>
+              <a:graphicData uri="http://schemas.openxmlformats.org/drawingml/2006/picture">
+                <pic:pic>
+                  <pic:nvPicPr>
+                    <pic:cNvPr id="0" name="image84.png"/>
                     <pic:cNvPicPr preferRelativeResize="0"/>
                   </pic:nvPicPr>
                   <pic:blipFill>
@@ -5486,12 +5486,12 @@
           <wp:inline distB="114300" distT="114300" distL="114300" distR="114300">
             <wp:extent cx="5745600" cy="3886200"/>
             <wp:effectExtent b="0" l="0" r="0" t="0"/>
-            <wp:docPr id="4" name="image6.png"/>
-            <a:graphic>
-              <a:graphicData uri="http://schemas.openxmlformats.org/drawingml/2006/picture">
-                <pic:pic>
-                  <pic:nvPicPr>
-                    <pic:cNvPr id="0" name="image6.png"/>
+            <wp:docPr id="4" name="image7.png"/>
+            <a:graphic>
+              <a:graphicData uri="http://schemas.openxmlformats.org/drawingml/2006/picture">
+                <pic:pic>
+                  <pic:nvPicPr>
+                    <pic:cNvPr id="0" name="image7.png"/>
                     <pic:cNvPicPr preferRelativeResize="0"/>
                   </pic:nvPicPr>
                   <pic:blipFill>
@@ -5737,12 +5737,12 @@
           <wp:inline distB="114300" distT="114300" distL="114300" distR="114300">
             <wp:extent cx="5745600" cy="3937000"/>
             <wp:effectExtent b="0" l="0" r="0" t="0"/>
-            <wp:docPr id="7" name="image2.png"/>
-            <a:graphic>
-              <a:graphicData uri="http://schemas.openxmlformats.org/drawingml/2006/picture">
-                <pic:pic>
-                  <pic:nvPicPr>
-                    <pic:cNvPr id="0" name="image2.png"/>
+            <wp:docPr id="8" name="image3.png"/>
+            <a:graphic>
+              <a:graphicData uri="http://schemas.openxmlformats.org/drawingml/2006/picture">
+                <pic:pic>
+                  <pic:nvPicPr>
+                    <pic:cNvPr id="0" name="image3.png"/>
                     <pic:cNvPicPr preferRelativeResize="0"/>
                   </pic:nvPicPr>
                   <pic:blipFill>
@@ -5782,12 +5782,12 @@
           <wp:inline distB="114300" distT="114300" distL="114300" distR="114300">
             <wp:extent cx="5745600" cy="4191000"/>
             <wp:effectExtent b="0" l="0" r="0" t="0"/>
-            <wp:docPr id="34" name="image20.png"/>
-            <a:graphic>
-              <a:graphicData uri="http://schemas.openxmlformats.org/drawingml/2006/picture">
-                <pic:pic>
-                  <pic:nvPicPr>
-                    <pic:cNvPr id="0" name="image20.png"/>
+            <wp:docPr id="37" name="image28.png"/>
+            <a:graphic>
+              <a:graphicData uri="http://schemas.openxmlformats.org/drawingml/2006/picture">
+                <pic:pic>
+                  <pic:nvPicPr>
+                    <pic:cNvPr id="0" name="image28.png"/>
                     <pic:cNvPicPr preferRelativeResize="0"/>
                   </pic:nvPicPr>
                   <pic:blipFill>
@@ -5830,12 +5830,12 @@
           <wp:inline distB="114300" distT="114300" distL="114300" distR="114300">
             <wp:extent cx="5745600" cy="3746500"/>
             <wp:effectExtent b="0" l="0" r="0" t="0"/>
-            <wp:docPr id="17" name="image1.png"/>
-            <a:graphic>
-              <a:graphicData uri="http://schemas.openxmlformats.org/drawingml/2006/picture">
-                <pic:pic>
-                  <pic:nvPicPr>
-                    <pic:cNvPr id="0" name="image1.png"/>
+            <wp:docPr id="18" name="image10.png"/>
+            <a:graphic>
+              <a:graphicData uri="http://schemas.openxmlformats.org/drawingml/2006/picture">
+                <pic:pic>
+                  <pic:nvPicPr>
+                    <pic:cNvPr id="0" name="image10.png"/>
                     <pic:cNvPicPr preferRelativeResize="0"/>
                   </pic:nvPicPr>
                   <pic:blipFill>
@@ -5905,7 +5905,689 @@
           <wp:inline distB="114300" distT="114300" distL="114300" distR="114300">
             <wp:extent cx="5745600" cy="4305300"/>
             <wp:effectExtent b="0" l="0" r="0" t="0"/>
-            <wp:docPr id="56" name="image50.png"/>
+            <wp:docPr id="63" name="image61.png"/>
+            <a:graphic>
+              <a:graphicData uri="http://schemas.openxmlformats.org/drawingml/2006/picture">
+                <pic:pic>
+                  <pic:nvPicPr>
+                    <pic:cNvPr id="0" name="image61.png"/>
+                    <pic:cNvPicPr preferRelativeResize="0"/>
+                  </pic:nvPicPr>
+                  <pic:blipFill>
+                    <a:blip r:embed="rId72"/>
+                    <a:srcRect b="0" l="0" r="0" t="0"/>
+                    <a:stretch>
+                      <a:fillRect/>
+                    </a:stretch>
+                  </pic:blipFill>
+                  <pic:spPr>
+                    <a:xfrm>
+                      <a:off x="0" y="0"/>
+                      <a:ext cx="5745600" cy="4305300"/>
+                    </a:xfrm>
+                    <a:prstGeom prst="rect"/>
+                    <a:ln/>
+                  </pic:spPr>
+                </pic:pic>
+              </a:graphicData>
+            </a:graphic>
+          </wp:inline>
+        </w:drawing>
+      </w:r>
+      <w:r>
+        <w:rPr>
+          <w:rtl w:val="0"/>
+        </w:rPr>
+      </w:r>
+    </w:p>
+    <w:p>
+      <w:pPr>
+        <w:rPr/>
+      </w:pPr>
+      <w:r>
+        <w:rPr/>
+        <w:drawing>
+          <wp:inline distB="114300" distT="114300" distL="114300" distR="114300">
+            <wp:extent cx="5745600" cy="3886200"/>
+            <wp:effectExtent b="0" l="0" r="0" t="0"/>
+            <wp:docPr id="42" name="image31.png"/>
+            <a:graphic>
+              <a:graphicData uri="http://schemas.openxmlformats.org/drawingml/2006/picture">
+                <pic:pic>
+                  <pic:nvPicPr>
+                    <pic:cNvPr id="0" name="image31.png"/>
+                    <pic:cNvPicPr preferRelativeResize="0"/>
+                  </pic:nvPicPr>
+                  <pic:blipFill>
+                    <a:blip r:embed="rId73"/>
+                    <a:srcRect b="0" l="0" r="0" t="0"/>
+                    <a:stretch>
+                      <a:fillRect/>
+                    </a:stretch>
+                  </pic:blipFill>
+                  <pic:spPr>
+                    <a:xfrm>
+                      <a:off x="0" y="0"/>
+                      <a:ext cx="5745600" cy="3886200"/>
+                    </a:xfrm>
+                    <a:prstGeom prst="rect"/>
+                    <a:ln/>
+                  </pic:spPr>
+                </pic:pic>
+              </a:graphicData>
+            </a:graphic>
+          </wp:inline>
+        </w:drawing>
+      </w:r>
+      <w:r>
+        <w:br w:type="page"/>
+      </w:r>
+      <w:r>
+        <w:rPr>
+          <w:rtl w:val="0"/>
+        </w:rPr>
+      </w:r>
+    </w:p>
+    <w:p>
+      <w:pPr>
+        <w:rPr/>
+      </w:pPr>
+      <w:r>
+        <w:rPr/>
+        <w:drawing>
+          <wp:inline distB="114300" distT="114300" distL="114300" distR="114300">
+            <wp:extent cx="5745600" cy="4305300"/>
+            <wp:effectExtent b="0" l="0" r="0" t="0"/>
+            <wp:docPr id="30" name="image33.png"/>
+            <a:graphic>
+              <a:graphicData uri="http://schemas.openxmlformats.org/drawingml/2006/picture">
+                <pic:pic>
+                  <pic:nvPicPr>
+                    <pic:cNvPr id="0" name="image33.png"/>
+                    <pic:cNvPicPr preferRelativeResize="0"/>
+                  </pic:nvPicPr>
+                  <pic:blipFill>
+                    <a:blip r:embed="rId74"/>
+                    <a:srcRect b="0" l="0" r="0" t="0"/>
+                    <a:stretch>
+                      <a:fillRect/>
+                    </a:stretch>
+                  </pic:blipFill>
+                  <pic:spPr>
+                    <a:xfrm>
+                      <a:off x="0" y="0"/>
+                      <a:ext cx="5745600" cy="4305300"/>
+                    </a:xfrm>
+                    <a:prstGeom prst="rect"/>
+                    <a:ln/>
+                  </pic:spPr>
+                </pic:pic>
+              </a:graphicData>
+            </a:graphic>
+          </wp:inline>
+        </w:drawing>
+      </w:r>
+      <w:r>
+        <w:rPr>
+          <w:rtl w:val="0"/>
+        </w:rPr>
+      </w:r>
+    </w:p>
+    <w:p>
+      <w:pPr>
+        <w:rPr/>
+      </w:pPr>
+      <w:r>
+        <w:rPr/>
+        <w:drawing>
+          <wp:inline distB="114300" distT="114300" distL="114300" distR="114300">
+            <wp:extent cx="5745600" cy="3886200"/>
+            <wp:effectExtent b="0" l="0" r="0" t="0"/>
+            <wp:docPr id="81" name="image64.png"/>
+            <a:graphic>
+              <a:graphicData uri="http://schemas.openxmlformats.org/drawingml/2006/picture">
+                <pic:pic>
+                  <pic:nvPicPr>
+                    <pic:cNvPr id="0" name="image64.png"/>
+                    <pic:cNvPicPr preferRelativeResize="0"/>
+                  </pic:nvPicPr>
+                  <pic:blipFill>
+                    <a:blip r:embed="rId75"/>
+                    <a:srcRect b="0" l="0" r="0" t="0"/>
+                    <a:stretch>
+                      <a:fillRect/>
+                    </a:stretch>
+                  </pic:blipFill>
+                  <pic:spPr>
+                    <a:xfrm>
+                      <a:off x="0" y="0"/>
+                      <a:ext cx="5745600" cy="3886200"/>
+                    </a:xfrm>
+                    <a:prstGeom prst="rect"/>
+                    <a:ln/>
+                  </pic:spPr>
+                </pic:pic>
+              </a:graphicData>
+            </a:graphic>
+          </wp:inline>
+        </w:drawing>
+      </w:r>
+      <w:r>
+        <w:rPr>
+          <w:rtl w:val="0"/>
+        </w:rPr>
+      </w:r>
+    </w:p>
+    <w:p>
+      <w:pPr>
+        <w:rPr/>
+      </w:pPr>
+      <w:r>
+        <w:br w:type="page"/>
+      </w:r>
+      <w:r>
+        <w:rPr>
+          <w:rtl w:val="0"/>
+        </w:rPr>
+      </w:r>
+    </w:p>
+    <w:p>
+      <w:pPr>
+        <w:rPr/>
+      </w:pPr>
+      <w:r>
+        <w:rPr>
+          <w:rtl w:val="0"/>
+        </w:rPr>
+      </w:r>
+    </w:p>
+    <w:p>
+      <w:pPr>
+        <w:rPr/>
+      </w:pPr>
+      <w:r>
+        <w:rPr/>
+        <w:drawing>
+          <wp:inline distB="114300" distT="114300" distL="114300" distR="114300">
+            <wp:extent cx="5745600" cy="4305300"/>
+            <wp:effectExtent b="0" l="0" r="0" t="0"/>
+            <wp:docPr id="31" name="image35.png"/>
+            <a:graphic>
+              <a:graphicData uri="http://schemas.openxmlformats.org/drawingml/2006/picture">
+                <pic:pic>
+                  <pic:nvPicPr>
+                    <pic:cNvPr id="0" name="image35.png"/>
+                    <pic:cNvPicPr preferRelativeResize="0"/>
+                  </pic:nvPicPr>
+                  <pic:blipFill>
+                    <a:blip r:embed="rId76"/>
+                    <a:srcRect b="0" l="0" r="0" t="0"/>
+                    <a:stretch>
+                      <a:fillRect/>
+                    </a:stretch>
+                  </pic:blipFill>
+                  <pic:spPr>
+                    <a:xfrm>
+                      <a:off x="0" y="0"/>
+                      <a:ext cx="5745600" cy="4305300"/>
+                    </a:xfrm>
+                    <a:prstGeom prst="rect"/>
+                    <a:ln/>
+                  </pic:spPr>
+                </pic:pic>
+              </a:graphicData>
+            </a:graphic>
+          </wp:inline>
+        </w:drawing>
+      </w:r>
+      <w:r>
+        <w:rPr>
+          <w:rtl w:val="0"/>
+        </w:rPr>
+      </w:r>
+    </w:p>
+    <w:p>
+      <w:pPr>
+        <w:rPr/>
+      </w:pPr>
+      <w:r>
+        <w:rPr/>
+        <w:drawing>
+          <wp:inline distB="114300" distT="114300" distL="114300" distR="114300">
+            <wp:extent cx="5745600" cy="3886200"/>
+            <wp:effectExtent b="0" l="0" r="0" t="0"/>
+            <wp:docPr id="39" name="image27.png"/>
+            <a:graphic>
+              <a:graphicData uri="http://schemas.openxmlformats.org/drawingml/2006/picture">
+                <pic:pic>
+                  <pic:nvPicPr>
+                    <pic:cNvPr id="0" name="image27.png"/>
+                    <pic:cNvPicPr preferRelativeResize="0"/>
+                  </pic:nvPicPr>
+                  <pic:blipFill>
+                    <a:blip r:embed="rId75"/>
+                    <a:srcRect b="0" l="0" r="0" t="0"/>
+                    <a:stretch>
+                      <a:fillRect/>
+                    </a:stretch>
+                  </pic:blipFill>
+                  <pic:spPr>
+                    <a:xfrm>
+                      <a:off x="0" y="0"/>
+                      <a:ext cx="5745600" cy="3886200"/>
+                    </a:xfrm>
+                    <a:prstGeom prst="rect"/>
+                    <a:ln/>
+                  </pic:spPr>
+                </pic:pic>
+              </a:graphicData>
+            </a:graphic>
+          </wp:inline>
+        </w:drawing>
+      </w:r>
+      <w:r>
+        <w:br w:type="page"/>
+      </w:r>
+      <w:r>
+        <w:rPr>
+          <w:rtl w:val="0"/>
+        </w:rPr>
+      </w:r>
+    </w:p>
+    <w:p>
+      <w:pPr>
+        <w:pStyle w:val="Heading2"/>
+        <w:rPr/>
+      </w:pPr>
+      <w:bookmarkStart w:colFirst="0" w:colLast="0" w:name="_muv2ll9wbn68" w:id="12"/>
+      <w:bookmarkEnd w:id="12"/>
+      <w:r>
+        <w:rPr>
+          <w:rtl w:val="0"/>
+        </w:rPr>
+        <w:t xml:space="preserve">Set: 1 (amended - real LIN)</w:t>
+      </w:r>
+    </w:p>
+    <w:p>
+      <w:pPr>
+        <w:rPr/>
+      </w:pPr>
+      <w:r>
+        <w:rPr>
+          <w:rtl w:val="0"/>
+        </w:rPr>
+      </w:r>
+    </w:p>
+    <w:p>
+      <w:pPr>
+        <w:rPr>
+          <w:u w:val="single"/>
+        </w:rPr>
+      </w:pPr>
+      <w:r>
+        <w:rPr>
+          <w:u w:val="single"/>
+          <w:rtl w:val="0"/>
+        </w:rPr>
+        <w:t xml:space="preserve">Observations</w:t>
+      </w:r>
+    </w:p>
+    <w:p>
+      <w:pPr>
+        <w:rPr/>
+      </w:pPr>
+      <w:r>
+        <w:rPr>
+          <w:rtl w:val="0"/>
+        </w:rPr>
+      </w:r>
+    </w:p>
+    <w:p>
+      <w:pPr>
+        <w:rPr/>
+      </w:pPr>
+      <w:r>
+        <w:rPr>
+          <w:rtl w:val="0"/>
+        </w:rPr>
+        <w:t xml:space="preserve">Observation 1: LIN - scaling: divide</w:t>
+      </w:r>
+    </w:p>
+    <w:p>
+      <w:pPr>
+        <w:rPr/>
+      </w:pPr>
+      <w:r>
+        <w:rPr>
+          <w:rtl w:val="0"/>
+        </w:rPr>
+      </w:r>
+    </w:p>
+    <w:p>
+      <w:pPr>
+        <w:rPr/>
+      </w:pPr>
+      <w:r>
+        <w:rPr>
+          <w:rtl w:val="0"/>
+        </w:rPr>
+        <w:t xml:space="preserve">Most of the test trials are relatively accurate, their percentage error falls within -2 to 2%. Even though fast transfer time penalization is implemented on this set of test trials, the average transfer time is still pretty fast (but higher than the one derived from standard calibration by around 50s), the penalization did not seem to work. However, it works to our favour, the absolute percentage error and the transfer time are both low. </w:t>
+      </w:r>
+    </w:p>
+    <w:p>
+      <w:pPr>
+        <w:rPr/>
+      </w:pPr>
+      <w:r>
+        <w:rPr>
+          <w:rtl w:val="0"/>
+        </w:rPr>
+      </w:r>
+    </w:p>
+    <w:p>
+      <w:pPr>
+        <w:rPr/>
+      </w:pPr>
+      <w:r>
+        <w:rPr>
+          <w:rtl w:val="0"/>
+        </w:rPr>
+      </w:r>
+    </w:p>
+    <w:p>
+      <w:pPr>
+        <w:rPr/>
+      </w:pPr>
+      <w:r>
+        <w:rPr>
+          <w:rtl w:val="0"/>
+        </w:rPr>
+        <w:t xml:space="preserve">Observation 2: LIN - scaling: multiply</w:t>
+      </w:r>
+    </w:p>
+    <w:p>
+      <w:pPr>
+        <w:rPr/>
+      </w:pPr>
+      <w:r>
+        <w:rPr>
+          <w:rtl w:val="0"/>
+        </w:rPr>
+      </w:r>
+    </w:p>
+    <w:p>
+      <w:pPr>
+        <w:rPr/>
+      </w:pPr>
+      <w:r>
+        <w:rPr>
+          <w:rtl w:val="0"/>
+        </w:rPr>
+        <w:t xml:space="preserve">The percentage error is not as accurate as LIN - scaling: divide, it lingers beyond the preferred boundary and the average transfer time is much slower than both the standard calibration and LIN - scaling: divide. The penalization does not seem to work too.</w:t>
+      </w:r>
+    </w:p>
+    <w:p>
+      <w:pPr>
+        <w:rPr/>
+      </w:pPr>
+      <w:r>
+        <w:rPr>
+          <w:rtl w:val="0"/>
+        </w:rPr>
+      </w:r>
+    </w:p>
+    <w:p>
+      <w:pPr>
+        <w:rPr/>
+      </w:pPr>
+      <w:r>
+        <w:rPr>
+          <w:rtl w:val="0"/>
+        </w:rPr>
+      </w:r>
+    </w:p>
+    <w:p>
+      <w:pPr>
+        <w:rPr/>
+      </w:pPr>
+      <w:r>
+        <w:rPr>
+          <w:rtl w:val="0"/>
+        </w:rPr>
+        <w:t xml:space="preserve">Observation 3: LIN - scaling: none</w:t>
+      </w:r>
+    </w:p>
+    <w:p>
+      <w:pPr>
+        <w:rPr/>
+      </w:pPr>
+      <w:r>
+        <w:rPr>
+          <w:rtl w:val="0"/>
+        </w:rPr>
+      </w:r>
+    </w:p>
+    <w:p>
+      <w:pPr>
+        <w:rPr/>
+      </w:pPr>
+      <w:r>
+        <w:rPr>
+          <w:rtl w:val="0"/>
+        </w:rPr>
+        <w:t xml:space="preserve">Similar to the trials for LIN - scaling: divide, a converging trend can be seen for the percentage error of each iteration. Even though the first few trials have quite long transfer times, eventually it is reduced to the transfer time indicated in standard calibration trials, and then to even lower transfer time while maintaining its accuracy (all the while the percentage error stayed between -2 to 2%). </w:t>
+      </w:r>
+      <w:r>
+        <w:br w:type="page"/>
+      </w:r>
+      <w:r>
+        <w:rPr>
+          <w:rtl w:val="0"/>
+        </w:rPr>
+      </w:r>
+    </w:p>
+    <w:p>
+      <w:pPr>
+        <w:rPr/>
+      </w:pPr>
+      <w:r>
+        <w:rPr>
+          <w:rtl w:val="0"/>
+        </w:rPr>
+        <w:t xml:space="preserve">Error against iteration graphs:</w:t>
+      </w:r>
+    </w:p>
+    <w:p>
+      <w:pPr>
+        <w:rPr/>
+      </w:pPr>
+      <w:r>
+        <w:rPr/>
+        <w:drawing>
+          <wp:inline distB="114300" distT="114300" distL="114300" distR="114300">
+            <wp:extent cx="5745600" cy="4216400"/>
+            <wp:effectExtent b="0" l="0" r="0" t="0"/>
+            <wp:docPr id="29" name="image20.png"/>
+            <a:graphic>
+              <a:graphicData uri="http://schemas.openxmlformats.org/drawingml/2006/picture">
+                <pic:pic>
+                  <pic:nvPicPr>
+                    <pic:cNvPr id="0" name="image20.png"/>
+                    <pic:cNvPicPr preferRelativeResize="0"/>
+                  </pic:nvPicPr>
+                  <pic:blipFill>
+                    <a:blip r:embed="rId77"/>
+                    <a:srcRect b="0" l="0" r="0" t="0"/>
+                    <a:stretch>
+                      <a:fillRect/>
+                    </a:stretch>
+                  </pic:blipFill>
+                  <pic:spPr>
+                    <a:xfrm>
+                      <a:off x="0" y="0"/>
+                      <a:ext cx="5745600" cy="4216400"/>
+                    </a:xfrm>
+                    <a:prstGeom prst="rect"/>
+                    <a:ln/>
+                  </pic:spPr>
+                </pic:pic>
+              </a:graphicData>
+            </a:graphic>
+          </wp:inline>
+        </w:drawing>
+      </w:r>
+      <w:r>
+        <w:rPr>
+          <w:rtl w:val="0"/>
+        </w:rPr>
+      </w:r>
+    </w:p>
+    <w:p>
+      <w:pPr>
+        <w:rPr/>
+      </w:pPr>
+      <w:r>
+        <w:rPr/>
+        <w:drawing>
+          <wp:inline distB="114300" distT="114300" distL="114300" distR="114300">
+            <wp:extent cx="5745600" cy="4051300"/>
+            <wp:effectExtent b="0" l="0" r="0" t="0"/>
+            <wp:docPr id="82" name="image65.png"/>
+            <a:graphic>
+              <a:graphicData uri="http://schemas.openxmlformats.org/drawingml/2006/picture">
+                <pic:pic>
+                  <pic:nvPicPr>
+                    <pic:cNvPr id="0" name="image65.png"/>
+                    <pic:cNvPicPr preferRelativeResize="0"/>
+                  </pic:nvPicPr>
+                  <pic:blipFill>
+                    <a:blip r:embed="rId78"/>
+                    <a:srcRect b="0" l="0" r="0" t="0"/>
+                    <a:stretch>
+                      <a:fillRect/>
+                    </a:stretch>
+                  </pic:blipFill>
+                  <pic:spPr>
+                    <a:xfrm>
+                      <a:off x="0" y="0"/>
+                      <a:ext cx="5745600" cy="4051300"/>
+                    </a:xfrm>
+                    <a:prstGeom prst="rect"/>
+                    <a:ln/>
+                  </pic:spPr>
+                </pic:pic>
+              </a:graphicData>
+            </a:graphic>
+          </wp:inline>
+        </w:drawing>
+      </w:r>
+      <w:r>
+        <w:br w:type="page"/>
+      </w:r>
+      <w:r>
+        <w:rPr>
+          <w:rtl w:val="0"/>
+        </w:rPr>
+      </w:r>
+    </w:p>
+    <w:p>
+      <w:pPr>
+        <w:rPr/>
+      </w:pPr>
+      <w:r>
+        <w:rPr/>
+        <w:drawing>
+          <wp:inline distB="114300" distT="114300" distL="114300" distR="114300">
+            <wp:extent cx="5745600" cy="4292600"/>
+            <wp:effectExtent b="0" l="0" r="0" t="0"/>
+            <wp:docPr id="61" name="image47.png"/>
+            <a:graphic>
+              <a:graphicData uri="http://schemas.openxmlformats.org/drawingml/2006/picture">
+                <pic:pic>
+                  <pic:nvPicPr>
+                    <pic:cNvPr id="0" name="image47.png"/>
+                    <pic:cNvPicPr preferRelativeResize="0"/>
+                  </pic:nvPicPr>
+                  <pic:blipFill>
+                    <a:blip r:embed="rId79"/>
+                    <a:srcRect b="0" l="0" r="0" t="0"/>
+                    <a:stretch>
+                      <a:fillRect/>
+                    </a:stretch>
+                  </pic:blipFill>
+                  <pic:spPr>
+                    <a:xfrm>
+                      <a:off x="0" y="0"/>
+                      <a:ext cx="5745600" cy="4292600"/>
+                    </a:xfrm>
+                    <a:prstGeom prst="rect"/>
+                    <a:ln/>
+                  </pic:spPr>
+                </pic:pic>
+              </a:graphicData>
+            </a:graphic>
+          </wp:inline>
+        </w:drawing>
+      </w:r>
+      <w:r>
+        <w:rPr>
+          <w:rtl w:val="0"/>
+        </w:rPr>
+        <w:t xml:space="preserve"> </w:t>
+      </w:r>
+      <w:r>
+        <w:br w:type="page"/>
+      </w:r>
+      <w:r>
+        <w:rPr>
+          <w:rtl w:val="0"/>
+        </w:rPr>
+      </w:r>
+    </w:p>
+    <w:p>
+      <w:pPr>
+        <w:rPr/>
+      </w:pPr>
+      <w:r>
+        <w:rPr>
+          <w:sz w:val="24"/>
+          <w:szCs w:val="24"/>
+          <w:rtl w:val="0"/>
+        </w:rPr>
+        <w:t xml:space="preserve">Diagram comparing human-driven and ML test trials (398 cP, set:1, amended</w:t>
+      </w:r>
+      <w:r>
+        <w:rPr>
+          <w:sz w:val="28"/>
+          <w:szCs w:val="28"/>
+          <w:rtl w:val="0"/>
+        </w:rPr>
+        <w:t xml:space="preserve">)</w:t>
+      </w:r>
+      <w:r>
+        <w:rPr>
+          <w:rtl w:val="0"/>
+        </w:rPr>
+        <w:t xml:space="preserve"> </w:t>
+      </w:r>
+    </w:p>
+    <w:p>
+      <w:pPr>
+        <w:rPr>
+          <w:sz w:val="24"/>
+          <w:szCs w:val="24"/>
+        </w:rPr>
+      </w:pPr>
+      <w:r>
+        <w:rPr>
+          <w:sz w:val="24"/>
+          <w:szCs w:val="24"/>
+        </w:rPr>
+        <w:drawing>
+          <wp:inline distB="114300" distT="114300" distL="114300" distR="114300">
+            <wp:extent cx="5745600" cy="4305300"/>
+            <wp:effectExtent b="0" l="0" r="0" t="0"/>
+            <wp:docPr id="48" name="image50.png"/>
             <a:graphic>
               <a:graphicData uri="http://schemas.openxmlformats.org/drawingml/2006/picture">
                 <pic:pic>
@@ -5914,7 +6596,7 @@
                     <pic:cNvPicPr preferRelativeResize="0"/>
                   </pic:nvPicPr>
                   <pic:blipFill>
-                    <a:blip r:embed="rId72"/>
+                    <a:blip r:embed="rId80"/>
                     <a:srcRect b="0" l="0" r="0" t="0"/>
                     <a:stretch>
                       <a:fillRect/>
@@ -5942,24 +6624,30 @@
     </w:p>
     <w:p>
       <w:pPr>
-        <w:rPr/>
-      </w:pPr>
-      <w:r>
-        <w:rPr/>
+        <w:rPr>
+          <w:sz w:val="24"/>
+          <w:szCs w:val="24"/>
+        </w:rPr>
+      </w:pPr>
+      <w:r>
+        <w:rPr>
+          <w:sz w:val="24"/>
+          <w:szCs w:val="24"/>
+        </w:rPr>
         <w:drawing>
           <wp:inline distB="114300" distT="114300" distL="114300" distR="114300">
             <wp:extent cx="5745600" cy="3886200"/>
             <wp:effectExtent b="0" l="0" r="0" t="0"/>
-            <wp:docPr id="39" name="image26.png"/>
-            <a:graphic>
-              <a:graphicData uri="http://schemas.openxmlformats.org/drawingml/2006/picture">
-                <pic:pic>
-                  <pic:nvPicPr>
-                    <pic:cNvPr id="0" name="image26.png"/>
-                    <pic:cNvPicPr preferRelativeResize="0"/>
-                  </pic:nvPicPr>
-                  <pic:blipFill>
-                    <a:blip r:embed="rId73"/>
+            <wp:docPr id="6" name="image1.png"/>
+            <a:graphic>
+              <a:graphicData uri="http://schemas.openxmlformats.org/drawingml/2006/picture">
+                <pic:pic>
+                  <pic:nvPicPr>
+                    <pic:cNvPr id="0" name="image1.png"/>
+                    <pic:cNvPicPr preferRelativeResize="0"/>
+                  </pic:nvPicPr>
+                  <pic:blipFill>
+                    <a:blip r:embed="rId81"/>
                     <a:srcRect b="0" l="0" r="0" t="0"/>
                     <a:stretch>
                       <a:fillRect/>
@@ -5990,24 +6678,30 @@
     </w:p>
     <w:p>
       <w:pPr>
-        <w:rPr/>
-      </w:pPr>
-      <w:r>
-        <w:rPr/>
+        <w:rPr>
+          <w:sz w:val="24"/>
+          <w:szCs w:val="24"/>
+        </w:rPr>
+      </w:pPr>
+      <w:r>
+        <w:rPr>
+          <w:sz w:val="24"/>
+          <w:szCs w:val="24"/>
+        </w:rPr>
         <w:drawing>
           <wp:inline distB="114300" distT="114300" distL="114300" distR="114300">
             <wp:extent cx="5745600" cy="4305300"/>
             <wp:effectExtent b="0" l="0" r="0" t="0"/>
-            <wp:docPr id="27" name="image34.png"/>
-            <a:graphic>
-              <a:graphicData uri="http://schemas.openxmlformats.org/drawingml/2006/picture">
-                <pic:pic>
-                  <pic:nvPicPr>
-                    <pic:cNvPr id="0" name="image34.png"/>
-                    <pic:cNvPicPr preferRelativeResize="0"/>
-                  </pic:nvPicPr>
-                  <pic:blipFill>
-                    <a:blip r:embed="rId74"/>
+            <wp:docPr id="45" name="image40.png"/>
+            <a:graphic>
+              <a:graphicData uri="http://schemas.openxmlformats.org/drawingml/2006/picture">
+                <pic:pic>
+                  <pic:nvPicPr>
+                    <pic:cNvPr id="0" name="image40.png"/>
+                    <pic:cNvPicPr preferRelativeResize="0"/>
+                  </pic:nvPicPr>
+                  <pic:blipFill>
+                    <a:blip r:embed="rId82"/>
                     <a:srcRect b="0" l="0" r="0" t="0"/>
                     <a:stretch>
                       <a:fillRect/>
@@ -6035,24 +6729,30 @@
     </w:p>
     <w:p>
       <w:pPr>
-        <w:rPr/>
-      </w:pPr>
-      <w:r>
-        <w:rPr/>
+        <w:rPr>
+          <w:sz w:val="24"/>
+          <w:szCs w:val="24"/>
+        </w:rPr>
+      </w:pPr>
+      <w:r>
+        <w:rPr>
+          <w:sz w:val="24"/>
+          <w:szCs w:val="24"/>
+        </w:rPr>
         <w:drawing>
           <wp:inline distB="114300" distT="114300" distL="114300" distR="114300">
             <wp:extent cx="5745600" cy="3886200"/>
             <wp:effectExtent b="0" l="0" r="0" t="0"/>
-            <wp:docPr id="73" name="image54.png"/>
-            <a:graphic>
-              <a:graphicData uri="http://schemas.openxmlformats.org/drawingml/2006/picture">
-                <pic:pic>
-                  <pic:nvPicPr>
-                    <pic:cNvPr id="0" name="image54.png"/>
-                    <pic:cNvPicPr preferRelativeResize="0"/>
-                  </pic:nvPicPr>
-                  <pic:blipFill>
-                    <a:blip r:embed="rId75"/>
+            <wp:docPr id="44" name="image29.png"/>
+            <a:graphic>
+              <a:graphicData uri="http://schemas.openxmlformats.org/drawingml/2006/picture">
+                <pic:pic>
+                  <pic:nvPicPr>
+                    <pic:cNvPr id="0" name="image29.png"/>
+                    <pic:cNvPicPr preferRelativeResize="0"/>
+                  </pic:nvPicPr>
+                  <pic:blipFill>
+                    <a:blip r:embed="rId83"/>
                     <a:srcRect b="0" l="0" r="0" t="0"/>
                     <a:stretch>
                       <a:fillRect/>
@@ -6073,16 +6773,6 @@
         </w:drawing>
       </w:r>
       <w:r>
-        <w:rPr>
-          <w:rtl w:val="0"/>
-        </w:rPr>
-      </w:r>
-    </w:p>
-    <w:p>
-      <w:pPr>
-        <w:rPr/>
-      </w:pPr>
-      <w:r>
         <w:br w:type="page"/>
       </w:r>
       <w:r>
@@ -6093,34 +6783,30 @@
     </w:p>
     <w:p>
       <w:pPr>
-        <w:rPr/>
-      </w:pPr>
-      <w:r>
-        <w:rPr>
-          <w:rtl w:val="0"/>
-        </w:rPr>
-      </w:r>
-    </w:p>
-    <w:p>
-      <w:pPr>
-        <w:rPr/>
-      </w:pPr>
-      <w:r>
-        <w:rPr/>
+        <w:rPr>
+          <w:sz w:val="24"/>
+          <w:szCs w:val="24"/>
+        </w:rPr>
+      </w:pPr>
+      <w:r>
+        <w:rPr>
+          <w:sz w:val="24"/>
+          <w:szCs w:val="24"/>
+        </w:rPr>
         <w:drawing>
           <wp:inline distB="114300" distT="114300" distL="114300" distR="114300">
             <wp:extent cx="5745600" cy="4305300"/>
             <wp:effectExtent b="0" l="0" r="0" t="0"/>
-            <wp:docPr id="28" name="image31.png"/>
-            <a:graphic>
-              <a:graphicData uri="http://schemas.openxmlformats.org/drawingml/2006/picture">
-                <pic:pic>
-                  <pic:nvPicPr>
-                    <pic:cNvPr id="0" name="image31.png"/>
-                    <pic:cNvPicPr preferRelativeResize="0"/>
-                  </pic:nvPicPr>
-                  <pic:blipFill>
-                    <a:blip r:embed="rId76"/>
+            <wp:docPr id="27" name="image21.png"/>
+            <a:graphic>
+              <a:graphicData uri="http://schemas.openxmlformats.org/drawingml/2006/picture">
+                <pic:pic>
+                  <pic:nvPicPr>
+                    <pic:cNvPr id="0" name="image21.png"/>
+                    <pic:cNvPicPr preferRelativeResize="0"/>
+                  </pic:nvPicPr>
+                  <pic:blipFill>
+                    <a:blip r:embed="rId84"/>
                     <a:srcRect b="0" l="0" r="0" t="0"/>
                     <a:stretch>
                       <a:fillRect/>
@@ -6148,24 +6834,30 @@
     </w:p>
     <w:p>
       <w:pPr>
-        <w:rPr/>
-      </w:pPr>
-      <w:r>
-        <w:rPr/>
+        <w:rPr>
+          <w:sz w:val="24"/>
+          <w:szCs w:val="24"/>
+        </w:rPr>
+      </w:pPr>
+      <w:r>
+        <w:rPr>
+          <w:sz w:val="24"/>
+          <w:szCs w:val="24"/>
+        </w:rPr>
         <w:drawing>
           <wp:inline distB="114300" distT="114300" distL="114300" distR="114300">
             <wp:extent cx="5745600" cy="3886200"/>
             <wp:effectExtent b="0" l="0" r="0" t="0"/>
-            <wp:docPr id="36" name="image19.png"/>
-            <a:graphic>
-              <a:graphicData uri="http://schemas.openxmlformats.org/drawingml/2006/picture">
-                <pic:pic>
-                  <pic:nvPicPr>
-                    <pic:cNvPr id="0" name="image19.png"/>
-                    <pic:cNvPicPr preferRelativeResize="0"/>
-                  </pic:nvPicPr>
-                  <pic:blipFill>
-                    <a:blip r:embed="rId75"/>
+            <wp:docPr id="68" name="image57.png"/>
+            <a:graphic>
+              <a:graphicData uri="http://schemas.openxmlformats.org/drawingml/2006/picture">
+                <pic:pic>
+                  <pic:nvPicPr>
+                    <pic:cNvPr id="0" name="image57.png"/>
+                    <pic:cNvPicPr preferRelativeResize="0"/>
+                  </pic:nvPicPr>
+                  <pic:blipFill>
+                    <a:blip r:embed="rId85"/>
                     <a:srcRect b="0" l="0" r="0" t="0"/>
                     <a:stretch>
                       <a:fillRect/>

</xml_diff>